<commit_message>
Más arreglos de la guia de estilos
</commit_message>
<xml_diff>
--- a/Guia de estilos.docx
+++ b/Guia de estilos.docx
@@ -81,7 +81,7 @@
                                           <a:blip r:embed="rId8">
                                             <a:extLst>
                                               <a:ext uri="{28A0092B-C50C-407E-A947-70E740481C1C}">
-                                                <a14:useLocalDpi xmlns:a14="http://schemas.microsoft.com/office/drawing/2010/main" xmlns:wps="http://schemas.microsoft.com/office/word/2010/wordprocessingShape" xmlns:wpi="http://schemas.microsoft.com/office/word/2010/wordprocessingInk" xmlns:wpg="http://schemas.microsoft.com/office/word/2010/wordprocessingGroup" xmlns:w16se="http://schemas.microsoft.com/office/word/2015/wordml/symex" xmlns:w15="http://schemas.microsoft.com/office/word/2012/wordml" xmlns:w14="http://schemas.microsoft.com/office/word/2010/wordml" xmlns:w="http://schemas.openxmlformats.org/wordprocessingml/2006/main" xmlns:w10="urn:schemas-microsoft-com:office:word" xmlns:wp14="http://schemas.microsoft.com/office/word/2010/wordprocessingDrawing" xmlns:v="urn:schemas-microsoft-com:vml" xmlns:o="urn:schemas-microsoft-com:office:office" xmlns:mc="http://schemas.openxmlformats.org/markup-compatibility/2006" xmlns:cx="http://schemas.microsoft.com/office/drawing/2014/chartex" xmlns:wpc="http://schemas.microsoft.com/office/word/2010/wordprocessingCanvas" xmlns="" val="0"/>
+                                                <a14:useLocalDpi xmlns="" xmlns:wpc="http://schemas.microsoft.com/office/word/2010/wordprocessingCanvas" xmlns:cx="http://schemas.microsoft.com/office/drawing/2014/chartex" xmlns:mc="http://schemas.openxmlformats.org/markup-compatibility/2006" xmlns:o="urn:schemas-microsoft-com:office:office" xmlns:v="urn:schemas-microsoft-com:vml" xmlns:wp14="http://schemas.microsoft.com/office/word/2010/wordprocessingDrawing" xmlns:w10="urn:schemas-microsoft-com:office:word" xmlns:w="http://schemas.openxmlformats.org/wordprocessingml/2006/main" xmlns:w14="http://schemas.microsoft.com/office/word/2010/wordml" xmlns:w15="http://schemas.microsoft.com/office/word/2012/wordml" xmlns:w16se="http://schemas.microsoft.com/office/word/2015/wordml/symex" xmlns:wpg="http://schemas.microsoft.com/office/word/2010/wordprocessingGroup" xmlns:wpi="http://schemas.microsoft.com/office/word/2010/wordprocessingInk" xmlns:wps="http://schemas.microsoft.com/office/word/2010/wordprocessingShape" xmlns:a14="http://schemas.microsoft.com/office/drawing/2010/main" val="0"/>
                                               </a:ext>
                                             </a:extLst>
                                           </a:blip>
@@ -900,8 +900,238 @@
         <w:t>”</w:t>
       </w:r>
     </w:p>
+    <w:p/>
+    <w:p/>
+    <w:p/>
+    <w:p/>
+    <w:p>
+      <w:r>
+        <w:rPr>
+          <w:noProof/>
+          <w:lang w:eastAsia="es-ES"/>
+        </w:rPr>
+        <w:lastRenderedPageBreak/>
+        <w:pict>
+          <v:rect id="_x0000_s1042" style="position:absolute;margin-left:-2.5pt;margin-top:-.9pt;width:424.5pt;height:22.4pt;z-index:251675648;visibility:visible;mso-position-horizontal-relative:margin;mso-width-relative:margin;mso-height-relative:margin;v-text-anchor:middle" o:gfxdata="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" fillcolor="#8eaadb [1944]" strokecolor="#4472c4 [3208]" strokeweight="1pt">
+            <v:fill color2="#4472c4 [3208]" rotate="t" focus="50%" type="gradient"/>
+            <v:shadow on="t" type="perspective" color="#1f3763 [1608]" offset="1pt" offset2="-3pt"/>
+            <v:textbox>
+              <w:txbxContent>
+                <w:p>
+                  <w:pPr>
+                    <w:rPr>
+                      <w:color w:val="FFFFFF" w:themeColor="background1"/>
+                    </w:rPr>
+                  </w:pPr>
+                  <w:r>
+                    <w:rPr>
+                      <w:color w:val="FFFFFF" w:themeColor="background1"/>
+                    </w:rPr>
+                    <w:t>IDENTIDAD VISUAL</w:t>
+                  </w:r>
+                </w:p>
+              </w:txbxContent>
+            </v:textbox>
+            <w10:wrap anchorx="margin"/>
+          </v:rect>
+        </w:pict>
+      </w:r>
+    </w:p>
+    <w:p/>
+    <w:p>
+      <w:pPr>
+        <w:rPr>
+          <w:b/>
+          <w:i/>
+        </w:rPr>
+      </w:pPr>
+      <w:r>
+        <w:rPr>
+          <w:b/>
+          <w:i/>
+        </w:rPr>
+        <w:t>CABECERA</w:t>
+      </w:r>
+    </w:p>
+    <w:p>
+      <w:r>
+        <w:t xml:space="preserve">La cabecera de nuestra página web está dividida en tres partes una que es el logotipo de nuestra empresa, otra parte que está situada en el centro de la cabecera que es el nombre de la empresa y  una parte situada en la parte superior derecha de la página que son los iconos de las banderas para cambiar el idioma. Esta estructura </w:t>
+      </w:r>
+      <w:r>
+        <w:t xml:space="preserve">se repite en todas las páginas y </w:t>
+      </w:r>
+      <w:r>
+        <w:t>presenta las siguientes medidas:</w:t>
+      </w:r>
+    </w:p>
+    <w:p>
+      <w:r>
+        <w:rPr>
+          <w:noProof/>
+          <w:lang w:eastAsia="es-ES"/>
+        </w:rPr>
+        <w:drawing>
+          <wp:inline distT="0" distB="0" distL="0" distR="0">
+            <wp:extent cx="5400040" cy="1220134"/>
+            <wp:effectExtent l="19050" t="0" r="0" b="0"/>
+            <wp:docPr id="3" name="Imagen 2" descr="C:\Users\Usuario\Desktop\Práctica1\Imagenes\CABECERA.jpg"/>
+            <wp:cNvGraphicFramePr>
+              <a:graphicFrameLocks xmlns:a="http://schemas.openxmlformats.org/drawingml/2006/main" noChangeAspect="1"/>
+            </wp:cNvGraphicFramePr>
+            <a:graphic xmlns:a="http://schemas.openxmlformats.org/drawingml/2006/main">
+              <a:graphicData uri="http://schemas.openxmlformats.org/drawingml/2006/picture">
+                <pic:pic xmlns:pic="http://schemas.openxmlformats.org/drawingml/2006/picture">
+                  <pic:nvPicPr>
+                    <pic:cNvPr id="0" name="Picture 2" descr="C:\Users\Usuario\Desktop\Práctica1\Imagenes\CABECERA.jpg"/>
+                    <pic:cNvPicPr>
+                      <a:picLocks noChangeAspect="1" noChangeArrowheads="1"/>
+                    </pic:cNvPicPr>
+                  </pic:nvPicPr>
+                  <pic:blipFill>
+                    <a:blip r:embed="rId10"/>
+                    <a:srcRect/>
+                    <a:stretch>
+                      <a:fillRect/>
+                    </a:stretch>
+                  </pic:blipFill>
+                  <pic:spPr bwMode="auto">
+                    <a:xfrm>
+                      <a:off x="0" y="0"/>
+                      <a:ext cx="5400040" cy="1220134"/>
+                    </a:xfrm>
+                    <a:prstGeom prst="rect">
+                      <a:avLst/>
+                    </a:prstGeom>
+                    <a:noFill/>
+                    <a:ln w="9525">
+                      <a:noFill/>
+                      <a:miter lim="800000"/>
+                      <a:headEnd/>
+                      <a:tailEnd/>
+                    </a:ln>
+                  </pic:spPr>
+                </pic:pic>
+              </a:graphicData>
+            </a:graphic>
+          </wp:inline>
+        </w:drawing>
+      </w:r>
+    </w:p>
+    <w:p>
+      <w:pPr>
+        <w:rPr>
+          <w:b/>
+          <w:i/>
+        </w:rPr>
+      </w:pPr>
+      <w:r>
+        <w:rPr>
+          <w:b/>
+          <w:i/>
+          <w:noProof/>
+          <w:lang w:eastAsia="es-ES"/>
+        </w:rPr>
+        <w:pict>
+          <v:rect id="_x0000_s1041" style="position:absolute;margin-left:10.45pt;margin-top:494.05pt;width:424.5pt;height:22.4pt;z-index:251674624;visibility:visible;mso-position-horizontal-relative:margin;mso-width-relative:margin;mso-height-relative:margin;v-text-anchor:middle" o:gfxdata="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" fillcolor="#8eaadb [1944]" strokecolor="#4472c4 [3208]" strokeweight="1pt">
+            <v:fill color2="#4472c4 [3208]" rotate="t" focus="50%" type="gradient"/>
+            <v:shadow on="t" type="perspective" color="#1f3763 [1608]" offset="1pt" offset2="-3pt"/>
+            <v:textbox>
+              <w:txbxContent>
+                <w:p>
+                  <w:pPr>
+                    <w:rPr>
+                      <w:color w:val="FFFFFF" w:themeColor="background1"/>
+                    </w:rPr>
+                  </w:pPr>
+                  <w:r>
+                    <w:rPr>
+                      <w:color w:val="FFFFFF" w:themeColor="background1"/>
+                    </w:rPr>
+                    <w:t>TIPOGRAFÍA</w:t>
+                  </w:r>
+                </w:p>
+              </w:txbxContent>
+            </v:textbox>
+            <w10:wrap anchorx="margin"/>
+          </v:rect>
+        </w:pict>
+      </w:r>
+      <w:r>
+        <w:rPr>
+          <w:b/>
+          <w:i/>
+        </w:rPr>
+        <w:t>PIE DE PÁGINA</w:t>
+      </w:r>
+    </w:p>
+    <w:p>
+      <w:r>
+        <w:t>El pie de página de nuestra web está compuesto por dos partes una en la cual aparece el contacto de nuestra empresa y otra en la que aparece el logotipo de la empresa, en este apartado al igual que la cabecera se repite en todas las páginas de nuestra web y presenta la siguiente estructura:</w:t>
+      </w:r>
+    </w:p>
+    <w:p>
+      <w:pPr>
+        <w:rPr>
+          <w:b/>
+          <w:i/>
+        </w:rPr>
+      </w:pPr>
+      <w:r>
+        <w:rPr>
+          <w:b/>
+          <w:i/>
+          <w:noProof/>
+          <w:lang w:eastAsia="es-ES"/>
+        </w:rPr>
+        <w:drawing>
+          <wp:inline distT="0" distB="0" distL="0" distR="0">
+            <wp:extent cx="5400040" cy="1440815"/>
+            <wp:effectExtent l="19050" t="0" r="0" b="0"/>
+            <wp:docPr id="4" name="Imagen 3" descr="C:\Users\Usuario\Downloads\Pie de Página.jpg"/>
+            <wp:cNvGraphicFramePr>
+              <a:graphicFrameLocks xmlns:a="http://schemas.openxmlformats.org/drawingml/2006/main" noChangeAspect="1"/>
+            </wp:cNvGraphicFramePr>
+            <a:graphic xmlns:a="http://schemas.openxmlformats.org/drawingml/2006/main">
+              <a:graphicData uri="http://schemas.openxmlformats.org/drawingml/2006/picture">
+                <pic:pic xmlns:pic="http://schemas.openxmlformats.org/drawingml/2006/picture">
+                  <pic:nvPicPr>
+                    <pic:cNvPr id="0" name="Picture 3" descr="C:\Users\Usuario\Downloads\Pie de Página.jpg"/>
+                    <pic:cNvPicPr>
+                      <a:picLocks noChangeAspect="1" noChangeArrowheads="1"/>
+                    </pic:cNvPicPr>
+                  </pic:nvPicPr>
+                  <pic:blipFill>
+                    <a:blip r:embed="rId11"/>
+                    <a:srcRect/>
+                    <a:stretch>
+                      <a:fillRect/>
+                    </a:stretch>
+                  </pic:blipFill>
+                  <pic:spPr bwMode="auto">
+                    <a:xfrm>
+                      <a:off x="0" y="0"/>
+                      <a:ext cx="5400040" cy="1440815"/>
+                    </a:xfrm>
+                    <a:prstGeom prst="rect">
+                      <a:avLst/>
+                    </a:prstGeom>
+                    <a:noFill/>
+                    <a:ln w="9525">
+                      <a:noFill/>
+                      <a:miter lim="800000"/>
+                      <a:headEnd/>
+                      <a:tailEnd/>
+                    </a:ln>
+                  </pic:spPr>
+                </pic:pic>
+              </a:graphicData>
+            </a:graphic>
+          </wp:inline>
+        </w:drawing>
+      </w:r>
+    </w:p>
     <w:sectPr>
-      <w:headerReference w:type="default" r:id="rId10"/>
+      <w:headerReference w:type="default" r:id="rId12"/>
       <w:pgSz w:w="11906" w:h="16838"/>
       <w:pgMar w:top="1417" w:right="1701" w:bottom="1417" w:left="1701" w:header="708" w:footer="708" w:gutter="0"/>
       <w:pgNumType w:start="0"/>
@@ -1993,7 +2223,7 @@
   <a:extraClrSchemeLst/>
   <a:extLst>
     <a:ext uri="{05A4C25C-085E-4340-85A3-A5531E510DB2}">
-      <thm15:themeFamily xmlns:thm15="http://schemas.microsoft.com/office/thememl/2012/main" xmlns="" name="Office Theme" id="{62F939B6-93AF-4DB8-9C6B-D6C7DFDC589F}" vid="{4A3C46E8-61CC-4603-A589-7422A47A8E4A}"/>
+      <thm15:themeFamily xmlns="" xmlns:thm15="http://schemas.microsoft.com/office/thememl/2012/main" name="Office Theme" id="{62F939B6-93AF-4DB8-9C6B-D6C7DFDC589F}" vid="{4A3C46E8-61CC-4603-A589-7422A47A8E4A}"/>
     </a:ext>
   </a:extLst>
 </a:theme>

</xml_diff>

<commit_message>
Información sobre imagenes e iconos de la guía de estilos.
</commit_message>
<xml_diff>
--- a/Guia de estilos.docx
+++ b/Guia de estilos.docx
@@ -81,7 +81,7 @@
                                           <a:blip r:embed="rId8">
                                             <a:extLst>
                                               <a:ext uri="{28A0092B-C50C-407E-A947-70E740481C1C}">
-                                                <a14:useLocalDpi xmlns="" xmlns:wpc="http://schemas.microsoft.com/office/word/2010/wordprocessingCanvas" xmlns:cx="http://schemas.microsoft.com/office/drawing/2014/chartex" xmlns:mc="http://schemas.openxmlformats.org/markup-compatibility/2006" xmlns:o="urn:schemas-microsoft-com:office:office" xmlns:v="urn:schemas-microsoft-com:vml" xmlns:wp14="http://schemas.microsoft.com/office/word/2010/wordprocessingDrawing" xmlns:w10="urn:schemas-microsoft-com:office:word" xmlns:w="http://schemas.openxmlformats.org/wordprocessingml/2006/main" xmlns:w14="http://schemas.microsoft.com/office/word/2010/wordml" xmlns:w15="http://schemas.microsoft.com/office/word/2012/wordml" xmlns:w16se="http://schemas.microsoft.com/office/word/2015/wordml/symex" xmlns:wpg="http://schemas.microsoft.com/office/word/2010/wordprocessingGroup" xmlns:wpi="http://schemas.microsoft.com/office/word/2010/wordprocessingInk" xmlns:wps="http://schemas.microsoft.com/office/word/2010/wordprocessingShape" xmlns:a14="http://schemas.microsoft.com/office/drawing/2010/main" val="0"/>
+                                                <a14:useLocalDpi xmlns:a14="http://schemas.microsoft.com/office/drawing/2010/main" xmlns:wps="http://schemas.microsoft.com/office/word/2010/wordprocessingShape" xmlns:wpi="http://schemas.microsoft.com/office/word/2010/wordprocessingInk" xmlns:wpg="http://schemas.microsoft.com/office/word/2010/wordprocessingGroup" xmlns:w16se="http://schemas.microsoft.com/office/word/2015/wordml/symex" xmlns:w15="http://schemas.microsoft.com/office/word/2012/wordml" xmlns:w14="http://schemas.microsoft.com/office/word/2010/wordml" xmlns:w="http://schemas.openxmlformats.org/wordprocessingml/2006/main" xmlns:w10="urn:schemas-microsoft-com:office:word" xmlns:wp14="http://schemas.microsoft.com/office/word/2010/wordprocessingDrawing" xmlns:v="urn:schemas-microsoft-com:vml" xmlns:o="urn:schemas-microsoft-com:office:office" xmlns:mc="http://schemas.openxmlformats.org/markup-compatibility/2006" xmlns:cx="http://schemas.microsoft.com/office/drawing/2014/chartex" xmlns:wpc="http://schemas.microsoft.com/office/word/2010/wordprocessingCanvas" xmlns="" val="0"/>
                                               </a:ext>
                                             </a:extLst>
                                           </a:blip>
@@ -915,7 +915,7 @@
           <v:rect id="_x0000_s1042" style="position:absolute;margin-left:-2.5pt;margin-top:-.9pt;width:424.5pt;height:22.4pt;z-index:251675648;visibility:visible;mso-position-horizontal-relative:margin;mso-width-relative:margin;mso-height-relative:margin;v-text-anchor:middle" o:gfxdata="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" fillcolor="#8eaadb [1944]" strokecolor="#4472c4 [3208]" strokeweight="1pt">
             <v:fill color2="#4472c4 [3208]" rotate="t" focus="50%" type="gradient"/>
             <v:shadow on="t" type="perspective" color="#1f3763 [1608]" offset="1pt" offset2="-3pt"/>
-            <v:textbox>
+            <v:textbox style="mso-next-textbox:#_x0000_s1042">
               <w:txbxContent>
                 <w:p>
                   <w:pPr>
@@ -1028,14 +1028,32 @@
         <w:rPr>
           <w:b/>
           <w:i/>
+        </w:rPr>
+        <w:t>PIE DE PÁGINA</w:t>
+      </w:r>
+    </w:p>
+    <w:p>
+      <w:r>
+        <w:t>El pie de página de nuestra web está compuesto por dos partes una en la cual aparece el contacto de nuestra empresa y otra en la que aparece el logotipo de la empresa, en este apartado al igual que la cabecera se repite en todas las páginas de nuestra web y presenta la siguiente estructura:</w:t>
+      </w:r>
+    </w:p>
+    <w:p>
+      <w:pPr>
+        <w:rPr>
+          <w:b/>
+          <w:i/>
+        </w:rPr>
+      </w:pPr>
+      <w:r>
+        <w:rPr>
           <w:noProof/>
           <w:lang w:eastAsia="es-ES"/>
         </w:rPr>
         <w:pict>
-          <v:rect id="_x0000_s1041" style="position:absolute;margin-left:10.45pt;margin-top:494.05pt;width:424.5pt;height:22.4pt;z-index:251674624;visibility:visible;mso-position-horizontal-relative:margin;mso-width-relative:margin;mso-height-relative:margin;v-text-anchor:middle" o:gfxdata="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" fillcolor="#8eaadb [1944]" strokecolor="#4472c4 [3208]" strokeweight="1pt">
+          <v:rect id="_x0000_s1045" style="position:absolute;margin-left:-10.1pt;margin-top:121.65pt;width:424.5pt;height:22.4pt;z-index:251676672;visibility:visible;mso-position-horizontal-relative:margin;mso-width-relative:margin;mso-height-relative:margin;v-text-anchor:middle" o:gfxdata="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" fillcolor="#8eaadb [1944]" strokecolor="#4472c4 [3208]" strokeweight="1pt">
             <v:fill color2="#4472c4 [3208]" rotate="t" focus="50%" type="gradient"/>
             <v:shadow on="t" type="perspective" color="#1f3763 [1608]" offset="1pt" offset2="-3pt"/>
-            <v:textbox>
+            <v:textbox style="mso-next-textbox:#_x0000_s1045">
               <w:txbxContent>
                 <w:p>
                   <w:pPr>
@@ -1047,7 +1065,59 @@
                     <w:rPr>
                       <w:color w:val="FFFFFF" w:themeColor="background1"/>
                     </w:rPr>
-                    <w:t>TIPOGRAFÍA</w:t>
+                    <w:t>USO Y PROPORCIÓN DE LA IMÁGEN</w:t>
+                  </w:r>
+                  <w:r>
+                    <w:rPr>
+                      <w:noProof/>
+                      <w:color w:val="FFFFFF" w:themeColor="background1"/>
+                      <w:lang w:eastAsia="es-ES"/>
+                    </w:rPr>
+                    <w:drawing>
+                      <wp:inline distT="0" distB="0" distL="0" distR="0">
+                        <wp:extent cx="5195570" cy="2578374"/>
+                        <wp:effectExtent l="19050" t="0" r="5080" b="0"/>
+                        <wp:docPr id="10" name="Imagen 10" descr="C:\Users\Usuario\Desktop\Práctica1\Imagenes\Iconos.jpg"/>
+                        <wp:cNvGraphicFramePr>
+                          <a:graphicFrameLocks xmlns:a="http://schemas.openxmlformats.org/drawingml/2006/main" noChangeAspect="1"/>
+                        </wp:cNvGraphicFramePr>
+                        <a:graphic xmlns:a="http://schemas.openxmlformats.org/drawingml/2006/main">
+                          <a:graphicData uri="http://schemas.openxmlformats.org/drawingml/2006/picture">
+                            <pic:pic xmlns:pic="http://schemas.openxmlformats.org/drawingml/2006/picture">
+                              <pic:nvPicPr>
+                                <pic:cNvPr id="0" name="Picture 10" descr="C:\Users\Usuario\Desktop\Práctica1\Imagenes\Iconos.jpg"/>
+                                <pic:cNvPicPr>
+                                  <a:picLocks noChangeAspect="1" noChangeArrowheads="1"/>
+                                </pic:cNvPicPr>
+                              </pic:nvPicPr>
+                              <pic:blipFill>
+                                <a:blip r:embed="rId11"/>
+                                <a:srcRect/>
+                                <a:stretch>
+                                  <a:fillRect/>
+                                </a:stretch>
+                              </pic:blipFill>
+                              <pic:spPr bwMode="auto">
+                                <a:xfrm>
+                                  <a:off x="0" y="0"/>
+                                  <a:ext cx="5195570" cy="2578374"/>
+                                </a:xfrm>
+                                <a:prstGeom prst="rect">
+                                  <a:avLst/>
+                                </a:prstGeom>
+                                <a:noFill/>
+                                <a:ln w="9525">
+                                  <a:noFill/>
+                                  <a:miter lim="800000"/>
+                                  <a:headEnd/>
+                                  <a:tailEnd/>
+                                </a:ln>
+                              </pic:spPr>
+                            </pic:pic>
+                          </a:graphicData>
+                        </a:graphic>
+                      </wp:inline>
+                    </w:drawing>
                   </w:r>
                 </w:p>
               </w:txbxContent>
@@ -1056,26 +1126,6 @@
           </v:rect>
         </w:pict>
       </w:r>
-      <w:r>
-        <w:rPr>
-          <w:b/>
-          <w:i/>
-        </w:rPr>
-        <w:t>PIE DE PÁGINA</w:t>
-      </w:r>
-    </w:p>
-    <w:p>
-      <w:r>
-        <w:t>El pie de página de nuestra web está compuesto por dos partes una en la cual aparece el contacto de nuestra empresa y otra en la que aparece el logotipo de la empresa, en este apartado al igual que la cabecera se repite en todas las páginas de nuestra web y presenta la siguiente estructura:</w:t>
-      </w:r>
-    </w:p>
-    <w:p>
-      <w:pPr>
-        <w:rPr>
-          <w:b/>
-          <w:i/>
-        </w:rPr>
-      </w:pPr>
       <w:r>
         <w:rPr>
           <w:b/>
@@ -1101,7 +1151,7 @@
                     </pic:cNvPicPr>
                   </pic:nvPicPr>
                   <pic:blipFill>
-                    <a:blip r:embed="rId11"/>
+                    <a:blip r:embed="rId12"/>
                     <a:srcRect/>
                     <a:stretch>
                       <a:fillRect/>
@@ -1130,8 +1180,188 @@
         </w:drawing>
       </w:r>
     </w:p>
+    <w:p/>
+    <w:p/>
+    <w:p>
+      <w:r>
+        <w:t>Las imágenes de la página principal de nuestro sitio web presentan un formato .png y presentan las siguientes proporciones</w:t>
+      </w:r>
+      <w:r>
+        <w:t>:</w:t>
+      </w:r>
+    </w:p>
+    <w:p>
+      <w:pPr>
+        <w:jc w:val="center"/>
+        <w:rPr>
+          <w:noProof/>
+          <w:lang w:eastAsia="es-ES"/>
+        </w:rPr>
+      </w:pPr>
+      <w:r>
+        <w:rPr>
+          <w:noProof/>
+          <w:lang w:eastAsia="es-ES"/>
+        </w:rPr>
+        <w:pict>
+          <v:shape id="_x0000_i1026" type="#_x0000_t75" style="width:309.75pt;height:141.95pt">
+            <v:imagedata r:id="rId13" o:title="Imagenes página principal"/>
+          </v:shape>
+        </w:pict>
+      </w:r>
+    </w:p>
+    <w:p>
+      <w:pPr>
+        <w:jc w:val="center"/>
+        <w:rPr>
+          <w:noProof/>
+          <w:lang w:eastAsia="es-ES"/>
+        </w:rPr>
+      </w:pPr>
+      <w:r>
+        <w:rPr>
+          <w:noProof/>
+          <w:lang w:eastAsia="es-ES"/>
+        </w:rPr>
+        <w:lastRenderedPageBreak/>
+        <w:pict>
+          <v:rect id="_x0000_s1046" style="position:absolute;left:0;text-align:left;margin-left:-12.35pt;margin-top:-18.55pt;width:424.5pt;height:22.4pt;z-index:251677696;visibility:visible;mso-position-horizontal-relative:margin;mso-width-relative:margin;mso-height-relative:margin;v-text-anchor:middle" o:gfxdata="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" fillcolor="#8eaadb [1944]" strokecolor="#4472c4 [3208]" strokeweight="1pt">
+            <v:fill color2="#4472c4 [3208]" rotate="t" focus="50%" type="gradient"/>
+            <v:shadow on="t" type="perspective" color="#1f3763 [1608]" offset="1pt" offset2="-3pt"/>
+            <v:textbox style="mso-next-textbox:#_x0000_s1046">
+              <w:txbxContent>
+                <w:p>
+                  <w:pPr>
+                    <w:rPr>
+                      <w:color w:val="FFFFFF" w:themeColor="background1"/>
+                    </w:rPr>
+                  </w:pPr>
+                  <w:r>
+                    <w:rPr>
+                      <w:color w:val="FFFFFF" w:themeColor="background1"/>
+                    </w:rPr>
+                    <w:t>USO DE ICONOS</w:t>
+                  </w:r>
+                  <w:r>
+                    <w:rPr>
+                      <w:noProof/>
+                      <w:color w:val="FFFFFF" w:themeColor="background1"/>
+                      <w:lang w:eastAsia="es-ES"/>
+                    </w:rPr>
+                    <w:drawing>
+                      <wp:inline distT="0" distB="0" distL="0" distR="0">
+                        <wp:extent cx="5195570" cy="2578374"/>
+                        <wp:effectExtent l="19050" t="0" r="5080" b="0"/>
+                        <wp:docPr id="22" name="Imagen 10" descr="C:\Users\Usuario\Desktop\Práctica1\Imagenes\Iconos.jpg"/>
+                        <wp:cNvGraphicFramePr>
+                          <a:graphicFrameLocks xmlns:a="http://schemas.openxmlformats.org/drawingml/2006/main" noChangeAspect="1"/>
+                        </wp:cNvGraphicFramePr>
+                        <a:graphic xmlns:a="http://schemas.openxmlformats.org/drawingml/2006/main">
+                          <a:graphicData uri="http://schemas.openxmlformats.org/drawingml/2006/picture">
+                            <pic:pic xmlns:pic="http://schemas.openxmlformats.org/drawingml/2006/picture">
+                              <pic:nvPicPr>
+                                <pic:cNvPr id="0" name="Picture 10" descr="C:\Users\Usuario\Desktop\Práctica1\Imagenes\Iconos.jpg"/>
+                                <pic:cNvPicPr>
+                                  <a:picLocks noChangeAspect="1" noChangeArrowheads="1"/>
+                                </pic:cNvPicPr>
+                              </pic:nvPicPr>
+                              <pic:blipFill>
+                                <a:blip r:embed="rId11"/>
+                                <a:srcRect/>
+                                <a:stretch>
+                                  <a:fillRect/>
+                                </a:stretch>
+                              </pic:blipFill>
+                              <pic:spPr bwMode="auto">
+                                <a:xfrm>
+                                  <a:off x="0" y="0"/>
+                                  <a:ext cx="5195570" cy="2578374"/>
+                                </a:xfrm>
+                                <a:prstGeom prst="rect">
+                                  <a:avLst/>
+                                </a:prstGeom>
+                                <a:noFill/>
+                                <a:ln w="9525">
+                                  <a:noFill/>
+                                  <a:miter lim="800000"/>
+                                  <a:headEnd/>
+                                  <a:tailEnd/>
+                                </a:ln>
+                              </pic:spPr>
+                            </pic:pic>
+                          </a:graphicData>
+                        </a:graphic>
+                      </wp:inline>
+                    </w:drawing>
+                  </w:r>
+                </w:p>
+              </w:txbxContent>
+            </v:textbox>
+            <w10:wrap anchorx="margin"/>
+          </v:rect>
+        </w:pict>
+      </w:r>
+    </w:p>
+    <w:p>
+      <w:r>
+        <w:t>Dentro de nuestro sitio web encontramos tan solo dos iconos los cuales hacen referencia al cambio de idioma de la página estos se encuentran situados en la cabecera de todas nuestras páginas concretamente en la parte superior derecha de la cabecera y las proporciones que presentan son las presentadas en la siguiente imagen:</w:t>
+      </w:r>
+    </w:p>
+    <w:p>
+      <w:r>
+        <w:rPr>
+          <w:noProof/>
+          <w:lang w:eastAsia="es-ES"/>
+        </w:rPr>
+        <w:drawing>
+          <wp:inline distT="0" distB="0" distL="0" distR="0">
+            <wp:extent cx="5400040" cy="2679846"/>
+            <wp:effectExtent l="19050" t="0" r="0" b="0"/>
+            <wp:docPr id="23" name="Imagen 17" descr="C:\Users\Usuario\Desktop\Práctica1\Imagenes\Iconos.jpg"/>
+            <wp:cNvGraphicFramePr>
+              <a:graphicFrameLocks xmlns:a="http://schemas.openxmlformats.org/drawingml/2006/main" noChangeAspect="1"/>
+            </wp:cNvGraphicFramePr>
+            <a:graphic xmlns:a="http://schemas.openxmlformats.org/drawingml/2006/main">
+              <a:graphicData uri="http://schemas.openxmlformats.org/drawingml/2006/picture">
+                <pic:pic xmlns:pic="http://schemas.openxmlformats.org/drawingml/2006/picture">
+                  <pic:nvPicPr>
+                    <pic:cNvPr id="0" name="Picture 17" descr="C:\Users\Usuario\Desktop\Práctica1\Imagenes\Iconos.jpg"/>
+                    <pic:cNvPicPr>
+                      <a:picLocks noChangeAspect="1" noChangeArrowheads="1"/>
+                    </pic:cNvPicPr>
+                  </pic:nvPicPr>
+                  <pic:blipFill>
+                    <a:blip r:embed="rId11"/>
+                    <a:srcRect/>
+                    <a:stretch>
+                      <a:fillRect/>
+                    </a:stretch>
+                  </pic:blipFill>
+                  <pic:spPr bwMode="auto">
+                    <a:xfrm>
+                      <a:off x="0" y="0"/>
+                      <a:ext cx="5400040" cy="2679846"/>
+                    </a:xfrm>
+                    <a:prstGeom prst="rect">
+                      <a:avLst/>
+                    </a:prstGeom>
+                    <a:noFill/>
+                    <a:ln w="9525">
+                      <a:noFill/>
+                      <a:miter lim="800000"/>
+                      <a:headEnd/>
+                      <a:tailEnd/>
+                    </a:ln>
+                  </pic:spPr>
+                </pic:pic>
+              </a:graphicData>
+            </a:graphic>
+          </wp:inline>
+        </w:drawing>
+      </w:r>
+    </w:p>
     <w:sectPr>
-      <w:headerReference w:type="default" r:id="rId12"/>
+      <w:headerReference w:type="default" r:id="rId14"/>
       <w:pgSz w:w="11906" w:h="16838"/>
       <w:pgMar w:top="1417" w:right="1701" w:bottom="1417" w:left="1701" w:header="708" w:footer="708" w:gutter="0"/>
       <w:pgNumType w:start="0"/>
@@ -2223,7 +2453,7 @@
   <a:extraClrSchemeLst/>
   <a:extLst>
     <a:ext uri="{05A4C25C-085E-4340-85A3-A5531E510DB2}">
-      <thm15:themeFamily xmlns="" xmlns:thm15="http://schemas.microsoft.com/office/thememl/2012/main" name="Office Theme" id="{62F939B6-93AF-4DB8-9C6B-D6C7DFDC589F}" vid="{4A3C46E8-61CC-4603-A589-7422A47A8E4A}"/>
+      <thm15:themeFamily xmlns:thm15="http://schemas.microsoft.com/office/thememl/2012/main" xmlns="" name="Office Theme" id="{62F939B6-93AF-4DB8-9C6B-D6C7DFDC589F}" vid="{4A3C46E8-61CC-4603-A589-7422A47A8E4A}"/>
     </a:ext>
   </a:extLst>
 </a:theme>

</xml_diff>

<commit_message>
Añadido el organigrama y su expl
...
</commit_message>
<xml_diff>
--- a/Guia de estilos.docx
+++ b/Guia de estilos.docx
@@ -1,6 +1,6 @@
 
 <file path=word/document.xml><?xml version="1.0" encoding="utf-8"?>
-<w:document xmlns:ve="http://schemas.openxmlformats.org/markup-compatibility/2006" xmlns:o="urn:schemas-microsoft-com:office:office" xmlns:r="http://schemas.openxmlformats.org/officeDocument/2006/relationships" xmlns:m="http://schemas.openxmlformats.org/officeDocument/2006/math" xmlns:v="urn:schemas-microsoft-com:vml" xmlns:wp="http://schemas.openxmlformats.org/drawingml/2006/wordprocessingDrawing" xmlns:w10="urn:schemas-microsoft-com:office:word" xmlns:w="http://schemas.openxmlformats.org/wordprocessingml/2006/main" xmlns:wne="http://schemas.microsoft.com/office/word/2006/wordml">
+<w:document xmlns:wpc="http://schemas.microsoft.com/office/word/2010/wordprocessingCanvas" xmlns:cx="http://schemas.microsoft.com/office/drawing/2014/chartex" xmlns:mc="http://schemas.openxmlformats.org/markup-compatibility/2006" xmlns:o="urn:schemas-microsoft-com:office:office" xmlns:r="http://schemas.openxmlformats.org/officeDocument/2006/relationships" xmlns:m="http://schemas.openxmlformats.org/officeDocument/2006/math" xmlns:v="urn:schemas-microsoft-com:vml" xmlns:wp14="http://schemas.microsoft.com/office/word/2010/wordprocessingDrawing" xmlns:wp="http://schemas.openxmlformats.org/drawingml/2006/wordprocessingDrawing" xmlns:w10="urn:schemas-microsoft-com:office:word" xmlns:w="http://schemas.openxmlformats.org/wordprocessingml/2006/main" xmlns:w14="http://schemas.microsoft.com/office/word/2010/wordml" xmlns:w15="http://schemas.microsoft.com/office/word/2012/wordml" xmlns:w16se="http://schemas.microsoft.com/office/word/2015/wordml/symex" xmlns:wpg="http://schemas.microsoft.com/office/word/2010/wordprocessingGroup" xmlns:wpi="http://schemas.microsoft.com/office/word/2010/wordprocessingInk" xmlns:wne="http://schemas.microsoft.com/office/word/2006/wordml" xmlns:wps="http://schemas.microsoft.com/office/word/2010/wordprocessingShape" mc:Ignorable="w14 w15 w16se wp14">
   <w:body>
     <w:sdt>
       <w:sdtPr>
@@ -10,6 +10,7 @@
           <w:docPartUnique/>
         </w:docPartObj>
       </w:sdtPr>
+      <w:sdtEndPr/>
       <w:sdtContent>
         <w:p>
           <w:r>
@@ -38,11 +39,11 @@
                           <w:bottom w:w="1296" w:type="dxa"/>
                           <w:right w:w="360" w:type="dxa"/>
                         </w:tblCellMar>
-                        <w:tblLook w:val="04A0"/>
+                        <w:tblLook w:val="04A0" w:firstRow="1" w:lastRow="0" w:firstColumn="1" w:lastColumn="0" w:noHBand="0" w:noVBand="1"/>
                       </w:tblPr>
                       <w:tblGrid>
-                        <w:gridCol w:w="6870"/>
-                        <w:gridCol w:w="5806"/>
+                        <w:gridCol w:w="6869"/>
+                        <w:gridCol w:w="5804"/>
                       </w:tblGrid>
                       <w:tr>
                         <w:trPr>
@@ -81,7 +82,7 @@
                                           <a:blip r:embed="rId8">
                                             <a:extLst>
                                               <a:ext uri="{28A0092B-C50C-407E-A947-70E740481C1C}">
-                                                <a14:useLocalDpi xmlns:a14="http://schemas.microsoft.com/office/drawing/2010/main" xmlns:wps="http://schemas.microsoft.com/office/word/2010/wordprocessingShape" xmlns:wpi="http://schemas.microsoft.com/office/word/2010/wordprocessingInk" xmlns:wpg="http://schemas.microsoft.com/office/word/2010/wordprocessingGroup" xmlns:w16se="http://schemas.microsoft.com/office/word/2015/wordml/symex" xmlns:w15="http://schemas.microsoft.com/office/word/2012/wordml" xmlns:w14="http://schemas.microsoft.com/office/word/2010/wordml" xmlns:w="http://schemas.openxmlformats.org/wordprocessingml/2006/main" xmlns:w10="urn:schemas-microsoft-com:office:word" xmlns:wp14="http://schemas.microsoft.com/office/word/2010/wordprocessingDrawing" xmlns:v="urn:schemas-microsoft-com:vml" xmlns:o="urn:schemas-microsoft-com:office:office" xmlns:mc="http://schemas.openxmlformats.org/markup-compatibility/2006" xmlns:cx="http://schemas.microsoft.com/office/drawing/2014/chartex" xmlns:wpc="http://schemas.microsoft.com/office/word/2010/wordprocessingCanvas" xmlns="" val="0"/>
+                                                <a14:useLocalDpi xmlns:a14="http://schemas.microsoft.com/office/drawing/2010/main" val="0"/>
                                               </a:ext>
                                             </a:extLst>
                                           </a:blip>
@@ -119,6 +120,7 @@
                               <w:dataBinding w:prefixMappings="xmlns:ns0='http://purl.org/dc/elements/1.1/' xmlns:ns1='http://schemas.openxmlformats.org/package/2006/metadata/core-properties' " w:xpath="/ns1:coreProperties[1]/ns0:title[1]" w:storeItemID="{6C3C8BC8-F283-45AE-878A-BAB7291924A1}"/>
                               <w:text/>
                             </w:sdtPr>
+                            <w:sdtEndPr/>
                             <w:sdtContent>
                               <w:p>
                                 <w:pPr>
@@ -215,8 +217,6 @@
                               </w:rPr>
                               <w:t>Alejandro blasco</w:t>
                             </w:r>
-                            <w:bookmarkStart w:id="0" w:name="_GoBack"/>
-                            <w:bookmarkEnd w:id="0"/>
                           </w:p>
                           <w:p>
                             <w:pPr>
@@ -619,6 +619,34 @@
     </w:p>
     <w:p>
       <w:pPr>
+        <w:pStyle w:val="Prrafodelista"/>
+        <w:rPr>
+          <w:sz w:val="32"/>
+          <w:szCs w:val="32"/>
+        </w:rPr>
+      </w:pPr>
+    </w:p>
+    <w:p>
+      <w:pPr>
+        <w:pStyle w:val="Prrafodelista"/>
+        <w:rPr>
+          <w:sz w:val="32"/>
+          <w:szCs w:val="32"/>
+        </w:rPr>
+      </w:pPr>
+    </w:p>
+    <w:p>
+      <w:pPr>
+        <w:pStyle w:val="Prrafodelista"/>
+        <w:rPr>
+          <w:sz w:val="32"/>
+          <w:szCs w:val="32"/>
+        </w:rPr>
+      </w:pPr>
+    </w:p>
+    <w:p>
+      <w:pPr>
+        <w:pStyle w:val="Prrafodelista"/>
         <w:rPr>
           <w:sz w:val="32"/>
           <w:szCs w:val="32"/>
@@ -629,17 +657,337 @@
       <w:pPr>
         <w:pStyle w:val="Ttulo1"/>
       </w:pPr>
-    </w:p>
+      <w:r>
+        <w:lastRenderedPageBreak/>
+        <w:t xml:space="preserve">ESTRUCTURA DE NAVEGACIÓN </w:t>
+      </w:r>
+    </w:p>
+    <w:p>
+      <w:pPr>
+        <w:rPr>
+          <w:noProof/>
+          <w:lang w:eastAsia="es-ES"/>
+        </w:rPr>
+      </w:pPr>
+      <w:r>
+        <w:rPr>
+          <w:noProof/>
+          <w:lang w:eastAsia="es-ES"/>
+        </w:rPr>
+        <w:pict>
+          <v:rect id="_x0000_s1050" style="position:absolute;margin-left:-.25pt;margin-top:13.3pt;width:424.5pt;height:22.4pt;z-index:251679744;visibility:visible;mso-position-horizontal-relative:margin;mso-width-relative:margin;mso-height-relative:margin;v-text-anchor:middle" o:gfxdata="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" fillcolor="#8eaadb [1944]" strokecolor="#4472c4 [3208]" strokeweight="1pt">
+            <v:fill color2="#4472c4 [3208]" rotate="t" focus="50%" type="gradient"/>
+            <v:shadow on="t" type="perspective" color="#1f3763 [1608]" offset="1pt" offset2="-3pt"/>
+            <v:textbox style="mso-next-textbox:#_x0000_s1050">
+              <w:txbxContent>
+                <w:p>
+                  <w:pPr>
+                    <w:rPr>
+                      <w:color w:val="FFFFFF" w:themeColor="background1"/>
+                    </w:rPr>
+                  </w:pPr>
+                  <w:r>
+                    <w:rPr>
+                      <w:color w:val="FFFFFF" w:themeColor="background1"/>
+                    </w:rPr>
+                    <w:t>ESTRUCTURA JERÁRQUICA</w:t>
+                  </w:r>
+                </w:p>
+              </w:txbxContent>
+            </v:textbox>
+            <w10:wrap anchorx="margin"/>
+          </v:rect>
+        </w:pict>
+      </w:r>
+    </w:p>
+    <w:p/>
     <w:p>
       <w:pPr>
         <w:pStyle w:val="Ttulo1"/>
       </w:pPr>
+      <w:r>
+        <w:rPr>
+          <w:noProof/>
+          <w:lang w:eastAsia="es-ES"/>
+        </w:rPr>
+        <w:drawing>
+          <wp:inline distT="0" distB="0" distL="0" distR="0" wp14:anchorId="38D07B15" wp14:editId="310EB477">
+            <wp:extent cx="5676595" cy="2011446"/>
+            <wp:effectExtent l="0" t="0" r="0" b="0"/>
+            <wp:docPr id="6" name="Imagen 6" descr="C:\Users\riano19808\Downloads\Organigrama html (1).jpg"/>
+            <wp:cNvGraphicFramePr>
+              <a:graphicFrameLocks xmlns:a="http://schemas.openxmlformats.org/drawingml/2006/main" noChangeAspect="1"/>
+            </wp:cNvGraphicFramePr>
+            <a:graphic xmlns:a="http://schemas.openxmlformats.org/drawingml/2006/main">
+              <a:graphicData uri="http://schemas.openxmlformats.org/drawingml/2006/picture">
+                <pic:pic xmlns:pic="http://schemas.openxmlformats.org/drawingml/2006/picture">
+                  <pic:nvPicPr>
+                    <pic:cNvPr id="0" name="Picture 54" descr="C:\Users\riano19808\Downloads\Organigrama html (1).jpg"/>
+                    <pic:cNvPicPr>
+                      <a:picLocks noChangeAspect="1" noChangeArrowheads="1"/>
+                    </pic:cNvPicPr>
+                  </pic:nvPicPr>
+                  <pic:blipFill rotWithShape="1">
+                    <a:blip r:embed="rId9">
+                      <a:extLst>
+                        <a:ext uri="{28A0092B-C50C-407E-A947-70E740481C1C}">
+                          <a14:useLocalDpi xmlns:a14="http://schemas.microsoft.com/office/drawing/2010/main" val="0"/>
+                        </a:ext>
+                      </a:extLst>
+                    </a:blip>
+                    <a:srcRect l="2445" t="15927" r="1990" b="31850"/>
+                    <a:stretch/>
+                  </pic:blipFill>
+                  <pic:spPr bwMode="auto">
+                    <a:xfrm>
+                      <a:off x="0" y="0"/>
+                      <a:ext cx="5762126" cy="2041753"/>
+                    </a:xfrm>
+                    <a:prstGeom prst="rect">
+                      <a:avLst/>
+                    </a:prstGeom>
+                    <a:noFill/>
+                    <a:ln>
+                      <a:noFill/>
+                    </a:ln>
+                    <a:extLst>
+                      <a:ext uri="{53640926-AAD7-44D8-BBD7-CCE9431645EC}">
+                        <a14:shadowObscured xmlns:a14="http://schemas.microsoft.com/office/drawing/2010/main"/>
+                      </a:ext>
+                    </a:extLst>
+                  </pic:spPr>
+                </pic:pic>
+              </a:graphicData>
+            </a:graphic>
+          </wp:inline>
+        </w:drawing>
+      </w:r>
+    </w:p>
+    <w:p>
+      <w:pPr>
+        <w:rPr>
+          <w:rFonts w:cstheme="minorHAnsi"/>
+          <w:color w:val="000000"/>
+          <w:sz w:val="32"/>
+          <w:szCs w:val="32"/>
+          <w:shd w:val="clear" w:color="auto" w:fill="FFFFFF"/>
+        </w:rPr>
+      </w:pPr>
+      <w:r>
+        <w:rPr>
+          <w:rFonts w:cstheme="minorHAnsi"/>
+          <w:color w:val="000000"/>
+          <w:sz w:val="32"/>
+          <w:szCs w:val="32"/>
+          <w:shd w:val="clear" w:color="auto" w:fill="FFFFFF"/>
+        </w:rPr>
+        <w:t xml:space="preserve">Hemos usado este tipo de estructura </w:t>
+      </w:r>
+      <w:r>
+        <w:rPr>
+          <w:rFonts w:cstheme="minorHAnsi"/>
+          <w:color w:val="000000"/>
+          <w:sz w:val="32"/>
+          <w:szCs w:val="32"/>
+          <w:shd w:val="clear" w:color="auto" w:fill="FFFFFF"/>
+        </w:rPr>
+        <w:t>ya que organiza la información general a una página específica siendo, de esta forma,</w:t>
+      </w:r>
+      <w:r>
+        <w:rPr>
+          <w:rFonts w:cstheme="minorHAnsi"/>
+          <w:color w:val="000000"/>
+          <w:sz w:val="32"/>
+          <w:szCs w:val="32"/>
+          <w:shd w:val="clear" w:color="auto" w:fill="FFFFFF"/>
+        </w:rPr>
+        <w:t xml:space="preserve"> la más ideal para los centros.</w:t>
+      </w:r>
+      <w:r>
+        <w:rPr>
+          <w:rFonts w:cstheme="minorHAnsi"/>
+          <w:color w:val="000000"/>
+          <w:sz w:val="32"/>
+          <w:szCs w:val="32"/>
+          <w:shd w:val="clear" w:color="auto" w:fill="FFFFFF"/>
+        </w:rPr>
+        <w:t xml:space="preserve"> </w:t>
+      </w:r>
+      <w:r>
+        <w:rPr>
+          <w:rFonts w:cstheme="minorHAnsi"/>
+          <w:color w:val="000000"/>
+          <w:sz w:val="32"/>
+          <w:szCs w:val="32"/>
+          <w:shd w:val="clear" w:color="auto" w:fill="FFFFFF"/>
+        </w:rPr>
+        <w:t>En este tipo de estructura, existe una página índice, la cual da acceso a otras subpáginas, d</w:t>
+      </w:r>
+      <w:r>
+        <w:rPr>
+          <w:rFonts w:cstheme="minorHAnsi"/>
+          <w:color w:val="000000"/>
+          <w:sz w:val="32"/>
+          <w:szCs w:val="32"/>
+          <w:shd w:val="clear" w:color="auto" w:fill="FFFFFF"/>
+        </w:rPr>
+        <w:t>esde estas</w:t>
+      </w:r>
+      <w:r>
+        <w:rPr>
+          <w:rFonts w:cstheme="minorHAnsi"/>
+          <w:color w:val="000000"/>
+          <w:sz w:val="32"/>
+          <w:szCs w:val="32"/>
+          <w:shd w:val="clear" w:color="auto" w:fill="FFFFFF"/>
+        </w:rPr>
+        <w:t>,</w:t>
+      </w:r>
+      <w:r>
+        <w:rPr>
+          <w:rFonts w:cstheme="minorHAnsi"/>
+          <w:color w:val="000000"/>
+          <w:sz w:val="32"/>
+          <w:szCs w:val="32"/>
+          <w:shd w:val="clear" w:color="auto" w:fill="FFFFFF"/>
+        </w:rPr>
+        <w:t xml:space="preserve"> </w:t>
+      </w:r>
+      <w:r>
+        <w:rPr>
+          <w:rFonts w:cstheme="minorHAnsi"/>
+          <w:color w:val="000000"/>
+          <w:sz w:val="32"/>
+          <w:szCs w:val="32"/>
+          <w:shd w:val="clear" w:color="auto" w:fill="FFFFFF"/>
+        </w:rPr>
+        <w:t xml:space="preserve">se puede acceder a otras, creando así distintos niveles. </w:t>
+      </w:r>
+    </w:p>
+    <w:p>
+      <w:pPr>
+        <w:rPr>
+          <w:rFonts w:cstheme="minorHAnsi"/>
+          <w:color w:val="000000"/>
+          <w:sz w:val="32"/>
+          <w:szCs w:val="32"/>
+          <w:shd w:val="clear" w:color="auto" w:fill="FFFFFF"/>
+        </w:rPr>
+      </w:pPr>
+      <w:r>
+        <w:rPr>
+          <w:rFonts w:cstheme="minorHAnsi"/>
+          <w:color w:val="000000"/>
+          <w:sz w:val="32"/>
+          <w:szCs w:val="32"/>
+          <w:shd w:val="clear" w:color="auto" w:fill="FFFFFF"/>
+        </w:rPr>
+        <w:t xml:space="preserve">El menú de navegación permite moverse de forma muy fácil en las distintas páginas de cada jerarquía. </w:t>
+      </w:r>
+    </w:p>
+    <w:p>
+      <w:pPr>
+        <w:rPr>
+          <w:rFonts w:cstheme="minorHAnsi"/>
+          <w:color w:val="000000"/>
+          <w:sz w:val="32"/>
+          <w:szCs w:val="32"/>
+          <w:shd w:val="clear" w:color="auto" w:fill="FFFFFF"/>
+        </w:rPr>
+      </w:pPr>
+    </w:p>
+    <w:p>
+      <w:pPr>
+        <w:rPr>
+          <w:rFonts w:cstheme="minorHAnsi"/>
+          <w:color w:val="000000"/>
+          <w:sz w:val="32"/>
+          <w:szCs w:val="32"/>
+          <w:shd w:val="clear" w:color="auto" w:fill="FFFFFF"/>
+        </w:rPr>
+      </w:pPr>
+    </w:p>
+    <w:p>
+      <w:pPr>
+        <w:rPr>
+          <w:rFonts w:cstheme="minorHAnsi"/>
+          <w:color w:val="000000"/>
+          <w:sz w:val="32"/>
+          <w:szCs w:val="32"/>
+          <w:shd w:val="clear" w:color="auto" w:fill="FFFFFF"/>
+        </w:rPr>
+      </w:pPr>
+    </w:p>
+    <w:p>
+      <w:pPr>
+        <w:rPr>
+          <w:rFonts w:cstheme="minorHAnsi"/>
+          <w:color w:val="000000"/>
+          <w:sz w:val="32"/>
+          <w:szCs w:val="32"/>
+          <w:shd w:val="clear" w:color="auto" w:fill="FFFFFF"/>
+        </w:rPr>
+      </w:pPr>
+    </w:p>
+    <w:p>
+      <w:pPr>
+        <w:rPr>
+          <w:rFonts w:cstheme="minorHAnsi"/>
+          <w:color w:val="000000"/>
+          <w:sz w:val="32"/>
+          <w:szCs w:val="32"/>
+          <w:shd w:val="clear" w:color="auto" w:fill="FFFFFF"/>
+        </w:rPr>
+      </w:pPr>
+    </w:p>
+    <w:p>
+      <w:pPr>
+        <w:rPr>
+          <w:rFonts w:cstheme="minorHAnsi"/>
+          <w:color w:val="000000"/>
+          <w:sz w:val="32"/>
+          <w:szCs w:val="32"/>
+          <w:shd w:val="clear" w:color="auto" w:fill="FFFFFF"/>
+        </w:rPr>
+      </w:pPr>
+    </w:p>
+    <w:p>
+      <w:pPr>
+        <w:rPr>
+          <w:rFonts w:cstheme="minorHAnsi"/>
+          <w:color w:val="000000"/>
+          <w:sz w:val="32"/>
+          <w:szCs w:val="32"/>
+          <w:shd w:val="clear" w:color="auto" w:fill="FFFFFF"/>
+        </w:rPr>
+      </w:pPr>
+    </w:p>
+    <w:p>
+      <w:pPr>
+        <w:rPr>
+          <w:rFonts w:cstheme="minorHAnsi"/>
+          <w:color w:val="000000"/>
+          <w:sz w:val="32"/>
+          <w:szCs w:val="32"/>
+          <w:shd w:val="clear" w:color="auto" w:fill="FFFFFF"/>
+        </w:rPr>
+      </w:pPr>
+    </w:p>
+    <w:p>
+      <w:pPr>
+        <w:rPr>
+          <w:rFonts w:cstheme="minorHAnsi"/>
+          <w:sz w:val="32"/>
+          <w:szCs w:val="32"/>
+        </w:rPr>
+      </w:pPr>
     </w:p>
     <w:p>
       <w:pPr>
         <w:pStyle w:val="Ttulo1"/>
       </w:pPr>
       <w:r>
+        <w:lastRenderedPageBreak/>
         <w:t>Guía de estilos Academia DIW</w:t>
       </w:r>
     </w:p>
@@ -705,8 +1053,8 @@
             <v:path o:extrusionok="f" gradientshapeok="t" o:connecttype="rect"/>
             <o:lock v:ext="edit" aspectratio="t"/>
           </v:shapetype>
-          <v:shape id="_x0000_i1025" type="#_x0000_t75" style="width:290.7pt;height:169.8pt">
-            <v:imagedata r:id="rId9" o:title="Colores"/>
+          <v:shape id="_x0000_i1025" type="#_x0000_t75" style="width:290.25pt;height:169.5pt">
+            <v:imagedata r:id="rId10" o:title="Colores"/>
           </v:shape>
         </w:pict>
       </w:r>
@@ -729,7 +1077,15 @@
         </w:numPr>
       </w:pPr>
       <w:r>
-        <w:t xml:space="preserve">El color #ededed se utiliza principalmente para los fondos de la cabecera y el pie de página además se utiliza en el fondo de los cuadros de la barra de navegación </w:t>
+        <w:t>El color #</w:t>
+      </w:r>
+      <w:proofErr w:type="spellStart"/>
+      <w:r>
+        <w:t>ededed</w:t>
+      </w:r>
+      <w:proofErr w:type="spellEnd"/>
+      <w:r>
+        <w:t xml:space="preserve"> se utiliza principalmente para los fondos de la cabecera y el pie de página además se utiliza en el fondo de los cuadros de la barra de navegación </w:t>
       </w:r>
       <w:r>
         <w:t>y en el fondo de los títulos de las tablas.</w:t>
@@ -809,7 +1165,23 @@
         <w:t xml:space="preserve">Para todo el cuerpo de nuestra página web hemos empleado la tipografía </w:t>
       </w:r>
       <w:r>
-        <w:t xml:space="preserve">"Palatino Linotype", "Book Antiqua", </w:t>
+        <w:t xml:space="preserve">"Palatino </w:t>
+      </w:r>
+      <w:proofErr w:type="spellStart"/>
+      <w:r>
+        <w:t>Linotype</w:t>
+      </w:r>
+      <w:proofErr w:type="spellEnd"/>
+      <w:r>
+        <w:t xml:space="preserve">", "Book </w:t>
+      </w:r>
+      <w:proofErr w:type="spellStart"/>
+      <w:r>
+        <w:t>Antiqua</w:t>
+      </w:r>
+      <w:proofErr w:type="spellEnd"/>
+      <w:r>
+        <w:t xml:space="preserve">", </w:t>
       </w:r>
       <w:r>
         <w:t>“</w:t>
@@ -829,9 +1201,11 @@
       <w:r>
         <w:t>“</w:t>
       </w:r>
+      <w:proofErr w:type="spellStart"/>
       <w:r>
         <w:t>serif</w:t>
       </w:r>
+      <w:proofErr w:type="spellEnd"/>
       <w:r>
         <w:t>”</w:t>
       </w:r>
@@ -841,7 +1215,15 @@
     </w:p>
     <w:p>
       <w:r>
-        <w:t xml:space="preserve">Por otro lado para el menú de navegación hemos utilizado una tipografía </w:t>
+        <w:t xml:space="preserve">Por otro </w:t>
+      </w:r>
+      <w:proofErr w:type="gramStart"/>
+      <w:r>
+        <w:t>lado</w:t>
+      </w:r>
+      <w:proofErr w:type="gramEnd"/>
+      <w:r>
+        <w:t xml:space="preserve"> para el menú de navegación hemos utilizado una tipografía </w:t>
       </w:r>
       <w:r>
         <w:t>“</w:t>
@@ -869,9 +1251,11 @@
       <w:r>
         <w:t>“</w:t>
       </w:r>
+      <w:proofErr w:type="spellStart"/>
       <w:r>
         <w:t>Impact</w:t>
       </w:r>
+      <w:proofErr w:type="spellEnd"/>
       <w:r>
         <w:t>”</w:t>
       </w:r>
@@ -881,9 +1265,11 @@
       <w:r>
         <w:t>“</w:t>
       </w:r>
+      <w:proofErr w:type="spellStart"/>
       <w:r>
         <w:t>Charcoal</w:t>
       </w:r>
+      <w:proofErr w:type="spellEnd"/>
       <w:r>
         <w:t>”</w:t>
       </w:r>
@@ -894,8 +1280,13 @@
         <w:t>”</w:t>
       </w:r>
       <w:r>
-        <w:t xml:space="preserve"> sans-serif</w:t>
-      </w:r>
+        <w:t xml:space="preserve"> </w:t>
+      </w:r>
+      <w:proofErr w:type="spellStart"/>
+      <w:r>
+        <w:t>sans-serif</w:t>
+      </w:r>
+      <w:proofErr w:type="spellEnd"/>
       <w:r>
         <w:t>”</w:t>
       </w:r>
@@ -903,6 +1294,12 @@
     <w:p/>
     <w:p/>
     <w:p/>
+    <w:p/>
+    <w:p/>
+    <w:p>
+      <w:bookmarkStart w:id="0" w:name="_GoBack"/>
+      <w:bookmarkEnd w:id="0"/>
+    </w:p>
     <w:p/>
     <w:p>
       <w:r>
@@ -955,7 +1352,15 @@
     </w:p>
     <w:p>
       <w:r>
-        <w:t xml:space="preserve">La cabecera de nuestra página web está dividida en tres partes una que es el logotipo de nuestra empresa, otra parte que está situada en el centro de la cabecera que es el nombre de la empresa y  una parte situada en la parte superior derecha de la página que son los iconos de las banderas para cambiar el idioma. Esta estructura </w:t>
+        <w:t xml:space="preserve">La cabecera de nuestra página web está dividida en tres partes una que es el logotipo de nuestra empresa, otra parte que está situada en el centro de la cabecera que es el nombre de la empresa </w:t>
+      </w:r>
+      <w:proofErr w:type="gramStart"/>
+      <w:r>
+        <w:t>y  una</w:t>
+      </w:r>
+      <w:proofErr w:type="gramEnd"/>
+      <w:r>
+        <w:t xml:space="preserve"> parte situada en la parte superior derecha de la página que son los iconos de las banderas para cambiar el idioma. Esta estructura </w:t>
       </w:r>
       <w:r>
         <w:t xml:space="preserve">se repite en todas las páginas y </w:t>
@@ -988,7 +1393,7 @@
                     </pic:cNvPicPr>
                   </pic:nvPicPr>
                   <pic:blipFill>
-                    <a:blip r:embed="rId10"/>
+                    <a:blip r:embed="rId11"/>
                     <a:srcRect/>
                     <a:stretch>
                       <a:fillRect/>
@@ -1091,7 +1496,7 @@
                                 </pic:cNvPicPr>
                               </pic:nvPicPr>
                               <pic:blipFill>
-                                <a:blip r:embed="rId11"/>
+                                <a:blip r:embed="rId12"/>
                                 <a:srcRect/>
                                 <a:stretch>
                                   <a:fillRect/>
@@ -1151,7 +1556,7 @@
                     </pic:cNvPicPr>
                   </pic:nvPicPr>
                   <pic:blipFill>
-                    <a:blip r:embed="rId12"/>
+                    <a:blip r:embed="rId13"/>
                     <a:srcRect/>
                     <a:stretch>
                       <a:fillRect/>
@@ -1184,7 +1589,15 @@
     <w:p/>
     <w:p>
       <w:r>
-        <w:t>Las imágenes de la página principal de nuestro sitio web presentan un formato .png y presentan las siguientes proporciones</w:t>
+        <w:t>Las imágenes de la página principal de nuestro sitio web presentan un formato .</w:t>
+      </w:r>
+      <w:proofErr w:type="spellStart"/>
+      <w:r>
+        <w:t>png</w:t>
+      </w:r>
+      <w:proofErr w:type="spellEnd"/>
+      <w:r>
+        <w:t xml:space="preserve"> y presentan las siguientes proporciones</w:t>
       </w:r>
       <w:r>
         <w:t>:</w:t>
@@ -1204,8 +1617,8 @@
           <w:lang w:eastAsia="es-ES"/>
         </w:rPr>
         <w:pict>
-          <v:shape id="_x0000_i1026" type="#_x0000_t75" style="width:309.75pt;height:141.95pt">
-            <v:imagedata r:id="rId13" o:title="Imagenes página principal"/>
+          <v:shape id="_x0000_i1026" type="#_x0000_t75" style="width:309.75pt;height:141.75pt">
+            <v:imagedata r:id="rId14" o:title="Imagenes página principal"/>
           </v:shape>
         </w:pict>
       </w:r>
@@ -1266,7 +1679,7 @@
                                 </pic:cNvPicPr>
                               </pic:nvPicPr>
                               <pic:blipFill>
-                                <a:blip r:embed="rId11"/>
+                                <a:blip r:embed="rId12"/>
                                 <a:srcRect/>
                                 <a:stretch>
                                   <a:fillRect/>
@@ -1331,7 +1744,7 @@
                     </pic:cNvPicPr>
                   </pic:nvPicPr>
                   <pic:blipFill>
-                    <a:blip r:embed="rId11"/>
+                    <a:blip r:embed="rId12"/>
                     <a:srcRect/>
                     <a:stretch>
                       <a:fillRect/>
@@ -1361,7 +1774,7 @@
       </w:r>
     </w:p>
     <w:sectPr>
-      <w:headerReference w:type="default" r:id="rId14"/>
+      <w:headerReference w:type="default" r:id="rId15"/>
       <w:pgSz w:w="11906" w:h="16838"/>
       <w:pgMar w:top="1417" w:right="1701" w:bottom="1417" w:left="1701" w:header="708" w:footer="708" w:gutter="0"/>
       <w:pgNumType w:start="0"/>
@@ -1374,8 +1787,8 @@
 </file>
 
 <file path=word/endnotes.xml><?xml version="1.0" encoding="utf-8"?>
-<w:endnotes xmlns:ve="http://schemas.openxmlformats.org/markup-compatibility/2006" xmlns:o="urn:schemas-microsoft-com:office:office" xmlns:r="http://schemas.openxmlformats.org/officeDocument/2006/relationships" xmlns:m="http://schemas.openxmlformats.org/officeDocument/2006/math" xmlns:v="urn:schemas-microsoft-com:vml" xmlns:wp="http://schemas.openxmlformats.org/drawingml/2006/wordprocessingDrawing" xmlns:w10="urn:schemas-microsoft-com:office:word" xmlns:w="http://schemas.openxmlformats.org/wordprocessingml/2006/main" xmlns:wne="http://schemas.microsoft.com/office/word/2006/wordml">
-  <w:endnote w:type="separator" w:id="0">
+<w:endnotes xmlns:wpc="http://schemas.microsoft.com/office/word/2010/wordprocessingCanvas" xmlns:cx="http://schemas.microsoft.com/office/drawing/2014/chartex" xmlns:mc="http://schemas.openxmlformats.org/markup-compatibility/2006" xmlns:o="urn:schemas-microsoft-com:office:office" xmlns:r="http://schemas.openxmlformats.org/officeDocument/2006/relationships" xmlns:m="http://schemas.openxmlformats.org/officeDocument/2006/math" xmlns:v="urn:schemas-microsoft-com:vml" xmlns:wp14="http://schemas.microsoft.com/office/word/2010/wordprocessingDrawing" xmlns:wp="http://schemas.openxmlformats.org/drawingml/2006/wordprocessingDrawing" xmlns:w10="urn:schemas-microsoft-com:office:word" xmlns:w="http://schemas.openxmlformats.org/wordprocessingml/2006/main" xmlns:w14="http://schemas.microsoft.com/office/word/2010/wordml" xmlns:w15="http://schemas.microsoft.com/office/word/2012/wordml" xmlns:w16se="http://schemas.microsoft.com/office/word/2015/wordml/symex" xmlns:wpg="http://schemas.microsoft.com/office/word/2010/wordprocessingGroup" xmlns:wpi="http://schemas.microsoft.com/office/word/2010/wordprocessingInk" xmlns:wne="http://schemas.microsoft.com/office/word/2006/wordml" xmlns:wps="http://schemas.microsoft.com/office/word/2010/wordprocessingShape" mc:Ignorable="w14 w15 w16se wp14">
+  <w:endnote w:type="separator" w:id="-1">
     <w:p>
       <w:pPr>
         <w:spacing w:after="0" w:line="240" w:lineRule="auto"/>
@@ -1385,7 +1798,7 @@
       </w:r>
     </w:p>
   </w:endnote>
-  <w:endnote w:type="continuationSeparator" w:id="1">
+  <w:endnote w:type="continuationSeparator" w:id="0">
     <w:p>
       <w:pPr>
         <w:spacing w:after="0" w:line="240" w:lineRule="auto"/>
@@ -1399,8 +1812,8 @@
 </file>
 
 <file path=word/footnotes.xml><?xml version="1.0" encoding="utf-8"?>
-<w:footnotes xmlns:ve="http://schemas.openxmlformats.org/markup-compatibility/2006" xmlns:o="urn:schemas-microsoft-com:office:office" xmlns:r="http://schemas.openxmlformats.org/officeDocument/2006/relationships" xmlns:m="http://schemas.openxmlformats.org/officeDocument/2006/math" xmlns:v="urn:schemas-microsoft-com:vml" xmlns:wp="http://schemas.openxmlformats.org/drawingml/2006/wordprocessingDrawing" xmlns:w10="urn:schemas-microsoft-com:office:word" xmlns:w="http://schemas.openxmlformats.org/wordprocessingml/2006/main" xmlns:wne="http://schemas.microsoft.com/office/word/2006/wordml">
-  <w:footnote w:type="separator" w:id="0">
+<w:footnotes xmlns:wpc="http://schemas.microsoft.com/office/word/2010/wordprocessingCanvas" xmlns:cx="http://schemas.microsoft.com/office/drawing/2014/chartex" xmlns:mc="http://schemas.openxmlformats.org/markup-compatibility/2006" xmlns:o="urn:schemas-microsoft-com:office:office" xmlns:r="http://schemas.openxmlformats.org/officeDocument/2006/relationships" xmlns:m="http://schemas.openxmlformats.org/officeDocument/2006/math" xmlns:v="urn:schemas-microsoft-com:vml" xmlns:wp14="http://schemas.microsoft.com/office/word/2010/wordprocessingDrawing" xmlns:wp="http://schemas.openxmlformats.org/drawingml/2006/wordprocessingDrawing" xmlns:w10="urn:schemas-microsoft-com:office:word" xmlns:w="http://schemas.openxmlformats.org/wordprocessingml/2006/main" xmlns:w14="http://schemas.microsoft.com/office/word/2010/wordml" xmlns:w15="http://schemas.microsoft.com/office/word/2012/wordml" xmlns:w16se="http://schemas.microsoft.com/office/word/2015/wordml/symex" xmlns:wpg="http://schemas.microsoft.com/office/word/2010/wordprocessingGroup" xmlns:wpi="http://schemas.microsoft.com/office/word/2010/wordprocessingInk" xmlns:wne="http://schemas.microsoft.com/office/word/2006/wordml" xmlns:wps="http://schemas.microsoft.com/office/word/2010/wordprocessingShape" mc:Ignorable="w14 w15 w16se wp14">
+  <w:footnote w:type="separator" w:id="-1">
     <w:p>
       <w:pPr>
         <w:spacing w:after="0" w:line="240" w:lineRule="auto"/>
@@ -1410,7 +1823,7 @@
       </w:r>
     </w:p>
   </w:footnote>
-  <w:footnote w:type="continuationSeparator" w:id="1">
+  <w:footnote w:type="continuationSeparator" w:id="0">
     <w:p>
       <w:pPr>
         <w:spacing w:after="0" w:line="240" w:lineRule="auto"/>
@@ -1424,7 +1837,7 @@
 </file>
 
 <file path=word/header1.xml><?xml version="1.0" encoding="utf-8"?>
-<w:hdr xmlns:ve="http://schemas.openxmlformats.org/markup-compatibility/2006" xmlns:o="urn:schemas-microsoft-com:office:office" xmlns:r="http://schemas.openxmlformats.org/officeDocument/2006/relationships" xmlns:m="http://schemas.openxmlformats.org/officeDocument/2006/math" xmlns:v="urn:schemas-microsoft-com:vml" xmlns:wp="http://schemas.openxmlformats.org/drawingml/2006/wordprocessingDrawing" xmlns:w10="urn:schemas-microsoft-com:office:word" xmlns:w="http://schemas.openxmlformats.org/wordprocessingml/2006/main" xmlns:wne="http://schemas.microsoft.com/office/word/2006/wordml">
+<w:hdr xmlns:wpc="http://schemas.microsoft.com/office/word/2010/wordprocessingCanvas" xmlns:cx="http://schemas.microsoft.com/office/drawing/2014/chartex" xmlns:mc="http://schemas.openxmlformats.org/markup-compatibility/2006" xmlns:o="urn:schemas-microsoft-com:office:office" xmlns:r="http://schemas.openxmlformats.org/officeDocument/2006/relationships" xmlns:m="http://schemas.openxmlformats.org/officeDocument/2006/math" xmlns:v="urn:schemas-microsoft-com:vml" xmlns:wp14="http://schemas.microsoft.com/office/word/2010/wordprocessingDrawing" xmlns:wp="http://schemas.openxmlformats.org/drawingml/2006/wordprocessingDrawing" xmlns:w10="urn:schemas-microsoft-com:office:word" xmlns:w="http://schemas.openxmlformats.org/wordprocessingml/2006/main" xmlns:w14="http://schemas.microsoft.com/office/word/2010/wordml" xmlns:w15="http://schemas.microsoft.com/office/word/2012/wordml" xmlns:w16se="http://schemas.microsoft.com/office/word/2015/wordml/symex" xmlns:wpg="http://schemas.microsoft.com/office/word/2010/wordprocessingGroup" xmlns:wpi="http://schemas.microsoft.com/office/word/2010/wordprocessingInk" xmlns:wne="http://schemas.microsoft.com/office/word/2006/wordml" xmlns:wps="http://schemas.microsoft.com/office/word/2010/wordprocessingShape" mc:Ignorable="w14 w15 w16se wp14">
   <w:p>
     <w:pPr>
       <w:pStyle w:val="Encabezado"/>
@@ -1435,7 +1848,7 @@
         <w:lang w:eastAsia="es-ES"/>
       </w:rPr>
       <w:pict>
-        <v:rect id="Rectángulo 197" o:spid="_x0000_s4097" style="position:absolute;margin-left:-1.75pt;margin-top:11.5pt;width:610pt;height:21.25pt;z-index:-251658752;visibility:visible;mso-height-percent:27;mso-wrap-distance-left:9.35pt;mso-wrap-distance-right:9.35pt;mso-position-horizontal-relative:page;mso-position-vertical-relative:page;mso-height-percent:27;mso-width-relative:margin;v-text-anchor:middle" o:gfxdata="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" o:allowoverlap="f" fillcolor="#4f7ac7 [3032]" stroked="f">
+        <v:rect id="Rectángulo 197" o:spid="_x0000_s2049" style="position:absolute;margin-left:-1.75pt;margin-top:11.5pt;width:610pt;height:21.25pt;z-index:-251658752;visibility:visible;mso-height-percent:27;mso-wrap-distance-left:9.35pt;mso-wrap-distance-right:9.35pt;mso-position-horizontal-relative:page;mso-position-vertical-relative:page;mso-height-percent:27;mso-width-relative:margin;v-text-anchor:middle" o:gfxdata="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" o:allowoverlap="f" fillcolor="#4f7ac7 [3032]" stroked="f">
           <v:fill color2="#416fc3 [3176]" rotate="t" colors="0 #6083cb;.5 #3e70ca;1 #2e61ba" focus="100%" type="gradient">
             <o:fill v:ext="view" type="gradientUnscaled"/>
           </v:fill>
@@ -1462,6 +1875,7 @@
                     <w:dataBinding w:prefixMappings="xmlns:ns0='http://purl.org/dc/elements/1.1/' xmlns:ns1='http://schemas.openxmlformats.org/package/2006/metadata/core-properties' " w:xpath="/ns1:coreProperties[1]/ns0:title[1]" w:storeItemID="{6C3C8BC8-F283-45AE-878A-BAB7291924A1}"/>
                     <w:text/>
                   </w:sdtPr>
+                  <w:sdtEndPr/>
                   <w:sdtContent>
                     <w:r>
                       <w:rPr>
@@ -1513,8 +1927,8 @@
 </file>
 
 <file path=word/numbering.xml><?xml version="1.0" encoding="utf-8"?>
-<w:numbering xmlns:ve="http://schemas.openxmlformats.org/markup-compatibility/2006" xmlns:o="urn:schemas-microsoft-com:office:office" xmlns:r="http://schemas.openxmlformats.org/officeDocument/2006/relationships" xmlns:m="http://schemas.openxmlformats.org/officeDocument/2006/math" xmlns:v="urn:schemas-microsoft-com:vml" xmlns:wp="http://schemas.openxmlformats.org/drawingml/2006/wordprocessingDrawing" xmlns:w10="urn:schemas-microsoft-com:office:word" xmlns:w="http://schemas.openxmlformats.org/wordprocessingml/2006/main" xmlns:wne="http://schemas.microsoft.com/office/word/2006/wordml">
-  <w:abstractNum w:abstractNumId="0">
+<w:numbering xmlns:wpc="http://schemas.microsoft.com/office/word/2010/wordprocessingCanvas" xmlns:cx="http://schemas.microsoft.com/office/drawing/2014/chartex" xmlns:mc="http://schemas.openxmlformats.org/markup-compatibility/2006" xmlns:o="urn:schemas-microsoft-com:office:office" xmlns:r="http://schemas.openxmlformats.org/officeDocument/2006/relationships" xmlns:m="http://schemas.openxmlformats.org/officeDocument/2006/math" xmlns:v="urn:schemas-microsoft-com:vml" xmlns:wp14="http://schemas.microsoft.com/office/word/2010/wordprocessingDrawing" xmlns:wp="http://schemas.openxmlformats.org/drawingml/2006/wordprocessingDrawing" xmlns:w10="urn:schemas-microsoft-com:office:word" xmlns:w="http://schemas.openxmlformats.org/wordprocessingml/2006/main" xmlns:w14="http://schemas.microsoft.com/office/word/2010/wordml" xmlns:w15="http://schemas.microsoft.com/office/word/2012/wordml" xmlns:w16se="http://schemas.microsoft.com/office/word/2015/wordml/symex" xmlns:wpg="http://schemas.microsoft.com/office/word/2010/wordprocessingGroup" xmlns:wpi="http://schemas.microsoft.com/office/word/2010/wordprocessingInk" xmlns:wne="http://schemas.microsoft.com/office/word/2006/wordml" xmlns:wps="http://schemas.microsoft.com/office/word/2010/wordprocessingShape" mc:Ignorable="w14 w15 w16se wp14">
+  <w:abstractNum w:abstractNumId="0" w15:restartNumberingAfterBreak="0">
     <w:nsid w:val="3A3D7F83"/>
     <w:multiLevelType w:val="hybridMultilevel"/>
     <w:tmpl w:val="B2EEFD04"/>
@@ -1626,7 +2040,7 @@
       </w:rPr>
     </w:lvl>
   </w:abstractNum>
-  <w:abstractNum w:abstractNumId="1">
+  <w:abstractNum w:abstractNumId="1" w15:restartNumberingAfterBreak="0">
     <w:nsid w:val="4C1913ED"/>
     <w:multiLevelType w:val="hybridMultilevel"/>
     <w:tmpl w:val="DFAEC3EE"/>
@@ -1738,7 +2152,7 @@
       </w:rPr>
     </w:lvl>
   </w:abstractNum>
-  <w:abstractNum w:abstractNumId="2">
+  <w:abstractNum w:abstractNumId="2" w15:restartNumberingAfterBreak="0">
     <w:nsid w:val="69082BC3"/>
     <w:multiLevelType w:val="hybridMultilevel"/>
     <w:tmpl w:val="26029EAC"/>
@@ -1863,7 +2277,7 @@
 </file>
 
 <file path=word/styles.xml><?xml version="1.0" encoding="utf-8"?>
-<w:styles xmlns:r="http://schemas.openxmlformats.org/officeDocument/2006/relationships" xmlns:w="http://schemas.openxmlformats.org/wordprocessingml/2006/main">
+<w:styles xmlns:mc="http://schemas.openxmlformats.org/markup-compatibility/2006" xmlns:r="http://schemas.openxmlformats.org/officeDocument/2006/relationships" xmlns:w="http://schemas.openxmlformats.org/wordprocessingml/2006/main" xmlns:w14="http://schemas.microsoft.com/office/word/2010/wordml" xmlns:w15="http://schemas.microsoft.com/office/word/2012/wordml" xmlns:w16se="http://schemas.microsoft.com/office/word/2015/wordml/symex" mc:Ignorable="w14 w15 w16se">
   <w:docDefaults>
     <w:rPrDefault>
       <w:rPr>
@@ -1879,144 +2293,378 @@
       </w:pPr>
     </w:pPrDefault>
   </w:docDefaults>
-  <w:latentStyles w:defLockedState="0" w:defUIPriority="99" w:defSemiHidden="1" w:defUnhideWhenUsed="1" w:defQFormat="0" w:count="267">
-    <w:lsdException w:name="Normal" w:semiHidden="0" w:uiPriority="0" w:unhideWhenUsed="0" w:qFormat="1"/>
-    <w:lsdException w:name="heading 1" w:semiHidden="0" w:uiPriority="9" w:unhideWhenUsed="0" w:qFormat="1"/>
-    <w:lsdException w:name="heading 2" w:uiPriority="9" w:qFormat="1"/>
-    <w:lsdException w:name="heading 3" w:uiPriority="9" w:qFormat="1"/>
-    <w:lsdException w:name="heading 4" w:uiPriority="9" w:qFormat="1"/>
-    <w:lsdException w:name="heading 5" w:uiPriority="9" w:qFormat="1"/>
-    <w:lsdException w:name="heading 6" w:uiPriority="9" w:qFormat="1"/>
-    <w:lsdException w:name="heading 7" w:uiPriority="9" w:qFormat="1"/>
-    <w:lsdException w:name="heading 8" w:uiPriority="9" w:qFormat="1"/>
-    <w:lsdException w:name="heading 9" w:uiPriority="9" w:qFormat="1"/>
-    <w:lsdException w:name="toc 1" w:uiPriority="39"/>
-    <w:lsdException w:name="toc 2" w:uiPriority="39"/>
-    <w:lsdException w:name="toc 3" w:uiPriority="39"/>
-    <w:lsdException w:name="toc 4" w:uiPriority="39"/>
-    <w:lsdException w:name="toc 5" w:uiPriority="39"/>
-    <w:lsdException w:name="toc 6" w:uiPriority="39"/>
-    <w:lsdException w:name="toc 7" w:uiPriority="39"/>
-    <w:lsdException w:name="toc 8" w:uiPriority="39"/>
-    <w:lsdException w:name="toc 9" w:uiPriority="39"/>
-    <w:lsdException w:name="caption" w:uiPriority="35" w:qFormat="1"/>
-    <w:lsdException w:name="Title" w:semiHidden="0" w:uiPriority="10" w:unhideWhenUsed="0" w:qFormat="1"/>
-    <w:lsdException w:name="Default Paragraph Font" w:uiPriority="1"/>
-    <w:lsdException w:name="Subtitle" w:semiHidden="0" w:uiPriority="11" w:unhideWhenUsed="0" w:qFormat="1"/>
-    <w:lsdException w:name="Strong" w:semiHidden="0" w:uiPriority="22" w:unhideWhenUsed="0" w:qFormat="1"/>
-    <w:lsdException w:name="Emphasis" w:semiHidden="0" w:uiPriority="20" w:unhideWhenUsed="0" w:qFormat="1"/>
-    <w:lsdException w:name="Table Grid" w:semiHidden="0" w:uiPriority="39" w:unhideWhenUsed="0"/>
-    <w:lsdException w:name="Placeholder Text" w:unhideWhenUsed="0"/>
-    <w:lsdException w:name="No Spacing" w:semiHidden="0" w:uiPriority="1" w:unhideWhenUsed="0" w:qFormat="1"/>
-    <w:lsdException w:name="Light Shading" w:semiHidden="0" w:uiPriority="60" w:unhideWhenUsed="0"/>
-    <w:lsdException w:name="Light List" w:semiHidden="0" w:uiPriority="61" w:unhideWhenUsed="0"/>
-    <w:lsdException w:name="Light Grid" w:semiHidden="0" w:uiPriority="62" w:unhideWhenUsed="0"/>
-    <w:lsdException w:name="Medium Shading 1" w:semiHidden="0" w:uiPriority="63" w:unhideWhenUsed="0"/>
-    <w:lsdException w:name="Medium Shading 2" w:semiHidden="0" w:uiPriority="64" w:unhideWhenUsed="0"/>
-    <w:lsdException w:name="Medium List 1" w:semiHidden="0" w:uiPriority="65" w:unhideWhenUsed="0"/>
-    <w:lsdException w:name="Medium List 2" w:semiHidden="0" w:uiPriority="66" w:unhideWhenUsed="0"/>
-    <w:lsdException w:name="Medium Grid 1" w:semiHidden="0" w:uiPriority="67" w:unhideWhenUsed="0"/>
-    <w:lsdException w:name="Medium Grid 2" w:semiHidden="0" w:uiPriority="68" w:unhideWhenUsed="0"/>
-    <w:lsdException w:name="Medium Grid 3" w:semiHidden="0" w:uiPriority="69" w:unhideWhenUsed="0"/>
-    <w:lsdException w:name="Dark List" w:semiHidden="0" w:uiPriority="70" w:unhideWhenUsed="0"/>
-    <w:lsdException w:name="Colorful Shading" w:semiHidden="0" w:uiPriority="71" w:unhideWhenUsed="0"/>
-    <w:lsdException w:name="Colorful List" w:semiHidden="0" w:uiPriority="72" w:unhideWhenUsed="0"/>
-    <w:lsdException w:name="Colorful Grid" w:semiHidden="0" w:uiPriority="73" w:unhideWhenUsed="0"/>
-    <w:lsdException w:name="Light Shading Accent 1" w:semiHidden="0" w:uiPriority="60" w:unhideWhenUsed="0"/>
-    <w:lsdException w:name="Light List Accent 1" w:semiHidden="0" w:uiPriority="61" w:unhideWhenUsed="0"/>
-    <w:lsdException w:name="Light Grid Accent 1" w:semiHidden="0" w:uiPriority="62" w:unhideWhenUsed="0"/>
-    <w:lsdException w:name="Medium Shading 1 Accent 1" w:semiHidden="0" w:uiPriority="63" w:unhideWhenUsed="0"/>
-    <w:lsdException w:name="Medium Shading 2 Accent 1" w:semiHidden="0" w:uiPriority="64" w:unhideWhenUsed="0"/>
-    <w:lsdException w:name="Medium List 1 Accent 1" w:semiHidden="0" w:uiPriority="65" w:unhideWhenUsed="0"/>
-    <w:lsdException w:name="Revision" w:unhideWhenUsed="0"/>
-    <w:lsdException w:name="List Paragraph" w:semiHidden="0" w:uiPriority="34" w:unhideWhenUsed="0" w:qFormat="1"/>
-    <w:lsdException w:name="Quote" w:semiHidden="0" w:uiPriority="29" w:unhideWhenUsed="0" w:qFormat="1"/>
-    <w:lsdException w:name="Intense Quote" w:semiHidden="0" w:uiPriority="30" w:unhideWhenUsed="0" w:qFormat="1"/>
-    <w:lsdException w:name="Medium List 2 Accent 1" w:semiHidden="0" w:uiPriority="66" w:unhideWhenUsed="0"/>
-    <w:lsdException w:name="Medium Grid 1 Accent 1" w:semiHidden="0" w:uiPriority="67" w:unhideWhenUsed="0"/>
-    <w:lsdException w:name="Medium Grid 2 Accent 1" w:semiHidden="0" w:uiPriority="68" w:unhideWhenUsed="0"/>
-    <w:lsdException w:name="Medium Grid 3 Accent 1" w:semiHidden="0" w:uiPriority="69" w:unhideWhenUsed="0"/>
-    <w:lsdException w:name="Dark List Accent 1" w:semiHidden="0" w:uiPriority="70" w:unhideWhenUsed="0"/>
-    <w:lsdException w:name="Colorful Shading Accent 1" w:semiHidden="0" w:uiPriority="71" w:unhideWhenUsed="0"/>
-    <w:lsdException w:name="Colorful List Accent 1" w:semiHidden="0" w:uiPriority="72" w:unhideWhenUsed="0"/>
-    <w:lsdException w:name="Colorful Grid Accent 1" w:semiHidden="0" w:uiPriority="73" w:unhideWhenUsed="0"/>
-    <w:lsdException w:name="Light Shading Accent 2" w:semiHidden="0" w:uiPriority="60" w:unhideWhenUsed="0"/>
-    <w:lsdException w:name="Light List Accent 2" w:semiHidden="0" w:uiPriority="61" w:unhideWhenUsed="0"/>
-    <w:lsdException w:name="Light Grid Accent 2" w:semiHidden="0" w:uiPriority="62" w:unhideWhenUsed="0"/>
-    <w:lsdException w:name="Medium Shading 1 Accent 2" w:semiHidden="0" w:uiPriority="63" w:unhideWhenUsed="0"/>
-    <w:lsdException w:name="Medium Shading 2 Accent 2" w:semiHidden="0" w:uiPriority="64" w:unhideWhenUsed="0"/>
-    <w:lsdException w:name="Medium List 1 Accent 2" w:semiHidden="0" w:uiPriority="65" w:unhideWhenUsed="0"/>
-    <w:lsdException w:name="Medium List 2 Accent 2" w:semiHidden="0" w:uiPriority="66" w:unhideWhenUsed="0"/>
-    <w:lsdException w:name="Medium Grid 1 Accent 2" w:semiHidden="0" w:uiPriority="67" w:unhideWhenUsed="0"/>
-    <w:lsdException w:name="Medium Grid 2 Accent 2" w:semiHidden="0" w:uiPriority="68" w:unhideWhenUsed="0"/>
-    <w:lsdException w:name="Medium Grid 3 Accent 2" w:semiHidden="0" w:uiPriority="69" w:unhideWhenUsed="0"/>
-    <w:lsdException w:name="Dark List Accent 2" w:semiHidden="0" w:uiPriority="70" w:unhideWhenUsed="0"/>
-    <w:lsdException w:name="Colorful Shading Accent 2" w:semiHidden="0" w:uiPriority="71" w:unhideWhenUsed="0"/>
-    <w:lsdException w:name="Colorful List Accent 2" w:semiHidden="0" w:uiPriority="72" w:unhideWhenUsed="0"/>
-    <w:lsdException w:name="Colorful Grid Accent 2" w:semiHidden="0" w:uiPriority="73" w:unhideWhenUsed="0"/>
-    <w:lsdException w:name="Light Shading Accent 3" w:semiHidden="0" w:uiPriority="60" w:unhideWhenUsed="0"/>
-    <w:lsdException w:name="Light List Accent 3" w:semiHidden="0" w:uiPriority="61" w:unhideWhenUsed="0"/>
-    <w:lsdException w:name="Light Grid Accent 3" w:semiHidden="0" w:uiPriority="62" w:unhideWhenUsed="0"/>
-    <w:lsdException w:name="Medium Shading 1 Accent 3" w:semiHidden="0" w:uiPriority="63" w:unhideWhenUsed="0"/>
-    <w:lsdException w:name="Medium Shading 2 Accent 3" w:semiHidden="0" w:uiPriority="64" w:unhideWhenUsed="0"/>
-    <w:lsdException w:name="Medium List 1 Accent 3" w:semiHidden="0" w:uiPriority="65" w:unhideWhenUsed="0"/>
-    <w:lsdException w:name="Medium List 2 Accent 3" w:semiHidden="0" w:uiPriority="66" w:unhideWhenUsed="0"/>
-    <w:lsdException w:name="Medium Grid 1 Accent 3" w:semiHidden="0" w:uiPriority="67" w:unhideWhenUsed="0"/>
-    <w:lsdException w:name="Medium Grid 2 Accent 3" w:semiHidden="0" w:uiPriority="68" w:unhideWhenUsed="0"/>
-    <w:lsdException w:name="Medium Grid 3 Accent 3" w:semiHidden="0" w:uiPriority="69" w:unhideWhenUsed="0"/>
-    <w:lsdException w:name="Dark List Accent 3" w:semiHidden="0" w:uiPriority="70" w:unhideWhenUsed="0"/>
-    <w:lsdException w:name="Colorful Shading Accent 3" w:semiHidden="0" w:uiPriority="71" w:unhideWhenUsed="0"/>
-    <w:lsdException w:name="Colorful List Accent 3" w:semiHidden="0" w:uiPriority="72" w:unhideWhenUsed="0"/>
-    <w:lsdException w:name="Colorful Grid Accent 3" w:semiHidden="0" w:uiPriority="73" w:unhideWhenUsed="0"/>
-    <w:lsdException w:name="Light Shading Accent 4" w:semiHidden="0" w:uiPriority="60" w:unhideWhenUsed="0"/>
-    <w:lsdException w:name="Light List Accent 4" w:semiHidden="0" w:uiPriority="61" w:unhideWhenUsed="0"/>
-    <w:lsdException w:name="Light Grid Accent 4" w:semiHidden="0" w:uiPriority="62" w:unhideWhenUsed="0"/>
-    <w:lsdException w:name="Medium Shading 1 Accent 4" w:semiHidden="0" w:uiPriority="63" w:unhideWhenUsed="0"/>
-    <w:lsdException w:name="Medium Shading 2 Accent 4" w:semiHidden="0" w:uiPriority="64" w:unhideWhenUsed="0"/>
-    <w:lsdException w:name="Medium List 1 Accent 4" w:semiHidden="0" w:uiPriority="65" w:unhideWhenUsed="0"/>
-    <w:lsdException w:name="Medium List 2 Accent 4" w:semiHidden="0" w:uiPriority="66" w:unhideWhenUsed="0"/>
-    <w:lsdException w:name="Medium Grid 1 Accent 4" w:semiHidden="0" w:uiPriority="67" w:unhideWhenUsed="0"/>
-    <w:lsdException w:name="Medium Grid 2 Accent 4" w:semiHidden="0" w:uiPriority="68" w:unhideWhenUsed="0"/>
-    <w:lsdException w:name="Medium Grid 3 Accent 4" w:semiHidden="0" w:uiPriority="69" w:unhideWhenUsed="0"/>
-    <w:lsdException w:name="Dark List Accent 4" w:semiHidden="0" w:uiPriority="70" w:unhideWhenUsed="0"/>
-    <w:lsdException w:name="Colorful Shading Accent 4" w:semiHidden="0" w:uiPriority="71" w:unhideWhenUsed="0"/>
-    <w:lsdException w:name="Colorful List Accent 4" w:semiHidden="0" w:uiPriority="72" w:unhideWhenUsed="0"/>
-    <w:lsdException w:name="Colorful Grid Accent 4" w:semiHidden="0" w:uiPriority="73" w:unhideWhenUsed="0"/>
-    <w:lsdException w:name="Light Shading Accent 5" w:semiHidden="0" w:uiPriority="60" w:unhideWhenUsed="0"/>
-    <w:lsdException w:name="Light List Accent 5" w:semiHidden="0" w:uiPriority="61" w:unhideWhenUsed="0"/>
-    <w:lsdException w:name="Light Grid Accent 5" w:semiHidden="0" w:uiPriority="62" w:unhideWhenUsed="0"/>
-    <w:lsdException w:name="Medium Shading 1 Accent 5" w:semiHidden="0" w:uiPriority="63" w:unhideWhenUsed="0"/>
-    <w:lsdException w:name="Medium Shading 2 Accent 5" w:semiHidden="0" w:uiPriority="64" w:unhideWhenUsed="0"/>
-    <w:lsdException w:name="Medium List 1 Accent 5" w:semiHidden="0" w:uiPriority="65" w:unhideWhenUsed="0"/>
-    <w:lsdException w:name="Medium List 2 Accent 5" w:semiHidden="0" w:uiPriority="66" w:unhideWhenUsed="0"/>
-    <w:lsdException w:name="Medium Grid 1 Accent 5" w:semiHidden="0" w:uiPriority="67" w:unhideWhenUsed="0"/>
-    <w:lsdException w:name="Medium Grid 2 Accent 5" w:semiHidden="0" w:uiPriority="68" w:unhideWhenUsed="0"/>
-    <w:lsdException w:name="Medium Grid 3 Accent 5" w:semiHidden="0" w:uiPriority="69" w:unhideWhenUsed="0"/>
-    <w:lsdException w:name="Dark List Accent 5" w:semiHidden="0" w:uiPriority="70" w:unhideWhenUsed="0"/>
-    <w:lsdException w:name="Colorful Shading Accent 5" w:semiHidden="0" w:uiPriority="71" w:unhideWhenUsed="0"/>
-    <w:lsdException w:name="Colorful List Accent 5" w:semiHidden="0" w:uiPriority="72" w:unhideWhenUsed="0"/>
-    <w:lsdException w:name="Colorful Grid Accent 5" w:semiHidden="0" w:uiPriority="73" w:unhideWhenUsed="0"/>
-    <w:lsdException w:name="Light Shading Accent 6" w:semiHidden="0" w:uiPriority="60" w:unhideWhenUsed="0"/>
-    <w:lsdException w:name="Light List Accent 6" w:semiHidden="0" w:uiPriority="61" w:unhideWhenUsed="0"/>
-    <w:lsdException w:name="Light Grid Accent 6" w:semiHidden="0" w:uiPriority="62" w:unhideWhenUsed="0"/>
-    <w:lsdException w:name="Medium Shading 1 Accent 6" w:semiHidden="0" w:uiPriority="63" w:unhideWhenUsed="0"/>
-    <w:lsdException w:name="Medium Shading 2 Accent 6" w:semiHidden="0" w:uiPriority="64" w:unhideWhenUsed="0"/>
-    <w:lsdException w:name="Medium List 1 Accent 6" w:semiHidden="0" w:uiPriority="65" w:unhideWhenUsed="0"/>
-    <w:lsdException w:name="Medium List 2 Accent 6" w:semiHidden="0" w:uiPriority="66" w:unhideWhenUsed="0"/>
-    <w:lsdException w:name="Medium Grid 1 Accent 6" w:semiHidden="0" w:uiPriority="67" w:unhideWhenUsed="0"/>
-    <w:lsdException w:name="Medium Grid 2 Accent 6" w:semiHidden="0" w:uiPriority="68" w:unhideWhenUsed="0"/>
-    <w:lsdException w:name="Medium Grid 3 Accent 6" w:semiHidden="0" w:uiPriority="69" w:unhideWhenUsed="0"/>
-    <w:lsdException w:name="Dark List Accent 6" w:semiHidden="0" w:uiPriority="70" w:unhideWhenUsed="0"/>
-    <w:lsdException w:name="Colorful Shading Accent 6" w:semiHidden="0" w:uiPriority="71" w:unhideWhenUsed="0"/>
-    <w:lsdException w:name="Colorful List Accent 6" w:semiHidden="0" w:uiPriority="72" w:unhideWhenUsed="0"/>
-    <w:lsdException w:name="Colorful Grid Accent 6" w:semiHidden="0" w:uiPriority="73" w:unhideWhenUsed="0"/>
-    <w:lsdException w:name="Subtle Emphasis" w:semiHidden="0" w:uiPriority="19" w:unhideWhenUsed="0" w:qFormat="1"/>
-    <w:lsdException w:name="Intense Emphasis" w:semiHidden="0" w:uiPriority="21" w:unhideWhenUsed="0" w:qFormat="1"/>
-    <w:lsdException w:name="Subtle Reference" w:semiHidden="0" w:uiPriority="31" w:unhideWhenUsed="0" w:qFormat="1"/>
-    <w:lsdException w:name="Intense Reference" w:semiHidden="0" w:uiPriority="32" w:unhideWhenUsed="0" w:qFormat="1"/>
-    <w:lsdException w:name="Book Title" w:semiHidden="0" w:uiPriority="33" w:unhideWhenUsed="0" w:qFormat="1"/>
-    <w:lsdException w:name="Bibliography" w:uiPriority="37"/>
-    <w:lsdException w:name="TOC Heading" w:uiPriority="39" w:qFormat="1"/>
+  <w:latentStyles w:defLockedState="0" w:defUIPriority="99" w:defSemiHidden="0" w:defUnhideWhenUsed="0" w:defQFormat="0" w:count="371">
+    <w:lsdException w:name="Normal" w:uiPriority="0" w:qFormat="1"/>
+    <w:lsdException w:name="heading 1" w:uiPriority="9" w:qFormat="1"/>
+    <w:lsdException w:name="heading 2" w:semiHidden="1" w:uiPriority="9" w:unhideWhenUsed="1" w:qFormat="1"/>
+    <w:lsdException w:name="heading 3" w:semiHidden="1" w:uiPriority="9" w:unhideWhenUsed="1" w:qFormat="1"/>
+    <w:lsdException w:name="heading 4" w:semiHidden="1" w:uiPriority="9" w:unhideWhenUsed="1" w:qFormat="1"/>
+    <w:lsdException w:name="heading 5" w:semiHidden="1" w:uiPriority="9" w:unhideWhenUsed="1" w:qFormat="1"/>
+    <w:lsdException w:name="heading 6" w:semiHidden="1" w:uiPriority="9" w:unhideWhenUsed="1" w:qFormat="1"/>
+    <w:lsdException w:name="heading 7" w:semiHidden="1" w:uiPriority="9" w:unhideWhenUsed="1" w:qFormat="1"/>
+    <w:lsdException w:name="heading 8" w:semiHidden="1" w:uiPriority="9" w:unhideWhenUsed="1" w:qFormat="1"/>
+    <w:lsdException w:name="heading 9" w:semiHidden="1" w:uiPriority="9" w:unhideWhenUsed="1" w:qFormat="1"/>
+    <w:lsdException w:name="index 1" w:semiHidden="1" w:unhideWhenUsed="1"/>
+    <w:lsdException w:name="index 2" w:semiHidden="1" w:unhideWhenUsed="1"/>
+    <w:lsdException w:name="index 3" w:semiHidden="1" w:unhideWhenUsed="1"/>
+    <w:lsdException w:name="index 4" w:semiHidden="1" w:unhideWhenUsed="1"/>
+    <w:lsdException w:name="index 5" w:semiHidden="1" w:unhideWhenUsed="1"/>
+    <w:lsdException w:name="index 6" w:semiHidden="1" w:unhideWhenUsed="1"/>
+    <w:lsdException w:name="index 7" w:semiHidden="1" w:unhideWhenUsed="1"/>
+    <w:lsdException w:name="index 8" w:semiHidden="1" w:unhideWhenUsed="1"/>
+    <w:lsdException w:name="index 9" w:semiHidden="1" w:unhideWhenUsed="1"/>
+    <w:lsdException w:name="toc 1" w:semiHidden="1" w:uiPriority="39" w:unhideWhenUsed="1"/>
+    <w:lsdException w:name="toc 2" w:semiHidden="1" w:uiPriority="39" w:unhideWhenUsed="1"/>
+    <w:lsdException w:name="toc 3" w:semiHidden="1" w:uiPriority="39" w:unhideWhenUsed="1"/>
+    <w:lsdException w:name="toc 4" w:semiHidden="1" w:uiPriority="39" w:unhideWhenUsed="1"/>
+    <w:lsdException w:name="toc 5" w:semiHidden="1" w:uiPriority="39" w:unhideWhenUsed="1"/>
+    <w:lsdException w:name="toc 6" w:semiHidden="1" w:uiPriority="39" w:unhideWhenUsed="1"/>
+    <w:lsdException w:name="toc 7" w:semiHidden="1" w:uiPriority="39" w:unhideWhenUsed="1"/>
+    <w:lsdException w:name="toc 8" w:semiHidden="1" w:uiPriority="39" w:unhideWhenUsed="1"/>
+    <w:lsdException w:name="toc 9" w:semiHidden="1" w:uiPriority="39" w:unhideWhenUsed="1"/>
+    <w:lsdException w:name="Normal Indent" w:semiHidden="1" w:unhideWhenUsed="1"/>
+    <w:lsdException w:name="footnote text" w:semiHidden="1" w:unhideWhenUsed="1"/>
+    <w:lsdException w:name="annotation text" w:semiHidden="1" w:unhideWhenUsed="1"/>
+    <w:lsdException w:name="header" w:semiHidden="1" w:unhideWhenUsed="1"/>
+    <w:lsdException w:name="footer" w:semiHidden="1" w:unhideWhenUsed="1"/>
+    <w:lsdException w:name="index heading" w:semiHidden="1" w:unhideWhenUsed="1"/>
+    <w:lsdException w:name="caption" w:semiHidden="1" w:uiPriority="35" w:unhideWhenUsed="1" w:qFormat="1"/>
+    <w:lsdException w:name="table of figures" w:semiHidden="1" w:unhideWhenUsed="1"/>
+    <w:lsdException w:name="envelope address" w:semiHidden="1" w:unhideWhenUsed="1"/>
+    <w:lsdException w:name="envelope return" w:semiHidden="1" w:unhideWhenUsed="1"/>
+    <w:lsdException w:name="footnote reference" w:semiHidden="1" w:unhideWhenUsed="1"/>
+    <w:lsdException w:name="annotation reference" w:semiHidden="1" w:unhideWhenUsed="1"/>
+    <w:lsdException w:name="line number" w:semiHidden="1" w:unhideWhenUsed="1"/>
+    <w:lsdException w:name="page number" w:semiHidden="1" w:unhideWhenUsed="1"/>
+    <w:lsdException w:name="endnote reference" w:semiHidden="1" w:unhideWhenUsed="1"/>
+    <w:lsdException w:name="endnote text" w:semiHidden="1" w:unhideWhenUsed="1"/>
+    <w:lsdException w:name="table of authorities" w:semiHidden="1" w:unhideWhenUsed="1"/>
+    <w:lsdException w:name="macro" w:semiHidden="1" w:unhideWhenUsed="1"/>
+    <w:lsdException w:name="toa heading" w:semiHidden="1" w:unhideWhenUsed="1"/>
+    <w:lsdException w:name="List" w:semiHidden="1" w:unhideWhenUsed="1"/>
+    <w:lsdException w:name="List Bullet" w:semiHidden="1" w:unhideWhenUsed="1"/>
+    <w:lsdException w:name="List Number" w:semiHidden="1" w:unhideWhenUsed="1"/>
+    <w:lsdException w:name="List 2" w:semiHidden="1" w:unhideWhenUsed="1"/>
+    <w:lsdException w:name="List 3" w:semiHidden="1" w:unhideWhenUsed="1"/>
+    <w:lsdException w:name="List 4" w:semiHidden="1" w:unhideWhenUsed="1"/>
+    <w:lsdException w:name="List 5" w:semiHidden="1" w:unhideWhenUsed="1"/>
+    <w:lsdException w:name="List Bullet 2" w:semiHidden="1" w:unhideWhenUsed="1"/>
+    <w:lsdException w:name="List Bullet 3" w:semiHidden="1" w:unhideWhenUsed="1"/>
+    <w:lsdException w:name="List Bullet 4" w:semiHidden="1" w:unhideWhenUsed="1"/>
+    <w:lsdException w:name="List Bullet 5" w:semiHidden="1" w:unhideWhenUsed="1"/>
+    <w:lsdException w:name="List Number 2" w:semiHidden="1" w:unhideWhenUsed="1"/>
+    <w:lsdException w:name="List Number 3" w:semiHidden="1" w:unhideWhenUsed="1"/>
+    <w:lsdException w:name="List Number 4" w:semiHidden="1" w:unhideWhenUsed="1"/>
+    <w:lsdException w:name="List Number 5" w:semiHidden="1" w:unhideWhenUsed="1"/>
+    <w:lsdException w:name="Title" w:uiPriority="10" w:qFormat="1"/>
+    <w:lsdException w:name="Closing" w:semiHidden="1" w:unhideWhenUsed="1"/>
+    <w:lsdException w:name="Signature" w:semiHidden="1" w:unhideWhenUsed="1"/>
+    <w:lsdException w:name="Default Paragraph Font" w:semiHidden="1" w:uiPriority="1" w:unhideWhenUsed="1"/>
+    <w:lsdException w:name="Body Text" w:semiHidden="1" w:unhideWhenUsed="1"/>
+    <w:lsdException w:name="Body Text Indent" w:semiHidden="1" w:unhideWhenUsed="1"/>
+    <w:lsdException w:name="List Continue" w:semiHidden="1" w:unhideWhenUsed="1"/>
+    <w:lsdException w:name="List Continue 2" w:semiHidden="1" w:unhideWhenUsed="1"/>
+    <w:lsdException w:name="List Continue 3" w:semiHidden="1" w:unhideWhenUsed="1"/>
+    <w:lsdException w:name="List Continue 4" w:semiHidden="1" w:unhideWhenUsed="1"/>
+    <w:lsdException w:name="List Continue 5" w:semiHidden="1" w:unhideWhenUsed="1"/>
+    <w:lsdException w:name="Message Header" w:semiHidden="1" w:unhideWhenUsed="1"/>
+    <w:lsdException w:name="Subtitle" w:uiPriority="11" w:qFormat="1"/>
+    <w:lsdException w:name="Salutation" w:semiHidden="1" w:unhideWhenUsed="1"/>
+    <w:lsdException w:name="Date" w:semiHidden="1" w:unhideWhenUsed="1"/>
+    <w:lsdException w:name="Body Text First Indent" w:semiHidden="1" w:unhideWhenUsed="1"/>
+    <w:lsdException w:name="Body Text First Indent 2" w:semiHidden="1" w:unhideWhenUsed="1"/>
+    <w:lsdException w:name="Note Heading" w:semiHidden="1" w:unhideWhenUsed="1"/>
+    <w:lsdException w:name="Body Text 2" w:semiHidden="1" w:unhideWhenUsed="1"/>
+    <w:lsdException w:name="Body Text 3" w:semiHidden="1" w:unhideWhenUsed="1"/>
+    <w:lsdException w:name="Body Text Indent 2" w:semiHidden="1" w:unhideWhenUsed="1"/>
+    <w:lsdException w:name="Body Text Indent 3" w:semiHidden="1" w:unhideWhenUsed="1"/>
+    <w:lsdException w:name="Block Text" w:semiHidden="1" w:unhideWhenUsed="1"/>
+    <w:lsdException w:name="Hyperlink" w:semiHidden="1" w:unhideWhenUsed="1"/>
+    <w:lsdException w:name="FollowedHyperlink" w:semiHidden="1" w:unhideWhenUsed="1"/>
+    <w:lsdException w:name="Strong" w:uiPriority="22" w:qFormat="1"/>
+    <w:lsdException w:name="Emphasis" w:uiPriority="20" w:qFormat="1"/>
+    <w:lsdException w:name="Document Map" w:semiHidden="1" w:unhideWhenUsed="1"/>
+    <w:lsdException w:name="Plain Text" w:semiHidden="1" w:unhideWhenUsed="1"/>
+    <w:lsdException w:name="E-mail Signature" w:semiHidden="1" w:unhideWhenUsed="1"/>
+    <w:lsdException w:name="HTML Top of Form" w:semiHidden="1" w:unhideWhenUsed="1"/>
+    <w:lsdException w:name="HTML Bottom of Form" w:semiHidden="1" w:unhideWhenUsed="1"/>
+    <w:lsdException w:name="Normal (Web)" w:semiHidden="1" w:unhideWhenUsed="1"/>
+    <w:lsdException w:name="HTML Acronym" w:semiHidden="1" w:unhideWhenUsed="1"/>
+    <w:lsdException w:name="HTML Address" w:semiHidden="1" w:unhideWhenUsed="1"/>
+    <w:lsdException w:name="HTML Cite" w:semiHidden="1" w:unhideWhenUsed="1"/>
+    <w:lsdException w:name="HTML Code" w:semiHidden="1" w:unhideWhenUsed="1"/>
+    <w:lsdException w:name="HTML Definition" w:semiHidden="1" w:unhideWhenUsed="1"/>
+    <w:lsdException w:name="HTML Keyboard" w:semiHidden="1" w:unhideWhenUsed="1"/>
+    <w:lsdException w:name="HTML Preformatted" w:semiHidden="1" w:unhideWhenUsed="1"/>
+    <w:lsdException w:name="HTML Sample" w:semiHidden="1" w:unhideWhenUsed="1"/>
+    <w:lsdException w:name="HTML Typewriter" w:semiHidden="1" w:unhideWhenUsed="1"/>
+    <w:lsdException w:name="HTML Variable" w:semiHidden="1" w:unhideWhenUsed="1"/>
+    <w:lsdException w:name="Normal Table" w:semiHidden="1" w:unhideWhenUsed="1"/>
+    <w:lsdException w:name="annotation subject" w:semiHidden="1" w:unhideWhenUsed="1"/>
+    <w:lsdException w:name="No List" w:semiHidden="1" w:unhideWhenUsed="1"/>
+    <w:lsdException w:name="Outline List 1" w:semiHidden="1" w:unhideWhenUsed="1"/>
+    <w:lsdException w:name="Outline List 2" w:semiHidden="1" w:unhideWhenUsed="1"/>
+    <w:lsdException w:name="Outline List 3" w:semiHidden="1" w:unhideWhenUsed="1"/>
+    <w:lsdException w:name="Table Simple 1" w:semiHidden="1" w:unhideWhenUsed="1"/>
+    <w:lsdException w:name="Table Simple 2" w:semiHidden="1" w:unhideWhenUsed="1"/>
+    <w:lsdException w:name="Table Simple 3" w:semiHidden="1" w:unhideWhenUsed="1"/>
+    <w:lsdException w:name="Table Classic 1" w:semiHidden="1" w:unhideWhenUsed="1"/>
+    <w:lsdException w:name="Table Classic 2" w:semiHidden="1" w:unhideWhenUsed="1"/>
+    <w:lsdException w:name="Table Classic 3" w:semiHidden="1" w:unhideWhenUsed="1"/>
+    <w:lsdException w:name="Table Classic 4" w:semiHidden="1" w:unhideWhenUsed="1"/>
+    <w:lsdException w:name="Table Colorful 1" w:semiHidden="1" w:unhideWhenUsed="1"/>
+    <w:lsdException w:name="Table Colorful 2" w:semiHidden="1" w:unhideWhenUsed="1"/>
+    <w:lsdException w:name="Table Colorful 3" w:semiHidden="1" w:unhideWhenUsed="1"/>
+    <w:lsdException w:name="Table Columns 1" w:semiHidden="1" w:unhideWhenUsed="1"/>
+    <w:lsdException w:name="Table Columns 2" w:semiHidden="1" w:unhideWhenUsed="1"/>
+    <w:lsdException w:name="Table Columns 3" w:semiHidden="1" w:unhideWhenUsed="1"/>
+    <w:lsdException w:name="Table Columns 4" w:semiHidden="1" w:unhideWhenUsed="1"/>
+    <w:lsdException w:name="Table Columns 5" w:semiHidden="1" w:unhideWhenUsed="1"/>
+    <w:lsdException w:name="Table Grid 1" w:semiHidden="1" w:unhideWhenUsed="1"/>
+    <w:lsdException w:name="Table Grid 2" w:semiHidden="1" w:unhideWhenUsed="1"/>
+    <w:lsdException w:name="Table Grid 3" w:semiHidden="1" w:unhideWhenUsed="1"/>
+    <w:lsdException w:name="Table Grid 4" w:semiHidden="1" w:unhideWhenUsed="1"/>
+    <w:lsdException w:name="Table Grid 5" w:semiHidden="1" w:unhideWhenUsed="1"/>
+    <w:lsdException w:name="Table Grid 6" w:semiHidden="1" w:unhideWhenUsed="1"/>
+    <w:lsdException w:name="Table Grid 7" w:semiHidden="1" w:unhideWhenUsed="1"/>
+    <w:lsdException w:name="Table Grid 8" w:semiHidden="1" w:unhideWhenUsed="1"/>
+    <w:lsdException w:name="Table List 1" w:semiHidden="1" w:unhideWhenUsed="1"/>
+    <w:lsdException w:name="Table List 2" w:semiHidden="1" w:unhideWhenUsed="1"/>
+    <w:lsdException w:name="Table List 3" w:semiHidden="1" w:unhideWhenUsed="1"/>
+    <w:lsdException w:name="Table List 4" w:semiHidden="1" w:unhideWhenUsed="1"/>
+    <w:lsdException w:name="Table List 5" w:semiHidden="1" w:unhideWhenUsed="1"/>
+    <w:lsdException w:name="Table List 6" w:semiHidden="1" w:unhideWhenUsed="1"/>
+    <w:lsdException w:name="Table List 7" w:semiHidden="1" w:unhideWhenUsed="1"/>
+    <w:lsdException w:name="Table List 8" w:semiHidden="1" w:unhideWhenUsed="1"/>
+    <w:lsdException w:name="Table 3D effects 1" w:semiHidden="1" w:unhideWhenUsed="1"/>
+    <w:lsdException w:name="Table 3D effects 2" w:semiHidden="1" w:unhideWhenUsed="1"/>
+    <w:lsdException w:name="Table 3D effects 3" w:semiHidden="1" w:unhideWhenUsed="1"/>
+    <w:lsdException w:name="Table Contemporary" w:semiHidden="1" w:unhideWhenUsed="1"/>
+    <w:lsdException w:name="Table Elegant" w:semiHidden="1" w:unhideWhenUsed="1"/>
+    <w:lsdException w:name="Table Professional" w:semiHidden="1" w:unhideWhenUsed="1"/>
+    <w:lsdException w:name="Table Subtle 1" w:semiHidden="1" w:unhideWhenUsed="1"/>
+    <w:lsdException w:name="Table Subtle 2" w:semiHidden="1" w:unhideWhenUsed="1"/>
+    <w:lsdException w:name="Table Web 1" w:semiHidden="1" w:unhideWhenUsed="1"/>
+    <w:lsdException w:name="Table Web 2" w:semiHidden="1" w:unhideWhenUsed="1"/>
+    <w:lsdException w:name="Table Web 3" w:semiHidden="1" w:unhideWhenUsed="1"/>
+    <w:lsdException w:name="Balloon Text" w:semiHidden="1" w:unhideWhenUsed="1"/>
+    <w:lsdException w:name="Table Grid" w:uiPriority="39"/>
+    <w:lsdException w:name="Table Theme" w:semiHidden="1" w:unhideWhenUsed="1"/>
+    <w:lsdException w:name="Placeholder Text" w:semiHidden="1"/>
+    <w:lsdException w:name="No Spacing" w:uiPriority="1" w:qFormat="1"/>
+    <w:lsdException w:name="Light Shading" w:uiPriority="60"/>
+    <w:lsdException w:name="Light List" w:uiPriority="61"/>
+    <w:lsdException w:name="Light Grid" w:uiPriority="62"/>
+    <w:lsdException w:name="Medium Shading 1" w:uiPriority="63"/>
+    <w:lsdException w:name="Medium Shading 2" w:uiPriority="64"/>
+    <w:lsdException w:name="Medium List 1" w:uiPriority="65"/>
+    <w:lsdException w:name="Medium List 2" w:uiPriority="66"/>
+    <w:lsdException w:name="Medium Grid 1" w:uiPriority="67"/>
+    <w:lsdException w:name="Medium Grid 2" w:uiPriority="68"/>
+    <w:lsdException w:name="Medium Grid 3" w:uiPriority="69"/>
+    <w:lsdException w:name="Dark List" w:uiPriority="70"/>
+    <w:lsdException w:name="Colorful Shading" w:uiPriority="71"/>
+    <w:lsdException w:name="Colorful List" w:uiPriority="72"/>
+    <w:lsdException w:name="Colorful Grid" w:uiPriority="73"/>
+    <w:lsdException w:name="Light Shading Accent 1" w:uiPriority="60"/>
+    <w:lsdException w:name="Light List Accent 1" w:uiPriority="61"/>
+    <w:lsdException w:name="Light Grid Accent 1" w:uiPriority="62"/>
+    <w:lsdException w:name="Medium Shading 1 Accent 1" w:uiPriority="63"/>
+    <w:lsdException w:name="Medium Shading 2 Accent 1" w:uiPriority="64"/>
+    <w:lsdException w:name="Medium List 1 Accent 1" w:uiPriority="65"/>
+    <w:lsdException w:name="Revision" w:semiHidden="1"/>
+    <w:lsdException w:name="List Paragraph" w:uiPriority="34" w:qFormat="1"/>
+    <w:lsdException w:name="Quote" w:uiPriority="29" w:qFormat="1"/>
+    <w:lsdException w:name="Intense Quote" w:uiPriority="30" w:qFormat="1"/>
+    <w:lsdException w:name="Medium List 2 Accent 1" w:uiPriority="66"/>
+    <w:lsdException w:name="Medium Grid 1 Accent 1" w:uiPriority="67"/>
+    <w:lsdException w:name="Medium Grid 2 Accent 1" w:uiPriority="68"/>
+    <w:lsdException w:name="Medium Grid 3 Accent 1" w:uiPriority="69"/>
+    <w:lsdException w:name="Dark List Accent 1" w:uiPriority="70"/>
+    <w:lsdException w:name="Colorful Shading Accent 1" w:uiPriority="71"/>
+    <w:lsdException w:name="Colorful List Accent 1" w:uiPriority="72"/>
+    <w:lsdException w:name="Colorful Grid Accent 1" w:uiPriority="73"/>
+    <w:lsdException w:name="Light Shading Accent 2" w:uiPriority="60"/>
+    <w:lsdException w:name="Light List Accent 2" w:uiPriority="61"/>
+    <w:lsdException w:name="Light Grid Accent 2" w:uiPriority="62"/>
+    <w:lsdException w:name="Medium Shading 1 Accent 2" w:uiPriority="63"/>
+    <w:lsdException w:name="Medium Shading 2 Accent 2" w:uiPriority="64"/>
+    <w:lsdException w:name="Medium List 1 Accent 2" w:uiPriority="65"/>
+    <w:lsdException w:name="Medium List 2 Accent 2" w:uiPriority="66"/>
+    <w:lsdException w:name="Medium Grid 1 Accent 2" w:uiPriority="67"/>
+    <w:lsdException w:name="Medium Grid 2 Accent 2" w:uiPriority="68"/>
+    <w:lsdException w:name="Medium Grid 3 Accent 2" w:uiPriority="69"/>
+    <w:lsdException w:name="Dark List Accent 2" w:uiPriority="70"/>
+    <w:lsdException w:name="Colorful Shading Accent 2" w:uiPriority="71"/>
+    <w:lsdException w:name="Colorful List Accent 2" w:uiPriority="72"/>
+    <w:lsdException w:name="Colorful Grid Accent 2" w:uiPriority="73"/>
+    <w:lsdException w:name="Light Shading Accent 3" w:uiPriority="60"/>
+    <w:lsdException w:name="Light List Accent 3" w:uiPriority="61"/>
+    <w:lsdException w:name="Light Grid Accent 3" w:uiPriority="62"/>
+    <w:lsdException w:name="Medium Shading 1 Accent 3" w:uiPriority="63"/>
+    <w:lsdException w:name="Medium Shading 2 Accent 3" w:uiPriority="64"/>
+    <w:lsdException w:name="Medium List 1 Accent 3" w:uiPriority="65"/>
+    <w:lsdException w:name="Medium List 2 Accent 3" w:uiPriority="66"/>
+    <w:lsdException w:name="Medium Grid 1 Accent 3" w:uiPriority="67"/>
+    <w:lsdException w:name="Medium Grid 2 Accent 3" w:uiPriority="68"/>
+    <w:lsdException w:name="Medium Grid 3 Accent 3" w:uiPriority="69"/>
+    <w:lsdException w:name="Dark List Accent 3" w:uiPriority="70"/>
+    <w:lsdException w:name="Colorful Shading Accent 3" w:uiPriority="71"/>
+    <w:lsdException w:name="Colorful List Accent 3" w:uiPriority="72"/>
+    <w:lsdException w:name="Colorful Grid Accent 3" w:uiPriority="73"/>
+    <w:lsdException w:name="Light Shading Accent 4" w:uiPriority="60"/>
+    <w:lsdException w:name="Light List Accent 4" w:uiPriority="61"/>
+    <w:lsdException w:name="Light Grid Accent 4" w:uiPriority="62"/>
+    <w:lsdException w:name="Medium Shading 1 Accent 4" w:uiPriority="63"/>
+    <w:lsdException w:name="Medium Shading 2 Accent 4" w:uiPriority="64"/>
+    <w:lsdException w:name="Medium List 1 Accent 4" w:uiPriority="65"/>
+    <w:lsdException w:name="Medium List 2 Accent 4" w:uiPriority="66"/>
+    <w:lsdException w:name="Medium Grid 1 Accent 4" w:uiPriority="67"/>
+    <w:lsdException w:name="Medium Grid 2 Accent 4" w:uiPriority="68"/>
+    <w:lsdException w:name="Medium Grid 3 Accent 4" w:uiPriority="69"/>
+    <w:lsdException w:name="Dark List Accent 4" w:uiPriority="70"/>
+    <w:lsdException w:name="Colorful Shading Accent 4" w:uiPriority="71"/>
+    <w:lsdException w:name="Colorful List Accent 4" w:uiPriority="72"/>
+    <w:lsdException w:name="Colorful Grid Accent 4" w:uiPriority="73"/>
+    <w:lsdException w:name="Light Shading Accent 5" w:uiPriority="60"/>
+    <w:lsdException w:name="Light List Accent 5" w:uiPriority="61"/>
+    <w:lsdException w:name="Light Grid Accent 5" w:uiPriority="62"/>
+    <w:lsdException w:name="Medium Shading 1 Accent 5" w:uiPriority="63"/>
+    <w:lsdException w:name="Medium Shading 2 Accent 5" w:uiPriority="64"/>
+    <w:lsdException w:name="Medium List 1 Accent 5" w:uiPriority="65"/>
+    <w:lsdException w:name="Medium List 2 Accent 5" w:uiPriority="66"/>
+    <w:lsdException w:name="Medium Grid 1 Accent 5" w:uiPriority="67"/>
+    <w:lsdException w:name="Medium Grid 2 Accent 5" w:uiPriority="68"/>
+    <w:lsdException w:name="Medium Grid 3 Accent 5" w:uiPriority="69"/>
+    <w:lsdException w:name="Dark List Accent 5" w:uiPriority="70"/>
+    <w:lsdException w:name="Colorful Shading Accent 5" w:uiPriority="71"/>
+    <w:lsdException w:name="Colorful List Accent 5" w:uiPriority="72"/>
+    <w:lsdException w:name="Colorful Grid Accent 5" w:uiPriority="73"/>
+    <w:lsdException w:name="Light Shading Accent 6" w:uiPriority="60"/>
+    <w:lsdException w:name="Light List Accent 6" w:uiPriority="61"/>
+    <w:lsdException w:name="Light Grid Accent 6" w:uiPriority="62"/>
+    <w:lsdException w:name="Medium Shading 1 Accent 6" w:uiPriority="63"/>
+    <w:lsdException w:name="Medium Shading 2 Accent 6" w:uiPriority="64"/>
+    <w:lsdException w:name="Medium List 1 Accent 6" w:uiPriority="65"/>
+    <w:lsdException w:name="Medium List 2 Accent 6" w:uiPriority="66"/>
+    <w:lsdException w:name="Medium Grid 1 Accent 6" w:uiPriority="67"/>
+    <w:lsdException w:name="Medium Grid 2 Accent 6" w:uiPriority="68"/>
+    <w:lsdException w:name="Medium Grid 3 Accent 6" w:uiPriority="69"/>
+    <w:lsdException w:name="Dark List Accent 6" w:uiPriority="70"/>
+    <w:lsdException w:name="Colorful Shading Accent 6" w:uiPriority="71"/>
+    <w:lsdException w:name="Colorful List Accent 6" w:uiPriority="72"/>
+    <w:lsdException w:name="Colorful Grid Accent 6" w:uiPriority="73"/>
+    <w:lsdException w:name="Subtle Emphasis" w:uiPriority="19" w:qFormat="1"/>
+    <w:lsdException w:name="Intense Emphasis" w:uiPriority="21" w:qFormat="1"/>
+    <w:lsdException w:name="Subtle Reference" w:uiPriority="31" w:qFormat="1"/>
+    <w:lsdException w:name="Intense Reference" w:uiPriority="32" w:qFormat="1"/>
+    <w:lsdException w:name="Book Title" w:uiPriority="33" w:qFormat="1"/>
+    <w:lsdException w:name="Bibliography" w:semiHidden="1" w:uiPriority="37" w:unhideWhenUsed="1"/>
+    <w:lsdException w:name="TOC Heading" w:semiHidden="1" w:uiPriority="39" w:unhideWhenUsed="1" w:qFormat="1"/>
+    <w:lsdException w:name="Plain Table 1" w:uiPriority="41"/>
+    <w:lsdException w:name="Plain Table 2" w:uiPriority="42"/>
+    <w:lsdException w:name="Plain Table 3" w:uiPriority="43"/>
+    <w:lsdException w:name="Plain Table 4" w:uiPriority="44"/>
+    <w:lsdException w:name="Plain Table 5" w:uiPriority="45"/>
+    <w:lsdException w:name="Grid Table Light" w:uiPriority="40"/>
+    <w:lsdException w:name="Grid Table 1 Light" w:uiPriority="46"/>
+    <w:lsdException w:name="Grid Table 2" w:uiPriority="47"/>
+    <w:lsdException w:name="Grid Table 3" w:uiPriority="48"/>
+    <w:lsdException w:name="Grid Table 4" w:uiPriority="49"/>
+    <w:lsdException w:name="Grid Table 5 Dark" w:uiPriority="50"/>
+    <w:lsdException w:name="Grid Table 6 Colorful" w:uiPriority="51"/>
+    <w:lsdException w:name="Grid Table 7 Colorful" w:uiPriority="52"/>
+    <w:lsdException w:name="Grid Table 1 Light Accent 1" w:uiPriority="46"/>
+    <w:lsdException w:name="Grid Table 2 Accent 1" w:uiPriority="47"/>
+    <w:lsdException w:name="Grid Table 3 Accent 1" w:uiPriority="48"/>
+    <w:lsdException w:name="Grid Table 4 Accent 1" w:uiPriority="49"/>
+    <w:lsdException w:name="Grid Table 5 Dark Accent 1" w:uiPriority="50"/>
+    <w:lsdException w:name="Grid Table 6 Colorful Accent 1" w:uiPriority="51"/>
+    <w:lsdException w:name="Grid Table 7 Colorful Accent 1" w:uiPriority="52"/>
+    <w:lsdException w:name="Grid Table 1 Light Accent 2" w:uiPriority="46"/>
+    <w:lsdException w:name="Grid Table 2 Accent 2" w:uiPriority="47"/>
+    <w:lsdException w:name="Grid Table 3 Accent 2" w:uiPriority="48"/>
+    <w:lsdException w:name="Grid Table 4 Accent 2" w:uiPriority="49"/>
+    <w:lsdException w:name="Grid Table 5 Dark Accent 2" w:uiPriority="50"/>
+    <w:lsdException w:name="Grid Table 6 Colorful Accent 2" w:uiPriority="51"/>
+    <w:lsdException w:name="Grid Table 7 Colorful Accent 2" w:uiPriority="52"/>
+    <w:lsdException w:name="Grid Table 1 Light Accent 3" w:uiPriority="46"/>
+    <w:lsdException w:name="Grid Table 2 Accent 3" w:uiPriority="47"/>
+    <w:lsdException w:name="Grid Table 3 Accent 3" w:uiPriority="48"/>
+    <w:lsdException w:name="Grid Table 4 Accent 3" w:uiPriority="49"/>
+    <w:lsdException w:name="Grid Table 5 Dark Accent 3" w:uiPriority="50"/>
+    <w:lsdException w:name="Grid Table 6 Colorful Accent 3" w:uiPriority="51"/>
+    <w:lsdException w:name="Grid Table 7 Colorful Accent 3" w:uiPriority="52"/>
+    <w:lsdException w:name="Grid Table 1 Light Accent 4" w:uiPriority="46"/>
+    <w:lsdException w:name="Grid Table 2 Accent 4" w:uiPriority="47"/>
+    <w:lsdException w:name="Grid Table 3 Accent 4" w:uiPriority="48"/>
+    <w:lsdException w:name="Grid Table 4 Accent 4" w:uiPriority="49"/>
+    <w:lsdException w:name="Grid Table 5 Dark Accent 4" w:uiPriority="50"/>
+    <w:lsdException w:name="Grid Table 6 Colorful Accent 4" w:uiPriority="51"/>
+    <w:lsdException w:name="Grid Table 7 Colorful Accent 4" w:uiPriority="52"/>
+    <w:lsdException w:name="Grid Table 1 Light Accent 5" w:uiPriority="46"/>
+    <w:lsdException w:name="Grid Table 2 Accent 5" w:uiPriority="47"/>
+    <w:lsdException w:name="Grid Table 3 Accent 5" w:uiPriority="48"/>
+    <w:lsdException w:name="Grid Table 4 Accent 5" w:uiPriority="49"/>
+    <w:lsdException w:name="Grid Table 5 Dark Accent 5" w:uiPriority="50"/>
+    <w:lsdException w:name="Grid Table 6 Colorful Accent 5" w:uiPriority="51"/>
+    <w:lsdException w:name="Grid Table 7 Colorful Accent 5" w:uiPriority="52"/>
+    <w:lsdException w:name="Grid Table 1 Light Accent 6" w:uiPriority="46"/>
+    <w:lsdException w:name="Grid Table 2 Accent 6" w:uiPriority="47"/>
+    <w:lsdException w:name="Grid Table 3 Accent 6" w:uiPriority="48"/>
+    <w:lsdException w:name="Grid Table 4 Accent 6" w:uiPriority="49"/>
+    <w:lsdException w:name="Grid Table 5 Dark Accent 6" w:uiPriority="50"/>
+    <w:lsdException w:name="Grid Table 6 Colorful Accent 6" w:uiPriority="51"/>
+    <w:lsdException w:name="Grid Table 7 Colorful Accent 6" w:uiPriority="52"/>
+    <w:lsdException w:name="List Table 1 Light" w:uiPriority="46"/>
+    <w:lsdException w:name="List Table 2" w:uiPriority="47"/>
+    <w:lsdException w:name="List Table 3" w:uiPriority="48"/>
+    <w:lsdException w:name="List Table 4" w:uiPriority="49"/>
+    <w:lsdException w:name="List Table 5 Dark" w:uiPriority="50"/>
+    <w:lsdException w:name="List Table 6 Colorful" w:uiPriority="51"/>
+    <w:lsdException w:name="List Table 7 Colorful" w:uiPriority="52"/>
+    <w:lsdException w:name="List Table 1 Light Accent 1" w:uiPriority="46"/>
+    <w:lsdException w:name="List Table 2 Accent 1" w:uiPriority="47"/>
+    <w:lsdException w:name="List Table 3 Accent 1" w:uiPriority="48"/>
+    <w:lsdException w:name="List Table 4 Accent 1" w:uiPriority="49"/>
+    <w:lsdException w:name="List Table 5 Dark Accent 1" w:uiPriority="50"/>
+    <w:lsdException w:name="List Table 6 Colorful Accent 1" w:uiPriority="51"/>
+    <w:lsdException w:name="List Table 7 Colorful Accent 1" w:uiPriority="52"/>
+    <w:lsdException w:name="List Table 1 Light Accent 2" w:uiPriority="46"/>
+    <w:lsdException w:name="List Table 2 Accent 2" w:uiPriority="47"/>
+    <w:lsdException w:name="List Table 3 Accent 2" w:uiPriority="48"/>
+    <w:lsdException w:name="List Table 4 Accent 2" w:uiPriority="49"/>
+    <w:lsdException w:name="List Table 5 Dark Accent 2" w:uiPriority="50"/>
+    <w:lsdException w:name="List Table 6 Colorful Accent 2" w:uiPriority="51"/>
+    <w:lsdException w:name="List Table 7 Colorful Accent 2" w:uiPriority="52"/>
+    <w:lsdException w:name="List Table 1 Light Accent 3" w:uiPriority="46"/>
+    <w:lsdException w:name="List Table 2 Accent 3" w:uiPriority="47"/>
+    <w:lsdException w:name="List Table 3 Accent 3" w:uiPriority="48"/>
+    <w:lsdException w:name="List Table 4 Accent 3" w:uiPriority="49"/>
+    <w:lsdException w:name="List Table 5 Dark Accent 3" w:uiPriority="50"/>
+    <w:lsdException w:name="List Table 6 Colorful Accent 3" w:uiPriority="51"/>
+    <w:lsdException w:name="List Table 7 Colorful Accent 3" w:uiPriority="52"/>
+    <w:lsdException w:name="List Table 1 Light Accent 4" w:uiPriority="46"/>
+    <w:lsdException w:name="List Table 2 Accent 4" w:uiPriority="47"/>
+    <w:lsdException w:name="List Table 3 Accent 4" w:uiPriority="48"/>
+    <w:lsdException w:name="List Table 4 Accent 4" w:uiPriority="49"/>
+    <w:lsdException w:name="List Table 5 Dark Accent 4" w:uiPriority="50"/>
+    <w:lsdException w:name="List Table 6 Colorful Accent 4" w:uiPriority="51"/>
+    <w:lsdException w:name="List Table 7 Colorful Accent 4" w:uiPriority="52"/>
+    <w:lsdException w:name="List Table 1 Light Accent 5" w:uiPriority="46"/>
+    <w:lsdException w:name="List Table 2 Accent 5" w:uiPriority="47"/>
+    <w:lsdException w:name="List Table 3 Accent 5" w:uiPriority="48"/>
+    <w:lsdException w:name="List Table 4 Accent 5" w:uiPriority="49"/>
+    <w:lsdException w:name="List Table 5 Dark Accent 5" w:uiPriority="50"/>
+    <w:lsdException w:name="List Table 6 Colorful Accent 5" w:uiPriority="51"/>
+    <w:lsdException w:name="List Table 7 Colorful Accent 5" w:uiPriority="52"/>
+    <w:lsdException w:name="List Table 1 Light Accent 6" w:uiPriority="46"/>
+    <w:lsdException w:name="List Table 2 Accent 6" w:uiPriority="47"/>
+    <w:lsdException w:name="List Table 3 Accent 6" w:uiPriority="48"/>
+    <w:lsdException w:name="List Table 4 Accent 6" w:uiPriority="49"/>
+    <w:lsdException w:name="List Table 5 Dark Accent 6" w:uiPriority="50"/>
+    <w:lsdException w:name="List Table 6 Colorful Accent 6" w:uiPriority="51"/>
+    <w:lsdException w:name="List Table 7 Colorful Accent 6" w:uiPriority="52"/>
   </w:latentStyles>
   <w:style w:type="paragraph" w:default="1" w:styleId="Normal">
     <w:name w:val="Normal"/>
@@ -2055,7 +2703,6 @@
     <w:uiPriority w:val="99"/>
     <w:semiHidden/>
     <w:unhideWhenUsed/>
-    <w:qFormat/>
     <w:tblPr>
       <w:tblInd w:w="0" w:type="dxa"/>
       <w:tblCellMar>
@@ -2453,7 +3100,7 @@
   <a:extraClrSchemeLst/>
   <a:extLst>
     <a:ext uri="{05A4C25C-085E-4340-85A3-A5531E510DB2}">
-      <thm15:themeFamily xmlns:thm15="http://schemas.microsoft.com/office/thememl/2012/main" xmlns="" name="Office Theme" id="{62F939B6-93AF-4DB8-9C6B-D6C7DFDC589F}" vid="{4A3C46E8-61CC-4603-A589-7422A47A8E4A}"/>
+      <thm15:themeFamily xmlns:thm15="http://schemas.microsoft.com/office/thememl/2012/main" name="Office Theme" id="{62F939B6-93AF-4DB8-9C6B-D6C7DFDC589F}" vid="{4A3C46E8-61CC-4603-A589-7422A47A8E4A}"/>
     </a:ext>
   </a:extLst>
 </a:theme>
@@ -2464,7 +3111,7 @@
 </file>
 
 <file path=customXml/itemProps1.xml><?xml version="1.0" encoding="utf-8"?>
-<ds:datastoreItem xmlns:ds="http://schemas.openxmlformats.org/officeDocument/2006/customXml" ds:itemID="{9CE1D20C-B376-4872-8359-6AC64F152148}">
+<ds:datastoreItem xmlns:ds="http://schemas.openxmlformats.org/officeDocument/2006/customXml" ds:itemID="{39A6FD24-299E-458E-A049-F2F34C7DE821}">
   <ds:schemaRefs>
     <ds:schemaRef ds:uri="http://schemas.openxmlformats.org/officeDocument/2006/bibliography"/>
   </ds:schemaRefs>

</xml_diff>

<commit_message>
Continuando con la guia.
</commit_message>
<xml_diff>
--- a/Guia de estilos.docx
+++ b/Guia de estilos.docx
@@ -10,8 +10,18 @@
           <w:docPartUnique/>
         </w:docPartObj>
       </w:sdtPr>
+      <w:sdtEndPr>
+        <w:rPr>
+          <w:rFonts w:ascii="Times New Roman" w:hAnsi="Times New Roman" w:cs="Times New Roman"/>
+        </w:rPr>
+      </w:sdtEndPr>
       <w:sdtContent>
         <w:p>
+          <w:pPr>
+            <w:rPr>
+              <w:rFonts w:ascii="Times New Roman" w:hAnsi="Times New Roman" w:cs="Times New Roman"/>
+            </w:rPr>
+          </w:pPr>
           <w:r>
             <w:rPr>
               <w:noProof/>
@@ -234,6 +244,9 @@
             </w:pict>
           </w:r>
           <w:r>
+            <w:rPr>
+              <w:rFonts w:ascii="Times New Roman" w:hAnsi="Times New Roman" w:cs="Times New Roman"/>
+            </w:rPr>
             <w:br w:type="page"/>
           </w:r>
         </w:p>
@@ -242,8 +255,14 @@
     <w:p>
       <w:pPr>
         <w:pStyle w:val="Ttulo1"/>
-      </w:pPr>
-      <w:r>
+        <w:rPr>
+          <w:rFonts w:ascii="Times New Roman" w:hAnsi="Times New Roman" w:cs="Times New Roman"/>
+        </w:rPr>
+      </w:pPr>
+      <w:r>
+        <w:rPr>
+          <w:rFonts w:ascii="Times New Roman" w:hAnsi="Times New Roman" w:cs="Times New Roman"/>
+        </w:rPr>
         <w:lastRenderedPageBreak/>
         <w:t>CLASIFICACIÓN DE ELEMENTOS</w:t>
       </w:r>
@@ -251,6 +270,7 @@
     <w:p>
       <w:pPr>
         <w:rPr>
+          <w:rFonts w:ascii="Times New Roman" w:hAnsi="Times New Roman" w:cs="Times New Roman"/>
           <w:sz w:val="32"/>
           <w:szCs w:val="32"/>
         </w:rPr>
@@ -260,12 +280,14 @@
       <w:pPr>
         <w:pStyle w:val="Prrafodelista"/>
         <w:rPr>
+          <w:rFonts w:ascii="Times New Roman" w:hAnsi="Times New Roman" w:cs="Times New Roman"/>
           <w:sz w:val="32"/>
           <w:szCs w:val="32"/>
         </w:rPr>
       </w:pPr>
       <w:r>
         <w:rPr>
+          <w:rFonts w:ascii="Times New Roman" w:hAnsi="Times New Roman" w:cs="Times New Roman"/>
           <w:noProof/>
           <w:sz w:val="32"/>
           <w:szCs w:val="32"/>
@@ -300,8 +322,9 @@
     <w:p>
       <w:pPr>
         <w:rPr>
-          <w:sz w:val="32"/>
-          <w:szCs w:val="32"/>
+          <w:rFonts w:ascii="Times New Roman" w:hAnsi="Times New Roman" w:cs="Times New Roman"/>
+          <w:sz w:val="24"/>
+          <w:szCs w:val="24"/>
         </w:rPr>
       </w:pPr>
     </w:p>
@@ -316,21 +339,24 @@
           <w:tab w:val="left" w:pos="1073"/>
         </w:tabs>
         <w:rPr>
-          <w:sz w:val="32"/>
-          <w:szCs w:val="32"/>
-        </w:rPr>
-      </w:pPr>
-      <w:r>
-        <w:rPr>
-          <w:sz w:val="32"/>
-          <w:szCs w:val="32"/>
+          <w:rFonts w:ascii="Times New Roman" w:hAnsi="Times New Roman" w:cs="Times New Roman"/>
+          <w:sz w:val="24"/>
+          <w:szCs w:val="24"/>
+        </w:rPr>
+      </w:pPr>
+      <w:r>
+        <w:rPr>
+          <w:rFonts w:ascii="Times New Roman" w:hAnsi="Times New Roman" w:cs="Times New Roman"/>
+          <w:sz w:val="24"/>
+          <w:szCs w:val="24"/>
         </w:rPr>
         <w:t>Logotipo de la academia</w:t>
       </w:r>
       <w:r>
         <w:rPr>
-          <w:sz w:val="32"/>
-          <w:szCs w:val="32"/>
+          <w:rFonts w:ascii="Times New Roman" w:hAnsi="Times New Roman" w:cs="Times New Roman"/>
+          <w:sz w:val="24"/>
+          <w:szCs w:val="24"/>
         </w:rPr>
         <w:t>.</w:t>
       </w:r>
@@ -346,21 +372,24 @@
           <w:tab w:val="left" w:pos="1073"/>
         </w:tabs>
         <w:rPr>
-          <w:sz w:val="32"/>
-          <w:szCs w:val="32"/>
-        </w:rPr>
-      </w:pPr>
-      <w:r>
-        <w:rPr>
-          <w:sz w:val="32"/>
-          <w:szCs w:val="32"/>
+          <w:rFonts w:ascii="Times New Roman" w:hAnsi="Times New Roman" w:cs="Times New Roman"/>
+          <w:sz w:val="24"/>
+          <w:szCs w:val="24"/>
+        </w:rPr>
+      </w:pPr>
+      <w:r>
+        <w:rPr>
+          <w:rFonts w:ascii="Times New Roman" w:hAnsi="Times New Roman" w:cs="Times New Roman"/>
+          <w:sz w:val="24"/>
+          <w:szCs w:val="24"/>
         </w:rPr>
         <w:t>Nombre de la academia en la cabecera</w:t>
       </w:r>
       <w:r>
         <w:rPr>
-          <w:sz w:val="32"/>
-          <w:szCs w:val="32"/>
+          <w:rFonts w:ascii="Times New Roman" w:hAnsi="Times New Roman" w:cs="Times New Roman"/>
+          <w:sz w:val="24"/>
+          <w:szCs w:val="24"/>
         </w:rPr>
         <w:t>.</w:t>
       </w:r>
@@ -368,15 +397,17 @@
     <w:p>
       <w:pPr>
         <w:rPr>
-          <w:sz w:val="32"/>
-          <w:szCs w:val="32"/>
-        </w:rPr>
-      </w:pPr>
-      <w:r>
-        <w:rPr>
+          <w:rFonts w:ascii="Times New Roman" w:hAnsi="Times New Roman" w:cs="Times New Roman"/>
+          <w:sz w:val="24"/>
+          <w:szCs w:val="24"/>
+        </w:rPr>
+      </w:pPr>
+      <w:r>
+        <w:rPr>
+          <w:rFonts w:ascii="Times New Roman" w:hAnsi="Times New Roman" w:cs="Times New Roman"/>
           <w:noProof/>
-          <w:sz w:val="32"/>
-          <w:szCs w:val="32"/>
+          <w:sz w:val="24"/>
+          <w:szCs w:val="24"/>
           <w:lang w:eastAsia="es-ES"/>
         </w:rPr>
         <w:pict>
@@ -415,8 +446,9 @@
       <w:pPr>
         <w:pStyle w:val="Prrafodelista"/>
         <w:rPr>
-          <w:sz w:val="32"/>
-          <w:szCs w:val="32"/>
+          <w:rFonts w:ascii="Times New Roman" w:hAnsi="Times New Roman" w:cs="Times New Roman"/>
+          <w:sz w:val="24"/>
+          <w:szCs w:val="24"/>
         </w:rPr>
       </w:pPr>
     </w:p>
@@ -428,14 +460,16 @@
           <w:numId w:val="2"/>
         </w:numPr>
         <w:rPr>
-          <w:sz w:val="32"/>
-          <w:szCs w:val="32"/>
-        </w:rPr>
-      </w:pPr>
-      <w:r>
-        <w:rPr>
-          <w:sz w:val="32"/>
-          <w:szCs w:val="32"/>
+          <w:rFonts w:ascii="Times New Roman" w:hAnsi="Times New Roman" w:cs="Times New Roman"/>
+          <w:sz w:val="24"/>
+          <w:szCs w:val="24"/>
+        </w:rPr>
+      </w:pPr>
+      <w:r>
+        <w:rPr>
+          <w:rFonts w:ascii="Times New Roman" w:hAnsi="Times New Roman" w:cs="Times New Roman"/>
+          <w:sz w:val="24"/>
+          <w:szCs w:val="24"/>
         </w:rPr>
         <w:t>La cabecera la cual va a estar implementada en cada una de las páginas.</w:t>
       </w:r>
@@ -448,14 +482,16 @@
           <w:numId w:val="2"/>
         </w:numPr>
         <w:rPr>
-          <w:sz w:val="32"/>
-          <w:szCs w:val="32"/>
-        </w:rPr>
-      </w:pPr>
-      <w:r>
-        <w:rPr>
-          <w:sz w:val="32"/>
-          <w:szCs w:val="32"/>
+          <w:rFonts w:ascii="Times New Roman" w:hAnsi="Times New Roman" w:cs="Times New Roman"/>
+          <w:sz w:val="24"/>
+          <w:szCs w:val="24"/>
+        </w:rPr>
+      </w:pPr>
+      <w:r>
+        <w:rPr>
+          <w:rFonts w:ascii="Times New Roman" w:hAnsi="Times New Roman" w:cs="Times New Roman"/>
+          <w:sz w:val="24"/>
+          <w:szCs w:val="24"/>
         </w:rPr>
         <w:t>La barra de navegación: nos va a permitir podernos por las diferentes secciones que forma la página web.</w:t>
       </w:r>
@@ -463,15 +499,17 @@
     <w:p>
       <w:pPr>
         <w:rPr>
-          <w:sz w:val="32"/>
-          <w:szCs w:val="32"/>
-        </w:rPr>
-      </w:pPr>
-      <w:r>
-        <w:rPr>
+          <w:rFonts w:ascii="Times New Roman" w:hAnsi="Times New Roman" w:cs="Times New Roman"/>
+          <w:sz w:val="24"/>
+          <w:szCs w:val="24"/>
+        </w:rPr>
+      </w:pPr>
+      <w:r>
+        <w:rPr>
+          <w:rFonts w:ascii="Times New Roman" w:hAnsi="Times New Roman" w:cs="Times New Roman"/>
           <w:noProof/>
-          <w:sz w:val="32"/>
-          <w:szCs w:val="32"/>
+          <w:sz w:val="24"/>
+          <w:szCs w:val="24"/>
           <w:lang w:eastAsia="es-ES"/>
         </w:rPr>
         <w:pict>
@@ -503,8 +541,9 @@
     <w:p>
       <w:pPr>
         <w:rPr>
-          <w:sz w:val="32"/>
-          <w:szCs w:val="32"/>
+          <w:rFonts w:ascii="Times New Roman" w:hAnsi="Times New Roman" w:cs="Times New Roman"/>
+          <w:sz w:val="24"/>
+          <w:szCs w:val="24"/>
         </w:rPr>
       </w:pPr>
     </w:p>
@@ -516,14 +555,16 @@
           <w:numId w:val="2"/>
         </w:numPr>
         <w:rPr>
-          <w:sz w:val="32"/>
-          <w:szCs w:val="32"/>
-        </w:rPr>
-      </w:pPr>
-      <w:r>
-        <w:rPr>
-          <w:sz w:val="32"/>
-          <w:szCs w:val="32"/>
+          <w:rFonts w:ascii="Times New Roman" w:hAnsi="Times New Roman" w:cs="Times New Roman"/>
+          <w:sz w:val="24"/>
+          <w:szCs w:val="24"/>
+        </w:rPr>
+      </w:pPr>
+      <w:r>
+        <w:rPr>
+          <w:rFonts w:ascii="Times New Roman" w:hAnsi="Times New Roman" w:cs="Times New Roman"/>
+          <w:sz w:val="24"/>
+          <w:szCs w:val="24"/>
         </w:rPr>
         <w:t>El contenido va a estar formado por una descripción de los diferentes niveles de enseñanza, en cada uno de ellos habrá una breve descripción y en las ramas de dicho nivel contendrá listas con las distintas asignaturas que lo componen.</w:t>
       </w:r>
@@ -531,23 +572,26 @@
     <w:p>
       <w:pPr>
         <w:rPr>
-          <w:sz w:val="32"/>
-          <w:szCs w:val="32"/>
-        </w:rPr>
-      </w:pPr>
-    </w:p>
-    <w:p>
-      <w:pPr>
-        <w:rPr>
-          <w:sz w:val="32"/>
-          <w:szCs w:val="32"/>
-        </w:rPr>
-      </w:pPr>
-      <w:r>
-        <w:rPr>
+          <w:rFonts w:ascii="Times New Roman" w:hAnsi="Times New Roman" w:cs="Times New Roman"/>
+          <w:sz w:val="24"/>
+          <w:szCs w:val="24"/>
+        </w:rPr>
+      </w:pPr>
+    </w:p>
+    <w:p>
+      <w:pPr>
+        <w:rPr>
+          <w:rFonts w:ascii="Times New Roman" w:hAnsi="Times New Roman" w:cs="Times New Roman"/>
+          <w:sz w:val="24"/>
+          <w:szCs w:val="24"/>
+        </w:rPr>
+      </w:pPr>
+      <w:r>
+        <w:rPr>
+          <w:rFonts w:ascii="Times New Roman" w:hAnsi="Times New Roman" w:cs="Times New Roman"/>
           <w:noProof/>
-          <w:sz w:val="32"/>
-          <w:szCs w:val="32"/>
+          <w:sz w:val="24"/>
+          <w:szCs w:val="24"/>
           <w:lang w:eastAsia="es-ES"/>
         </w:rPr>
         <w:pict>
@@ -585,8 +629,9 @@
     <w:p>
       <w:pPr>
         <w:rPr>
-          <w:sz w:val="32"/>
-          <w:szCs w:val="32"/>
+          <w:rFonts w:ascii="Times New Roman" w:hAnsi="Times New Roman" w:cs="Times New Roman"/>
+          <w:sz w:val="24"/>
+          <w:szCs w:val="24"/>
         </w:rPr>
       </w:pPr>
     </w:p>
@@ -598,54 +643,83 @@
           <w:numId w:val="2"/>
         </w:numPr>
         <w:rPr>
+          <w:rFonts w:ascii="Times New Roman" w:hAnsi="Times New Roman" w:cs="Times New Roman"/>
+          <w:sz w:val="24"/>
+          <w:szCs w:val="24"/>
+        </w:rPr>
+      </w:pPr>
+      <w:r>
+        <w:rPr>
+          <w:rFonts w:ascii="Times New Roman" w:hAnsi="Times New Roman" w:cs="Times New Roman"/>
+          <w:sz w:val="24"/>
+          <w:szCs w:val="24"/>
+        </w:rPr>
+        <w:t>Cambiar el idioma de español a Ingles</w:t>
+      </w:r>
+      <w:r>
+        <w:rPr>
+          <w:rFonts w:ascii="Times New Roman" w:hAnsi="Times New Roman" w:cs="Times New Roman"/>
+          <w:sz w:val="24"/>
+          <w:szCs w:val="24"/>
+        </w:rPr>
+        <w:t>.</w:t>
+      </w:r>
+    </w:p>
+    <w:p>
+      <w:pPr>
+        <w:rPr>
+          <w:rFonts w:ascii="Times New Roman" w:hAnsi="Times New Roman" w:cs="Times New Roman"/>
           <w:sz w:val="32"/>
           <w:szCs w:val="32"/>
         </w:rPr>
       </w:pPr>
-      <w:r>
-        <w:rPr>
-          <w:sz w:val="32"/>
-          <w:szCs w:val="32"/>
-        </w:rPr>
-        <w:t>Cambiar el idioma de español a Ingles</w:t>
-      </w:r>
-      <w:r>
-        <w:rPr>
-          <w:sz w:val="32"/>
-          <w:szCs w:val="32"/>
-        </w:rPr>
-        <w:t>.</w:t>
-      </w:r>
-    </w:p>
-    <w:p>
-      <w:pPr>
-        <w:rPr>
-          <w:sz w:val="32"/>
-          <w:szCs w:val="32"/>
-        </w:rPr>
-      </w:pPr>
     </w:p>
     <w:p>
       <w:pPr>
         <w:pStyle w:val="Ttulo1"/>
-      </w:pPr>
-    </w:p>
+        <w:rPr>
+          <w:rFonts w:ascii="Times New Roman" w:hAnsi="Times New Roman" w:cs="Times New Roman"/>
+        </w:rPr>
+      </w:pPr>
+    </w:p>
+    <w:p/>
+    <w:p/>
+    <w:p/>
+    <w:p/>
+    <w:p/>
+    <w:p/>
+    <w:p/>
     <w:p>
       <w:pPr>
         <w:pStyle w:val="Ttulo1"/>
+        <w:rPr>
+          <w:rFonts w:ascii="Times New Roman" w:hAnsi="Times New Roman" w:cs="Times New Roman"/>
+        </w:rPr>
       </w:pPr>
     </w:p>
     <w:p>
       <w:pPr>
         <w:pStyle w:val="Ttulo1"/>
-      </w:pPr>
-      <w:r>
+        <w:rPr>
+          <w:rFonts w:ascii="Times New Roman" w:hAnsi="Times New Roman" w:cs="Times New Roman"/>
+        </w:rPr>
+      </w:pPr>
+      <w:r>
+        <w:rPr>
+          <w:rFonts w:ascii="Times New Roman" w:hAnsi="Times New Roman" w:cs="Times New Roman"/>
+        </w:rPr>
         <w:t>Guía de estilos Academia DIW</w:t>
       </w:r>
     </w:p>
     <w:p>
-      <w:r>
-        <w:rPr>
+      <w:pPr>
+        <w:rPr>
+          <w:rFonts w:ascii="Times New Roman" w:hAnsi="Times New Roman" w:cs="Times New Roman"/>
+        </w:rPr>
+      </w:pPr>
+      <w:r>
+        <w:rPr>
+          <w:rFonts w:ascii="Times New Roman" w:hAnsi="Times New Roman" w:cs="Times New Roman"/>
           <w:noProof/>
           <w:lang w:eastAsia="es-ES"/>
         </w:rPr>
@@ -675,13 +749,23 @@
         </w:pict>
       </w:r>
     </w:p>
-    <w:p/>
+    <w:p>
+      <w:pPr>
+        <w:rPr>
+          <w:rFonts w:ascii="Times New Roman" w:hAnsi="Times New Roman" w:cs="Times New Roman"/>
+        </w:rPr>
+      </w:pPr>
+    </w:p>
     <w:p>
       <w:pPr>
         <w:jc w:val="center"/>
-      </w:pPr>
-      <w:r>
-        <w:rPr>
+        <w:rPr>
+          <w:rFonts w:ascii="Times New Roman" w:hAnsi="Times New Roman" w:cs="Times New Roman"/>
+        </w:rPr>
+      </w:pPr>
+      <w:r>
+        <w:rPr>
+          <w:rFonts w:ascii="Times New Roman" w:hAnsi="Times New Roman" w:cs="Times New Roman"/>
           <w:noProof/>
           <w:lang w:eastAsia="es-ES"/>
         </w:rPr>
@@ -711,12 +795,29 @@
         </w:pict>
       </w:r>
     </w:p>
-    <w:p/>
-    <w:p>
-      <w:r>
+    <w:p>
+      <w:pPr>
+        <w:rPr>
+          <w:rFonts w:ascii="Times New Roman" w:hAnsi="Times New Roman" w:cs="Times New Roman"/>
+        </w:rPr>
+      </w:pPr>
+    </w:p>
+    <w:p>
+      <w:pPr>
+        <w:rPr>
+          <w:rFonts w:ascii="Times New Roman" w:hAnsi="Times New Roman" w:cs="Times New Roman"/>
+        </w:rPr>
+      </w:pPr>
+      <w:r>
+        <w:rPr>
+          <w:rFonts w:ascii="Times New Roman" w:hAnsi="Times New Roman" w:cs="Times New Roman"/>
+        </w:rPr>
         <w:t>Estos son los colores que se utilizan principalmente en nuestra página web.</w:t>
       </w:r>
       <w:r>
+        <w:rPr>
+          <w:rFonts w:ascii="Times New Roman" w:hAnsi="Times New Roman" w:cs="Times New Roman"/>
+        </w:rPr>
         <w:t xml:space="preserve"> Están representados mediante su código hexadecimal y su tonalidad RGB.</w:t>
       </w:r>
     </w:p>
@@ -727,11 +828,20 @@
           <w:ilvl w:val="0"/>
           <w:numId w:val="2"/>
         </w:numPr>
-      </w:pPr>
-      <w:r>
+        <w:rPr>
+          <w:rFonts w:ascii="Times New Roman" w:hAnsi="Times New Roman" w:cs="Times New Roman"/>
+        </w:rPr>
+      </w:pPr>
+      <w:r>
+        <w:rPr>
+          <w:rFonts w:ascii="Times New Roman" w:hAnsi="Times New Roman" w:cs="Times New Roman"/>
+        </w:rPr>
         <w:t xml:space="preserve">El color #ededed se utiliza principalmente para los fondos de la cabecera y el pie de página además se utiliza en el fondo de los cuadros de la barra de navegación </w:t>
       </w:r>
       <w:r>
+        <w:rPr>
+          <w:rFonts w:ascii="Times New Roman" w:hAnsi="Times New Roman" w:cs="Times New Roman"/>
+        </w:rPr>
         <w:t>y en el fondo de los títulos de las tablas.</w:t>
       </w:r>
     </w:p>
@@ -742,8 +852,14 @@
           <w:ilvl w:val="0"/>
           <w:numId w:val="2"/>
         </w:numPr>
-      </w:pPr>
-      <w:r>
+        <w:rPr>
+          <w:rFonts w:ascii="Times New Roman" w:hAnsi="Times New Roman" w:cs="Times New Roman"/>
+        </w:rPr>
+      </w:pPr>
+      <w:r>
+        <w:rPr>
+          <w:rFonts w:ascii="Times New Roman" w:hAnsi="Times New Roman" w:cs="Times New Roman"/>
+        </w:rPr>
         <w:t>El color #d4fff4 se utiliza como el color del cuerpo de nuestra página web.</w:t>
       </w:r>
     </w:p>
@@ -754,8 +870,14 @@
           <w:ilvl w:val="0"/>
           <w:numId w:val="2"/>
         </w:numPr>
-      </w:pPr>
-      <w:r>
+        <w:rPr>
+          <w:rFonts w:ascii="Times New Roman" w:hAnsi="Times New Roman" w:cs="Times New Roman"/>
+        </w:rPr>
+      </w:pPr>
+      <w:r>
+        <w:rPr>
+          <w:rFonts w:ascii="Times New Roman" w:hAnsi="Times New Roman" w:cs="Times New Roman"/>
+        </w:rPr>
         <w:t>El color #03b7ec se utiliza como color de las palabras del título que se encuentra en la cabecera y en los títulos de las tablas.</w:t>
       </w:r>
     </w:p>
@@ -766,14 +888,26 @@
           <w:ilvl w:val="0"/>
           <w:numId w:val="2"/>
         </w:numPr>
-      </w:pPr>
-      <w:r>
+        <w:rPr>
+          <w:rFonts w:ascii="Times New Roman" w:hAnsi="Times New Roman" w:cs="Times New Roman"/>
+        </w:rPr>
+      </w:pPr>
+      <w:r>
+        <w:rPr>
+          <w:rFonts w:ascii="Times New Roman" w:hAnsi="Times New Roman" w:cs="Times New Roman"/>
+        </w:rPr>
         <w:t>El color #808080 se utiliza para los bordes.</w:t>
       </w:r>
     </w:p>
     <w:p>
-      <w:r>
-        <w:rPr>
+      <w:pPr>
+        <w:rPr>
+          <w:rFonts w:ascii="Times New Roman" w:hAnsi="Times New Roman" w:cs="Times New Roman"/>
+        </w:rPr>
+      </w:pPr>
+      <w:r>
+        <w:rPr>
+          <w:rFonts w:ascii="Times New Roman" w:hAnsi="Times New Roman" w:cs="Times New Roman"/>
           <w:noProof/>
           <w:lang w:eastAsia="es-ES"/>
         </w:rPr>
@@ -803,110 +937,260 @@
         </w:pict>
       </w:r>
     </w:p>
-    <w:p/>
-    <w:p>
-      <w:r>
-        <w:t xml:space="preserve">Para todo el cuerpo de nuestra página web hemos empleado la tipografía </w:t>
-      </w:r>
-      <w:r>
-        <w:t xml:space="preserve">"Palatino Linotype", "Book Antiqua", </w:t>
-      </w:r>
-      <w:r>
+    <w:p>
+      <w:pPr>
+        <w:rPr>
+          <w:rFonts w:ascii="Times New Roman" w:hAnsi="Times New Roman" w:cs="Times New Roman"/>
+        </w:rPr>
+      </w:pPr>
+    </w:p>
+    <w:p>
+      <w:pPr>
+        <w:rPr>
+          <w:rFonts w:ascii="Times New Roman" w:hAnsi="Times New Roman" w:cs="Times New Roman"/>
+        </w:rPr>
+      </w:pPr>
+      <w:r>
+        <w:rPr>
+          <w:rFonts w:ascii="Times New Roman" w:hAnsi="Times New Roman" w:cs="Times New Roman"/>
+        </w:rPr>
+        <w:t xml:space="preserve">Para todo el cuerpo de nuestra página web hemos empleado la tipografía "Palatino Linotype", "Book Antiqua", </w:t>
+      </w:r>
+      <w:r>
+        <w:rPr>
+          <w:rFonts w:ascii="Times New Roman" w:hAnsi="Times New Roman" w:cs="Times New Roman"/>
+        </w:rPr>
         <w:t>“</w:t>
       </w:r>
       <w:r>
-        <w:t>Pal</w:t>
-      </w:r>
-      <w:r>
-        <w:t>atino</w:t>
-      </w:r>
-      <w:r>
+        <w:rPr>
+          <w:rFonts w:ascii="Times New Roman" w:hAnsi="Times New Roman" w:cs="Times New Roman"/>
+        </w:rPr>
+        <w:t>Palatino</w:t>
+      </w:r>
+      <w:r>
+        <w:rPr>
+          <w:rFonts w:ascii="Times New Roman" w:hAnsi="Times New Roman" w:cs="Times New Roman"/>
+        </w:rPr>
         <w:t>”</w:t>
       </w:r>
       <w:r>
+        <w:rPr>
+          <w:rFonts w:ascii="Times New Roman" w:hAnsi="Times New Roman" w:cs="Times New Roman"/>
+        </w:rPr>
         <w:t xml:space="preserve">, </w:t>
       </w:r>
       <w:r>
+        <w:rPr>
+          <w:rFonts w:ascii="Times New Roman" w:hAnsi="Times New Roman" w:cs="Times New Roman"/>
+        </w:rPr>
         <w:t>“</w:t>
       </w:r>
       <w:r>
+        <w:rPr>
+          <w:rFonts w:ascii="Times New Roman" w:hAnsi="Times New Roman" w:cs="Times New Roman"/>
+        </w:rPr>
         <w:t>serif</w:t>
       </w:r>
       <w:r>
+        <w:rPr>
+          <w:rFonts w:ascii="Times New Roman" w:hAnsi="Times New Roman" w:cs="Times New Roman"/>
+        </w:rPr>
         <w:t>”</w:t>
       </w:r>
       <w:r>
+        <w:rPr>
+          <w:rFonts w:ascii="Times New Roman" w:hAnsi="Times New Roman" w:cs="Times New Roman"/>
+        </w:rPr>
         <w:t>.</w:t>
       </w:r>
     </w:p>
     <w:p>
-      <w:r>
+      <w:pPr>
+        <w:rPr>
+          <w:rFonts w:ascii="Times New Roman" w:hAnsi="Times New Roman" w:cs="Times New Roman"/>
+        </w:rPr>
+      </w:pPr>
+      <w:r>
+        <w:rPr>
+          <w:rFonts w:ascii="Times New Roman" w:hAnsi="Times New Roman" w:cs="Times New Roman"/>
+        </w:rPr>
         <w:t xml:space="preserve">Por otro lado para el menú de navegación hemos utilizado una tipografía </w:t>
       </w:r>
       <w:r>
+        <w:rPr>
+          <w:rFonts w:ascii="Times New Roman" w:hAnsi="Times New Roman" w:cs="Times New Roman"/>
+        </w:rPr>
         <w:t>“</w:t>
       </w:r>
       <w:r>
+        <w:rPr>
+          <w:rFonts w:ascii="Times New Roman" w:hAnsi="Times New Roman" w:cs="Times New Roman"/>
+        </w:rPr>
         <w:t>Arial</w:t>
       </w:r>
       <w:r>
+        <w:rPr>
+          <w:rFonts w:ascii="Times New Roman" w:hAnsi="Times New Roman" w:cs="Times New Roman"/>
+        </w:rPr>
         <w:t>”</w:t>
       </w:r>
       <w:r>
+        <w:rPr>
+          <w:rFonts w:ascii="Times New Roman" w:hAnsi="Times New Roman" w:cs="Times New Roman"/>
+        </w:rPr>
         <w:t>.</w:t>
       </w:r>
     </w:p>
     <w:p>
-      <w:r>
+      <w:pPr>
+        <w:rPr>
+          <w:rFonts w:ascii="Times New Roman" w:hAnsi="Times New Roman" w:cs="Times New Roman"/>
+        </w:rPr>
+      </w:pPr>
+      <w:r>
+        <w:rPr>
+          <w:rFonts w:ascii="Times New Roman" w:hAnsi="Times New Roman" w:cs="Times New Roman"/>
+        </w:rPr>
         <w:t>Y en el título de la cabecera hemos utilizado</w:t>
       </w:r>
       <w:r>
+        <w:rPr>
+          <w:rFonts w:ascii="Times New Roman" w:hAnsi="Times New Roman" w:cs="Times New Roman"/>
+        </w:rPr>
         <w:t xml:space="preserve"> la tipografía</w:t>
       </w:r>
       <w:r>
+        <w:rPr>
+          <w:rFonts w:ascii="Times New Roman" w:hAnsi="Times New Roman" w:cs="Times New Roman"/>
+        </w:rPr>
         <w:t xml:space="preserve"> </w:t>
       </w:r>
       <w:r>
+        <w:rPr>
+          <w:rFonts w:ascii="Times New Roman" w:hAnsi="Times New Roman" w:cs="Times New Roman"/>
+        </w:rPr>
         <w:t>“</w:t>
       </w:r>
       <w:r>
+        <w:rPr>
+          <w:rFonts w:ascii="Times New Roman" w:hAnsi="Times New Roman" w:cs="Times New Roman"/>
+        </w:rPr>
         <w:t>Impact</w:t>
       </w:r>
       <w:r>
+        <w:rPr>
+          <w:rFonts w:ascii="Times New Roman" w:hAnsi="Times New Roman" w:cs="Times New Roman"/>
+        </w:rPr>
         <w:t>”</w:t>
       </w:r>
       <w:r>
+        <w:rPr>
+          <w:rFonts w:ascii="Times New Roman" w:hAnsi="Times New Roman" w:cs="Times New Roman"/>
+        </w:rPr>
         <w:t xml:space="preserve">, </w:t>
       </w:r>
       <w:r>
+        <w:rPr>
+          <w:rFonts w:ascii="Times New Roman" w:hAnsi="Times New Roman" w:cs="Times New Roman"/>
+        </w:rPr>
         <w:t>“</w:t>
       </w:r>
       <w:r>
+        <w:rPr>
+          <w:rFonts w:ascii="Times New Roman" w:hAnsi="Times New Roman" w:cs="Times New Roman"/>
+        </w:rPr>
         <w:t>Charcoal</w:t>
       </w:r>
       <w:r>
+        <w:rPr>
+          <w:rFonts w:ascii="Times New Roman" w:hAnsi="Times New Roman" w:cs="Times New Roman"/>
+        </w:rPr>
         <w:t>”</w:t>
       </w:r>
       <w:r>
+        <w:rPr>
+          <w:rFonts w:ascii="Times New Roman" w:hAnsi="Times New Roman" w:cs="Times New Roman"/>
+        </w:rPr>
         <w:t>,</w:t>
       </w:r>
       <w:r>
+        <w:rPr>
+          <w:rFonts w:ascii="Times New Roman" w:hAnsi="Times New Roman" w:cs="Times New Roman"/>
+        </w:rPr>
         <w:t>”</w:t>
       </w:r>
       <w:r>
+        <w:rPr>
+          <w:rFonts w:ascii="Times New Roman" w:hAnsi="Times New Roman" w:cs="Times New Roman"/>
+        </w:rPr>
         <w:t xml:space="preserve"> sans-serif</w:t>
       </w:r>
       <w:r>
+        <w:rPr>
+          <w:rFonts w:ascii="Times New Roman" w:hAnsi="Times New Roman" w:cs="Times New Roman"/>
+        </w:rPr>
         <w:t>”</w:t>
       </w:r>
     </w:p>
-    <w:p/>
-    <w:p/>
-    <w:p/>
-    <w:p/>
-    <w:p>
-      <w:r>
-        <w:rPr>
+    <w:p>
+      <w:pPr>
+        <w:rPr>
+          <w:rFonts w:ascii="Times New Roman" w:hAnsi="Times New Roman" w:cs="Times New Roman"/>
+        </w:rPr>
+      </w:pPr>
+    </w:p>
+    <w:p>
+      <w:pPr>
+        <w:rPr>
+          <w:rFonts w:ascii="Times New Roman" w:hAnsi="Times New Roman" w:cs="Times New Roman"/>
+        </w:rPr>
+      </w:pPr>
+    </w:p>
+    <w:p>
+      <w:pPr>
+        <w:rPr>
+          <w:rFonts w:ascii="Times New Roman" w:hAnsi="Times New Roman" w:cs="Times New Roman"/>
+        </w:rPr>
+      </w:pPr>
+    </w:p>
+    <w:p>
+      <w:pPr>
+        <w:rPr>
+          <w:rFonts w:ascii="Times New Roman" w:hAnsi="Times New Roman" w:cs="Times New Roman"/>
+        </w:rPr>
+      </w:pPr>
+    </w:p>
+    <w:p>
+      <w:pPr>
+        <w:rPr>
+          <w:rFonts w:ascii="Times New Roman" w:hAnsi="Times New Roman" w:cs="Times New Roman"/>
+        </w:rPr>
+      </w:pPr>
+    </w:p>
+    <w:p>
+      <w:pPr>
+        <w:rPr>
+          <w:rFonts w:ascii="Times New Roman" w:hAnsi="Times New Roman" w:cs="Times New Roman"/>
+        </w:rPr>
+      </w:pPr>
+    </w:p>
+    <w:p>
+      <w:pPr>
+        <w:rPr>
+          <w:rFonts w:ascii="Times New Roman" w:hAnsi="Times New Roman" w:cs="Times New Roman"/>
+        </w:rPr>
+      </w:pPr>
+    </w:p>
+    <w:p>
+      <w:pPr>
+        <w:rPr>
+          <w:rFonts w:ascii="Times New Roman" w:hAnsi="Times New Roman" w:cs="Times New Roman"/>
+        </w:rPr>
+      </w:pPr>
+      <w:r>
+        <w:rPr>
+          <w:rFonts w:ascii="Times New Roman" w:hAnsi="Times New Roman" w:cs="Times New Roman"/>
           <w:noProof/>
           <w:lang w:eastAsia="es-ES"/>
         </w:rPr>
@@ -937,16 +1221,24 @@
         </w:pict>
       </w:r>
     </w:p>
-    <w:p/>
-    <w:p>
-      <w:pPr>
-        <w:rPr>
+    <w:p>
+      <w:pPr>
+        <w:rPr>
+          <w:rFonts w:ascii="Times New Roman" w:hAnsi="Times New Roman" w:cs="Times New Roman"/>
+        </w:rPr>
+      </w:pPr>
+    </w:p>
+    <w:p>
+      <w:pPr>
+        <w:rPr>
+          <w:rFonts w:ascii="Times New Roman" w:hAnsi="Times New Roman" w:cs="Times New Roman"/>
           <w:b/>
           <w:i/>
         </w:rPr>
       </w:pPr>
       <w:r>
         <w:rPr>
+          <w:rFonts w:ascii="Times New Roman" w:hAnsi="Times New Roman" w:cs="Times New Roman"/>
           <w:b/>
           <w:i/>
         </w:rPr>
@@ -954,19 +1246,39 @@
       </w:r>
     </w:p>
     <w:p>
-      <w:r>
+      <w:pPr>
+        <w:rPr>
+          <w:rFonts w:ascii="Times New Roman" w:hAnsi="Times New Roman" w:cs="Times New Roman"/>
+        </w:rPr>
+      </w:pPr>
+      <w:r>
+        <w:rPr>
+          <w:rFonts w:ascii="Times New Roman" w:hAnsi="Times New Roman" w:cs="Times New Roman"/>
+        </w:rPr>
         <w:t xml:space="preserve">La cabecera de nuestra página web está dividida en tres partes una que es el logotipo de nuestra empresa, otra parte que está situada en el centro de la cabecera que es el nombre de la empresa y  una parte situada en la parte superior derecha de la página que son los iconos de las banderas para cambiar el idioma. Esta estructura </w:t>
       </w:r>
       <w:r>
+        <w:rPr>
+          <w:rFonts w:ascii="Times New Roman" w:hAnsi="Times New Roman" w:cs="Times New Roman"/>
+        </w:rPr>
         <w:t xml:space="preserve">se repite en todas las páginas y </w:t>
       </w:r>
       <w:r>
+        <w:rPr>
+          <w:rFonts w:ascii="Times New Roman" w:hAnsi="Times New Roman" w:cs="Times New Roman"/>
+        </w:rPr>
         <w:t>presenta las siguientes medidas:</w:t>
       </w:r>
     </w:p>
     <w:p>
-      <w:r>
-        <w:rPr>
+      <w:pPr>
+        <w:rPr>
+          <w:rFonts w:ascii="Times New Roman" w:hAnsi="Times New Roman" w:cs="Times New Roman"/>
+        </w:rPr>
+      </w:pPr>
+      <w:r>
+        <w:rPr>
+          <w:rFonts w:ascii="Times New Roman" w:hAnsi="Times New Roman" w:cs="Times New Roman"/>
           <w:noProof/>
           <w:lang w:eastAsia="es-ES"/>
         </w:rPr>
@@ -1020,12 +1332,14 @@
     <w:p>
       <w:pPr>
         <w:rPr>
+          <w:rFonts w:ascii="Times New Roman" w:hAnsi="Times New Roman" w:cs="Times New Roman"/>
           <w:b/>
           <w:i/>
         </w:rPr>
       </w:pPr>
       <w:r>
         <w:rPr>
+          <w:rFonts w:ascii="Times New Roman" w:hAnsi="Times New Roman" w:cs="Times New Roman"/>
           <w:b/>
           <w:i/>
         </w:rPr>
@@ -1033,19 +1347,29 @@
       </w:r>
     </w:p>
     <w:p>
-      <w:r>
+      <w:pPr>
+        <w:rPr>
+          <w:rFonts w:ascii="Times New Roman" w:hAnsi="Times New Roman" w:cs="Times New Roman"/>
+        </w:rPr>
+      </w:pPr>
+      <w:r>
+        <w:rPr>
+          <w:rFonts w:ascii="Times New Roman" w:hAnsi="Times New Roman" w:cs="Times New Roman"/>
+        </w:rPr>
         <w:t>El pie de página de nuestra web está compuesto por dos partes una en la cual aparece el contacto de nuestra empresa y otra en la que aparece el logotipo de la empresa, en este apartado al igual que la cabecera se repite en todas las páginas de nuestra web y presenta la siguiente estructura:</w:t>
       </w:r>
     </w:p>
     <w:p>
       <w:pPr>
         <w:rPr>
+          <w:rFonts w:ascii="Times New Roman" w:hAnsi="Times New Roman" w:cs="Times New Roman"/>
           <w:b/>
           <w:i/>
         </w:rPr>
       </w:pPr>
       <w:r>
         <w:rPr>
+          <w:rFonts w:ascii="Times New Roman" w:hAnsi="Times New Roman" w:cs="Times New Roman"/>
           <w:noProof/>
           <w:lang w:eastAsia="es-ES"/>
         </w:rPr>
@@ -1128,6 +1452,7 @@
       </w:r>
       <w:r>
         <w:rPr>
+          <w:rFonts w:ascii="Times New Roman" w:hAnsi="Times New Roman" w:cs="Times New Roman"/>
           <w:b/>
           <w:i/>
           <w:noProof/>
@@ -1180,13 +1505,36 @@
         </w:drawing>
       </w:r>
     </w:p>
-    <w:p/>
-    <w:p/>
-    <w:p>
-      <w:r>
+    <w:p>
+      <w:pPr>
+        <w:rPr>
+          <w:rFonts w:ascii="Times New Roman" w:hAnsi="Times New Roman" w:cs="Times New Roman"/>
+        </w:rPr>
+      </w:pPr>
+    </w:p>
+    <w:p>
+      <w:pPr>
+        <w:rPr>
+          <w:rFonts w:ascii="Times New Roman" w:hAnsi="Times New Roman" w:cs="Times New Roman"/>
+        </w:rPr>
+      </w:pPr>
+    </w:p>
+    <w:p>
+      <w:pPr>
+        <w:rPr>
+          <w:rFonts w:ascii="Times New Roman" w:hAnsi="Times New Roman" w:cs="Times New Roman"/>
+        </w:rPr>
+      </w:pPr>
+      <w:r>
+        <w:rPr>
+          <w:rFonts w:ascii="Times New Roman" w:hAnsi="Times New Roman" w:cs="Times New Roman"/>
+        </w:rPr>
         <w:t>Las imágenes de la página principal de nuestro sitio web presentan un formato .png y presentan las siguientes proporciones</w:t>
       </w:r>
       <w:r>
+        <w:rPr>
+          <w:rFonts w:ascii="Times New Roman" w:hAnsi="Times New Roman" w:cs="Times New Roman"/>
+        </w:rPr>
         <w:t>:</w:t>
       </w:r>
     </w:p>
@@ -1194,12 +1542,14 @@
       <w:pPr>
         <w:jc w:val="center"/>
         <w:rPr>
+          <w:rFonts w:ascii="Times New Roman" w:hAnsi="Times New Roman" w:cs="Times New Roman"/>
           <w:noProof/>
           <w:lang w:eastAsia="es-ES"/>
         </w:rPr>
       </w:pPr>
       <w:r>
         <w:rPr>
+          <w:rFonts w:ascii="Times New Roman" w:hAnsi="Times New Roman" w:cs="Times New Roman"/>
           <w:noProof/>
           <w:lang w:eastAsia="es-ES"/>
         </w:rPr>
@@ -1214,16 +1564,17 @@
       <w:pPr>
         <w:jc w:val="center"/>
         <w:rPr>
+          <w:rFonts w:ascii="Times New Roman" w:hAnsi="Times New Roman" w:cs="Times New Roman"/>
           <w:noProof/>
           <w:lang w:eastAsia="es-ES"/>
         </w:rPr>
       </w:pPr>
       <w:r>
         <w:rPr>
+          <w:rFonts w:ascii="Times New Roman" w:hAnsi="Times New Roman" w:cs="Times New Roman"/>
           <w:noProof/>
           <w:lang w:eastAsia="es-ES"/>
         </w:rPr>
-        <w:lastRenderedPageBreak/>
         <w:pict>
           <v:rect id="_x0000_s1046" style="position:absolute;left:0;text-align:left;margin-left:-12.35pt;margin-top:-18.55pt;width:424.5pt;height:22.4pt;z-index:251677696;visibility:visible;mso-position-horizontal-relative:margin;mso-width-relative:margin;mso-height-relative:margin;v-text-anchor:middle" o:gfxdata="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" fillcolor="#8eaadb [1944]" strokecolor="#4472c4 [3208]" strokeweight="1pt">
             <v:fill color2="#4472c4 [3208]" rotate="t" focus="50%" type="gradient"/>
@@ -1303,13 +1654,111 @@
       </w:r>
     </w:p>
     <w:p>
-      <w:r>
+      <w:pPr>
+        <w:rPr>
+          <w:rFonts w:ascii="Times New Roman" w:hAnsi="Times New Roman" w:cs="Times New Roman"/>
+        </w:rPr>
+      </w:pPr>
+      <w:r>
+        <w:rPr>
+          <w:rFonts w:ascii="Times New Roman" w:hAnsi="Times New Roman" w:cs="Times New Roman"/>
+        </w:rPr>
+        <w:lastRenderedPageBreak/>
         <w:t>Dentro de nuestro sitio web encontramos tan solo dos iconos los cuales hacen referencia al cambio de idioma de la página estos se encuentran situados en la cabecera de todas nuestras páginas concretamente en la parte superior derecha de la cabecera y las proporciones que presentan son las presentadas en la siguiente imagen:</w:t>
       </w:r>
     </w:p>
     <w:p>
-      <w:r>
-        <w:rPr>
+      <w:pPr>
+        <w:rPr>
+          <w:rFonts w:ascii="Times New Roman" w:hAnsi="Times New Roman" w:cs="Times New Roman"/>
+        </w:rPr>
+      </w:pPr>
+      <w:r>
+        <w:rPr>
+          <w:rFonts w:ascii="Times New Roman" w:hAnsi="Times New Roman" w:cs="Times New Roman"/>
+          <w:noProof/>
+          <w:lang w:eastAsia="es-ES"/>
+        </w:rPr>
+        <w:pict>
+          <v:rect id="_x0000_s1050" style="position:absolute;margin-left:-4.45pt;margin-top:214.3pt;width:424.5pt;height:22.4pt;z-index:251678720;visibility:visible;mso-position-horizontal-relative:margin;mso-width-relative:margin;mso-height-relative:margin;v-text-anchor:middle" o:gfxdata="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" fillcolor="#8eaadb [1944]" strokecolor="#4472c4 [3208]" strokeweight="1pt">
+            <v:fill color2="#4472c4 [3208]" rotate="t" focus="50%" type="gradient"/>
+            <v:shadow on="t" type="perspective" color="#1f3763 [1608]" offset="1pt" offset2="-3pt"/>
+            <v:textbox style="mso-next-textbox:#_x0000_s1050">
+              <w:txbxContent>
+                <w:p>
+                  <w:pPr>
+                    <w:rPr>
+                      <w:color w:val="FFFFFF" w:themeColor="background1"/>
+                    </w:rPr>
+                  </w:pPr>
+                  <w:r>
+                    <w:rPr>
+                      <w:color w:val="FFFFFF" w:themeColor="background1"/>
+                    </w:rPr>
+                    <w:t>DESCRIPCIÓN DE LA ESTRUCTURA</w:t>
+                  </w:r>
+                  <w:r>
+                    <w:rPr>
+                      <w:noProof/>
+                      <w:color w:val="FFFFFF" w:themeColor="background1"/>
+                      <w:lang w:eastAsia="es-ES"/>
+                    </w:rPr>
+                    <w:drawing>
+                      <wp:inline distT="0" distB="0" distL="0" distR="0">
+                        <wp:extent cx="5195570" cy="2578374"/>
+                        <wp:effectExtent l="19050" t="0" r="5080" b="0"/>
+                        <wp:docPr id="8" name="Imagen 10" descr="C:\Users\Usuario\Desktop\Práctica1\Imagenes\Iconos.jpg"/>
+                        <wp:cNvGraphicFramePr>
+                          <a:graphicFrameLocks xmlns:a="http://schemas.openxmlformats.org/drawingml/2006/main" noChangeAspect="1"/>
+                        </wp:cNvGraphicFramePr>
+                        <a:graphic xmlns:a="http://schemas.openxmlformats.org/drawingml/2006/main">
+                          <a:graphicData uri="http://schemas.openxmlformats.org/drawingml/2006/picture">
+                            <pic:pic xmlns:pic="http://schemas.openxmlformats.org/drawingml/2006/picture">
+                              <pic:nvPicPr>
+                                <pic:cNvPr id="0" name="Picture 10" descr="C:\Users\Usuario\Desktop\Práctica1\Imagenes\Iconos.jpg"/>
+                                <pic:cNvPicPr>
+                                  <a:picLocks noChangeAspect="1" noChangeArrowheads="1"/>
+                                </pic:cNvPicPr>
+                              </pic:nvPicPr>
+                              <pic:blipFill>
+                                <a:blip r:embed="rId11"/>
+                                <a:srcRect/>
+                                <a:stretch>
+                                  <a:fillRect/>
+                                </a:stretch>
+                              </pic:blipFill>
+                              <pic:spPr bwMode="auto">
+                                <a:xfrm>
+                                  <a:off x="0" y="0"/>
+                                  <a:ext cx="5195570" cy="2578374"/>
+                                </a:xfrm>
+                                <a:prstGeom prst="rect">
+                                  <a:avLst/>
+                                </a:prstGeom>
+                                <a:noFill/>
+                                <a:ln w="9525">
+                                  <a:noFill/>
+                                  <a:miter lim="800000"/>
+                                  <a:headEnd/>
+                                  <a:tailEnd/>
+                                </a:ln>
+                              </pic:spPr>
+                            </pic:pic>
+                          </a:graphicData>
+                        </a:graphic>
+                      </wp:inline>
+                    </w:drawing>
+                  </w:r>
+                </w:p>
+              </w:txbxContent>
+            </v:textbox>
+            <w10:wrap anchorx="margin"/>
+          </v:rect>
+        </w:pict>
+      </w:r>
+      <w:r>
+        <w:rPr>
+          <w:rFonts w:ascii="Times New Roman" w:hAnsi="Times New Roman" w:cs="Times New Roman"/>
           <w:noProof/>
           <w:lang w:eastAsia="es-ES"/>
         </w:rPr>
@@ -1360,8 +1809,524 @@
         </w:drawing>
       </w:r>
     </w:p>
+    <w:p>
+      <w:pPr>
+        <w:rPr>
+          <w:rFonts w:ascii="Times New Roman" w:hAnsi="Times New Roman" w:cs="Times New Roman"/>
+        </w:rPr>
+      </w:pPr>
+    </w:p>
+    <w:p>
+      <w:pPr>
+        <w:rPr>
+          <w:rFonts w:ascii="Times New Roman" w:hAnsi="Times New Roman" w:cs="Times New Roman"/>
+        </w:rPr>
+      </w:pPr>
+      <w:r>
+        <w:rPr>
+          <w:rFonts w:ascii="Times New Roman" w:hAnsi="Times New Roman" w:cs="Times New Roman"/>
+        </w:rPr>
+        <w:t>La página web de la Academia DIW presenta una cabecera horizontal seguidamente de un menú de navegación desplegable también horizontal situado en la parte centrar de la hoja de contenido. A continuación, una sección englobada dentro de una etiqueta &lt;div&gt; la cual contiene el contenido de la página web y finalmente un pie de página</w:t>
+      </w:r>
+      <w:r>
+        <w:rPr>
+          <w:rFonts w:ascii="Times New Roman" w:hAnsi="Times New Roman" w:cs="Times New Roman"/>
+        </w:rPr>
+        <w:t xml:space="preserve"> el cual contiene la dirección de nuestra academia el correo electrónico de contacto y el teléfono de la academia.</w:t>
+      </w:r>
+    </w:p>
+    <w:p>
+      <w:pPr>
+        <w:rPr>
+          <w:rFonts w:ascii="Times New Roman" w:hAnsi="Times New Roman" w:cs="Times New Roman"/>
+          <w:b/>
+          <w:i/>
+        </w:rPr>
+      </w:pPr>
+      <w:r>
+        <w:rPr>
+          <w:rFonts w:ascii="Times New Roman" w:hAnsi="Times New Roman" w:cs="Times New Roman"/>
+          <w:b/>
+          <w:i/>
+        </w:rPr>
+        <w:pict>
+          <v:shape id="_x0000_i1027" type="#_x0000_t75" style="width:393.95pt;height:3in">
+            <v:imagedata r:id="rId14" o:title="Estructura de la página"/>
+          </v:shape>
+        </w:pict>
+      </w:r>
+    </w:p>
+    <w:p>
+      <w:pPr>
+        <w:rPr>
+          <w:rFonts w:ascii="Times New Roman" w:hAnsi="Times New Roman" w:cs="Times New Roman"/>
+          <w:b/>
+          <w:i/>
+        </w:rPr>
+      </w:pPr>
+    </w:p>
+    <w:p>
+      <w:pPr>
+        <w:rPr>
+          <w:rFonts w:ascii="Times New Roman" w:hAnsi="Times New Roman" w:cs="Times New Roman"/>
+          <w:b/>
+          <w:i/>
+        </w:rPr>
+      </w:pPr>
+      <w:r>
+        <w:rPr>
+          <w:rFonts w:ascii="Times New Roman" w:hAnsi="Times New Roman" w:cs="Times New Roman"/>
+          <w:b/>
+          <w:i/>
+        </w:rPr>
+        <w:t>Espacio de contenido</w:t>
+      </w:r>
+    </w:p>
+    <w:p>
+      <w:pPr>
+        <w:rPr>
+          <w:rFonts w:ascii="Times New Roman" w:hAnsi="Times New Roman" w:cs="Times New Roman"/>
+        </w:rPr>
+      </w:pPr>
+      <w:r>
+        <w:rPr>
+          <w:rFonts w:ascii="Times New Roman" w:hAnsi="Times New Roman" w:cs="Times New Roman"/>
+        </w:rPr>
+        <w:t>El espacio de contenido de la página es variable, ya que, a medida que cambiamos de sección en la página a través del menú de navegación.</w:t>
+      </w:r>
+    </w:p>
+    <w:p>
+      <w:pPr>
+        <w:rPr>
+          <w:rFonts w:ascii="Times New Roman" w:hAnsi="Times New Roman" w:cs="Times New Roman"/>
+        </w:rPr>
+      </w:pPr>
+    </w:p>
+    <w:p>
+      <w:pPr>
+        <w:rPr>
+          <w:rFonts w:ascii="Times New Roman" w:hAnsi="Times New Roman" w:cs="Times New Roman"/>
+        </w:rPr>
+      </w:pPr>
+    </w:p>
+    <w:p>
+      <w:pPr>
+        <w:rPr>
+          <w:rFonts w:ascii="Times New Roman" w:hAnsi="Times New Roman" w:cs="Times New Roman"/>
+          <w:b/>
+          <w:i/>
+        </w:rPr>
+      </w:pPr>
+      <w:r>
+        <w:rPr>
+          <w:rFonts w:ascii="Times New Roman" w:hAnsi="Times New Roman" w:cs="Times New Roman"/>
+          <w:b/>
+          <w:i/>
+        </w:rPr>
+        <w:t>Bloque de estructuras</w:t>
+      </w:r>
+    </w:p>
+    <w:p>
+      <w:pPr>
+        <w:rPr>
+          <w:rFonts w:ascii="Times New Roman" w:hAnsi="Times New Roman" w:cs="Times New Roman"/>
+        </w:rPr>
+      </w:pPr>
+      <w:r>
+        <w:rPr>
+          <w:rFonts w:ascii="Times New Roman" w:hAnsi="Times New Roman" w:cs="Times New Roman"/>
+        </w:rPr>
+        <w:t>Esta página web está estructurada a partir de un conjunto de etiquetas &lt;div&gt; las cuales se encargan de dividir la página en sus diferentes y respectivas partes.</w:t>
+      </w:r>
+    </w:p>
+    <w:p>
+      <w:pPr>
+        <w:rPr>
+          <w:rFonts w:ascii="Times New Roman" w:hAnsi="Times New Roman" w:cs="Times New Roman"/>
+          <w:b/>
+          <w:i/>
+        </w:rPr>
+      </w:pPr>
+    </w:p>
+    <w:p>
+      <w:pPr>
+        <w:rPr>
+          <w:rFonts w:ascii="Times New Roman" w:hAnsi="Times New Roman" w:cs="Times New Roman"/>
+          <w:b/>
+          <w:i/>
+        </w:rPr>
+      </w:pPr>
+      <w:r>
+        <w:rPr>
+          <w:rFonts w:ascii="Times New Roman" w:hAnsi="Times New Roman" w:cs="Times New Roman"/>
+          <w:b/>
+          <w:i/>
+        </w:rPr>
+        <w:t>Cabecera</w:t>
+      </w:r>
+    </w:p>
+    <w:p>
+      <w:pPr>
+        <w:rPr>
+          <w:rFonts w:ascii="Times New Roman" w:hAnsi="Times New Roman" w:cs="Times New Roman"/>
+        </w:rPr>
+      </w:pPr>
+      <w:r>
+        <w:rPr>
+          <w:rFonts w:ascii="Times New Roman" w:hAnsi="Times New Roman" w:cs="Times New Roman"/>
+        </w:rPr>
+        <w:t>Esta sección de la página sirve principalmente para mostrar el logotipo de nuestra academia el nombre de esta y además nos permite el cambio de idioma en la página a través de los iconos de banderas que hay en la esquena superior derecha de la cabecera.</w:t>
+      </w:r>
+    </w:p>
+    <w:p>
+      <w:pPr>
+        <w:rPr>
+          <w:rFonts w:ascii="Times New Roman" w:hAnsi="Times New Roman" w:cs="Times New Roman"/>
+          <w:b/>
+          <w:i/>
+        </w:rPr>
+      </w:pPr>
+    </w:p>
+    <w:p>
+      <w:pPr>
+        <w:rPr>
+          <w:rFonts w:ascii="Times New Roman" w:hAnsi="Times New Roman" w:cs="Times New Roman"/>
+          <w:b/>
+          <w:i/>
+        </w:rPr>
+      </w:pPr>
+      <w:r>
+        <w:rPr>
+          <w:rFonts w:ascii="Times New Roman" w:hAnsi="Times New Roman" w:cs="Times New Roman"/>
+          <w:b/>
+          <w:i/>
+        </w:rPr>
+        <w:t>Barra de navegación</w:t>
+      </w:r>
+    </w:p>
+    <w:p>
+      <w:pPr>
+        <w:rPr>
+          <w:rFonts w:ascii="Times New Roman" w:hAnsi="Times New Roman" w:cs="Times New Roman"/>
+        </w:rPr>
+      </w:pPr>
+      <w:r>
+        <w:rPr>
+          <w:rFonts w:ascii="Times New Roman" w:hAnsi="Times New Roman" w:cs="Times New Roman"/>
+        </w:rPr>
+        <w:t>La barra de navegación de esta página consiste principalmente en un menú horizontal situado en el centro de la página el cual es desplegable dando la posibilidad de acceder a cualquier sección de la página web desde cualquier posición.</w:t>
+      </w:r>
+    </w:p>
+    <w:p>
+      <w:pPr>
+        <w:rPr>
+          <w:rFonts w:ascii="Times New Roman" w:hAnsi="Times New Roman" w:cs="Times New Roman"/>
+          <w:b/>
+          <w:i/>
+        </w:rPr>
+      </w:pPr>
+    </w:p>
+    <w:p>
+      <w:pPr>
+        <w:rPr>
+          <w:rFonts w:ascii="Times New Roman" w:hAnsi="Times New Roman" w:cs="Times New Roman"/>
+          <w:b/>
+          <w:i/>
+        </w:rPr>
+      </w:pPr>
+      <w:r>
+        <w:rPr>
+          <w:rFonts w:ascii="Times New Roman" w:hAnsi="Times New Roman" w:cs="Times New Roman"/>
+          <w:b/>
+          <w:i/>
+        </w:rPr>
+        <w:t>La sección del contenido</w:t>
+      </w:r>
+    </w:p>
+    <w:p>
+      <w:pPr>
+        <w:rPr>
+          <w:rFonts w:ascii="Times New Roman" w:hAnsi="Times New Roman" w:cs="Times New Roman"/>
+        </w:rPr>
+      </w:pPr>
+      <w:r>
+        <w:rPr>
+          <w:rFonts w:ascii="Times New Roman" w:hAnsi="Times New Roman" w:cs="Times New Roman"/>
+        </w:rPr>
+        <w:t>La sección de contenido de esta página web es variable en cada sección del sitio web. Este contenido se encuentra situado en el centro con un tipo de alineado izquierdo.</w:t>
+      </w:r>
+    </w:p>
+    <w:p>
+      <w:pPr>
+        <w:rPr>
+          <w:rFonts w:ascii="Times New Roman" w:hAnsi="Times New Roman" w:cs="Times New Roman"/>
+          <w:b/>
+          <w:i/>
+        </w:rPr>
+      </w:pPr>
+    </w:p>
+    <w:p>
+      <w:pPr>
+        <w:rPr>
+          <w:rFonts w:ascii="Times New Roman" w:hAnsi="Times New Roman" w:cs="Times New Roman"/>
+          <w:b/>
+          <w:i/>
+        </w:rPr>
+      </w:pPr>
+      <w:r>
+        <w:rPr>
+          <w:rFonts w:ascii="Times New Roman" w:hAnsi="Times New Roman" w:cs="Times New Roman"/>
+          <w:b/>
+          <w:i/>
+        </w:rPr>
+        <w:t>Pie de página</w:t>
+      </w:r>
+    </w:p>
+    <w:p>
+      <w:pPr>
+        <w:rPr>
+          <w:rFonts w:ascii="Times New Roman" w:hAnsi="Times New Roman" w:cs="Times New Roman"/>
+        </w:rPr>
+      </w:pPr>
+      <w:r>
+        <w:rPr>
+          <w:rFonts w:ascii="Times New Roman" w:hAnsi="Times New Roman" w:cs="Times New Roman"/>
+        </w:rPr>
+        <w:t>El pie de página de nuestra academia está dividido en dos partes una de estas partes es la parte izquierda del pie de página en la cual se da a conocer el teléfono, la dirección y el correo electrónico de contacto con la academia y la otra parte situada en el centro del pie que al igual que en la cabecera nos muestra el logotipo de la academia.</w:t>
+      </w:r>
+    </w:p>
+    <w:p>
+      <w:pPr>
+        <w:rPr>
+          <w:rFonts w:ascii="Times New Roman" w:hAnsi="Times New Roman" w:cs="Times New Roman"/>
+          <w:b/>
+          <w:i/>
+        </w:rPr>
+      </w:pPr>
+    </w:p>
+    <w:p>
+      <w:pPr>
+        <w:rPr>
+          <w:rFonts w:ascii="Times New Roman" w:hAnsi="Times New Roman" w:cs="Times New Roman"/>
+          <w:b/>
+          <w:i/>
+        </w:rPr>
+      </w:pPr>
+      <w:r>
+        <w:rPr>
+          <w:rFonts w:ascii="Times New Roman" w:hAnsi="Times New Roman" w:cs="Times New Roman"/>
+          <w:b/>
+          <w:i/>
+        </w:rPr>
+        <w:t>Menú de navegación</w:t>
+      </w:r>
+    </w:p>
+    <w:p>
+      <w:pPr>
+        <w:rPr>
+          <w:rFonts w:ascii="Times New Roman" w:hAnsi="Times New Roman" w:cs="Times New Roman"/>
+        </w:rPr>
+      </w:pPr>
+      <w:r>
+        <w:rPr>
+          <w:rFonts w:ascii="Times New Roman" w:hAnsi="Times New Roman" w:cs="Times New Roman"/>
+        </w:rPr>
+        <w:t xml:space="preserve">El menú de navegación de esta </w:t>
+      </w:r>
+      <w:r>
+        <w:rPr>
+          <w:rFonts w:ascii="Times New Roman" w:hAnsi="Times New Roman" w:cs="Times New Roman"/>
+        </w:rPr>
+        <w:t>página</w:t>
+      </w:r>
+      <w:r>
+        <w:rPr>
+          <w:rFonts w:ascii="Times New Roman" w:hAnsi="Times New Roman" w:cs="Times New Roman"/>
+        </w:rPr>
+        <w:t xml:space="preserve"> consiste en un menú horizontal desplegable que ocupa la parte central del ancho de la pagina</w:t>
+      </w:r>
+      <w:r>
+        <w:rPr>
+          <w:rFonts w:ascii="Times New Roman" w:hAnsi="Times New Roman" w:cs="Times New Roman"/>
+        </w:rPr>
+        <w:t xml:space="preserve"> el cual cuando un usuario que acceda a nuestra página ponga el cursor de su ratón sobre una de las secciones principales del menú de navegación se despliegan de manera vertical todas las secciones internas que presentan.</w:t>
+      </w:r>
+    </w:p>
+    <w:p>
+      <w:pPr>
+        <w:rPr>
+          <w:rFonts w:ascii="Times New Roman" w:hAnsi="Times New Roman" w:cs="Times New Roman"/>
+        </w:rPr>
+      </w:pPr>
+    </w:p>
+    <w:p>
+      <w:pPr>
+        <w:rPr>
+          <w:rFonts w:ascii="Times New Roman" w:hAnsi="Times New Roman" w:cs="Times New Roman"/>
+          <w:b/>
+          <w:i/>
+        </w:rPr>
+      </w:pPr>
+      <w:r>
+        <w:rPr>
+          <w:rFonts w:ascii="Times New Roman" w:hAnsi="Times New Roman" w:cs="Times New Roman"/>
+          <w:b/>
+          <w:i/>
+        </w:rPr>
+        <w:t>Menú de navegación cerrado</w:t>
+      </w:r>
+    </w:p>
+    <w:p>
+      <w:pPr>
+        <w:rPr>
+          <w:rFonts w:ascii="Times New Roman" w:hAnsi="Times New Roman" w:cs="Times New Roman"/>
+        </w:rPr>
+      </w:pPr>
+      <w:r>
+        <w:rPr>
+          <w:rFonts w:ascii="Times New Roman" w:hAnsi="Times New Roman" w:cs="Times New Roman"/>
+          <w:noProof/>
+          <w:lang w:eastAsia="es-ES"/>
+        </w:rPr>
+        <w:drawing>
+          <wp:inline distT="0" distB="0" distL="0" distR="0">
+            <wp:extent cx="5398123" cy="552091"/>
+            <wp:effectExtent l="19050" t="0" r="0" b="0"/>
+            <wp:docPr id="27" name="Imagen 27" descr="C:\Users\Usuario\AppData\Local\Microsoft\Windows\INetCache\Content.Word\Navegación cerrada.jpg"/>
+            <wp:cNvGraphicFramePr>
+              <a:graphicFrameLocks xmlns:a="http://schemas.openxmlformats.org/drawingml/2006/main" noChangeAspect="1"/>
+            </wp:cNvGraphicFramePr>
+            <a:graphic xmlns:a="http://schemas.openxmlformats.org/drawingml/2006/main">
+              <a:graphicData uri="http://schemas.openxmlformats.org/drawingml/2006/picture">
+                <pic:pic xmlns:pic="http://schemas.openxmlformats.org/drawingml/2006/picture">
+                  <pic:nvPicPr>
+                    <pic:cNvPr id="0" name="Picture 27" descr="C:\Users\Usuario\AppData\Local\Microsoft\Windows\INetCache\Content.Word\Navegación cerrada.jpg"/>
+                    <pic:cNvPicPr>
+                      <a:picLocks noChangeAspect="1" noChangeArrowheads="1"/>
+                    </pic:cNvPicPr>
+                  </pic:nvPicPr>
+                  <pic:blipFill>
+                    <a:blip r:embed="rId15"/>
+                    <a:srcRect/>
+                    <a:stretch>
+                      <a:fillRect/>
+                    </a:stretch>
+                  </pic:blipFill>
+                  <pic:spPr bwMode="auto">
+                    <a:xfrm>
+                      <a:off x="0" y="0"/>
+                      <a:ext cx="5400040" cy="552287"/>
+                    </a:xfrm>
+                    <a:prstGeom prst="rect">
+                      <a:avLst/>
+                    </a:prstGeom>
+                    <a:noFill/>
+                    <a:ln w="9525">
+                      <a:noFill/>
+                      <a:miter lim="800000"/>
+                      <a:headEnd/>
+                      <a:tailEnd/>
+                    </a:ln>
+                  </pic:spPr>
+                </pic:pic>
+              </a:graphicData>
+            </a:graphic>
+          </wp:inline>
+        </w:drawing>
+      </w:r>
+    </w:p>
+    <w:p>
+      <w:pPr>
+        <w:rPr>
+          <w:rFonts w:ascii="Times New Roman" w:hAnsi="Times New Roman" w:cs="Times New Roman"/>
+        </w:rPr>
+      </w:pPr>
+    </w:p>
+    <w:p>
+      <w:pPr>
+        <w:rPr>
+          <w:rFonts w:ascii="Times New Roman" w:hAnsi="Times New Roman" w:cs="Times New Roman"/>
+        </w:rPr>
+      </w:pPr>
+    </w:p>
+    <w:p>
+      <w:pPr>
+        <w:tabs>
+          <w:tab w:val="left" w:pos="7675"/>
+        </w:tabs>
+        <w:rPr>
+          <w:rFonts w:ascii="Times New Roman" w:hAnsi="Times New Roman" w:cs="Times New Roman"/>
+        </w:rPr>
+      </w:pPr>
+      <w:r>
+        <w:rPr>
+          <w:rFonts w:ascii="Times New Roman" w:hAnsi="Times New Roman" w:cs="Times New Roman"/>
+        </w:rPr>
+        <w:lastRenderedPageBreak/>
+        <w:tab/>
+      </w:r>
+    </w:p>
+    <w:p>
+      <w:pPr>
+        <w:tabs>
+          <w:tab w:val="left" w:pos="7675"/>
+        </w:tabs>
+        <w:rPr>
+          <w:rFonts w:ascii="Times New Roman" w:hAnsi="Times New Roman" w:cs="Times New Roman"/>
+        </w:rPr>
+      </w:pPr>
+    </w:p>
+    <w:p>
+      <w:pPr>
+        <w:tabs>
+          <w:tab w:val="left" w:pos="7675"/>
+        </w:tabs>
+        <w:rPr>
+          <w:rFonts w:ascii="Times New Roman" w:hAnsi="Times New Roman" w:cs="Times New Roman"/>
+        </w:rPr>
+      </w:pPr>
+    </w:p>
+    <w:p>
+      <w:pPr>
+        <w:tabs>
+          <w:tab w:val="left" w:pos="7675"/>
+        </w:tabs>
+        <w:rPr>
+          <w:rFonts w:ascii="Times New Roman" w:hAnsi="Times New Roman" w:cs="Times New Roman"/>
+        </w:rPr>
+      </w:pPr>
+    </w:p>
+    <w:p>
+      <w:pPr>
+        <w:tabs>
+          <w:tab w:val="left" w:pos="7675"/>
+        </w:tabs>
+        <w:rPr>
+          <w:rFonts w:ascii="Times New Roman" w:hAnsi="Times New Roman" w:cs="Times New Roman"/>
+          <w:b/>
+          <w:i/>
+        </w:rPr>
+      </w:pPr>
+      <w:r>
+        <w:rPr>
+          <w:rFonts w:ascii="Times New Roman" w:hAnsi="Times New Roman" w:cs="Times New Roman"/>
+          <w:b/>
+          <w:i/>
+        </w:rPr>
+        <w:t>Menú de navegación abierto</w:t>
+      </w:r>
+    </w:p>
+    <w:p>
+      <w:r>
+        <w:pict>
+          <v:shape id="_x0000_i1028" type="#_x0000_t75" style="width:425.2pt;height:366.1pt">
+            <v:imagedata r:id="rId16" o:title="Menú de navegación abierto"/>
+          </v:shape>
+        </w:pict>
+      </w:r>
+    </w:p>
     <w:sectPr>
-      <w:headerReference w:type="default" r:id="rId14"/>
+      <w:headerReference w:type="default" r:id="rId17"/>
       <w:pgSz w:w="11906" w:h="16838"/>
       <w:pgMar w:top="1417" w:right="1701" w:bottom="1417" w:left="1701" w:header="708" w:footer="708" w:gutter="0"/>
       <w:pgNumType w:start="0"/>

</xml_diff>

<commit_message>
Añadido proporcion de imagen a guia
</commit_message>
<xml_diff>
--- a/Guia de estilos.docx
+++ b/Guia de estilos.docx
@@ -1,6 +1,6 @@
 
 <file path=word/document.xml><?xml version="1.0" encoding="utf-8"?>
-<w:document xmlns:ve="http://schemas.openxmlformats.org/markup-compatibility/2006" xmlns:o="urn:schemas-microsoft-com:office:office" xmlns:r="http://schemas.openxmlformats.org/officeDocument/2006/relationships" xmlns:m="http://schemas.openxmlformats.org/officeDocument/2006/math" xmlns:v="urn:schemas-microsoft-com:vml" xmlns:wp="http://schemas.openxmlformats.org/drawingml/2006/wordprocessingDrawing" xmlns:w10="urn:schemas-microsoft-com:office:word" xmlns:w="http://schemas.openxmlformats.org/wordprocessingml/2006/main" xmlns:wne="http://schemas.microsoft.com/office/word/2006/wordml">
+<w:document xmlns:wpc="http://schemas.microsoft.com/office/word/2010/wordprocessingCanvas" xmlns:cx="http://schemas.microsoft.com/office/drawing/2014/chartex" xmlns:mc="http://schemas.openxmlformats.org/markup-compatibility/2006" xmlns:o="urn:schemas-microsoft-com:office:office" xmlns:r="http://schemas.openxmlformats.org/officeDocument/2006/relationships" xmlns:m="http://schemas.openxmlformats.org/officeDocument/2006/math" xmlns:v="urn:schemas-microsoft-com:vml" xmlns:wp14="http://schemas.microsoft.com/office/word/2010/wordprocessingDrawing" xmlns:wp="http://schemas.openxmlformats.org/drawingml/2006/wordprocessingDrawing" xmlns:w10="urn:schemas-microsoft-com:office:word" xmlns:w="http://schemas.openxmlformats.org/wordprocessingml/2006/main" xmlns:w14="http://schemas.microsoft.com/office/word/2010/wordml" xmlns:w15="http://schemas.microsoft.com/office/word/2012/wordml" xmlns:w16se="http://schemas.microsoft.com/office/word/2015/wordml/symex" xmlns:wpg="http://schemas.microsoft.com/office/word/2010/wordprocessingGroup" xmlns:wpi="http://schemas.microsoft.com/office/word/2010/wordprocessingInk" xmlns:wne="http://schemas.microsoft.com/office/word/2006/wordml" xmlns:wps="http://schemas.microsoft.com/office/word/2010/wordprocessingShape" mc:Ignorable="w14 w15 w16se wp14">
   <w:body>
     <w:sdt>
       <w:sdtPr>
@@ -10,18 +10,9 @@
           <w:docPartUnique/>
         </w:docPartObj>
       </w:sdtPr>
-      <w:sdtEndPr>
-        <w:rPr>
-          <w:rFonts w:ascii="Times New Roman" w:hAnsi="Times New Roman" w:cs="Times New Roman"/>
-        </w:rPr>
-      </w:sdtEndPr>
+      <w:sdtEndPr/>
       <w:sdtContent>
         <w:p>
-          <w:pPr>
-            <w:rPr>
-              <w:rFonts w:ascii="Times New Roman" w:hAnsi="Times New Roman" w:cs="Times New Roman"/>
-            </w:rPr>
-          </w:pPr>
           <w:r>
             <w:rPr>
               <w:noProof/>
@@ -48,11 +39,11 @@
                           <w:bottom w:w="1296" w:type="dxa"/>
                           <w:right w:w="360" w:type="dxa"/>
                         </w:tblCellMar>
-                        <w:tblLook w:val="04A0"/>
+                        <w:tblLook w:val="04A0" w:firstRow="1" w:lastRow="0" w:firstColumn="1" w:lastColumn="0" w:noHBand="0" w:noVBand="1"/>
                       </w:tblPr>
                       <w:tblGrid>
-                        <w:gridCol w:w="6870"/>
-                        <w:gridCol w:w="5806"/>
+                        <w:gridCol w:w="6872"/>
+                        <w:gridCol w:w="5807"/>
                       </w:tblGrid>
                       <w:tr>
                         <w:trPr>
@@ -91,7 +82,7 @@
                                           <a:blip r:embed="rId8">
                                             <a:extLst>
                                               <a:ext uri="{28A0092B-C50C-407E-A947-70E740481C1C}">
-                                                <a14:useLocalDpi xmlns:a14="http://schemas.microsoft.com/office/drawing/2010/main" xmlns:wps="http://schemas.microsoft.com/office/word/2010/wordprocessingShape" xmlns:wpi="http://schemas.microsoft.com/office/word/2010/wordprocessingInk" xmlns:wpg="http://schemas.microsoft.com/office/word/2010/wordprocessingGroup" xmlns:w16se="http://schemas.microsoft.com/office/word/2015/wordml/symex" xmlns:w15="http://schemas.microsoft.com/office/word/2012/wordml" xmlns:w14="http://schemas.microsoft.com/office/word/2010/wordml" xmlns:w="http://schemas.openxmlformats.org/wordprocessingml/2006/main" xmlns:w10="urn:schemas-microsoft-com:office:word" xmlns:wp14="http://schemas.microsoft.com/office/word/2010/wordprocessingDrawing" xmlns:v="urn:schemas-microsoft-com:vml" xmlns:o="urn:schemas-microsoft-com:office:office" xmlns:mc="http://schemas.openxmlformats.org/markup-compatibility/2006" xmlns:cx="http://schemas.microsoft.com/office/drawing/2014/chartex" xmlns:wpc="http://schemas.microsoft.com/office/word/2010/wordprocessingCanvas" xmlns="" val="0"/>
+                                                <a14:useLocalDpi xmlns:a14="http://schemas.microsoft.com/office/drawing/2010/main" val="0"/>
                                               </a:ext>
                                             </a:extLst>
                                           </a:blip>
@@ -129,6 +120,7 @@
                               <w:dataBinding w:prefixMappings="xmlns:ns0='http://purl.org/dc/elements/1.1/' xmlns:ns1='http://schemas.openxmlformats.org/package/2006/metadata/core-properties' " w:xpath="/ns1:coreProperties[1]/ns0:title[1]" w:storeItemID="{6C3C8BC8-F283-45AE-878A-BAB7291924A1}"/>
                               <w:text/>
                             </w:sdtPr>
+                            <w:sdtEndPr/>
                             <w:sdtContent>
                               <w:p>
                                 <w:pPr>
@@ -225,8 +217,6 @@
                               </w:rPr>
                               <w:t>Alejandro blasco</w:t>
                             </w:r>
-                            <w:bookmarkStart w:id="0" w:name="_GoBack"/>
-                            <w:bookmarkEnd w:id="0"/>
                           </w:p>
                           <w:p>
                             <w:pPr>
@@ -244,9 +234,6 @@
             </w:pict>
           </w:r>
           <w:r>
-            <w:rPr>
-              <w:rFonts w:ascii="Times New Roman" w:hAnsi="Times New Roman" w:cs="Times New Roman"/>
-            </w:rPr>
             <w:br w:type="page"/>
           </w:r>
         </w:p>
@@ -255,14 +242,8 @@
     <w:p>
       <w:pPr>
         <w:pStyle w:val="Ttulo1"/>
-        <w:rPr>
-          <w:rFonts w:ascii="Times New Roman" w:hAnsi="Times New Roman" w:cs="Times New Roman"/>
-        </w:rPr>
-      </w:pPr>
-      <w:r>
-        <w:rPr>
-          <w:rFonts w:ascii="Times New Roman" w:hAnsi="Times New Roman" w:cs="Times New Roman"/>
-        </w:rPr>
+      </w:pPr>
+      <w:r>
         <w:lastRenderedPageBreak/>
         <w:t>CLASIFICACIÓN DE ELEMENTOS</w:t>
       </w:r>
@@ -270,7 +251,6 @@
     <w:p>
       <w:pPr>
         <w:rPr>
-          <w:rFonts w:ascii="Times New Roman" w:hAnsi="Times New Roman" w:cs="Times New Roman"/>
           <w:sz w:val="32"/>
           <w:szCs w:val="32"/>
         </w:rPr>
@@ -280,14 +260,12 @@
       <w:pPr>
         <w:pStyle w:val="Prrafodelista"/>
         <w:rPr>
-          <w:rFonts w:ascii="Times New Roman" w:hAnsi="Times New Roman" w:cs="Times New Roman"/>
-          <w:sz w:val="32"/>
-          <w:szCs w:val="32"/>
-        </w:rPr>
-      </w:pPr>
-      <w:r>
-        <w:rPr>
-          <w:rFonts w:ascii="Times New Roman" w:hAnsi="Times New Roman" w:cs="Times New Roman"/>
+          <w:sz w:val="32"/>
+          <w:szCs w:val="32"/>
+        </w:rPr>
+      </w:pPr>
+      <w:r>
+        <w:rPr>
           <w:noProof/>
           <w:sz w:val="32"/>
           <w:szCs w:val="32"/>
@@ -322,9 +300,8 @@
     <w:p>
       <w:pPr>
         <w:rPr>
-          <w:rFonts w:ascii="Times New Roman" w:hAnsi="Times New Roman" w:cs="Times New Roman"/>
-          <w:sz w:val="24"/>
-          <w:szCs w:val="24"/>
+          <w:sz w:val="32"/>
+          <w:szCs w:val="32"/>
         </w:rPr>
       </w:pPr>
     </w:p>
@@ -339,24 +316,21 @@
           <w:tab w:val="left" w:pos="1073"/>
         </w:tabs>
         <w:rPr>
-          <w:rFonts w:ascii="Times New Roman" w:hAnsi="Times New Roman" w:cs="Times New Roman"/>
-          <w:sz w:val="24"/>
-          <w:szCs w:val="24"/>
-        </w:rPr>
-      </w:pPr>
-      <w:r>
-        <w:rPr>
-          <w:rFonts w:ascii="Times New Roman" w:hAnsi="Times New Roman" w:cs="Times New Roman"/>
-          <w:sz w:val="24"/>
-          <w:szCs w:val="24"/>
+          <w:sz w:val="32"/>
+          <w:szCs w:val="32"/>
+        </w:rPr>
+      </w:pPr>
+      <w:r>
+        <w:rPr>
+          <w:sz w:val="32"/>
+          <w:szCs w:val="32"/>
         </w:rPr>
         <w:t>Logotipo de la academia</w:t>
       </w:r>
       <w:r>
         <w:rPr>
-          <w:rFonts w:ascii="Times New Roman" w:hAnsi="Times New Roman" w:cs="Times New Roman"/>
-          <w:sz w:val="24"/>
-          <w:szCs w:val="24"/>
+          <w:sz w:val="32"/>
+          <w:szCs w:val="32"/>
         </w:rPr>
         <w:t>.</w:t>
       </w:r>
@@ -372,24 +346,21 @@
           <w:tab w:val="left" w:pos="1073"/>
         </w:tabs>
         <w:rPr>
-          <w:rFonts w:ascii="Times New Roman" w:hAnsi="Times New Roman" w:cs="Times New Roman"/>
-          <w:sz w:val="24"/>
-          <w:szCs w:val="24"/>
-        </w:rPr>
-      </w:pPr>
-      <w:r>
-        <w:rPr>
-          <w:rFonts w:ascii="Times New Roman" w:hAnsi="Times New Roman" w:cs="Times New Roman"/>
-          <w:sz w:val="24"/>
-          <w:szCs w:val="24"/>
+          <w:sz w:val="32"/>
+          <w:szCs w:val="32"/>
+        </w:rPr>
+      </w:pPr>
+      <w:r>
+        <w:rPr>
+          <w:sz w:val="32"/>
+          <w:szCs w:val="32"/>
         </w:rPr>
         <w:t>Nombre de la academia en la cabecera</w:t>
       </w:r>
       <w:r>
         <w:rPr>
-          <w:rFonts w:ascii="Times New Roman" w:hAnsi="Times New Roman" w:cs="Times New Roman"/>
-          <w:sz w:val="24"/>
-          <w:szCs w:val="24"/>
+          <w:sz w:val="32"/>
+          <w:szCs w:val="32"/>
         </w:rPr>
         <w:t>.</w:t>
       </w:r>
@@ -397,17 +368,15 @@
     <w:p>
       <w:pPr>
         <w:rPr>
-          <w:rFonts w:ascii="Times New Roman" w:hAnsi="Times New Roman" w:cs="Times New Roman"/>
-          <w:sz w:val="24"/>
-          <w:szCs w:val="24"/>
-        </w:rPr>
-      </w:pPr>
-      <w:r>
-        <w:rPr>
-          <w:rFonts w:ascii="Times New Roman" w:hAnsi="Times New Roman" w:cs="Times New Roman"/>
+          <w:sz w:val="32"/>
+          <w:szCs w:val="32"/>
+        </w:rPr>
+      </w:pPr>
+      <w:r>
+        <w:rPr>
           <w:noProof/>
-          <w:sz w:val="24"/>
-          <w:szCs w:val="24"/>
+          <w:sz w:val="32"/>
+          <w:szCs w:val="32"/>
           <w:lang w:eastAsia="es-ES"/>
         </w:rPr>
         <w:pict>
@@ -446,9 +415,8 @@
       <w:pPr>
         <w:pStyle w:val="Prrafodelista"/>
         <w:rPr>
-          <w:rFonts w:ascii="Times New Roman" w:hAnsi="Times New Roman" w:cs="Times New Roman"/>
-          <w:sz w:val="24"/>
-          <w:szCs w:val="24"/>
+          <w:sz w:val="32"/>
+          <w:szCs w:val="32"/>
         </w:rPr>
       </w:pPr>
     </w:p>
@@ -460,16 +428,14 @@
           <w:numId w:val="2"/>
         </w:numPr>
         <w:rPr>
-          <w:rFonts w:ascii="Times New Roman" w:hAnsi="Times New Roman" w:cs="Times New Roman"/>
-          <w:sz w:val="24"/>
-          <w:szCs w:val="24"/>
-        </w:rPr>
-      </w:pPr>
-      <w:r>
-        <w:rPr>
-          <w:rFonts w:ascii="Times New Roman" w:hAnsi="Times New Roman" w:cs="Times New Roman"/>
-          <w:sz w:val="24"/>
-          <w:szCs w:val="24"/>
+          <w:sz w:val="32"/>
+          <w:szCs w:val="32"/>
+        </w:rPr>
+      </w:pPr>
+      <w:r>
+        <w:rPr>
+          <w:sz w:val="32"/>
+          <w:szCs w:val="32"/>
         </w:rPr>
         <w:t>La cabecera la cual va a estar implementada en cada una de las páginas.</w:t>
       </w:r>
@@ -482,16 +448,14 @@
           <w:numId w:val="2"/>
         </w:numPr>
         <w:rPr>
-          <w:rFonts w:ascii="Times New Roman" w:hAnsi="Times New Roman" w:cs="Times New Roman"/>
-          <w:sz w:val="24"/>
-          <w:szCs w:val="24"/>
-        </w:rPr>
-      </w:pPr>
-      <w:r>
-        <w:rPr>
-          <w:rFonts w:ascii="Times New Roman" w:hAnsi="Times New Roman" w:cs="Times New Roman"/>
-          <w:sz w:val="24"/>
-          <w:szCs w:val="24"/>
+          <w:sz w:val="32"/>
+          <w:szCs w:val="32"/>
+        </w:rPr>
+      </w:pPr>
+      <w:r>
+        <w:rPr>
+          <w:sz w:val="32"/>
+          <w:szCs w:val="32"/>
         </w:rPr>
         <w:t>La barra de navegación: nos va a permitir podernos por las diferentes secciones que forma la página web.</w:t>
       </w:r>
@@ -499,17 +463,15 @@
     <w:p>
       <w:pPr>
         <w:rPr>
-          <w:rFonts w:ascii="Times New Roman" w:hAnsi="Times New Roman" w:cs="Times New Roman"/>
-          <w:sz w:val="24"/>
-          <w:szCs w:val="24"/>
-        </w:rPr>
-      </w:pPr>
-      <w:r>
-        <w:rPr>
-          <w:rFonts w:ascii="Times New Roman" w:hAnsi="Times New Roman" w:cs="Times New Roman"/>
+          <w:sz w:val="32"/>
+          <w:szCs w:val="32"/>
+        </w:rPr>
+      </w:pPr>
+      <w:r>
+        <w:rPr>
           <w:noProof/>
-          <w:sz w:val="24"/>
-          <w:szCs w:val="24"/>
+          <w:sz w:val="32"/>
+          <w:szCs w:val="32"/>
           <w:lang w:eastAsia="es-ES"/>
         </w:rPr>
         <w:pict>
@@ -541,9 +503,8 @@
     <w:p>
       <w:pPr>
         <w:rPr>
-          <w:rFonts w:ascii="Times New Roman" w:hAnsi="Times New Roman" w:cs="Times New Roman"/>
-          <w:sz w:val="24"/>
-          <w:szCs w:val="24"/>
+          <w:sz w:val="32"/>
+          <w:szCs w:val="32"/>
         </w:rPr>
       </w:pPr>
     </w:p>
@@ -555,16 +516,14 @@
           <w:numId w:val="2"/>
         </w:numPr>
         <w:rPr>
-          <w:rFonts w:ascii="Times New Roman" w:hAnsi="Times New Roman" w:cs="Times New Roman"/>
-          <w:sz w:val="24"/>
-          <w:szCs w:val="24"/>
-        </w:rPr>
-      </w:pPr>
-      <w:r>
-        <w:rPr>
-          <w:rFonts w:ascii="Times New Roman" w:hAnsi="Times New Roman" w:cs="Times New Roman"/>
-          <w:sz w:val="24"/>
-          <w:szCs w:val="24"/>
+          <w:sz w:val="32"/>
+          <w:szCs w:val="32"/>
+        </w:rPr>
+      </w:pPr>
+      <w:r>
+        <w:rPr>
+          <w:sz w:val="32"/>
+          <w:szCs w:val="32"/>
         </w:rPr>
         <w:t>El contenido va a estar formado por una descripción de los diferentes niveles de enseñanza, en cada uno de ellos habrá una breve descripción y en las ramas de dicho nivel contendrá listas con las distintas asignaturas que lo componen.</w:t>
       </w:r>
@@ -572,26 +531,23 @@
     <w:p>
       <w:pPr>
         <w:rPr>
-          <w:rFonts w:ascii="Times New Roman" w:hAnsi="Times New Roman" w:cs="Times New Roman"/>
-          <w:sz w:val="24"/>
-          <w:szCs w:val="24"/>
-        </w:rPr>
-      </w:pPr>
-    </w:p>
-    <w:p>
-      <w:pPr>
-        <w:rPr>
-          <w:rFonts w:ascii="Times New Roman" w:hAnsi="Times New Roman" w:cs="Times New Roman"/>
-          <w:sz w:val="24"/>
-          <w:szCs w:val="24"/>
-        </w:rPr>
-      </w:pPr>
-      <w:r>
-        <w:rPr>
-          <w:rFonts w:ascii="Times New Roman" w:hAnsi="Times New Roman" w:cs="Times New Roman"/>
+          <w:sz w:val="32"/>
+          <w:szCs w:val="32"/>
+        </w:rPr>
+      </w:pPr>
+    </w:p>
+    <w:p>
+      <w:pPr>
+        <w:rPr>
+          <w:sz w:val="32"/>
+          <w:szCs w:val="32"/>
+        </w:rPr>
+      </w:pPr>
+      <w:r>
+        <w:rPr>
           <w:noProof/>
-          <w:sz w:val="24"/>
-          <w:szCs w:val="24"/>
+          <w:sz w:val="32"/>
+          <w:szCs w:val="32"/>
           <w:lang w:eastAsia="es-ES"/>
         </w:rPr>
         <w:pict>
@@ -629,9 +585,8 @@
     <w:p>
       <w:pPr>
         <w:rPr>
-          <w:rFonts w:ascii="Times New Roman" w:hAnsi="Times New Roman" w:cs="Times New Roman"/>
-          <w:sz w:val="24"/>
-          <w:szCs w:val="24"/>
+          <w:sz w:val="32"/>
+          <w:szCs w:val="32"/>
         </w:rPr>
       </w:pPr>
     </w:p>
@@ -643,32 +598,56 @@
           <w:numId w:val="2"/>
         </w:numPr>
         <w:rPr>
-          <w:rFonts w:ascii="Times New Roman" w:hAnsi="Times New Roman" w:cs="Times New Roman"/>
-          <w:sz w:val="24"/>
-          <w:szCs w:val="24"/>
-        </w:rPr>
-      </w:pPr>
-      <w:r>
-        <w:rPr>
-          <w:rFonts w:ascii="Times New Roman" w:hAnsi="Times New Roman" w:cs="Times New Roman"/>
-          <w:sz w:val="24"/>
-          <w:szCs w:val="24"/>
+          <w:sz w:val="32"/>
+          <w:szCs w:val="32"/>
+        </w:rPr>
+      </w:pPr>
+      <w:r>
+        <w:rPr>
+          <w:sz w:val="32"/>
+          <w:szCs w:val="32"/>
         </w:rPr>
         <w:t>Cambiar el idioma de español a Ingles</w:t>
       </w:r>
       <w:r>
         <w:rPr>
-          <w:rFonts w:ascii="Times New Roman" w:hAnsi="Times New Roman" w:cs="Times New Roman"/>
-          <w:sz w:val="24"/>
-          <w:szCs w:val="24"/>
+          <w:sz w:val="32"/>
+          <w:szCs w:val="32"/>
         </w:rPr>
         <w:t>.</w:t>
       </w:r>
     </w:p>
     <w:p>
       <w:pPr>
-        <w:rPr>
-          <w:rFonts w:ascii="Times New Roman" w:hAnsi="Times New Roman" w:cs="Times New Roman"/>
+        <w:pStyle w:val="Prrafodelista"/>
+        <w:rPr>
+          <w:sz w:val="32"/>
+          <w:szCs w:val="32"/>
+        </w:rPr>
+      </w:pPr>
+    </w:p>
+    <w:p>
+      <w:pPr>
+        <w:pStyle w:val="Prrafodelista"/>
+        <w:rPr>
+          <w:sz w:val="32"/>
+          <w:szCs w:val="32"/>
+        </w:rPr>
+      </w:pPr>
+    </w:p>
+    <w:p>
+      <w:pPr>
+        <w:pStyle w:val="Prrafodelista"/>
+        <w:rPr>
+          <w:sz w:val="32"/>
+          <w:szCs w:val="32"/>
+        </w:rPr>
+      </w:pPr>
+    </w:p>
+    <w:p>
+      <w:pPr>
+        <w:pStyle w:val="Prrafodelista"/>
+        <w:rPr>
           <w:sz w:val="32"/>
           <w:szCs w:val="32"/>
         </w:rPr>
@@ -677,49 +656,345 @@
     <w:p>
       <w:pPr>
         <w:pStyle w:val="Ttulo1"/>
-        <w:rPr>
-          <w:rFonts w:ascii="Times New Roman" w:hAnsi="Times New Roman" w:cs="Times New Roman"/>
-        </w:rPr>
-      </w:pPr>
+      </w:pPr>
+      <w:r>
+        <w:lastRenderedPageBreak/>
+        <w:t xml:space="preserve">ESTRUCTURA DE NAVEGACIÓN </w:t>
+      </w:r>
+    </w:p>
+    <w:p>
+      <w:pPr>
+        <w:rPr>
+          <w:noProof/>
+          <w:lang w:eastAsia="es-ES"/>
+        </w:rPr>
+      </w:pPr>
+      <w:r>
+        <w:rPr>
+          <w:noProof/>
+          <w:lang w:eastAsia="es-ES"/>
+        </w:rPr>
+        <w:pict>
+          <v:rect id="_x0000_s1050" style="position:absolute;margin-left:-.25pt;margin-top:13.3pt;width:424.5pt;height:22.4pt;z-index:251679744;visibility:visible;mso-position-horizontal-relative:margin;mso-width-relative:margin;mso-height-relative:margin;v-text-anchor:middle" o:gfxdata="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" fillcolor="#8eaadb [1944]" strokecolor="#4472c4 [3208]" strokeweight="1pt">
+            <v:fill color2="#4472c4 [3208]" rotate="t" focus="50%" type="gradient"/>
+            <v:shadow on="t" type="perspective" color="#1f3763 [1608]" offset="1pt" offset2="-3pt"/>
+            <v:textbox style="mso-next-textbox:#_x0000_s1050">
+              <w:txbxContent>
+                <w:p>
+                  <w:pPr>
+                    <w:rPr>
+                      <w:color w:val="FFFFFF" w:themeColor="background1"/>
+                    </w:rPr>
+                  </w:pPr>
+                  <w:r>
+                    <w:rPr>
+                      <w:color w:val="FFFFFF" w:themeColor="background1"/>
+                    </w:rPr>
+                    <w:t>ESTRUCTURA JERÁRQUICA</w:t>
+                  </w:r>
+                </w:p>
+              </w:txbxContent>
+            </v:textbox>
+            <w10:wrap anchorx="margin"/>
+          </v:rect>
+        </w:pict>
+      </w:r>
     </w:p>
     <w:p/>
-    <w:p/>
-    <w:p/>
-    <w:p/>
-    <w:p/>
-    <w:p/>
-    <w:p/>
     <w:p>
       <w:pPr>
         <w:pStyle w:val="Ttulo1"/>
-        <w:rPr>
-          <w:rFonts w:ascii="Times New Roman" w:hAnsi="Times New Roman" w:cs="Times New Roman"/>
+      </w:pPr>
+      <w:r>
+        <w:rPr>
+          <w:noProof/>
+          <w:lang w:eastAsia="es-ES"/>
+        </w:rPr>
+        <w:drawing>
+          <wp:inline distT="0" distB="0" distL="0" distR="0" wp14:anchorId="38D07B15" wp14:editId="310EB477">
+            <wp:extent cx="5676595" cy="2011446"/>
+            <wp:effectExtent l="0" t="0" r="0" b="0"/>
+            <wp:docPr id="6" name="Imagen 6" descr="C:\Users\riano19808\Downloads\Organigrama html (1).jpg"/>
+            <wp:cNvGraphicFramePr>
+              <a:graphicFrameLocks xmlns:a="http://schemas.openxmlformats.org/drawingml/2006/main" noChangeAspect="1"/>
+            </wp:cNvGraphicFramePr>
+            <a:graphic xmlns:a="http://schemas.openxmlformats.org/drawingml/2006/main">
+              <a:graphicData uri="http://schemas.openxmlformats.org/drawingml/2006/picture">
+                <pic:pic xmlns:pic="http://schemas.openxmlformats.org/drawingml/2006/picture">
+                  <pic:nvPicPr>
+                    <pic:cNvPr id="0" name="Picture 54" descr="C:\Users\riano19808\Downloads\Organigrama html (1).jpg"/>
+                    <pic:cNvPicPr>
+                      <a:picLocks noChangeAspect="1" noChangeArrowheads="1"/>
+                    </pic:cNvPicPr>
+                  </pic:nvPicPr>
+                  <pic:blipFill rotWithShape="1">
+                    <a:blip r:embed="rId9">
+                      <a:extLst>
+                        <a:ext uri="{28A0092B-C50C-407E-A947-70E740481C1C}">
+                          <a14:useLocalDpi xmlns:a14="http://schemas.microsoft.com/office/drawing/2010/main" val="0"/>
+                        </a:ext>
+                      </a:extLst>
+                    </a:blip>
+                    <a:srcRect l="2445" t="15927" r="1990" b="31850"/>
+                    <a:stretch/>
+                  </pic:blipFill>
+                  <pic:spPr bwMode="auto">
+                    <a:xfrm>
+                      <a:off x="0" y="0"/>
+                      <a:ext cx="5762126" cy="2041753"/>
+                    </a:xfrm>
+                    <a:prstGeom prst="rect">
+                      <a:avLst/>
+                    </a:prstGeom>
+                    <a:noFill/>
+                    <a:ln>
+                      <a:noFill/>
+                    </a:ln>
+                    <a:extLst>
+                      <a:ext uri="{53640926-AAD7-44D8-BBD7-CCE9431645EC}">
+                        <a14:shadowObscured xmlns:a14="http://schemas.microsoft.com/office/drawing/2010/main"/>
+                      </a:ext>
+                    </a:extLst>
+                  </pic:spPr>
+                </pic:pic>
+              </a:graphicData>
+            </a:graphic>
+          </wp:inline>
+        </w:drawing>
+      </w:r>
+    </w:p>
+    <w:p>
+      <w:pPr>
+        <w:rPr>
+          <w:rFonts w:cstheme="minorHAnsi"/>
+          <w:color w:val="000000"/>
+          <w:sz w:val="32"/>
+          <w:szCs w:val="32"/>
+          <w:shd w:val="clear" w:color="auto" w:fill="FFFFFF"/>
+        </w:rPr>
+      </w:pPr>
+      <w:r>
+        <w:rPr>
+          <w:rFonts w:cstheme="minorHAnsi"/>
+          <w:color w:val="000000"/>
+          <w:sz w:val="32"/>
+          <w:szCs w:val="32"/>
+          <w:shd w:val="clear" w:color="auto" w:fill="FFFFFF"/>
+        </w:rPr>
+        <w:t xml:space="preserve">Hemos usado este tipo de estructura </w:t>
+      </w:r>
+      <w:r>
+        <w:rPr>
+          <w:rFonts w:cstheme="minorHAnsi"/>
+          <w:color w:val="000000"/>
+          <w:sz w:val="32"/>
+          <w:szCs w:val="32"/>
+          <w:shd w:val="clear" w:color="auto" w:fill="FFFFFF"/>
+        </w:rPr>
+        <w:t>ya que organiza la información general a una página específica siendo, de esta forma, la más ideal para los centros.</w:t>
+      </w:r>
+      <w:r>
+        <w:rPr>
+          <w:rFonts w:cstheme="minorHAnsi"/>
+          <w:color w:val="000000"/>
+          <w:sz w:val="32"/>
+          <w:szCs w:val="32"/>
+          <w:shd w:val="clear" w:color="auto" w:fill="FFFFFF"/>
+        </w:rPr>
+        <w:t xml:space="preserve"> </w:t>
+      </w:r>
+    </w:p>
+    <w:p>
+      <w:pPr>
+        <w:rPr>
+          <w:rFonts w:cstheme="minorHAnsi"/>
+          <w:color w:val="000000"/>
+          <w:sz w:val="32"/>
+          <w:szCs w:val="32"/>
+          <w:shd w:val="clear" w:color="auto" w:fill="FFFFFF"/>
+        </w:rPr>
+      </w:pPr>
+      <w:r>
+        <w:rPr>
+          <w:rFonts w:cstheme="minorHAnsi"/>
+          <w:color w:val="000000"/>
+          <w:sz w:val="32"/>
+          <w:szCs w:val="32"/>
+          <w:shd w:val="clear" w:color="auto" w:fill="FFFFFF"/>
+        </w:rPr>
+        <w:t>En este tipo de estructura, existe una página índice, la cual da acceso a otras subpáginas, d</w:t>
+      </w:r>
+      <w:r>
+        <w:rPr>
+          <w:rFonts w:cstheme="minorHAnsi"/>
+          <w:color w:val="000000"/>
+          <w:sz w:val="32"/>
+          <w:szCs w:val="32"/>
+          <w:shd w:val="clear" w:color="auto" w:fill="FFFFFF"/>
+        </w:rPr>
+        <w:t>esde estas</w:t>
+      </w:r>
+      <w:r>
+        <w:rPr>
+          <w:rFonts w:cstheme="minorHAnsi"/>
+          <w:color w:val="000000"/>
+          <w:sz w:val="32"/>
+          <w:szCs w:val="32"/>
+          <w:shd w:val="clear" w:color="auto" w:fill="FFFFFF"/>
+        </w:rPr>
+        <w:t>,</w:t>
+      </w:r>
+      <w:r>
+        <w:rPr>
+          <w:rFonts w:cstheme="minorHAnsi"/>
+          <w:color w:val="000000"/>
+          <w:sz w:val="32"/>
+          <w:szCs w:val="32"/>
+          <w:shd w:val="clear" w:color="auto" w:fill="FFFFFF"/>
+        </w:rPr>
+        <w:t xml:space="preserve"> </w:t>
+      </w:r>
+      <w:r>
+        <w:rPr>
+          <w:rFonts w:cstheme="minorHAnsi"/>
+          <w:color w:val="000000"/>
+          <w:sz w:val="32"/>
+          <w:szCs w:val="32"/>
+          <w:shd w:val="clear" w:color="auto" w:fill="FFFFFF"/>
+        </w:rPr>
+        <w:t xml:space="preserve">se puede acceder a otras, creando así distintos niveles. </w:t>
+      </w:r>
+    </w:p>
+    <w:p>
+      <w:pPr>
+        <w:rPr>
+          <w:rFonts w:cstheme="minorHAnsi"/>
+          <w:color w:val="000000"/>
+          <w:sz w:val="32"/>
+          <w:szCs w:val="32"/>
+          <w:shd w:val="clear" w:color="auto" w:fill="FFFFFF"/>
+        </w:rPr>
+      </w:pPr>
+      <w:r>
+        <w:rPr>
+          <w:rFonts w:cstheme="minorHAnsi"/>
+          <w:color w:val="000000"/>
+          <w:sz w:val="32"/>
+          <w:szCs w:val="32"/>
+          <w:shd w:val="clear" w:color="auto" w:fill="FFFFFF"/>
+        </w:rPr>
+        <w:t xml:space="preserve">El menú de navegación permite moverse de forma muy fácil en las distintas páginas de cada jerarquía. </w:t>
+      </w:r>
+    </w:p>
+    <w:p>
+      <w:pPr>
+        <w:rPr>
+          <w:rFonts w:cstheme="minorHAnsi"/>
+          <w:color w:val="000000"/>
+          <w:sz w:val="32"/>
+          <w:szCs w:val="32"/>
+          <w:shd w:val="clear" w:color="auto" w:fill="FFFFFF"/>
+        </w:rPr>
+      </w:pPr>
+    </w:p>
+    <w:p>
+      <w:pPr>
+        <w:rPr>
+          <w:rFonts w:cstheme="minorHAnsi"/>
+          <w:color w:val="000000"/>
+          <w:sz w:val="32"/>
+          <w:szCs w:val="32"/>
+          <w:shd w:val="clear" w:color="auto" w:fill="FFFFFF"/>
+        </w:rPr>
+      </w:pPr>
+    </w:p>
+    <w:p>
+      <w:pPr>
+        <w:rPr>
+          <w:rFonts w:cstheme="minorHAnsi"/>
+          <w:color w:val="000000"/>
+          <w:sz w:val="32"/>
+          <w:szCs w:val="32"/>
+          <w:shd w:val="clear" w:color="auto" w:fill="FFFFFF"/>
+        </w:rPr>
+      </w:pPr>
+    </w:p>
+    <w:p>
+      <w:pPr>
+        <w:rPr>
+          <w:rFonts w:cstheme="minorHAnsi"/>
+          <w:color w:val="000000"/>
+          <w:sz w:val="32"/>
+          <w:szCs w:val="32"/>
+          <w:shd w:val="clear" w:color="auto" w:fill="FFFFFF"/>
+        </w:rPr>
+      </w:pPr>
+    </w:p>
+    <w:p>
+      <w:pPr>
+        <w:rPr>
+          <w:rFonts w:cstheme="minorHAnsi"/>
+          <w:color w:val="000000"/>
+          <w:sz w:val="32"/>
+          <w:szCs w:val="32"/>
+          <w:shd w:val="clear" w:color="auto" w:fill="FFFFFF"/>
+        </w:rPr>
+      </w:pPr>
+    </w:p>
+    <w:p>
+      <w:pPr>
+        <w:rPr>
+          <w:rFonts w:cstheme="minorHAnsi"/>
+          <w:color w:val="000000"/>
+          <w:sz w:val="32"/>
+          <w:szCs w:val="32"/>
+          <w:shd w:val="clear" w:color="auto" w:fill="FFFFFF"/>
+        </w:rPr>
+      </w:pPr>
+    </w:p>
+    <w:p>
+      <w:pPr>
+        <w:rPr>
+          <w:rFonts w:cstheme="minorHAnsi"/>
+          <w:color w:val="000000"/>
+          <w:sz w:val="32"/>
+          <w:szCs w:val="32"/>
+          <w:shd w:val="clear" w:color="auto" w:fill="FFFFFF"/>
+        </w:rPr>
+      </w:pPr>
+    </w:p>
+    <w:p>
+      <w:pPr>
+        <w:rPr>
+          <w:rFonts w:cstheme="minorHAnsi"/>
+          <w:color w:val="000000"/>
+          <w:sz w:val="32"/>
+          <w:szCs w:val="32"/>
+          <w:shd w:val="clear" w:color="auto" w:fill="FFFFFF"/>
+        </w:rPr>
+      </w:pPr>
+    </w:p>
+    <w:p>
+      <w:pPr>
+        <w:rPr>
+          <w:rFonts w:cstheme="minorHAnsi"/>
+          <w:sz w:val="32"/>
+          <w:szCs w:val="32"/>
         </w:rPr>
       </w:pPr>
     </w:p>
     <w:p>
       <w:pPr>
         <w:pStyle w:val="Ttulo1"/>
-        <w:rPr>
-          <w:rFonts w:ascii="Times New Roman" w:hAnsi="Times New Roman" w:cs="Times New Roman"/>
-        </w:rPr>
-      </w:pPr>
-      <w:r>
-        <w:rPr>
-          <w:rFonts w:ascii="Times New Roman" w:hAnsi="Times New Roman" w:cs="Times New Roman"/>
-        </w:rPr>
+      </w:pPr>
+      <w:r>
+        <w:lastRenderedPageBreak/>
         <w:t>Guía de estilos Academia DIW</w:t>
       </w:r>
     </w:p>
     <w:p>
-      <w:pPr>
-        <w:rPr>
-          <w:rFonts w:ascii="Times New Roman" w:hAnsi="Times New Roman" w:cs="Times New Roman"/>
-        </w:rPr>
-      </w:pPr>
-      <w:r>
-        <w:rPr>
-          <w:rFonts w:ascii="Times New Roman" w:hAnsi="Times New Roman" w:cs="Times New Roman"/>
+      <w:r>
+        <w:rPr>
           <w:noProof/>
           <w:lang w:eastAsia="es-ES"/>
         </w:rPr>
@@ -749,23 +1024,13 @@
         </w:pict>
       </w:r>
     </w:p>
-    <w:p>
-      <w:pPr>
-        <w:rPr>
-          <w:rFonts w:ascii="Times New Roman" w:hAnsi="Times New Roman" w:cs="Times New Roman"/>
-        </w:rPr>
-      </w:pPr>
-    </w:p>
+    <w:p/>
     <w:p>
       <w:pPr>
         <w:jc w:val="center"/>
-        <w:rPr>
-          <w:rFonts w:ascii="Times New Roman" w:hAnsi="Times New Roman" w:cs="Times New Roman"/>
-        </w:rPr>
-      </w:pPr>
-      <w:r>
-        <w:rPr>
-          <w:rFonts w:ascii="Times New Roman" w:hAnsi="Times New Roman" w:cs="Times New Roman"/>
+      </w:pPr>
+      <w:r>
+        <w:rPr>
           <w:noProof/>
           <w:lang w:eastAsia="es-ES"/>
         </w:rPr>
@@ -789,35 +1054,18 @@
             <v:path o:extrusionok="f" gradientshapeok="t" o:connecttype="rect"/>
             <o:lock v:ext="edit" aspectratio="t"/>
           </v:shapetype>
-          <v:shape id="_x0000_i1025" type="#_x0000_t75" style="width:290.7pt;height:169.8pt">
-            <v:imagedata r:id="rId9" o:title="Colores"/>
+          <v:shape id="_x0000_i1025" type="#_x0000_t75" style="width:290.25pt;height:169.5pt">
+            <v:imagedata r:id="rId10" o:title="Colores"/>
           </v:shape>
         </w:pict>
       </w:r>
     </w:p>
-    <w:p>
-      <w:pPr>
-        <w:rPr>
-          <w:rFonts w:ascii="Times New Roman" w:hAnsi="Times New Roman" w:cs="Times New Roman"/>
-        </w:rPr>
-      </w:pPr>
-    </w:p>
-    <w:p>
-      <w:pPr>
-        <w:rPr>
-          <w:rFonts w:ascii="Times New Roman" w:hAnsi="Times New Roman" w:cs="Times New Roman"/>
-        </w:rPr>
-      </w:pPr>
-      <w:r>
-        <w:rPr>
-          <w:rFonts w:ascii="Times New Roman" w:hAnsi="Times New Roman" w:cs="Times New Roman"/>
-        </w:rPr>
+    <w:p/>
+    <w:p>
+      <w:r>
         <w:t>Estos son los colores que se utilizan principalmente en nuestra página web.</w:t>
       </w:r>
       <w:r>
-        <w:rPr>
-          <w:rFonts w:ascii="Times New Roman" w:hAnsi="Times New Roman" w:cs="Times New Roman"/>
-        </w:rPr>
         <w:t xml:space="preserve"> Están representados mediante su código hexadecimal y su tonalidad RGB.</w:t>
       </w:r>
     </w:p>
@@ -828,20 +1076,19 @@
           <w:ilvl w:val="0"/>
           <w:numId w:val="2"/>
         </w:numPr>
-        <w:rPr>
-          <w:rFonts w:ascii="Times New Roman" w:hAnsi="Times New Roman" w:cs="Times New Roman"/>
-        </w:rPr>
-      </w:pPr>
-      <w:r>
-        <w:rPr>
-          <w:rFonts w:ascii="Times New Roman" w:hAnsi="Times New Roman" w:cs="Times New Roman"/>
-        </w:rPr>
-        <w:t xml:space="preserve">El color #ededed se utiliza principalmente para los fondos de la cabecera y el pie de página además se utiliza en el fondo de los cuadros de la barra de navegación </w:t>
-      </w:r>
-      <w:r>
-        <w:rPr>
-          <w:rFonts w:ascii="Times New Roman" w:hAnsi="Times New Roman" w:cs="Times New Roman"/>
-        </w:rPr>
+      </w:pPr>
+      <w:r>
+        <w:t>El color #</w:t>
+      </w:r>
+      <w:proofErr w:type="spellStart"/>
+      <w:r>
+        <w:t>ededed</w:t>
+      </w:r>
+      <w:proofErr w:type="spellEnd"/>
+      <w:r>
+        <w:t xml:space="preserve"> se utiliza principalmente para los fondos de la cabecera y el pie de página además se utiliza en el fondo de los cuadros de la barra de navegación </w:t>
+      </w:r>
+      <w:r>
         <w:t>y en el fondo de los títulos de las tablas.</w:t>
       </w:r>
     </w:p>
@@ -852,14 +1099,8 @@
           <w:ilvl w:val="0"/>
           <w:numId w:val="2"/>
         </w:numPr>
-        <w:rPr>
-          <w:rFonts w:ascii="Times New Roman" w:hAnsi="Times New Roman" w:cs="Times New Roman"/>
-        </w:rPr>
-      </w:pPr>
-      <w:r>
-        <w:rPr>
-          <w:rFonts w:ascii="Times New Roman" w:hAnsi="Times New Roman" w:cs="Times New Roman"/>
-        </w:rPr>
+      </w:pPr>
+      <w:r>
         <w:t>El color #d4fff4 se utiliza como el color del cuerpo de nuestra página web.</w:t>
       </w:r>
     </w:p>
@@ -870,14 +1111,8 @@
           <w:ilvl w:val="0"/>
           <w:numId w:val="2"/>
         </w:numPr>
-        <w:rPr>
-          <w:rFonts w:ascii="Times New Roman" w:hAnsi="Times New Roman" w:cs="Times New Roman"/>
-        </w:rPr>
-      </w:pPr>
-      <w:r>
-        <w:rPr>
-          <w:rFonts w:ascii="Times New Roman" w:hAnsi="Times New Roman" w:cs="Times New Roman"/>
-        </w:rPr>
+      </w:pPr>
+      <w:r>
         <w:t>El color #03b7ec se utiliza como color de las palabras del título que se encuentra en la cabecera y en los títulos de las tablas.</w:t>
       </w:r>
     </w:p>
@@ -888,26 +1123,14 @@
           <w:ilvl w:val="0"/>
           <w:numId w:val="2"/>
         </w:numPr>
-        <w:rPr>
-          <w:rFonts w:ascii="Times New Roman" w:hAnsi="Times New Roman" w:cs="Times New Roman"/>
-        </w:rPr>
-      </w:pPr>
-      <w:r>
-        <w:rPr>
-          <w:rFonts w:ascii="Times New Roman" w:hAnsi="Times New Roman" w:cs="Times New Roman"/>
-        </w:rPr>
+      </w:pPr>
+      <w:r>
         <w:t>El color #808080 se utiliza para los bordes.</w:t>
       </w:r>
     </w:p>
     <w:p>
-      <w:pPr>
-        <w:rPr>
-          <w:rFonts w:ascii="Times New Roman" w:hAnsi="Times New Roman" w:cs="Times New Roman"/>
-        </w:rPr>
-      </w:pPr>
-      <w:r>
-        <w:rPr>
-          <w:rFonts w:ascii="Times New Roman" w:hAnsi="Times New Roman" w:cs="Times New Roman"/>
+      <w:r>
+        <w:rPr>
           <w:noProof/>
           <w:lang w:eastAsia="es-ES"/>
         </w:rPr>
@@ -937,260 +1160,148 @@
         </w:pict>
       </w:r>
     </w:p>
-    <w:p>
-      <w:pPr>
-        <w:rPr>
-          <w:rFonts w:ascii="Times New Roman" w:hAnsi="Times New Roman" w:cs="Times New Roman"/>
-        </w:rPr>
-      </w:pPr>
-    </w:p>
-    <w:p>
-      <w:pPr>
-        <w:rPr>
-          <w:rFonts w:ascii="Times New Roman" w:hAnsi="Times New Roman" w:cs="Times New Roman"/>
-        </w:rPr>
-      </w:pPr>
-      <w:r>
-        <w:rPr>
-          <w:rFonts w:ascii="Times New Roman" w:hAnsi="Times New Roman" w:cs="Times New Roman"/>
-        </w:rPr>
-        <w:t xml:space="preserve">Para todo el cuerpo de nuestra página web hemos empleado la tipografía "Palatino Linotype", "Book Antiqua", </w:t>
-      </w:r>
-      <w:r>
-        <w:rPr>
-          <w:rFonts w:ascii="Times New Roman" w:hAnsi="Times New Roman" w:cs="Times New Roman"/>
-        </w:rPr>
+    <w:p/>
+    <w:p>
+      <w:r>
+        <w:t xml:space="preserve">Para todo el cuerpo de nuestra página web hemos empleado la tipografía </w:t>
+      </w:r>
+      <w:r>
+        <w:t xml:space="preserve">"Palatino </w:t>
+      </w:r>
+      <w:proofErr w:type="spellStart"/>
+      <w:r>
+        <w:t>Linotype</w:t>
+      </w:r>
+      <w:proofErr w:type="spellEnd"/>
+      <w:r>
+        <w:t xml:space="preserve">", "Book </w:t>
+      </w:r>
+      <w:proofErr w:type="spellStart"/>
+      <w:r>
+        <w:t>Antiqua</w:t>
+      </w:r>
+      <w:proofErr w:type="spellEnd"/>
+      <w:r>
+        <w:t xml:space="preserve">", </w:t>
+      </w:r>
+      <w:r>
         <w:t>“</w:t>
       </w:r>
       <w:r>
-        <w:rPr>
-          <w:rFonts w:ascii="Times New Roman" w:hAnsi="Times New Roman" w:cs="Times New Roman"/>
-        </w:rPr>
-        <w:t>Palatino</w:t>
-      </w:r>
-      <w:r>
-        <w:rPr>
-          <w:rFonts w:ascii="Times New Roman" w:hAnsi="Times New Roman" w:cs="Times New Roman"/>
-        </w:rPr>
+        <w:t>Pal</w:t>
+      </w:r>
+      <w:r>
+        <w:t>atino</w:t>
+      </w:r>
+      <w:r>
         <w:t>”</w:t>
       </w:r>
       <w:r>
-        <w:rPr>
-          <w:rFonts w:ascii="Times New Roman" w:hAnsi="Times New Roman" w:cs="Times New Roman"/>
-        </w:rPr>
         <w:t xml:space="preserve">, </w:t>
       </w:r>
       <w:r>
-        <w:rPr>
-          <w:rFonts w:ascii="Times New Roman" w:hAnsi="Times New Roman" w:cs="Times New Roman"/>
-        </w:rPr>
         <w:t>“</w:t>
       </w:r>
-      <w:r>
-        <w:rPr>
-          <w:rFonts w:ascii="Times New Roman" w:hAnsi="Times New Roman" w:cs="Times New Roman"/>
-        </w:rPr>
+      <w:proofErr w:type="spellStart"/>
+      <w:r>
         <w:t>serif</w:t>
       </w:r>
-      <w:r>
-        <w:rPr>
-          <w:rFonts w:ascii="Times New Roman" w:hAnsi="Times New Roman" w:cs="Times New Roman"/>
-        </w:rPr>
+      <w:proofErr w:type="spellEnd"/>
+      <w:r>
         <w:t>”</w:t>
       </w:r>
       <w:r>
-        <w:rPr>
-          <w:rFonts w:ascii="Times New Roman" w:hAnsi="Times New Roman" w:cs="Times New Roman"/>
-        </w:rPr>
         <w:t>.</w:t>
       </w:r>
     </w:p>
     <w:p>
-      <w:pPr>
-        <w:rPr>
-          <w:rFonts w:ascii="Times New Roman" w:hAnsi="Times New Roman" w:cs="Times New Roman"/>
-        </w:rPr>
-      </w:pPr>
-      <w:r>
-        <w:rPr>
-          <w:rFonts w:ascii="Times New Roman" w:hAnsi="Times New Roman" w:cs="Times New Roman"/>
-        </w:rPr>
-        <w:t xml:space="preserve">Por otro lado para el menú de navegación hemos utilizado una tipografía </w:t>
-      </w:r>
-      <w:r>
-        <w:rPr>
-          <w:rFonts w:ascii="Times New Roman" w:hAnsi="Times New Roman" w:cs="Times New Roman"/>
-        </w:rPr>
+      <w:r>
+        <w:t xml:space="preserve">Por otro </w:t>
+      </w:r>
+      <w:proofErr w:type="gramStart"/>
+      <w:r>
+        <w:t>lado</w:t>
+      </w:r>
+      <w:proofErr w:type="gramEnd"/>
+      <w:r>
+        <w:t xml:space="preserve"> para el menú de navegación hemos utilizado una tipografía </w:t>
+      </w:r>
+      <w:r>
         <w:t>“</w:t>
       </w:r>
       <w:r>
-        <w:rPr>
-          <w:rFonts w:ascii="Times New Roman" w:hAnsi="Times New Roman" w:cs="Times New Roman"/>
-        </w:rPr>
         <w:t>Arial</w:t>
       </w:r>
       <w:r>
-        <w:rPr>
-          <w:rFonts w:ascii="Times New Roman" w:hAnsi="Times New Roman" w:cs="Times New Roman"/>
-        </w:rPr>
         <w:t>”</w:t>
       </w:r>
       <w:r>
-        <w:rPr>
-          <w:rFonts w:ascii="Times New Roman" w:hAnsi="Times New Roman" w:cs="Times New Roman"/>
-        </w:rPr>
         <w:t>.</w:t>
       </w:r>
     </w:p>
     <w:p>
-      <w:pPr>
-        <w:rPr>
-          <w:rFonts w:ascii="Times New Roman" w:hAnsi="Times New Roman" w:cs="Times New Roman"/>
-        </w:rPr>
-      </w:pPr>
-      <w:r>
-        <w:rPr>
-          <w:rFonts w:ascii="Times New Roman" w:hAnsi="Times New Roman" w:cs="Times New Roman"/>
-        </w:rPr>
+      <w:r>
         <w:t>Y en el título de la cabecera hemos utilizado</w:t>
       </w:r>
       <w:r>
-        <w:rPr>
-          <w:rFonts w:ascii="Times New Roman" w:hAnsi="Times New Roman" w:cs="Times New Roman"/>
-        </w:rPr>
         <w:t xml:space="preserve"> la tipografía</w:t>
       </w:r>
       <w:r>
-        <w:rPr>
-          <w:rFonts w:ascii="Times New Roman" w:hAnsi="Times New Roman" w:cs="Times New Roman"/>
-        </w:rPr>
         <w:t xml:space="preserve"> </w:t>
       </w:r>
       <w:r>
-        <w:rPr>
-          <w:rFonts w:ascii="Times New Roman" w:hAnsi="Times New Roman" w:cs="Times New Roman"/>
-        </w:rPr>
         <w:t>“</w:t>
       </w:r>
-      <w:r>
-        <w:rPr>
-          <w:rFonts w:ascii="Times New Roman" w:hAnsi="Times New Roman" w:cs="Times New Roman"/>
-        </w:rPr>
+      <w:proofErr w:type="spellStart"/>
+      <w:r>
         <w:t>Impact</w:t>
       </w:r>
-      <w:r>
-        <w:rPr>
-          <w:rFonts w:ascii="Times New Roman" w:hAnsi="Times New Roman" w:cs="Times New Roman"/>
-        </w:rPr>
+      <w:proofErr w:type="spellEnd"/>
+      <w:r>
         <w:t>”</w:t>
       </w:r>
       <w:r>
-        <w:rPr>
-          <w:rFonts w:ascii="Times New Roman" w:hAnsi="Times New Roman" w:cs="Times New Roman"/>
-        </w:rPr>
         <w:t xml:space="preserve">, </w:t>
       </w:r>
       <w:r>
-        <w:rPr>
-          <w:rFonts w:ascii="Times New Roman" w:hAnsi="Times New Roman" w:cs="Times New Roman"/>
-        </w:rPr>
         <w:t>“</w:t>
       </w:r>
-      <w:r>
-        <w:rPr>
-          <w:rFonts w:ascii="Times New Roman" w:hAnsi="Times New Roman" w:cs="Times New Roman"/>
-        </w:rPr>
+      <w:proofErr w:type="spellStart"/>
+      <w:r>
         <w:t>Charcoal</w:t>
       </w:r>
-      <w:r>
-        <w:rPr>
-          <w:rFonts w:ascii="Times New Roman" w:hAnsi="Times New Roman" w:cs="Times New Roman"/>
-        </w:rPr>
+      <w:proofErr w:type="spellEnd"/>
+      <w:r>
         <w:t>”</w:t>
       </w:r>
       <w:r>
-        <w:rPr>
-          <w:rFonts w:ascii="Times New Roman" w:hAnsi="Times New Roman" w:cs="Times New Roman"/>
-        </w:rPr>
         <w:t>,</w:t>
       </w:r>
       <w:r>
-        <w:rPr>
-          <w:rFonts w:ascii="Times New Roman" w:hAnsi="Times New Roman" w:cs="Times New Roman"/>
-        </w:rPr>
         <w:t>”</w:t>
       </w:r>
       <w:r>
-        <w:rPr>
-          <w:rFonts w:ascii="Times New Roman" w:hAnsi="Times New Roman" w:cs="Times New Roman"/>
-        </w:rPr>
-        <w:t xml:space="preserve"> sans-serif</w:t>
-      </w:r>
-      <w:r>
-        <w:rPr>
-          <w:rFonts w:ascii="Times New Roman" w:hAnsi="Times New Roman" w:cs="Times New Roman"/>
-        </w:rPr>
+        <w:t xml:space="preserve"> </w:t>
+      </w:r>
+      <w:proofErr w:type="spellStart"/>
+      <w:r>
+        <w:t>sans-serif</w:t>
+      </w:r>
+      <w:proofErr w:type="spellEnd"/>
+      <w:r>
         <w:t>”</w:t>
       </w:r>
     </w:p>
-    <w:p>
-      <w:pPr>
-        <w:rPr>
-          <w:rFonts w:ascii="Times New Roman" w:hAnsi="Times New Roman" w:cs="Times New Roman"/>
-        </w:rPr>
-      </w:pPr>
-    </w:p>
-    <w:p>
-      <w:pPr>
-        <w:rPr>
-          <w:rFonts w:ascii="Times New Roman" w:hAnsi="Times New Roman" w:cs="Times New Roman"/>
-        </w:rPr>
-      </w:pPr>
-    </w:p>
-    <w:p>
-      <w:pPr>
-        <w:rPr>
-          <w:rFonts w:ascii="Times New Roman" w:hAnsi="Times New Roman" w:cs="Times New Roman"/>
-        </w:rPr>
-      </w:pPr>
-    </w:p>
-    <w:p>
-      <w:pPr>
-        <w:rPr>
-          <w:rFonts w:ascii="Times New Roman" w:hAnsi="Times New Roman" w:cs="Times New Roman"/>
-        </w:rPr>
-      </w:pPr>
-    </w:p>
-    <w:p>
-      <w:pPr>
-        <w:rPr>
-          <w:rFonts w:ascii="Times New Roman" w:hAnsi="Times New Roman" w:cs="Times New Roman"/>
-        </w:rPr>
-      </w:pPr>
-    </w:p>
-    <w:p>
-      <w:pPr>
-        <w:rPr>
-          <w:rFonts w:ascii="Times New Roman" w:hAnsi="Times New Roman" w:cs="Times New Roman"/>
-        </w:rPr>
-      </w:pPr>
-    </w:p>
-    <w:p>
-      <w:pPr>
-        <w:rPr>
-          <w:rFonts w:ascii="Times New Roman" w:hAnsi="Times New Roman" w:cs="Times New Roman"/>
-        </w:rPr>
-      </w:pPr>
-    </w:p>
-    <w:p>
-      <w:pPr>
-        <w:rPr>
-          <w:rFonts w:ascii="Times New Roman" w:hAnsi="Times New Roman" w:cs="Times New Roman"/>
-        </w:rPr>
-      </w:pPr>
-      <w:r>
-        <w:rPr>
-          <w:rFonts w:ascii="Times New Roman" w:hAnsi="Times New Roman" w:cs="Times New Roman"/>
+    <w:p/>
+    <w:p/>
+    <w:p/>
+    <w:p/>
+    <w:p/>
+    <w:p/>
+    <w:p/>
+    <w:p>
+      <w:r>
+        <w:rPr>
           <w:noProof/>
           <w:lang w:eastAsia="es-ES"/>
         </w:rPr>
@@ -1221,24 +1332,16 @@
         </w:pict>
       </w:r>
     </w:p>
-    <w:p>
-      <w:pPr>
-        <w:rPr>
-          <w:rFonts w:ascii="Times New Roman" w:hAnsi="Times New Roman" w:cs="Times New Roman"/>
-        </w:rPr>
-      </w:pPr>
-    </w:p>
-    <w:p>
-      <w:pPr>
-        <w:rPr>
-          <w:rFonts w:ascii="Times New Roman" w:hAnsi="Times New Roman" w:cs="Times New Roman"/>
+    <w:p/>
+    <w:p>
+      <w:pPr>
+        <w:rPr>
           <w:b/>
           <w:i/>
         </w:rPr>
       </w:pPr>
       <w:r>
         <w:rPr>
-          <w:rFonts w:ascii="Times New Roman" w:hAnsi="Times New Roman" w:cs="Times New Roman"/>
           <w:b/>
           <w:i/>
         </w:rPr>
@@ -1246,39 +1349,27 @@
       </w:r>
     </w:p>
     <w:p>
-      <w:pPr>
-        <w:rPr>
-          <w:rFonts w:ascii="Times New Roman" w:hAnsi="Times New Roman" w:cs="Times New Roman"/>
-        </w:rPr>
-      </w:pPr>
-      <w:r>
-        <w:rPr>
-          <w:rFonts w:ascii="Times New Roman" w:hAnsi="Times New Roman" w:cs="Times New Roman"/>
-        </w:rPr>
-        <w:t xml:space="preserve">La cabecera de nuestra página web está dividida en tres partes una que es el logotipo de nuestra empresa, otra parte que está situada en el centro de la cabecera que es el nombre de la empresa y  una parte situada en la parte superior derecha de la página que son los iconos de las banderas para cambiar el idioma. Esta estructura </w:t>
-      </w:r>
-      <w:r>
-        <w:rPr>
-          <w:rFonts w:ascii="Times New Roman" w:hAnsi="Times New Roman" w:cs="Times New Roman"/>
-        </w:rPr>
+      <w:r>
+        <w:t xml:space="preserve">La cabecera de nuestra página web está dividida en tres partes una que es el logotipo de nuestra empresa, otra parte que está situada en el centro de la cabecera que es el nombre de la empresa </w:t>
+      </w:r>
+      <w:proofErr w:type="gramStart"/>
+      <w:r>
+        <w:t>y  una</w:t>
+      </w:r>
+      <w:proofErr w:type="gramEnd"/>
+      <w:r>
+        <w:t xml:space="preserve"> parte situada en la parte superior derecha de la página que son los iconos de las banderas para cambiar el idioma. Esta estructura </w:t>
+      </w:r>
+      <w:r>
         <w:t xml:space="preserve">se repite en todas las páginas y </w:t>
       </w:r>
       <w:r>
-        <w:rPr>
-          <w:rFonts w:ascii="Times New Roman" w:hAnsi="Times New Roman" w:cs="Times New Roman"/>
-        </w:rPr>
         <w:t>presenta las siguientes medidas:</w:t>
       </w:r>
     </w:p>
     <w:p>
-      <w:pPr>
-        <w:rPr>
-          <w:rFonts w:ascii="Times New Roman" w:hAnsi="Times New Roman" w:cs="Times New Roman"/>
-        </w:rPr>
-      </w:pPr>
-      <w:r>
-        <w:rPr>
-          <w:rFonts w:ascii="Times New Roman" w:hAnsi="Times New Roman" w:cs="Times New Roman"/>
+      <w:r>
+        <w:rPr>
           <w:noProof/>
           <w:lang w:eastAsia="es-ES"/>
         </w:rPr>
@@ -1300,7 +1391,7 @@
                     </pic:cNvPicPr>
                   </pic:nvPicPr>
                   <pic:blipFill>
-                    <a:blip r:embed="rId10"/>
+                    <a:blip r:embed="rId11"/>
                     <a:srcRect/>
                     <a:stretch>
                       <a:fillRect/>
@@ -1332,14 +1423,12 @@
     <w:p>
       <w:pPr>
         <w:rPr>
-          <w:rFonts w:ascii="Times New Roman" w:hAnsi="Times New Roman" w:cs="Times New Roman"/>
           <w:b/>
           <w:i/>
         </w:rPr>
       </w:pPr>
       <w:r>
         <w:rPr>
-          <w:rFonts w:ascii="Times New Roman" w:hAnsi="Times New Roman" w:cs="Times New Roman"/>
           <w:b/>
           <w:i/>
         </w:rPr>
@@ -1347,29 +1436,19 @@
       </w:r>
     </w:p>
     <w:p>
-      <w:pPr>
-        <w:rPr>
-          <w:rFonts w:ascii="Times New Roman" w:hAnsi="Times New Roman" w:cs="Times New Roman"/>
-        </w:rPr>
-      </w:pPr>
-      <w:r>
-        <w:rPr>
-          <w:rFonts w:ascii="Times New Roman" w:hAnsi="Times New Roman" w:cs="Times New Roman"/>
-        </w:rPr>
+      <w:r>
         <w:t>El pie de página de nuestra web está compuesto por dos partes una en la cual aparece el contacto de nuestra empresa y otra en la que aparece el logotipo de la empresa, en este apartado al igual que la cabecera se repite en todas las páginas de nuestra web y presenta la siguiente estructura:</w:t>
       </w:r>
     </w:p>
     <w:p>
       <w:pPr>
         <w:rPr>
-          <w:rFonts w:ascii="Times New Roman" w:hAnsi="Times New Roman" w:cs="Times New Roman"/>
           <w:b/>
           <w:i/>
         </w:rPr>
       </w:pPr>
       <w:r>
         <w:rPr>
-          <w:rFonts w:ascii="Times New Roman" w:hAnsi="Times New Roman" w:cs="Times New Roman"/>
           <w:noProof/>
           <w:lang w:eastAsia="es-ES"/>
         </w:rPr>
@@ -1415,7 +1494,7 @@
                                 </pic:cNvPicPr>
                               </pic:nvPicPr>
                               <pic:blipFill>
-                                <a:blip r:embed="rId11"/>
+                                <a:blip r:embed="rId12"/>
                                 <a:srcRect/>
                                 <a:stretch>
                                   <a:fillRect/>
@@ -1452,7 +1531,6 @@
       </w:r>
       <w:r>
         <w:rPr>
-          <w:rFonts w:ascii="Times New Roman" w:hAnsi="Times New Roman" w:cs="Times New Roman"/>
           <w:b/>
           <w:i/>
           <w:noProof/>
@@ -1476,7 +1554,7 @@
                     </pic:cNvPicPr>
                   </pic:nvPicPr>
                   <pic:blipFill>
-                    <a:blip r:embed="rId12"/>
+                    <a:blip r:embed="rId13"/>
                     <a:srcRect/>
                     <a:stretch>
                       <a:fillRect/>
@@ -1505,36 +1583,21 @@
         </w:drawing>
       </w:r>
     </w:p>
-    <w:p>
-      <w:pPr>
-        <w:rPr>
-          <w:rFonts w:ascii="Times New Roman" w:hAnsi="Times New Roman" w:cs="Times New Roman"/>
-        </w:rPr>
-      </w:pPr>
-    </w:p>
-    <w:p>
-      <w:pPr>
-        <w:rPr>
-          <w:rFonts w:ascii="Times New Roman" w:hAnsi="Times New Roman" w:cs="Times New Roman"/>
-        </w:rPr>
-      </w:pPr>
-    </w:p>
-    <w:p>
-      <w:pPr>
-        <w:rPr>
-          <w:rFonts w:ascii="Times New Roman" w:hAnsi="Times New Roman" w:cs="Times New Roman"/>
-        </w:rPr>
-      </w:pPr>
-      <w:r>
-        <w:rPr>
-          <w:rFonts w:ascii="Times New Roman" w:hAnsi="Times New Roman" w:cs="Times New Roman"/>
-        </w:rPr>
-        <w:t>Las imágenes de la página principal de nuestro sitio web presentan un formato .png y presentan las siguientes proporciones</w:t>
-      </w:r>
-      <w:r>
-        <w:rPr>
-          <w:rFonts w:ascii="Times New Roman" w:hAnsi="Times New Roman" w:cs="Times New Roman"/>
-        </w:rPr>
+    <w:p/>
+    <w:p/>
+    <w:p>
+      <w:r>
+        <w:t>Las imágenes de la página principal de nuestro sitio web presentan un formato .</w:t>
+      </w:r>
+      <w:proofErr w:type="spellStart"/>
+      <w:r>
+        <w:t>png</w:t>
+      </w:r>
+      <w:proofErr w:type="spellEnd"/>
+      <w:r>
+        <w:t xml:space="preserve"> y presentan las siguientes proporciones</w:t>
+      </w:r>
+      <w:r>
         <w:t>:</w:t>
       </w:r>
     </w:p>
@@ -1542,20 +1605,18 @@
       <w:pPr>
         <w:jc w:val="center"/>
         <w:rPr>
-          <w:rFonts w:ascii="Times New Roman" w:hAnsi="Times New Roman" w:cs="Times New Roman"/>
           <w:noProof/>
           <w:lang w:eastAsia="es-ES"/>
         </w:rPr>
       </w:pPr>
       <w:r>
         <w:rPr>
-          <w:rFonts w:ascii="Times New Roman" w:hAnsi="Times New Roman" w:cs="Times New Roman"/>
           <w:noProof/>
           <w:lang w:eastAsia="es-ES"/>
         </w:rPr>
         <w:pict>
-          <v:shape id="_x0000_i1026" type="#_x0000_t75" style="width:309.75pt;height:141.95pt">
-            <v:imagedata r:id="rId13" o:title="Imagenes página principal"/>
+          <v:shape id="_x0000_i1035" type="#_x0000_t75" style="width:309.9pt;height:141.5pt">
+            <v:imagedata r:id="rId14" o:title="Imagenes página principal"/>
           </v:shape>
         </w:pict>
       </w:r>
@@ -1564,14 +1625,204 @@
       <w:pPr>
         <w:jc w:val="center"/>
         <w:rPr>
-          <w:rFonts w:ascii="Times New Roman" w:hAnsi="Times New Roman" w:cs="Times New Roman"/>
           <w:noProof/>
           <w:lang w:eastAsia="es-ES"/>
         </w:rPr>
       </w:pPr>
       <w:r>
         <w:rPr>
-          <w:rFonts w:ascii="Times New Roman" w:hAnsi="Times New Roman" w:cs="Times New Roman"/>
+          <w:noProof/>
+          <w:lang w:eastAsia="es-ES"/>
+        </w:rPr>
+        <w:lastRenderedPageBreak/>
+        <w:pict>
+          <v:rect id="_x0000_s1055" style="position:absolute;left:0;text-align:left;margin-left:-12.35pt;margin-top:-16.4pt;width:424.5pt;height:22.4pt;z-index:251680768;visibility:visible;mso-position-horizontal-relative:margin;mso-width-relative:margin;mso-height-relative:margin;v-text-anchor:middle" o:gfxdata="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" fillcolor="#8eaadb [1944]" strokecolor="#4472c4 [3208]" strokeweight="1pt">
+            <v:fill color2="#4472c4 [3208]" rotate="t" focus="50%" type="gradient"/>
+            <v:shadow on="t" type="perspective" color="#1f3763 [1608]" offset="1pt" offset2="-3pt"/>
+            <v:textbox style="mso-next-textbox:#_x0000_s1055">
+              <w:txbxContent>
+                <w:p>
+                  <w:pPr>
+                    <w:rPr>
+                      <w:color w:val="FFFFFF" w:themeColor="background1"/>
+                    </w:rPr>
+                  </w:pPr>
+                  <w:r>
+                    <w:rPr>
+                      <w:color w:val="FFFFFF" w:themeColor="background1"/>
+                    </w:rPr>
+                    <w:t>IMÁGENES EN LOS CONTENIDOS</w:t>
+                  </w:r>
+                  <w:r>
+                    <w:rPr>
+                      <w:noProof/>
+                      <w:color w:val="FFFFFF" w:themeColor="background1"/>
+                      <w:lang w:eastAsia="es-ES"/>
+                    </w:rPr>
+                    <w:drawing>
+                      <wp:inline distT="0" distB="0" distL="0" distR="0" wp14:anchorId="1DD36032" wp14:editId="511E1E27">
+                        <wp:extent cx="5195570" cy="2578374"/>
+                        <wp:effectExtent l="19050" t="0" r="5080" b="0"/>
+                        <wp:docPr id="17" name="Imagen 10" descr="C:\Users\Usuario\Desktop\Práctica1\Imagenes\Iconos.jpg"/>
+                        <wp:cNvGraphicFramePr>
+                          <a:graphicFrameLocks xmlns:a="http://schemas.openxmlformats.org/drawingml/2006/main" noChangeAspect="1"/>
+                        </wp:cNvGraphicFramePr>
+                        <a:graphic xmlns:a="http://schemas.openxmlformats.org/drawingml/2006/main">
+                          <a:graphicData uri="http://schemas.openxmlformats.org/drawingml/2006/picture">
+                            <pic:pic xmlns:pic="http://schemas.openxmlformats.org/drawingml/2006/picture">
+                              <pic:nvPicPr>
+                                <pic:cNvPr id="0" name="Picture 10" descr="C:\Users\Usuario\Desktop\Práctica1\Imagenes\Iconos.jpg"/>
+                                <pic:cNvPicPr>
+                                  <a:picLocks noChangeAspect="1" noChangeArrowheads="1"/>
+                                </pic:cNvPicPr>
+                              </pic:nvPicPr>
+                              <pic:blipFill>
+                                <a:blip r:embed="rId12"/>
+                                <a:srcRect/>
+                                <a:stretch>
+                                  <a:fillRect/>
+                                </a:stretch>
+                              </pic:blipFill>
+                              <pic:spPr bwMode="auto">
+                                <a:xfrm>
+                                  <a:off x="0" y="0"/>
+                                  <a:ext cx="5195570" cy="2578374"/>
+                                </a:xfrm>
+                                <a:prstGeom prst="rect">
+                                  <a:avLst/>
+                                </a:prstGeom>
+                                <a:noFill/>
+                                <a:ln w="9525">
+                                  <a:noFill/>
+                                  <a:miter lim="800000"/>
+                                  <a:headEnd/>
+                                  <a:tailEnd/>
+                                </a:ln>
+                              </pic:spPr>
+                            </pic:pic>
+                          </a:graphicData>
+                        </a:graphic>
+                      </wp:inline>
+                    </w:drawing>
+                  </w:r>
+                </w:p>
+              </w:txbxContent>
+            </v:textbox>
+            <w10:wrap anchorx="margin"/>
+          </v:rect>
+        </w:pict>
+      </w:r>
+    </w:p>
+    <w:p>
+      <w:pPr>
+        <w:rPr>
+          <w:noProof/>
+          <w:lang w:eastAsia="es-ES"/>
+        </w:rPr>
+      </w:pPr>
+      <w:r>
+        <w:rPr>
+          <w:noProof/>
+          <w:lang w:eastAsia="es-ES"/>
+        </w:rPr>
+        <w:t>Las imágenes de la galería de clases deben presentar un formato .jpg y presentar las proporciones 400x300, estas imágenes se pondran de forma organizada en cada página.</w:t>
+      </w:r>
+    </w:p>
+    <w:p>
+      <w:pPr>
+        <w:rPr>
+          <w:noProof/>
+          <w:lang w:eastAsia="es-ES"/>
+        </w:rPr>
+      </w:pPr>
+      <w:r>
+        <w:rPr>
+          <w:noProof/>
+          <w:lang w:eastAsia="es-ES"/>
+        </w:rPr>
+        <w:drawing>
+          <wp:inline distT="0" distB="0" distL="0" distR="0" wp14:anchorId="3759AC5D" wp14:editId="06363FDC">
+            <wp:extent cx="4293539" cy="1677670"/>
+            <wp:effectExtent l="0" t="0" r="0" b="0"/>
+            <wp:docPr id="15" name="Imagen 15" descr="C:\Users\riano19808\AppData\Local\Microsoft\Windows\INetCache\Content.Word\Dibujo sin título.jpg"/>
+            <wp:cNvGraphicFramePr>
+              <a:graphicFrameLocks xmlns:a="http://schemas.openxmlformats.org/drawingml/2006/main" noChangeAspect="1"/>
+            </wp:cNvGraphicFramePr>
+            <a:graphic xmlns:a="http://schemas.openxmlformats.org/drawingml/2006/main">
+              <a:graphicData uri="http://schemas.openxmlformats.org/drawingml/2006/picture">
+                <pic:pic xmlns:pic="http://schemas.openxmlformats.org/drawingml/2006/picture">
+                  <pic:nvPicPr>
+                    <pic:cNvPr id="0" name="Picture 6" descr="C:\Users\riano19808\AppData\Local\Microsoft\Windows\INetCache\Content.Word\Dibujo sin título.jpg"/>
+                    <pic:cNvPicPr>
+                      <a:picLocks noChangeAspect="1" noChangeArrowheads="1"/>
+                    </pic:cNvPicPr>
+                  </pic:nvPicPr>
+                  <pic:blipFill rotWithShape="1">
+                    <a:blip r:embed="rId15">
+                      <a:extLst>
+                        <a:ext uri="{28A0092B-C50C-407E-A947-70E740481C1C}">
+                          <a14:useLocalDpi xmlns:a14="http://schemas.microsoft.com/office/drawing/2010/main" val="0"/>
+                        </a:ext>
+                      </a:extLst>
+                    </a:blip>
+                    <a:srcRect l="3535" r="16934" b="58549"/>
+                    <a:stretch/>
+                  </pic:blipFill>
+                  <pic:spPr bwMode="auto">
+                    <a:xfrm>
+                      <a:off x="0" y="0"/>
+                      <a:ext cx="4293698" cy="1677732"/>
+                    </a:xfrm>
+                    <a:prstGeom prst="rect">
+                      <a:avLst/>
+                    </a:prstGeom>
+                    <a:noFill/>
+                    <a:ln>
+                      <a:noFill/>
+                    </a:ln>
+                    <a:extLst>
+                      <a:ext uri="{53640926-AAD7-44D8-BBD7-CCE9431645EC}">
+                        <a14:shadowObscured xmlns:a14="http://schemas.microsoft.com/office/drawing/2010/main"/>
+                      </a:ext>
+                    </a:extLst>
+                  </pic:spPr>
+                </pic:pic>
+              </a:graphicData>
+            </a:graphic>
+          </wp:inline>
+        </w:drawing>
+      </w:r>
+      <w:bookmarkStart w:id="0" w:name="_GoBack"/>
+      <w:bookmarkEnd w:id="0"/>
+    </w:p>
+    <w:p>
+      <w:pPr>
+        <w:jc w:val="center"/>
+        <w:rPr>
+          <w:noProof/>
+          <w:lang w:eastAsia="es-ES"/>
+        </w:rPr>
+      </w:pPr>
+    </w:p>
+    <w:p>
+      <w:pPr>
+        <w:jc w:val="center"/>
+        <w:rPr>
+          <w:noProof/>
+          <w:lang w:eastAsia="es-ES"/>
+        </w:rPr>
+      </w:pPr>
+    </w:p>
+    <w:p>
+      <w:pPr>
+        <w:jc w:val="center"/>
+        <w:rPr>
+          <w:noProof/>
+          <w:lang w:eastAsia="es-ES"/>
+        </w:rPr>
+      </w:pPr>
+      <w:r>
+        <w:rPr>
           <w:noProof/>
           <w:lang w:eastAsia="es-ES"/>
         </w:rPr>
@@ -1617,7 +1868,7 @@
                                 </pic:cNvPicPr>
                               </pic:nvPicPr>
                               <pic:blipFill>
-                                <a:blip r:embed="rId11"/>
+                                <a:blip r:embed="rId12"/>
                                 <a:srcRect/>
                                 <a:stretch>
                                   <a:fillRect/>
@@ -1654,111 +1905,13 @@
       </w:r>
     </w:p>
     <w:p>
-      <w:pPr>
-        <w:rPr>
-          <w:rFonts w:ascii="Times New Roman" w:hAnsi="Times New Roman" w:cs="Times New Roman"/>
-        </w:rPr>
-      </w:pPr>
-      <w:r>
-        <w:rPr>
-          <w:rFonts w:ascii="Times New Roman" w:hAnsi="Times New Roman" w:cs="Times New Roman"/>
-        </w:rPr>
-        <w:lastRenderedPageBreak/>
+      <w:r>
         <w:t>Dentro de nuestro sitio web encontramos tan solo dos iconos los cuales hacen referencia al cambio de idioma de la página estos se encuentran situados en la cabecera de todas nuestras páginas concretamente en la parte superior derecha de la cabecera y las proporciones que presentan son las presentadas en la siguiente imagen:</w:t>
       </w:r>
     </w:p>
     <w:p>
-      <w:pPr>
-        <w:rPr>
-          <w:rFonts w:ascii="Times New Roman" w:hAnsi="Times New Roman" w:cs="Times New Roman"/>
-        </w:rPr>
-      </w:pPr>
-      <w:r>
-        <w:rPr>
-          <w:rFonts w:ascii="Times New Roman" w:hAnsi="Times New Roman" w:cs="Times New Roman"/>
-          <w:noProof/>
-          <w:lang w:eastAsia="es-ES"/>
-        </w:rPr>
-        <w:pict>
-          <v:rect id="_x0000_s1050" style="position:absolute;margin-left:-4.45pt;margin-top:214.3pt;width:424.5pt;height:22.4pt;z-index:251678720;visibility:visible;mso-position-horizontal-relative:margin;mso-width-relative:margin;mso-height-relative:margin;v-text-anchor:middle" o:gfxdata="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" fillcolor="#8eaadb [1944]" strokecolor="#4472c4 [3208]" strokeweight="1pt">
-            <v:fill color2="#4472c4 [3208]" rotate="t" focus="50%" type="gradient"/>
-            <v:shadow on="t" type="perspective" color="#1f3763 [1608]" offset="1pt" offset2="-3pt"/>
-            <v:textbox style="mso-next-textbox:#_x0000_s1050">
-              <w:txbxContent>
-                <w:p>
-                  <w:pPr>
-                    <w:rPr>
-                      <w:color w:val="FFFFFF" w:themeColor="background1"/>
-                    </w:rPr>
-                  </w:pPr>
-                  <w:r>
-                    <w:rPr>
-                      <w:color w:val="FFFFFF" w:themeColor="background1"/>
-                    </w:rPr>
-                    <w:t>DESCRIPCIÓN DE LA ESTRUCTURA</w:t>
-                  </w:r>
-                  <w:r>
-                    <w:rPr>
-                      <w:noProof/>
-                      <w:color w:val="FFFFFF" w:themeColor="background1"/>
-                      <w:lang w:eastAsia="es-ES"/>
-                    </w:rPr>
-                    <w:drawing>
-                      <wp:inline distT="0" distB="0" distL="0" distR="0">
-                        <wp:extent cx="5195570" cy="2578374"/>
-                        <wp:effectExtent l="19050" t="0" r="5080" b="0"/>
-                        <wp:docPr id="8" name="Imagen 10" descr="C:\Users\Usuario\Desktop\Práctica1\Imagenes\Iconos.jpg"/>
-                        <wp:cNvGraphicFramePr>
-                          <a:graphicFrameLocks xmlns:a="http://schemas.openxmlformats.org/drawingml/2006/main" noChangeAspect="1"/>
-                        </wp:cNvGraphicFramePr>
-                        <a:graphic xmlns:a="http://schemas.openxmlformats.org/drawingml/2006/main">
-                          <a:graphicData uri="http://schemas.openxmlformats.org/drawingml/2006/picture">
-                            <pic:pic xmlns:pic="http://schemas.openxmlformats.org/drawingml/2006/picture">
-                              <pic:nvPicPr>
-                                <pic:cNvPr id="0" name="Picture 10" descr="C:\Users\Usuario\Desktop\Práctica1\Imagenes\Iconos.jpg"/>
-                                <pic:cNvPicPr>
-                                  <a:picLocks noChangeAspect="1" noChangeArrowheads="1"/>
-                                </pic:cNvPicPr>
-                              </pic:nvPicPr>
-                              <pic:blipFill>
-                                <a:blip r:embed="rId11"/>
-                                <a:srcRect/>
-                                <a:stretch>
-                                  <a:fillRect/>
-                                </a:stretch>
-                              </pic:blipFill>
-                              <pic:spPr bwMode="auto">
-                                <a:xfrm>
-                                  <a:off x="0" y="0"/>
-                                  <a:ext cx="5195570" cy="2578374"/>
-                                </a:xfrm>
-                                <a:prstGeom prst="rect">
-                                  <a:avLst/>
-                                </a:prstGeom>
-                                <a:noFill/>
-                                <a:ln w="9525">
-                                  <a:noFill/>
-                                  <a:miter lim="800000"/>
-                                  <a:headEnd/>
-                                  <a:tailEnd/>
-                                </a:ln>
-                              </pic:spPr>
-                            </pic:pic>
-                          </a:graphicData>
-                        </a:graphic>
-                      </wp:inline>
-                    </w:drawing>
-                  </w:r>
-                </w:p>
-              </w:txbxContent>
-            </v:textbox>
-            <w10:wrap anchorx="margin"/>
-          </v:rect>
-        </w:pict>
-      </w:r>
-      <w:r>
-        <w:rPr>
-          <w:rFonts w:ascii="Times New Roman" w:hAnsi="Times New Roman" w:cs="Times New Roman"/>
+      <w:r>
+        <w:rPr>
           <w:noProof/>
           <w:lang w:eastAsia="es-ES"/>
         </w:rPr>
@@ -1780,7 +1933,7 @@
                     </pic:cNvPicPr>
                   </pic:nvPicPr>
                   <pic:blipFill>
-                    <a:blip r:embed="rId11"/>
+                    <a:blip r:embed="rId12"/>
                     <a:srcRect/>
                     <a:stretch>
                       <a:fillRect/>
@@ -1809,524 +1962,8 @@
         </w:drawing>
       </w:r>
     </w:p>
-    <w:p>
-      <w:pPr>
-        <w:rPr>
-          <w:rFonts w:ascii="Times New Roman" w:hAnsi="Times New Roman" w:cs="Times New Roman"/>
-        </w:rPr>
-      </w:pPr>
-    </w:p>
-    <w:p>
-      <w:pPr>
-        <w:rPr>
-          <w:rFonts w:ascii="Times New Roman" w:hAnsi="Times New Roman" w:cs="Times New Roman"/>
-        </w:rPr>
-      </w:pPr>
-      <w:r>
-        <w:rPr>
-          <w:rFonts w:ascii="Times New Roman" w:hAnsi="Times New Roman" w:cs="Times New Roman"/>
-        </w:rPr>
-        <w:t>La página web de la Academia DIW presenta una cabecera horizontal seguidamente de un menú de navegación desplegable también horizontal situado en la parte centrar de la hoja de contenido. A continuación, una sección englobada dentro de una etiqueta &lt;div&gt; la cual contiene el contenido de la página web y finalmente un pie de página</w:t>
-      </w:r>
-      <w:r>
-        <w:rPr>
-          <w:rFonts w:ascii="Times New Roman" w:hAnsi="Times New Roman" w:cs="Times New Roman"/>
-        </w:rPr>
-        <w:t xml:space="preserve"> el cual contiene la dirección de nuestra academia el correo electrónico de contacto y el teléfono de la academia.</w:t>
-      </w:r>
-    </w:p>
-    <w:p>
-      <w:pPr>
-        <w:rPr>
-          <w:rFonts w:ascii="Times New Roman" w:hAnsi="Times New Roman" w:cs="Times New Roman"/>
-          <w:b/>
-          <w:i/>
-        </w:rPr>
-      </w:pPr>
-      <w:r>
-        <w:rPr>
-          <w:rFonts w:ascii="Times New Roman" w:hAnsi="Times New Roman" w:cs="Times New Roman"/>
-          <w:b/>
-          <w:i/>
-        </w:rPr>
-        <w:pict>
-          <v:shape id="_x0000_i1027" type="#_x0000_t75" style="width:393.95pt;height:3in">
-            <v:imagedata r:id="rId14" o:title="Estructura de la página"/>
-          </v:shape>
-        </w:pict>
-      </w:r>
-    </w:p>
-    <w:p>
-      <w:pPr>
-        <w:rPr>
-          <w:rFonts w:ascii="Times New Roman" w:hAnsi="Times New Roman" w:cs="Times New Roman"/>
-          <w:b/>
-          <w:i/>
-        </w:rPr>
-      </w:pPr>
-    </w:p>
-    <w:p>
-      <w:pPr>
-        <w:rPr>
-          <w:rFonts w:ascii="Times New Roman" w:hAnsi="Times New Roman" w:cs="Times New Roman"/>
-          <w:b/>
-          <w:i/>
-        </w:rPr>
-      </w:pPr>
-      <w:r>
-        <w:rPr>
-          <w:rFonts w:ascii="Times New Roman" w:hAnsi="Times New Roman" w:cs="Times New Roman"/>
-          <w:b/>
-          <w:i/>
-        </w:rPr>
-        <w:t>Espacio de contenido</w:t>
-      </w:r>
-    </w:p>
-    <w:p>
-      <w:pPr>
-        <w:rPr>
-          <w:rFonts w:ascii="Times New Roman" w:hAnsi="Times New Roman" w:cs="Times New Roman"/>
-        </w:rPr>
-      </w:pPr>
-      <w:r>
-        <w:rPr>
-          <w:rFonts w:ascii="Times New Roman" w:hAnsi="Times New Roman" w:cs="Times New Roman"/>
-        </w:rPr>
-        <w:t>El espacio de contenido de la página es variable, ya que, a medida que cambiamos de sección en la página a través del menú de navegación.</w:t>
-      </w:r>
-    </w:p>
-    <w:p>
-      <w:pPr>
-        <w:rPr>
-          <w:rFonts w:ascii="Times New Roman" w:hAnsi="Times New Roman" w:cs="Times New Roman"/>
-        </w:rPr>
-      </w:pPr>
-    </w:p>
-    <w:p>
-      <w:pPr>
-        <w:rPr>
-          <w:rFonts w:ascii="Times New Roman" w:hAnsi="Times New Roman" w:cs="Times New Roman"/>
-        </w:rPr>
-      </w:pPr>
-    </w:p>
-    <w:p>
-      <w:pPr>
-        <w:rPr>
-          <w:rFonts w:ascii="Times New Roman" w:hAnsi="Times New Roman" w:cs="Times New Roman"/>
-          <w:b/>
-          <w:i/>
-        </w:rPr>
-      </w:pPr>
-      <w:r>
-        <w:rPr>
-          <w:rFonts w:ascii="Times New Roman" w:hAnsi="Times New Roman" w:cs="Times New Roman"/>
-          <w:b/>
-          <w:i/>
-        </w:rPr>
-        <w:t>Bloque de estructuras</w:t>
-      </w:r>
-    </w:p>
-    <w:p>
-      <w:pPr>
-        <w:rPr>
-          <w:rFonts w:ascii="Times New Roman" w:hAnsi="Times New Roman" w:cs="Times New Roman"/>
-        </w:rPr>
-      </w:pPr>
-      <w:r>
-        <w:rPr>
-          <w:rFonts w:ascii="Times New Roman" w:hAnsi="Times New Roman" w:cs="Times New Roman"/>
-        </w:rPr>
-        <w:t>Esta página web está estructurada a partir de un conjunto de etiquetas &lt;div&gt; las cuales se encargan de dividir la página en sus diferentes y respectivas partes.</w:t>
-      </w:r>
-    </w:p>
-    <w:p>
-      <w:pPr>
-        <w:rPr>
-          <w:rFonts w:ascii="Times New Roman" w:hAnsi="Times New Roman" w:cs="Times New Roman"/>
-          <w:b/>
-          <w:i/>
-        </w:rPr>
-      </w:pPr>
-    </w:p>
-    <w:p>
-      <w:pPr>
-        <w:rPr>
-          <w:rFonts w:ascii="Times New Roman" w:hAnsi="Times New Roman" w:cs="Times New Roman"/>
-          <w:b/>
-          <w:i/>
-        </w:rPr>
-      </w:pPr>
-      <w:r>
-        <w:rPr>
-          <w:rFonts w:ascii="Times New Roman" w:hAnsi="Times New Roman" w:cs="Times New Roman"/>
-          <w:b/>
-          <w:i/>
-        </w:rPr>
-        <w:t>Cabecera</w:t>
-      </w:r>
-    </w:p>
-    <w:p>
-      <w:pPr>
-        <w:rPr>
-          <w:rFonts w:ascii="Times New Roman" w:hAnsi="Times New Roman" w:cs="Times New Roman"/>
-        </w:rPr>
-      </w:pPr>
-      <w:r>
-        <w:rPr>
-          <w:rFonts w:ascii="Times New Roman" w:hAnsi="Times New Roman" w:cs="Times New Roman"/>
-        </w:rPr>
-        <w:t>Esta sección de la página sirve principalmente para mostrar el logotipo de nuestra academia el nombre de esta y además nos permite el cambio de idioma en la página a través de los iconos de banderas que hay en la esquena superior derecha de la cabecera.</w:t>
-      </w:r>
-    </w:p>
-    <w:p>
-      <w:pPr>
-        <w:rPr>
-          <w:rFonts w:ascii="Times New Roman" w:hAnsi="Times New Roman" w:cs="Times New Roman"/>
-          <w:b/>
-          <w:i/>
-        </w:rPr>
-      </w:pPr>
-    </w:p>
-    <w:p>
-      <w:pPr>
-        <w:rPr>
-          <w:rFonts w:ascii="Times New Roman" w:hAnsi="Times New Roman" w:cs="Times New Roman"/>
-          <w:b/>
-          <w:i/>
-        </w:rPr>
-      </w:pPr>
-      <w:r>
-        <w:rPr>
-          <w:rFonts w:ascii="Times New Roman" w:hAnsi="Times New Roman" w:cs="Times New Roman"/>
-          <w:b/>
-          <w:i/>
-        </w:rPr>
-        <w:t>Barra de navegación</w:t>
-      </w:r>
-    </w:p>
-    <w:p>
-      <w:pPr>
-        <w:rPr>
-          <w:rFonts w:ascii="Times New Roman" w:hAnsi="Times New Roman" w:cs="Times New Roman"/>
-        </w:rPr>
-      </w:pPr>
-      <w:r>
-        <w:rPr>
-          <w:rFonts w:ascii="Times New Roman" w:hAnsi="Times New Roman" w:cs="Times New Roman"/>
-        </w:rPr>
-        <w:t>La barra de navegación de esta página consiste principalmente en un menú horizontal situado en el centro de la página el cual es desplegable dando la posibilidad de acceder a cualquier sección de la página web desde cualquier posición.</w:t>
-      </w:r>
-    </w:p>
-    <w:p>
-      <w:pPr>
-        <w:rPr>
-          <w:rFonts w:ascii="Times New Roman" w:hAnsi="Times New Roman" w:cs="Times New Roman"/>
-          <w:b/>
-          <w:i/>
-        </w:rPr>
-      </w:pPr>
-    </w:p>
-    <w:p>
-      <w:pPr>
-        <w:rPr>
-          <w:rFonts w:ascii="Times New Roman" w:hAnsi="Times New Roman" w:cs="Times New Roman"/>
-          <w:b/>
-          <w:i/>
-        </w:rPr>
-      </w:pPr>
-      <w:r>
-        <w:rPr>
-          <w:rFonts w:ascii="Times New Roman" w:hAnsi="Times New Roman" w:cs="Times New Roman"/>
-          <w:b/>
-          <w:i/>
-        </w:rPr>
-        <w:t>La sección del contenido</w:t>
-      </w:r>
-    </w:p>
-    <w:p>
-      <w:pPr>
-        <w:rPr>
-          <w:rFonts w:ascii="Times New Roman" w:hAnsi="Times New Roman" w:cs="Times New Roman"/>
-        </w:rPr>
-      </w:pPr>
-      <w:r>
-        <w:rPr>
-          <w:rFonts w:ascii="Times New Roman" w:hAnsi="Times New Roman" w:cs="Times New Roman"/>
-        </w:rPr>
-        <w:t>La sección de contenido de esta página web es variable en cada sección del sitio web. Este contenido se encuentra situado en el centro con un tipo de alineado izquierdo.</w:t>
-      </w:r>
-    </w:p>
-    <w:p>
-      <w:pPr>
-        <w:rPr>
-          <w:rFonts w:ascii="Times New Roman" w:hAnsi="Times New Roman" w:cs="Times New Roman"/>
-          <w:b/>
-          <w:i/>
-        </w:rPr>
-      </w:pPr>
-    </w:p>
-    <w:p>
-      <w:pPr>
-        <w:rPr>
-          <w:rFonts w:ascii="Times New Roman" w:hAnsi="Times New Roman" w:cs="Times New Roman"/>
-          <w:b/>
-          <w:i/>
-        </w:rPr>
-      </w:pPr>
-      <w:r>
-        <w:rPr>
-          <w:rFonts w:ascii="Times New Roman" w:hAnsi="Times New Roman" w:cs="Times New Roman"/>
-          <w:b/>
-          <w:i/>
-        </w:rPr>
-        <w:t>Pie de página</w:t>
-      </w:r>
-    </w:p>
-    <w:p>
-      <w:pPr>
-        <w:rPr>
-          <w:rFonts w:ascii="Times New Roman" w:hAnsi="Times New Roman" w:cs="Times New Roman"/>
-        </w:rPr>
-      </w:pPr>
-      <w:r>
-        <w:rPr>
-          <w:rFonts w:ascii="Times New Roman" w:hAnsi="Times New Roman" w:cs="Times New Roman"/>
-        </w:rPr>
-        <w:t>El pie de página de nuestra academia está dividido en dos partes una de estas partes es la parte izquierda del pie de página en la cual se da a conocer el teléfono, la dirección y el correo electrónico de contacto con la academia y la otra parte situada en el centro del pie que al igual que en la cabecera nos muestra el logotipo de la academia.</w:t>
-      </w:r>
-    </w:p>
-    <w:p>
-      <w:pPr>
-        <w:rPr>
-          <w:rFonts w:ascii="Times New Roman" w:hAnsi="Times New Roman" w:cs="Times New Roman"/>
-          <w:b/>
-          <w:i/>
-        </w:rPr>
-      </w:pPr>
-    </w:p>
-    <w:p>
-      <w:pPr>
-        <w:rPr>
-          <w:rFonts w:ascii="Times New Roman" w:hAnsi="Times New Roman" w:cs="Times New Roman"/>
-          <w:b/>
-          <w:i/>
-        </w:rPr>
-      </w:pPr>
-      <w:r>
-        <w:rPr>
-          <w:rFonts w:ascii="Times New Roman" w:hAnsi="Times New Roman" w:cs="Times New Roman"/>
-          <w:b/>
-          <w:i/>
-        </w:rPr>
-        <w:t>Menú de navegación</w:t>
-      </w:r>
-    </w:p>
-    <w:p>
-      <w:pPr>
-        <w:rPr>
-          <w:rFonts w:ascii="Times New Roman" w:hAnsi="Times New Roman" w:cs="Times New Roman"/>
-        </w:rPr>
-      </w:pPr>
-      <w:r>
-        <w:rPr>
-          <w:rFonts w:ascii="Times New Roman" w:hAnsi="Times New Roman" w:cs="Times New Roman"/>
-        </w:rPr>
-        <w:t xml:space="preserve">El menú de navegación de esta </w:t>
-      </w:r>
-      <w:r>
-        <w:rPr>
-          <w:rFonts w:ascii="Times New Roman" w:hAnsi="Times New Roman" w:cs="Times New Roman"/>
-        </w:rPr>
-        <w:t>página</w:t>
-      </w:r>
-      <w:r>
-        <w:rPr>
-          <w:rFonts w:ascii="Times New Roman" w:hAnsi="Times New Roman" w:cs="Times New Roman"/>
-        </w:rPr>
-        <w:t xml:space="preserve"> consiste en un menú horizontal desplegable que ocupa la parte central del ancho de la pagina</w:t>
-      </w:r>
-      <w:r>
-        <w:rPr>
-          <w:rFonts w:ascii="Times New Roman" w:hAnsi="Times New Roman" w:cs="Times New Roman"/>
-        </w:rPr>
-        <w:t xml:space="preserve"> el cual cuando un usuario que acceda a nuestra página ponga el cursor de su ratón sobre una de las secciones principales del menú de navegación se despliegan de manera vertical todas las secciones internas que presentan.</w:t>
-      </w:r>
-    </w:p>
-    <w:p>
-      <w:pPr>
-        <w:rPr>
-          <w:rFonts w:ascii="Times New Roman" w:hAnsi="Times New Roman" w:cs="Times New Roman"/>
-        </w:rPr>
-      </w:pPr>
-    </w:p>
-    <w:p>
-      <w:pPr>
-        <w:rPr>
-          <w:rFonts w:ascii="Times New Roman" w:hAnsi="Times New Roman" w:cs="Times New Roman"/>
-          <w:b/>
-          <w:i/>
-        </w:rPr>
-      </w:pPr>
-      <w:r>
-        <w:rPr>
-          <w:rFonts w:ascii="Times New Roman" w:hAnsi="Times New Roman" w:cs="Times New Roman"/>
-          <w:b/>
-          <w:i/>
-        </w:rPr>
-        <w:t>Menú de navegación cerrado</w:t>
-      </w:r>
-    </w:p>
-    <w:p>
-      <w:pPr>
-        <w:rPr>
-          <w:rFonts w:ascii="Times New Roman" w:hAnsi="Times New Roman" w:cs="Times New Roman"/>
-        </w:rPr>
-      </w:pPr>
-      <w:r>
-        <w:rPr>
-          <w:rFonts w:ascii="Times New Roman" w:hAnsi="Times New Roman" w:cs="Times New Roman"/>
-          <w:noProof/>
-          <w:lang w:eastAsia="es-ES"/>
-        </w:rPr>
-        <w:drawing>
-          <wp:inline distT="0" distB="0" distL="0" distR="0">
-            <wp:extent cx="5398123" cy="552091"/>
-            <wp:effectExtent l="19050" t="0" r="0" b="0"/>
-            <wp:docPr id="27" name="Imagen 27" descr="C:\Users\Usuario\AppData\Local\Microsoft\Windows\INetCache\Content.Word\Navegación cerrada.jpg"/>
-            <wp:cNvGraphicFramePr>
-              <a:graphicFrameLocks xmlns:a="http://schemas.openxmlformats.org/drawingml/2006/main" noChangeAspect="1"/>
-            </wp:cNvGraphicFramePr>
-            <a:graphic xmlns:a="http://schemas.openxmlformats.org/drawingml/2006/main">
-              <a:graphicData uri="http://schemas.openxmlformats.org/drawingml/2006/picture">
-                <pic:pic xmlns:pic="http://schemas.openxmlformats.org/drawingml/2006/picture">
-                  <pic:nvPicPr>
-                    <pic:cNvPr id="0" name="Picture 27" descr="C:\Users\Usuario\AppData\Local\Microsoft\Windows\INetCache\Content.Word\Navegación cerrada.jpg"/>
-                    <pic:cNvPicPr>
-                      <a:picLocks noChangeAspect="1" noChangeArrowheads="1"/>
-                    </pic:cNvPicPr>
-                  </pic:nvPicPr>
-                  <pic:blipFill>
-                    <a:blip r:embed="rId15"/>
-                    <a:srcRect/>
-                    <a:stretch>
-                      <a:fillRect/>
-                    </a:stretch>
-                  </pic:blipFill>
-                  <pic:spPr bwMode="auto">
-                    <a:xfrm>
-                      <a:off x="0" y="0"/>
-                      <a:ext cx="5400040" cy="552287"/>
-                    </a:xfrm>
-                    <a:prstGeom prst="rect">
-                      <a:avLst/>
-                    </a:prstGeom>
-                    <a:noFill/>
-                    <a:ln w="9525">
-                      <a:noFill/>
-                      <a:miter lim="800000"/>
-                      <a:headEnd/>
-                      <a:tailEnd/>
-                    </a:ln>
-                  </pic:spPr>
-                </pic:pic>
-              </a:graphicData>
-            </a:graphic>
-          </wp:inline>
-        </w:drawing>
-      </w:r>
-    </w:p>
-    <w:p>
-      <w:pPr>
-        <w:rPr>
-          <w:rFonts w:ascii="Times New Roman" w:hAnsi="Times New Roman" w:cs="Times New Roman"/>
-        </w:rPr>
-      </w:pPr>
-    </w:p>
-    <w:p>
-      <w:pPr>
-        <w:rPr>
-          <w:rFonts w:ascii="Times New Roman" w:hAnsi="Times New Roman" w:cs="Times New Roman"/>
-        </w:rPr>
-      </w:pPr>
-    </w:p>
-    <w:p>
-      <w:pPr>
-        <w:tabs>
-          <w:tab w:val="left" w:pos="7675"/>
-        </w:tabs>
-        <w:rPr>
-          <w:rFonts w:ascii="Times New Roman" w:hAnsi="Times New Roman" w:cs="Times New Roman"/>
-        </w:rPr>
-      </w:pPr>
-      <w:r>
-        <w:rPr>
-          <w:rFonts w:ascii="Times New Roman" w:hAnsi="Times New Roman" w:cs="Times New Roman"/>
-        </w:rPr>
-        <w:lastRenderedPageBreak/>
-        <w:tab/>
-      </w:r>
-    </w:p>
-    <w:p>
-      <w:pPr>
-        <w:tabs>
-          <w:tab w:val="left" w:pos="7675"/>
-        </w:tabs>
-        <w:rPr>
-          <w:rFonts w:ascii="Times New Roman" w:hAnsi="Times New Roman" w:cs="Times New Roman"/>
-        </w:rPr>
-      </w:pPr>
-    </w:p>
-    <w:p>
-      <w:pPr>
-        <w:tabs>
-          <w:tab w:val="left" w:pos="7675"/>
-        </w:tabs>
-        <w:rPr>
-          <w:rFonts w:ascii="Times New Roman" w:hAnsi="Times New Roman" w:cs="Times New Roman"/>
-        </w:rPr>
-      </w:pPr>
-    </w:p>
-    <w:p>
-      <w:pPr>
-        <w:tabs>
-          <w:tab w:val="left" w:pos="7675"/>
-        </w:tabs>
-        <w:rPr>
-          <w:rFonts w:ascii="Times New Roman" w:hAnsi="Times New Roman" w:cs="Times New Roman"/>
-        </w:rPr>
-      </w:pPr>
-    </w:p>
-    <w:p>
-      <w:pPr>
-        <w:tabs>
-          <w:tab w:val="left" w:pos="7675"/>
-        </w:tabs>
-        <w:rPr>
-          <w:rFonts w:ascii="Times New Roman" w:hAnsi="Times New Roman" w:cs="Times New Roman"/>
-          <w:b/>
-          <w:i/>
-        </w:rPr>
-      </w:pPr>
-      <w:r>
-        <w:rPr>
-          <w:rFonts w:ascii="Times New Roman" w:hAnsi="Times New Roman" w:cs="Times New Roman"/>
-          <w:b/>
-          <w:i/>
-        </w:rPr>
-        <w:t>Menú de navegación abierto</w:t>
-      </w:r>
-    </w:p>
-    <w:p>
-      <w:r>
-        <w:pict>
-          <v:shape id="_x0000_i1028" type="#_x0000_t75" style="width:425.2pt;height:366.1pt">
-            <v:imagedata r:id="rId16" o:title="Menú de navegación abierto"/>
-          </v:shape>
-        </w:pict>
-      </w:r>
-    </w:p>
     <w:sectPr>
-      <w:headerReference w:type="default" r:id="rId17"/>
+      <w:headerReference w:type="default" r:id="rId16"/>
       <w:pgSz w:w="11906" w:h="16838"/>
       <w:pgMar w:top="1417" w:right="1701" w:bottom="1417" w:left="1701" w:header="708" w:footer="708" w:gutter="0"/>
       <w:pgNumType w:start="0"/>
@@ -2339,8 +1976,8 @@
 </file>
 
 <file path=word/endnotes.xml><?xml version="1.0" encoding="utf-8"?>
-<w:endnotes xmlns:ve="http://schemas.openxmlformats.org/markup-compatibility/2006" xmlns:o="urn:schemas-microsoft-com:office:office" xmlns:r="http://schemas.openxmlformats.org/officeDocument/2006/relationships" xmlns:m="http://schemas.openxmlformats.org/officeDocument/2006/math" xmlns:v="urn:schemas-microsoft-com:vml" xmlns:wp="http://schemas.openxmlformats.org/drawingml/2006/wordprocessingDrawing" xmlns:w10="urn:schemas-microsoft-com:office:word" xmlns:w="http://schemas.openxmlformats.org/wordprocessingml/2006/main" xmlns:wne="http://schemas.microsoft.com/office/word/2006/wordml">
-  <w:endnote w:type="separator" w:id="0">
+<w:endnotes xmlns:wpc="http://schemas.microsoft.com/office/word/2010/wordprocessingCanvas" xmlns:cx="http://schemas.microsoft.com/office/drawing/2014/chartex" xmlns:mc="http://schemas.openxmlformats.org/markup-compatibility/2006" xmlns:o="urn:schemas-microsoft-com:office:office" xmlns:r="http://schemas.openxmlformats.org/officeDocument/2006/relationships" xmlns:m="http://schemas.openxmlformats.org/officeDocument/2006/math" xmlns:v="urn:schemas-microsoft-com:vml" xmlns:wp14="http://schemas.microsoft.com/office/word/2010/wordprocessingDrawing" xmlns:wp="http://schemas.openxmlformats.org/drawingml/2006/wordprocessingDrawing" xmlns:w10="urn:schemas-microsoft-com:office:word" xmlns:w="http://schemas.openxmlformats.org/wordprocessingml/2006/main" xmlns:w14="http://schemas.microsoft.com/office/word/2010/wordml" xmlns:w15="http://schemas.microsoft.com/office/word/2012/wordml" xmlns:w16se="http://schemas.microsoft.com/office/word/2015/wordml/symex" xmlns:wpg="http://schemas.microsoft.com/office/word/2010/wordprocessingGroup" xmlns:wpi="http://schemas.microsoft.com/office/word/2010/wordprocessingInk" xmlns:wne="http://schemas.microsoft.com/office/word/2006/wordml" xmlns:wps="http://schemas.microsoft.com/office/word/2010/wordprocessingShape" mc:Ignorable="w14 w15 w16se wp14">
+  <w:endnote w:type="separator" w:id="-1">
     <w:p>
       <w:pPr>
         <w:spacing w:after="0" w:line="240" w:lineRule="auto"/>
@@ -2350,7 +1987,7 @@
       </w:r>
     </w:p>
   </w:endnote>
-  <w:endnote w:type="continuationSeparator" w:id="1">
+  <w:endnote w:type="continuationSeparator" w:id="0">
     <w:p>
       <w:pPr>
         <w:spacing w:after="0" w:line="240" w:lineRule="auto"/>
@@ -2364,8 +2001,8 @@
 </file>
 
 <file path=word/footnotes.xml><?xml version="1.0" encoding="utf-8"?>
-<w:footnotes xmlns:ve="http://schemas.openxmlformats.org/markup-compatibility/2006" xmlns:o="urn:schemas-microsoft-com:office:office" xmlns:r="http://schemas.openxmlformats.org/officeDocument/2006/relationships" xmlns:m="http://schemas.openxmlformats.org/officeDocument/2006/math" xmlns:v="urn:schemas-microsoft-com:vml" xmlns:wp="http://schemas.openxmlformats.org/drawingml/2006/wordprocessingDrawing" xmlns:w10="urn:schemas-microsoft-com:office:word" xmlns:w="http://schemas.openxmlformats.org/wordprocessingml/2006/main" xmlns:wne="http://schemas.microsoft.com/office/word/2006/wordml">
-  <w:footnote w:type="separator" w:id="0">
+<w:footnotes xmlns:wpc="http://schemas.microsoft.com/office/word/2010/wordprocessingCanvas" xmlns:cx="http://schemas.microsoft.com/office/drawing/2014/chartex" xmlns:mc="http://schemas.openxmlformats.org/markup-compatibility/2006" xmlns:o="urn:schemas-microsoft-com:office:office" xmlns:r="http://schemas.openxmlformats.org/officeDocument/2006/relationships" xmlns:m="http://schemas.openxmlformats.org/officeDocument/2006/math" xmlns:v="urn:schemas-microsoft-com:vml" xmlns:wp14="http://schemas.microsoft.com/office/word/2010/wordprocessingDrawing" xmlns:wp="http://schemas.openxmlformats.org/drawingml/2006/wordprocessingDrawing" xmlns:w10="urn:schemas-microsoft-com:office:word" xmlns:w="http://schemas.openxmlformats.org/wordprocessingml/2006/main" xmlns:w14="http://schemas.microsoft.com/office/word/2010/wordml" xmlns:w15="http://schemas.microsoft.com/office/word/2012/wordml" xmlns:w16se="http://schemas.microsoft.com/office/word/2015/wordml/symex" xmlns:wpg="http://schemas.microsoft.com/office/word/2010/wordprocessingGroup" xmlns:wpi="http://schemas.microsoft.com/office/word/2010/wordprocessingInk" xmlns:wne="http://schemas.microsoft.com/office/word/2006/wordml" xmlns:wps="http://schemas.microsoft.com/office/word/2010/wordprocessingShape" mc:Ignorable="w14 w15 w16se wp14">
+  <w:footnote w:type="separator" w:id="-1">
     <w:p>
       <w:pPr>
         <w:spacing w:after="0" w:line="240" w:lineRule="auto"/>
@@ -2375,7 +2012,7 @@
       </w:r>
     </w:p>
   </w:footnote>
-  <w:footnote w:type="continuationSeparator" w:id="1">
+  <w:footnote w:type="continuationSeparator" w:id="0">
     <w:p>
       <w:pPr>
         <w:spacing w:after="0" w:line="240" w:lineRule="auto"/>
@@ -2389,7 +2026,7 @@
 </file>
 
 <file path=word/header1.xml><?xml version="1.0" encoding="utf-8"?>
-<w:hdr xmlns:ve="http://schemas.openxmlformats.org/markup-compatibility/2006" xmlns:o="urn:schemas-microsoft-com:office:office" xmlns:r="http://schemas.openxmlformats.org/officeDocument/2006/relationships" xmlns:m="http://schemas.openxmlformats.org/officeDocument/2006/math" xmlns:v="urn:schemas-microsoft-com:vml" xmlns:wp="http://schemas.openxmlformats.org/drawingml/2006/wordprocessingDrawing" xmlns:w10="urn:schemas-microsoft-com:office:word" xmlns:w="http://schemas.openxmlformats.org/wordprocessingml/2006/main" xmlns:wne="http://schemas.microsoft.com/office/word/2006/wordml">
+<w:hdr xmlns:wpc="http://schemas.microsoft.com/office/word/2010/wordprocessingCanvas" xmlns:cx="http://schemas.microsoft.com/office/drawing/2014/chartex" xmlns:mc="http://schemas.openxmlformats.org/markup-compatibility/2006" xmlns:o="urn:schemas-microsoft-com:office:office" xmlns:r="http://schemas.openxmlformats.org/officeDocument/2006/relationships" xmlns:m="http://schemas.openxmlformats.org/officeDocument/2006/math" xmlns:v="urn:schemas-microsoft-com:vml" xmlns:wp14="http://schemas.microsoft.com/office/word/2010/wordprocessingDrawing" xmlns:wp="http://schemas.openxmlformats.org/drawingml/2006/wordprocessingDrawing" xmlns:w10="urn:schemas-microsoft-com:office:word" xmlns:w="http://schemas.openxmlformats.org/wordprocessingml/2006/main" xmlns:w14="http://schemas.microsoft.com/office/word/2010/wordml" xmlns:w15="http://schemas.microsoft.com/office/word/2012/wordml" xmlns:w16se="http://schemas.microsoft.com/office/word/2015/wordml/symex" xmlns:wpg="http://schemas.microsoft.com/office/word/2010/wordprocessingGroup" xmlns:wpi="http://schemas.microsoft.com/office/word/2010/wordprocessingInk" xmlns:wne="http://schemas.microsoft.com/office/word/2006/wordml" xmlns:wps="http://schemas.microsoft.com/office/word/2010/wordprocessingShape" mc:Ignorable="w14 w15 w16se wp14">
   <w:p>
     <w:pPr>
       <w:pStyle w:val="Encabezado"/>
@@ -2400,7 +2037,7 @@
         <w:lang w:eastAsia="es-ES"/>
       </w:rPr>
       <w:pict>
-        <v:rect id="Rectángulo 197" o:spid="_x0000_s4097" style="position:absolute;margin-left:-1.75pt;margin-top:11.5pt;width:610pt;height:21.25pt;z-index:-251658752;visibility:visible;mso-height-percent:27;mso-wrap-distance-left:9.35pt;mso-wrap-distance-right:9.35pt;mso-position-horizontal-relative:page;mso-position-vertical-relative:page;mso-height-percent:27;mso-width-relative:margin;v-text-anchor:middle" o:gfxdata="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" o:allowoverlap="f" fillcolor="#4f7ac7 [3032]" stroked="f">
+        <v:rect id="Rectángulo 197" o:spid="_x0000_s2049" style="position:absolute;margin-left:-1.75pt;margin-top:11.5pt;width:610pt;height:21.25pt;z-index:-251658752;visibility:visible;mso-height-percent:27;mso-wrap-distance-left:9.35pt;mso-wrap-distance-right:9.35pt;mso-position-horizontal-relative:page;mso-position-vertical-relative:page;mso-height-percent:27;mso-width-relative:margin;v-text-anchor:middle" o:gfxdata="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" o:allowoverlap="f" fillcolor="#4f7ac7 [3032]" stroked="f">
           <v:fill color2="#416fc3 [3176]" rotate="t" colors="0 #6083cb;.5 #3e70ca;1 #2e61ba" focus="100%" type="gradient">
             <o:fill v:ext="view" type="gradientUnscaled"/>
           </v:fill>
@@ -2427,6 +2064,7 @@
                     <w:dataBinding w:prefixMappings="xmlns:ns0='http://purl.org/dc/elements/1.1/' xmlns:ns1='http://schemas.openxmlformats.org/package/2006/metadata/core-properties' " w:xpath="/ns1:coreProperties[1]/ns0:title[1]" w:storeItemID="{6C3C8BC8-F283-45AE-878A-BAB7291924A1}"/>
                     <w:text/>
                   </w:sdtPr>
+                  <w:sdtEndPr/>
                   <w:sdtContent>
                     <w:r>
                       <w:rPr>
@@ -2478,8 +2116,8 @@
 </file>
 
 <file path=word/numbering.xml><?xml version="1.0" encoding="utf-8"?>
-<w:numbering xmlns:ve="http://schemas.openxmlformats.org/markup-compatibility/2006" xmlns:o="urn:schemas-microsoft-com:office:office" xmlns:r="http://schemas.openxmlformats.org/officeDocument/2006/relationships" xmlns:m="http://schemas.openxmlformats.org/officeDocument/2006/math" xmlns:v="urn:schemas-microsoft-com:vml" xmlns:wp="http://schemas.openxmlformats.org/drawingml/2006/wordprocessingDrawing" xmlns:w10="urn:schemas-microsoft-com:office:word" xmlns:w="http://schemas.openxmlformats.org/wordprocessingml/2006/main" xmlns:wne="http://schemas.microsoft.com/office/word/2006/wordml">
-  <w:abstractNum w:abstractNumId="0">
+<w:numbering xmlns:wpc="http://schemas.microsoft.com/office/word/2010/wordprocessingCanvas" xmlns:cx="http://schemas.microsoft.com/office/drawing/2014/chartex" xmlns:mc="http://schemas.openxmlformats.org/markup-compatibility/2006" xmlns:o="urn:schemas-microsoft-com:office:office" xmlns:r="http://schemas.openxmlformats.org/officeDocument/2006/relationships" xmlns:m="http://schemas.openxmlformats.org/officeDocument/2006/math" xmlns:v="urn:schemas-microsoft-com:vml" xmlns:wp14="http://schemas.microsoft.com/office/word/2010/wordprocessingDrawing" xmlns:wp="http://schemas.openxmlformats.org/drawingml/2006/wordprocessingDrawing" xmlns:w10="urn:schemas-microsoft-com:office:word" xmlns:w="http://schemas.openxmlformats.org/wordprocessingml/2006/main" xmlns:w14="http://schemas.microsoft.com/office/word/2010/wordml" xmlns:w15="http://schemas.microsoft.com/office/word/2012/wordml" xmlns:w16se="http://schemas.microsoft.com/office/word/2015/wordml/symex" xmlns:wpg="http://schemas.microsoft.com/office/word/2010/wordprocessingGroup" xmlns:wpi="http://schemas.microsoft.com/office/word/2010/wordprocessingInk" xmlns:wne="http://schemas.microsoft.com/office/word/2006/wordml" xmlns:wps="http://schemas.microsoft.com/office/word/2010/wordprocessingShape" mc:Ignorable="w14 w15 w16se wp14">
+  <w:abstractNum w:abstractNumId="0" w15:restartNumberingAfterBreak="0">
     <w:nsid w:val="3A3D7F83"/>
     <w:multiLevelType w:val="hybridMultilevel"/>
     <w:tmpl w:val="B2EEFD04"/>
@@ -2591,7 +2229,7 @@
       </w:rPr>
     </w:lvl>
   </w:abstractNum>
-  <w:abstractNum w:abstractNumId="1">
+  <w:abstractNum w:abstractNumId="1" w15:restartNumberingAfterBreak="0">
     <w:nsid w:val="4C1913ED"/>
     <w:multiLevelType w:val="hybridMultilevel"/>
     <w:tmpl w:val="DFAEC3EE"/>
@@ -2703,7 +2341,7 @@
       </w:rPr>
     </w:lvl>
   </w:abstractNum>
-  <w:abstractNum w:abstractNumId="2">
+  <w:abstractNum w:abstractNumId="2" w15:restartNumberingAfterBreak="0">
     <w:nsid w:val="69082BC3"/>
     <w:multiLevelType w:val="hybridMultilevel"/>
     <w:tmpl w:val="26029EAC"/>
@@ -2828,7 +2466,7 @@
 </file>
 
 <file path=word/styles.xml><?xml version="1.0" encoding="utf-8"?>
-<w:styles xmlns:r="http://schemas.openxmlformats.org/officeDocument/2006/relationships" xmlns:w="http://schemas.openxmlformats.org/wordprocessingml/2006/main">
+<w:styles xmlns:mc="http://schemas.openxmlformats.org/markup-compatibility/2006" xmlns:r="http://schemas.openxmlformats.org/officeDocument/2006/relationships" xmlns:w="http://schemas.openxmlformats.org/wordprocessingml/2006/main" xmlns:w14="http://schemas.microsoft.com/office/word/2010/wordml" xmlns:w15="http://schemas.microsoft.com/office/word/2012/wordml" xmlns:w16se="http://schemas.microsoft.com/office/word/2015/wordml/symex" mc:Ignorable="w14 w15 w16se">
   <w:docDefaults>
     <w:rPrDefault>
       <w:rPr>
@@ -2844,144 +2482,378 @@
       </w:pPr>
     </w:pPrDefault>
   </w:docDefaults>
-  <w:latentStyles w:defLockedState="0" w:defUIPriority="99" w:defSemiHidden="1" w:defUnhideWhenUsed="1" w:defQFormat="0" w:count="267">
-    <w:lsdException w:name="Normal" w:semiHidden="0" w:uiPriority="0" w:unhideWhenUsed="0" w:qFormat="1"/>
-    <w:lsdException w:name="heading 1" w:semiHidden="0" w:uiPriority="9" w:unhideWhenUsed="0" w:qFormat="1"/>
-    <w:lsdException w:name="heading 2" w:uiPriority="9" w:qFormat="1"/>
-    <w:lsdException w:name="heading 3" w:uiPriority="9" w:qFormat="1"/>
-    <w:lsdException w:name="heading 4" w:uiPriority="9" w:qFormat="1"/>
-    <w:lsdException w:name="heading 5" w:uiPriority="9" w:qFormat="1"/>
-    <w:lsdException w:name="heading 6" w:uiPriority="9" w:qFormat="1"/>
-    <w:lsdException w:name="heading 7" w:uiPriority="9" w:qFormat="1"/>
-    <w:lsdException w:name="heading 8" w:uiPriority="9" w:qFormat="1"/>
-    <w:lsdException w:name="heading 9" w:uiPriority="9" w:qFormat="1"/>
-    <w:lsdException w:name="toc 1" w:uiPriority="39"/>
-    <w:lsdException w:name="toc 2" w:uiPriority="39"/>
-    <w:lsdException w:name="toc 3" w:uiPriority="39"/>
-    <w:lsdException w:name="toc 4" w:uiPriority="39"/>
-    <w:lsdException w:name="toc 5" w:uiPriority="39"/>
-    <w:lsdException w:name="toc 6" w:uiPriority="39"/>
-    <w:lsdException w:name="toc 7" w:uiPriority="39"/>
-    <w:lsdException w:name="toc 8" w:uiPriority="39"/>
-    <w:lsdException w:name="toc 9" w:uiPriority="39"/>
-    <w:lsdException w:name="caption" w:uiPriority="35" w:qFormat="1"/>
-    <w:lsdException w:name="Title" w:semiHidden="0" w:uiPriority="10" w:unhideWhenUsed="0" w:qFormat="1"/>
-    <w:lsdException w:name="Default Paragraph Font" w:uiPriority="1"/>
-    <w:lsdException w:name="Subtitle" w:semiHidden="0" w:uiPriority="11" w:unhideWhenUsed="0" w:qFormat="1"/>
-    <w:lsdException w:name="Strong" w:semiHidden="0" w:uiPriority="22" w:unhideWhenUsed="0" w:qFormat="1"/>
-    <w:lsdException w:name="Emphasis" w:semiHidden="0" w:uiPriority="20" w:unhideWhenUsed="0" w:qFormat="1"/>
-    <w:lsdException w:name="Table Grid" w:semiHidden="0" w:uiPriority="39" w:unhideWhenUsed="0"/>
-    <w:lsdException w:name="Placeholder Text" w:unhideWhenUsed="0"/>
-    <w:lsdException w:name="No Spacing" w:semiHidden="0" w:uiPriority="1" w:unhideWhenUsed="0" w:qFormat="1"/>
-    <w:lsdException w:name="Light Shading" w:semiHidden="0" w:uiPriority="60" w:unhideWhenUsed="0"/>
-    <w:lsdException w:name="Light List" w:semiHidden="0" w:uiPriority="61" w:unhideWhenUsed="0"/>
-    <w:lsdException w:name="Light Grid" w:semiHidden="0" w:uiPriority="62" w:unhideWhenUsed="0"/>
-    <w:lsdException w:name="Medium Shading 1" w:semiHidden="0" w:uiPriority="63" w:unhideWhenUsed="0"/>
-    <w:lsdException w:name="Medium Shading 2" w:semiHidden="0" w:uiPriority="64" w:unhideWhenUsed="0"/>
-    <w:lsdException w:name="Medium List 1" w:semiHidden="0" w:uiPriority="65" w:unhideWhenUsed="0"/>
-    <w:lsdException w:name="Medium List 2" w:semiHidden="0" w:uiPriority="66" w:unhideWhenUsed="0"/>
-    <w:lsdException w:name="Medium Grid 1" w:semiHidden="0" w:uiPriority="67" w:unhideWhenUsed="0"/>
-    <w:lsdException w:name="Medium Grid 2" w:semiHidden="0" w:uiPriority="68" w:unhideWhenUsed="0"/>
-    <w:lsdException w:name="Medium Grid 3" w:semiHidden="0" w:uiPriority="69" w:unhideWhenUsed="0"/>
-    <w:lsdException w:name="Dark List" w:semiHidden="0" w:uiPriority="70" w:unhideWhenUsed="0"/>
-    <w:lsdException w:name="Colorful Shading" w:semiHidden="0" w:uiPriority="71" w:unhideWhenUsed="0"/>
-    <w:lsdException w:name="Colorful List" w:semiHidden="0" w:uiPriority="72" w:unhideWhenUsed="0"/>
-    <w:lsdException w:name="Colorful Grid" w:semiHidden="0" w:uiPriority="73" w:unhideWhenUsed="0"/>
-    <w:lsdException w:name="Light Shading Accent 1" w:semiHidden="0" w:uiPriority="60" w:unhideWhenUsed="0"/>
-    <w:lsdException w:name="Light List Accent 1" w:semiHidden="0" w:uiPriority="61" w:unhideWhenUsed="0"/>
-    <w:lsdException w:name="Light Grid Accent 1" w:semiHidden="0" w:uiPriority="62" w:unhideWhenUsed="0"/>
-    <w:lsdException w:name="Medium Shading 1 Accent 1" w:semiHidden="0" w:uiPriority="63" w:unhideWhenUsed="0"/>
-    <w:lsdException w:name="Medium Shading 2 Accent 1" w:semiHidden="0" w:uiPriority="64" w:unhideWhenUsed="0"/>
-    <w:lsdException w:name="Medium List 1 Accent 1" w:semiHidden="0" w:uiPriority="65" w:unhideWhenUsed="0"/>
-    <w:lsdException w:name="Revision" w:unhideWhenUsed="0"/>
-    <w:lsdException w:name="List Paragraph" w:semiHidden="0" w:uiPriority="34" w:unhideWhenUsed="0" w:qFormat="1"/>
-    <w:lsdException w:name="Quote" w:semiHidden="0" w:uiPriority="29" w:unhideWhenUsed="0" w:qFormat="1"/>
-    <w:lsdException w:name="Intense Quote" w:semiHidden="0" w:uiPriority="30" w:unhideWhenUsed="0" w:qFormat="1"/>
-    <w:lsdException w:name="Medium List 2 Accent 1" w:semiHidden="0" w:uiPriority="66" w:unhideWhenUsed="0"/>
-    <w:lsdException w:name="Medium Grid 1 Accent 1" w:semiHidden="0" w:uiPriority="67" w:unhideWhenUsed="0"/>
-    <w:lsdException w:name="Medium Grid 2 Accent 1" w:semiHidden="0" w:uiPriority="68" w:unhideWhenUsed="0"/>
-    <w:lsdException w:name="Medium Grid 3 Accent 1" w:semiHidden="0" w:uiPriority="69" w:unhideWhenUsed="0"/>
-    <w:lsdException w:name="Dark List Accent 1" w:semiHidden="0" w:uiPriority="70" w:unhideWhenUsed="0"/>
-    <w:lsdException w:name="Colorful Shading Accent 1" w:semiHidden="0" w:uiPriority="71" w:unhideWhenUsed="0"/>
-    <w:lsdException w:name="Colorful List Accent 1" w:semiHidden="0" w:uiPriority="72" w:unhideWhenUsed="0"/>
-    <w:lsdException w:name="Colorful Grid Accent 1" w:semiHidden="0" w:uiPriority="73" w:unhideWhenUsed="0"/>
-    <w:lsdException w:name="Light Shading Accent 2" w:semiHidden="0" w:uiPriority="60" w:unhideWhenUsed="0"/>
-    <w:lsdException w:name="Light List Accent 2" w:semiHidden="0" w:uiPriority="61" w:unhideWhenUsed="0"/>
-    <w:lsdException w:name="Light Grid Accent 2" w:semiHidden="0" w:uiPriority="62" w:unhideWhenUsed="0"/>
-    <w:lsdException w:name="Medium Shading 1 Accent 2" w:semiHidden="0" w:uiPriority="63" w:unhideWhenUsed="0"/>
-    <w:lsdException w:name="Medium Shading 2 Accent 2" w:semiHidden="0" w:uiPriority="64" w:unhideWhenUsed="0"/>
-    <w:lsdException w:name="Medium List 1 Accent 2" w:semiHidden="0" w:uiPriority="65" w:unhideWhenUsed="0"/>
-    <w:lsdException w:name="Medium List 2 Accent 2" w:semiHidden="0" w:uiPriority="66" w:unhideWhenUsed="0"/>
-    <w:lsdException w:name="Medium Grid 1 Accent 2" w:semiHidden="0" w:uiPriority="67" w:unhideWhenUsed="0"/>
-    <w:lsdException w:name="Medium Grid 2 Accent 2" w:semiHidden="0" w:uiPriority="68" w:unhideWhenUsed="0"/>
-    <w:lsdException w:name="Medium Grid 3 Accent 2" w:semiHidden="0" w:uiPriority="69" w:unhideWhenUsed="0"/>
-    <w:lsdException w:name="Dark List Accent 2" w:semiHidden="0" w:uiPriority="70" w:unhideWhenUsed="0"/>
-    <w:lsdException w:name="Colorful Shading Accent 2" w:semiHidden="0" w:uiPriority="71" w:unhideWhenUsed="0"/>
-    <w:lsdException w:name="Colorful List Accent 2" w:semiHidden="0" w:uiPriority="72" w:unhideWhenUsed="0"/>
-    <w:lsdException w:name="Colorful Grid Accent 2" w:semiHidden="0" w:uiPriority="73" w:unhideWhenUsed="0"/>
-    <w:lsdException w:name="Light Shading Accent 3" w:semiHidden="0" w:uiPriority="60" w:unhideWhenUsed="0"/>
-    <w:lsdException w:name="Light List Accent 3" w:semiHidden="0" w:uiPriority="61" w:unhideWhenUsed="0"/>
-    <w:lsdException w:name="Light Grid Accent 3" w:semiHidden="0" w:uiPriority="62" w:unhideWhenUsed="0"/>
-    <w:lsdException w:name="Medium Shading 1 Accent 3" w:semiHidden="0" w:uiPriority="63" w:unhideWhenUsed="0"/>
-    <w:lsdException w:name="Medium Shading 2 Accent 3" w:semiHidden="0" w:uiPriority="64" w:unhideWhenUsed="0"/>
-    <w:lsdException w:name="Medium List 1 Accent 3" w:semiHidden="0" w:uiPriority="65" w:unhideWhenUsed="0"/>
-    <w:lsdException w:name="Medium List 2 Accent 3" w:semiHidden="0" w:uiPriority="66" w:unhideWhenUsed="0"/>
-    <w:lsdException w:name="Medium Grid 1 Accent 3" w:semiHidden="0" w:uiPriority="67" w:unhideWhenUsed="0"/>
-    <w:lsdException w:name="Medium Grid 2 Accent 3" w:semiHidden="0" w:uiPriority="68" w:unhideWhenUsed="0"/>
-    <w:lsdException w:name="Medium Grid 3 Accent 3" w:semiHidden="0" w:uiPriority="69" w:unhideWhenUsed="0"/>
-    <w:lsdException w:name="Dark List Accent 3" w:semiHidden="0" w:uiPriority="70" w:unhideWhenUsed="0"/>
-    <w:lsdException w:name="Colorful Shading Accent 3" w:semiHidden="0" w:uiPriority="71" w:unhideWhenUsed="0"/>
-    <w:lsdException w:name="Colorful List Accent 3" w:semiHidden="0" w:uiPriority="72" w:unhideWhenUsed="0"/>
-    <w:lsdException w:name="Colorful Grid Accent 3" w:semiHidden="0" w:uiPriority="73" w:unhideWhenUsed="0"/>
-    <w:lsdException w:name="Light Shading Accent 4" w:semiHidden="0" w:uiPriority="60" w:unhideWhenUsed="0"/>
-    <w:lsdException w:name="Light List Accent 4" w:semiHidden="0" w:uiPriority="61" w:unhideWhenUsed="0"/>
-    <w:lsdException w:name="Light Grid Accent 4" w:semiHidden="0" w:uiPriority="62" w:unhideWhenUsed="0"/>
-    <w:lsdException w:name="Medium Shading 1 Accent 4" w:semiHidden="0" w:uiPriority="63" w:unhideWhenUsed="0"/>
-    <w:lsdException w:name="Medium Shading 2 Accent 4" w:semiHidden="0" w:uiPriority="64" w:unhideWhenUsed="0"/>
-    <w:lsdException w:name="Medium List 1 Accent 4" w:semiHidden="0" w:uiPriority="65" w:unhideWhenUsed="0"/>
-    <w:lsdException w:name="Medium List 2 Accent 4" w:semiHidden="0" w:uiPriority="66" w:unhideWhenUsed="0"/>
-    <w:lsdException w:name="Medium Grid 1 Accent 4" w:semiHidden="0" w:uiPriority="67" w:unhideWhenUsed="0"/>
-    <w:lsdException w:name="Medium Grid 2 Accent 4" w:semiHidden="0" w:uiPriority="68" w:unhideWhenUsed="0"/>
-    <w:lsdException w:name="Medium Grid 3 Accent 4" w:semiHidden="0" w:uiPriority="69" w:unhideWhenUsed="0"/>
-    <w:lsdException w:name="Dark List Accent 4" w:semiHidden="0" w:uiPriority="70" w:unhideWhenUsed="0"/>
-    <w:lsdException w:name="Colorful Shading Accent 4" w:semiHidden="0" w:uiPriority="71" w:unhideWhenUsed="0"/>
-    <w:lsdException w:name="Colorful List Accent 4" w:semiHidden="0" w:uiPriority="72" w:unhideWhenUsed="0"/>
-    <w:lsdException w:name="Colorful Grid Accent 4" w:semiHidden="0" w:uiPriority="73" w:unhideWhenUsed="0"/>
-    <w:lsdException w:name="Light Shading Accent 5" w:semiHidden="0" w:uiPriority="60" w:unhideWhenUsed="0"/>
-    <w:lsdException w:name="Light List Accent 5" w:semiHidden="0" w:uiPriority="61" w:unhideWhenUsed="0"/>
-    <w:lsdException w:name="Light Grid Accent 5" w:semiHidden="0" w:uiPriority="62" w:unhideWhenUsed="0"/>
-    <w:lsdException w:name="Medium Shading 1 Accent 5" w:semiHidden="0" w:uiPriority="63" w:unhideWhenUsed="0"/>
-    <w:lsdException w:name="Medium Shading 2 Accent 5" w:semiHidden="0" w:uiPriority="64" w:unhideWhenUsed="0"/>
-    <w:lsdException w:name="Medium List 1 Accent 5" w:semiHidden="0" w:uiPriority="65" w:unhideWhenUsed="0"/>
-    <w:lsdException w:name="Medium List 2 Accent 5" w:semiHidden="0" w:uiPriority="66" w:unhideWhenUsed="0"/>
-    <w:lsdException w:name="Medium Grid 1 Accent 5" w:semiHidden="0" w:uiPriority="67" w:unhideWhenUsed="0"/>
-    <w:lsdException w:name="Medium Grid 2 Accent 5" w:semiHidden="0" w:uiPriority="68" w:unhideWhenUsed="0"/>
-    <w:lsdException w:name="Medium Grid 3 Accent 5" w:semiHidden="0" w:uiPriority="69" w:unhideWhenUsed="0"/>
-    <w:lsdException w:name="Dark List Accent 5" w:semiHidden="0" w:uiPriority="70" w:unhideWhenUsed="0"/>
-    <w:lsdException w:name="Colorful Shading Accent 5" w:semiHidden="0" w:uiPriority="71" w:unhideWhenUsed="0"/>
-    <w:lsdException w:name="Colorful List Accent 5" w:semiHidden="0" w:uiPriority="72" w:unhideWhenUsed="0"/>
-    <w:lsdException w:name="Colorful Grid Accent 5" w:semiHidden="0" w:uiPriority="73" w:unhideWhenUsed="0"/>
-    <w:lsdException w:name="Light Shading Accent 6" w:semiHidden="0" w:uiPriority="60" w:unhideWhenUsed="0"/>
-    <w:lsdException w:name="Light List Accent 6" w:semiHidden="0" w:uiPriority="61" w:unhideWhenUsed="0"/>
-    <w:lsdException w:name="Light Grid Accent 6" w:semiHidden="0" w:uiPriority="62" w:unhideWhenUsed="0"/>
-    <w:lsdException w:name="Medium Shading 1 Accent 6" w:semiHidden="0" w:uiPriority="63" w:unhideWhenUsed="0"/>
-    <w:lsdException w:name="Medium Shading 2 Accent 6" w:semiHidden="0" w:uiPriority="64" w:unhideWhenUsed="0"/>
-    <w:lsdException w:name="Medium List 1 Accent 6" w:semiHidden="0" w:uiPriority="65" w:unhideWhenUsed="0"/>
-    <w:lsdException w:name="Medium List 2 Accent 6" w:semiHidden="0" w:uiPriority="66" w:unhideWhenUsed="0"/>
-    <w:lsdException w:name="Medium Grid 1 Accent 6" w:semiHidden="0" w:uiPriority="67" w:unhideWhenUsed="0"/>
-    <w:lsdException w:name="Medium Grid 2 Accent 6" w:semiHidden="0" w:uiPriority="68" w:unhideWhenUsed="0"/>
-    <w:lsdException w:name="Medium Grid 3 Accent 6" w:semiHidden="0" w:uiPriority="69" w:unhideWhenUsed="0"/>
-    <w:lsdException w:name="Dark List Accent 6" w:semiHidden="0" w:uiPriority="70" w:unhideWhenUsed="0"/>
-    <w:lsdException w:name="Colorful Shading Accent 6" w:semiHidden="0" w:uiPriority="71" w:unhideWhenUsed="0"/>
-    <w:lsdException w:name="Colorful List Accent 6" w:semiHidden="0" w:uiPriority="72" w:unhideWhenUsed="0"/>
-    <w:lsdException w:name="Colorful Grid Accent 6" w:semiHidden="0" w:uiPriority="73" w:unhideWhenUsed="0"/>
-    <w:lsdException w:name="Subtle Emphasis" w:semiHidden="0" w:uiPriority="19" w:unhideWhenUsed="0" w:qFormat="1"/>
-    <w:lsdException w:name="Intense Emphasis" w:semiHidden="0" w:uiPriority="21" w:unhideWhenUsed="0" w:qFormat="1"/>
-    <w:lsdException w:name="Subtle Reference" w:semiHidden="0" w:uiPriority="31" w:unhideWhenUsed="0" w:qFormat="1"/>
-    <w:lsdException w:name="Intense Reference" w:semiHidden="0" w:uiPriority="32" w:unhideWhenUsed="0" w:qFormat="1"/>
-    <w:lsdException w:name="Book Title" w:semiHidden="0" w:uiPriority="33" w:unhideWhenUsed="0" w:qFormat="1"/>
-    <w:lsdException w:name="Bibliography" w:uiPriority="37"/>
-    <w:lsdException w:name="TOC Heading" w:uiPriority="39" w:qFormat="1"/>
+  <w:latentStyles w:defLockedState="0" w:defUIPriority="99" w:defSemiHidden="0" w:defUnhideWhenUsed="0" w:defQFormat="0" w:count="371">
+    <w:lsdException w:name="Normal" w:uiPriority="0" w:qFormat="1"/>
+    <w:lsdException w:name="heading 1" w:uiPriority="9" w:qFormat="1"/>
+    <w:lsdException w:name="heading 2" w:semiHidden="1" w:uiPriority="9" w:unhideWhenUsed="1" w:qFormat="1"/>
+    <w:lsdException w:name="heading 3" w:semiHidden="1" w:uiPriority="9" w:unhideWhenUsed="1" w:qFormat="1"/>
+    <w:lsdException w:name="heading 4" w:semiHidden="1" w:uiPriority="9" w:unhideWhenUsed="1" w:qFormat="1"/>
+    <w:lsdException w:name="heading 5" w:semiHidden="1" w:uiPriority="9" w:unhideWhenUsed="1" w:qFormat="1"/>
+    <w:lsdException w:name="heading 6" w:semiHidden="1" w:uiPriority="9" w:unhideWhenUsed="1" w:qFormat="1"/>
+    <w:lsdException w:name="heading 7" w:semiHidden="1" w:uiPriority="9" w:unhideWhenUsed="1" w:qFormat="1"/>
+    <w:lsdException w:name="heading 8" w:semiHidden="1" w:uiPriority="9" w:unhideWhenUsed="1" w:qFormat="1"/>
+    <w:lsdException w:name="heading 9" w:semiHidden="1" w:uiPriority="9" w:unhideWhenUsed="1" w:qFormat="1"/>
+    <w:lsdException w:name="index 1" w:semiHidden="1" w:unhideWhenUsed="1"/>
+    <w:lsdException w:name="index 2" w:semiHidden="1" w:unhideWhenUsed="1"/>
+    <w:lsdException w:name="index 3" w:semiHidden="1" w:unhideWhenUsed="1"/>
+    <w:lsdException w:name="index 4" w:semiHidden="1" w:unhideWhenUsed="1"/>
+    <w:lsdException w:name="index 5" w:semiHidden="1" w:unhideWhenUsed="1"/>
+    <w:lsdException w:name="index 6" w:semiHidden="1" w:unhideWhenUsed="1"/>
+    <w:lsdException w:name="index 7" w:semiHidden="1" w:unhideWhenUsed="1"/>
+    <w:lsdException w:name="index 8" w:semiHidden="1" w:unhideWhenUsed="1"/>
+    <w:lsdException w:name="index 9" w:semiHidden="1" w:unhideWhenUsed="1"/>
+    <w:lsdException w:name="toc 1" w:semiHidden="1" w:uiPriority="39" w:unhideWhenUsed="1"/>
+    <w:lsdException w:name="toc 2" w:semiHidden="1" w:uiPriority="39" w:unhideWhenUsed="1"/>
+    <w:lsdException w:name="toc 3" w:semiHidden="1" w:uiPriority="39" w:unhideWhenUsed="1"/>
+    <w:lsdException w:name="toc 4" w:semiHidden="1" w:uiPriority="39" w:unhideWhenUsed="1"/>
+    <w:lsdException w:name="toc 5" w:semiHidden="1" w:uiPriority="39" w:unhideWhenUsed="1"/>
+    <w:lsdException w:name="toc 6" w:semiHidden="1" w:uiPriority="39" w:unhideWhenUsed="1"/>
+    <w:lsdException w:name="toc 7" w:semiHidden="1" w:uiPriority="39" w:unhideWhenUsed="1"/>
+    <w:lsdException w:name="toc 8" w:semiHidden="1" w:uiPriority="39" w:unhideWhenUsed="1"/>
+    <w:lsdException w:name="toc 9" w:semiHidden="1" w:uiPriority="39" w:unhideWhenUsed="1"/>
+    <w:lsdException w:name="Normal Indent" w:semiHidden="1" w:unhideWhenUsed="1"/>
+    <w:lsdException w:name="footnote text" w:semiHidden="1" w:unhideWhenUsed="1"/>
+    <w:lsdException w:name="annotation text" w:semiHidden="1" w:unhideWhenUsed="1"/>
+    <w:lsdException w:name="header" w:semiHidden="1" w:unhideWhenUsed="1"/>
+    <w:lsdException w:name="footer" w:semiHidden="1" w:unhideWhenUsed="1"/>
+    <w:lsdException w:name="index heading" w:semiHidden="1" w:unhideWhenUsed="1"/>
+    <w:lsdException w:name="caption" w:semiHidden="1" w:uiPriority="35" w:unhideWhenUsed="1" w:qFormat="1"/>
+    <w:lsdException w:name="table of figures" w:semiHidden="1" w:unhideWhenUsed="1"/>
+    <w:lsdException w:name="envelope address" w:semiHidden="1" w:unhideWhenUsed="1"/>
+    <w:lsdException w:name="envelope return" w:semiHidden="1" w:unhideWhenUsed="1"/>
+    <w:lsdException w:name="footnote reference" w:semiHidden="1" w:unhideWhenUsed="1"/>
+    <w:lsdException w:name="annotation reference" w:semiHidden="1" w:unhideWhenUsed="1"/>
+    <w:lsdException w:name="line number" w:semiHidden="1" w:unhideWhenUsed="1"/>
+    <w:lsdException w:name="page number" w:semiHidden="1" w:unhideWhenUsed="1"/>
+    <w:lsdException w:name="endnote reference" w:semiHidden="1" w:unhideWhenUsed="1"/>
+    <w:lsdException w:name="endnote text" w:semiHidden="1" w:unhideWhenUsed="1"/>
+    <w:lsdException w:name="table of authorities" w:semiHidden="1" w:unhideWhenUsed="1"/>
+    <w:lsdException w:name="macro" w:semiHidden="1" w:unhideWhenUsed="1"/>
+    <w:lsdException w:name="toa heading" w:semiHidden="1" w:unhideWhenUsed="1"/>
+    <w:lsdException w:name="List" w:semiHidden="1" w:unhideWhenUsed="1"/>
+    <w:lsdException w:name="List Bullet" w:semiHidden="1" w:unhideWhenUsed="1"/>
+    <w:lsdException w:name="List Number" w:semiHidden="1" w:unhideWhenUsed="1"/>
+    <w:lsdException w:name="List 2" w:semiHidden="1" w:unhideWhenUsed="1"/>
+    <w:lsdException w:name="List 3" w:semiHidden="1" w:unhideWhenUsed="1"/>
+    <w:lsdException w:name="List 4" w:semiHidden="1" w:unhideWhenUsed="1"/>
+    <w:lsdException w:name="List 5" w:semiHidden="1" w:unhideWhenUsed="1"/>
+    <w:lsdException w:name="List Bullet 2" w:semiHidden="1" w:unhideWhenUsed="1"/>
+    <w:lsdException w:name="List Bullet 3" w:semiHidden="1" w:unhideWhenUsed="1"/>
+    <w:lsdException w:name="List Bullet 4" w:semiHidden="1" w:unhideWhenUsed="1"/>
+    <w:lsdException w:name="List Bullet 5" w:semiHidden="1" w:unhideWhenUsed="1"/>
+    <w:lsdException w:name="List Number 2" w:semiHidden="1" w:unhideWhenUsed="1"/>
+    <w:lsdException w:name="List Number 3" w:semiHidden="1" w:unhideWhenUsed="1"/>
+    <w:lsdException w:name="List Number 4" w:semiHidden="1" w:unhideWhenUsed="1"/>
+    <w:lsdException w:name="List Number 5" w:semiHidden="1" w:unhideWhenUsed="1"/>
+    <w:lsdException w:name="Title" w:uiPriority="10" w:qFormat="1"/>
+    <w:lsdException w:name="Closing" w:semiHidden="1" w:unhideWhenUsed="1"/>
+    <w:lsdException w:name="Signature" w:semiHidden="1" w:unhideWhenUsed="1"/>
+    <w:lsdException w:name="Default Paragraph Font" w:semiHidden="1" w:uiPriority="1" w:unhideWhenUsed="1"/>
+    <w:lsdException w:name="Body Text" w:semiHidden="1" w:unhideWhenUsed="1"/>
+    <w:lsdException w:name="Body Text Indent" w:semiHidden="1" w:unhideWhenUsed="1"/>
+    <w:lsdException w:name="List Continue" w:semiHidden="1" w:unhideWhenUsed="1"/>
+    <w:lsdException w:name="List Continue 2" w:semiHidden="1" w:unhideWhenUsed="1"/>
+    <w:lsdException w:name="List Continue 3" w:semiHidden="1" w:unhideWhenUsed="1"/>
+    <w:lsdException w:name="List Continue 4" w:semiHidden="1" w:unhideWhenUsed="1"/>
+    <w:lsdException w:name="List Continue 5" w:semiHidden="1" w:unhideWhenUsed="1"/>
+    <w:lsdException w:name="Message Header" w:semiHidden="1" w:unhideWhenUsed="1"/>
+    <w:lsdException w:name="Subtitle" w:uiPriority="11" w:qFormat="1"/>
+    <w:lsdException w:name="Salutation" w:semiHidden="1" w:unhideWhenUsed="1"/>
+    <w:lsdException w:name="Date" w:semiHidden="1" w:unhideWhenUsed="1"/>
+    <w:lsdException w:name="Body Text First Indent" w:semiHidden="1" w:unhideWhenUsed="1"/>
+    <w:lsdException w:name="Body Text First Indent 2" w:semiHidden="1" w:unhideWhenUsed="1"/>
+    <w:lsdException w:name="Note Heading" w:semiHidden="1" w:unhideWhenUsed="1"/>
+    <w:lsdException w:name="Body Text 2" w:semiHidden="1" w:unhideWhenUsed="1"/>
+    <w:lsdException w:name="Body Text 3" w:semiHidden="1" w:unhideWhenUsed="1"/>
+    <w:lsdException w:name="Body Text Indent 2" w:semiHidden="1" w:unhideWhenUsed="1"/>
+    <w:lsdException w:name="Body Text Indent 3" w:semiHidden="1" w:unhideWhenUsed="1"/>
+    <w:lsdException w:name="Block Text" w:semiHidden="1" w:unhideWhenUsed="1"/>
+    <w:lsdException w:name="Hyperlink" w:semiHidden="1" w:unhideWhenUsed="1"/>
+    <w:lsdException w:name="FollowedHyperlink" w:semiHidden="1" w:unhideWhenUsed="1"/>
+    <w:lsdException w:name="Strong" w:uiPriority="22" w:qFormat="1"/>
+    <w:lsdException w:name="Emphasis" w:uiPriority="20" w:qFormat="1"/>
+    <w:lsdException w:name="Document Map" w:semiHidden="1" w:unhideWhenUsed="1"/>
+    <w:lsdException w:name="Plain Text" w:semiHidden="1" w:unhideWhenUsed="1"/>
+    <w:lsdException w:name="E-mail Signature" w:semiHidden="1" w:unhideWhenUsed="1"/>
+    <w:lsdException w:name="HTML Top of Form" w:semiHidden="1" w:unhideWhenUsed="1"/>
+    <w:lsdException w:name="HTML Bottom of Form" w:semiHidden="1" w:unhideWhenUsed="1"/>
+    <w:lsdException w:name="Normal (Web)" w:semiHidden="1" w:unhideWhenUsed="1"/>
+    <w:lsdException w:name="HTML Acronym" w:semiHidden="1" w:unhideWhenUsed="1"/>
+    <w:lsdException w:name="HTML Address" w:semiHidden="1" w:unhideWhenUsed="1"/>
+    <w:lsdException w:name="HTML Cite" w:semiHidden="1" w:unhideWhenUsed="1"/>
+    <w:lsdException w:name="HTML Code" w:semiHidden="1" w:unhideWhenUsed="1"/>
+    <w:lsdException w:name="HTML Definition" w:semiHidden="1" w:unhideWhenUsed="1"/>
+    <w:lsdException w:name="HTML Keyboard" w:semiHidden="1" w:unhideWhenUsed="1"/>
+    <w:lsdException w:name="HTML Preformatted" w:semiHidden="1" w:unhideWhenUsed="1"/>
+    <w:lsdException w:name="HTML Sample" w:semiHidden="1" w:unhideWhenUsed="1"/>
+    <w:lsdException w:name="HTML Typewriter" w:semiHidden="1" w:unhideWhenUsed="1"/>
+    <w:lsdException w:name="HTML Variable" w:semiHidden="1" w:unhideWhenUsed="1"/>
+    <w:lsdException w:name="Normal Table" w:semiHidden="1" w:unhideWhenUsed="1"/>
+    <w:lsdException w:name="annotation subject" w:semiHidden="1" w:unhideWhenUsed="1"/>
+    <w:lsdException w:name="No List" w:semiHidden="1" w:unhideWhenUsed="1"/>
+    <w:lsdException w:name="Outline List 1" w:semiHidden="1" w:unhideWhenUsed="1"/>
+    <w:lsdException w:name="Outline List 2" w:semiHidden="1" w:unhideWhenUsed="1"/>
+    <w:lsdException w:name="Outline List 3" w:semiHidden="1" w:unhideWhenUsed="1"/>
+    <w:lsdException w:name="Table Simple 1" w:semiHidden="1" w:unhideWhenUsed="1"/>
+    <w:lsdException w:name="Table Simple 2" w:semiHidden="1" w:unhideWhenUsed="1"/>
+    <w:lsdException w:name="Table Simple 3" w:semiHidden="1" w:unhideWhenUsed="1"/>
+    <w:lsdException w:name="Table Classic 1" w:semiHidden="1" w:unhideWhenUsed="1"/>
+    <w:lsdException w:name="Table Classic 2" w:semiHidden="1" w:unhideWhenUsed="1"/>
+    <w:lsdException w:name="Table Classic 3" w:semiHidden="1" w:unhideWhenUsed="1"/>
+    <w:lsdException w:name="Table Classic 4" w:semiHidden="1" w:unhideWhenUsed="1"/>
+    <w:lsdException w:name="Table Colorful 1" w:semiHidden="1" w:unhideWhenUsed="1"/>
+    <w:lsdException w:name="Table Colorful 2" w:semiHidden="1" w:unhideWhenUsed="1"/>
+    <w:lsdException w:name="Table Colorful 3" w:semiHidden="1" w:unhideWhenUsed="1"/>
+    <w:lsdException w:name="Table Columns 1" w:semiHidden="1" w:unhideWhenUsed="1"/>
+    <w:lsdException w:name="Table Columns 2" w:semiHidden="1" w:unhideWhenUsed="1"/>
+    <w:lsdException w:name="Table Columns 3" w:semiHidden="1" w:unhideWhenUsed="1"/>
+    <w:lsdException w:name="Table Columns 4" w:semiHidden="1" w:unhideWhenUsed="1"/>
+    <w:lsdException w:name="Table Columns 5" w:semiHidden="1" w:unhideWhenUsed="1"/>
+    <w:lsdException w:name="Table Grid 1" w:semiHidden="1" w:unhideWhenUsed="1"/>
+    <w:lsdException w:name="Table Grid 2" w:semiHidden="1" w:unhideWhenUsed="1"/>
+    <w:lsdException w:name="Table Grid 3" w:semiHidden="1" w:unhideWhenUsed="1"/>
+    <w:lsdException w:name="Table Grid 4" w:semiHidden="1" w:unhideWhenUsed="1"/>
+    <w:lsdException w:name="Table Grid 5" w:semiHidden="1" w:unhideWhenUsed="1"/>
+    <w:lsdException w:name="Table Grid 6" w:semiHidden="1" w:unhideWhenUsed="1"/>
+    <w:lsdException w:name="Table Grid 7" w:semiHidden="1" w:unhideWhenUsed="1"/>
+    <w:lsdException w:name="Table Grid 8" w:semiHidden="1" w:unhideWhenUsed="1"/>
+    <w:lsdException w:name="Table List 1" w:semiHidden="1" w:unhideWhenUsed="1"/>
+    <w:lsdException w:name="Table List 2" w:semiHidden="1" w:unhideWhenUsed="1"/>
+    <w:lsdException w:name="Table List 3" w:semiHidden="1" w:unhideWhenUsed="1"/>
+    <w:lsdException w:name="Table List 4" w:semiHidden="1" w:unhideWhenUsed="1"/>
+    <w:lsdException w:name="Table List 5" w:semiHidden="1" w:unhideWhenUsed="1"/>
+    <w:lsdException w:name="Table List 6" w:semiHidden="1" w:unhideWhenUsed="1"/>
+    <w:lsdException w:name="Table List 7" w:semiHidden="1" w:unhideWhenUsed="1"/>
+    <w:lsdException w:name="Table List 8" w:semiHidden="1" w:unhideWhenUsed="1"/>
+    <w:lsdException w:name="Table 3D effects 1" w:semiHidden="1" w:unhideWhenUsed="1"/>
+    <w:lsdException w:name="Table 3D effects 2" w:semiHidden="1" w:unhideWhenUsed="1"/>
+    <w:lsdException w:name="Table 3D effects 3" w:semiHidden="1" w:unhideWhenUsed="1"/>
+    <w:lsdException w:name="Table Contemporary" w:semiHidden="1" w:unhideWhenUsed="1"/>
+    <w:lsdException w:name="Table Elegant" w:semiHidden="1" w:unhideWhenUsed="1"/>
+    <w:lsdException w:name="Table Professional" w:semiHidden="1" w:unhideWhenUsed="1"/>
+    <w:lsdException w:name="Table Subtle 1" w:semiHidden="1" w:unhideWhenUsed="1"/>
+    <w:lsdException w:name="Table Subtle 2" w:semiHidden="1" w:unhideWhenUsed="1"/>
+    <w:lsdException w:name="Table Web 1" w:semiHidden="1" w:unhideWhenUsed="1"/>
+    <w:lsdException w:name="Table Web 2" w:semiHidden="1" w:unhideWhenUsed="1"/>
+    <w:lsdException w:name="Table Web 3" w:semiHidden="1" w:unhideWhenUsed="1"/>
+    <w:lsdException w:name="Balloon Text" w:semiHidden="1" w:unhideWhenUsed="1"/>
+    <w:lsdException w:name="Table Grid" w:uiPriority="39"/>
+    <w:lsdException w:name="Table Theme" w:semiHidden="1" w:unhideWhenUsed="1"/>
+    <w:lsdException w:name="Placeholder Text" w:semiHidden="1"/>
+    <w:lsdException w:name="No Spacing" w:uiPriority="1" w:qFormat="1"/>
+    <w:lsdException w:name="Light Shading" w:uiPriority="60"/>
+    <w:lsdException w:name="Light List" w:uiPriority="61"/>
+    <w:lsdException w:name="Light Grid" w:uiPriority="62"/>
+    <w:lsdException w:name="Medium Shading 1" w:uiPriority="63"/>
+    <w:lsdException w:name="Medium Shading 2" w:uiPriority="64"/>
+    <w:lsdException w:name="Medium List 1" w:uiPriority="65"/>
+    <w:lsdException w:name="Medium List 2" w:uiPriority="66"/>
+    <w:lsdException w:name="Medium Grid 1" w:uiPriority="67"/>
+    <w:lsdException w:name="Medium Grid 2" w:uiPriority="68"/>
+    <w:lsdException w:name="Medium Grid 3" w:uiPriority="69"/>
+    <w:lsdException w:name="Dark List" w:uiPriority="70"/>
+    <w:lsdException w:name="Colorful Shading" w:uiPriority="71"/>
+    <w:lsdException w:name="Colorful List" w:uiPriority="72"/>
+    <w:lsdException w:name="Colorful Grid" w:uiPriority="73"/>
+    <w:lsdException w:name="Light Shading Accent 1" w:uiPriority="60"/>
+    <w:lsdException w:name="Light List Accent 1" w:uiPriority="61"/>
+    <w:lsdException w:name="Light Grid Accent 1" w:uiPriority="62"/>
+    <w:lsdException w:name="Medium Shading 1 Accent 1" w:uiPriority="63"/>
+    <w:lsdException w:name="Medium Shading 2 Accent 1" w:uiPriority="64"/>
+    <w:lsdException w:name="Medium List 1 Accent 1" w:uiPriority="65"/>
+    <w:lsdException w:name="Revision" w:semiHidden="1"/>
+    <w:lsdException w:name="List Paragraph" w:uiPriority="34" w:qFormat="1"/>
+    <w:lsdException w:name="Quote" w:uiPriority="29" w:qFormat="1"/>
+    <w:lsdException w:name="Intense Quote" w:uiPriority="30" w:qFormat="1"/>
+    <w:lsdException w:name="Medium List 2 Accent 1" w:uiPriority="66"/>
+    <w:lsdException w:name="Medium Grid 1 Accent 1" w:uiPriority="67"/>
+    <w:lsdException w:name="Medium Grid 2 Accent 1" w:uiPriority="68"/>
+    <w:lsdException w:name="Medium Grid 3 Accent 1" w:uiPriority="69"/>
+    <w:lsdException w:name="Dark List Accent 1" w:uiPriority="70"/>
+    <w:lsdException w:name="Colorful Shading Accent 1" w:uiPriority="71"/>
+    <w:lsdException w:name="Colorful List Accent 1" w:uiPriority="72"/>
+    <w:lsdException w:name="Colorful Grid Accent 1" w:uiPriority="73"/>
+    <w:lsdException w:name="Light Shading Accent 2" w:uiPriority="60"/>
+    <w:lsdException w:name="Light List Accent 2" w:uiPriority="61"/>
+    <w:lsdException w:name="Light Grid Accent 2" w:uiPriority="62"/>
+    <w:lsdException w:name="Medium Shading 1 Accent 2" w:uiPriority="63"/>
+    <w:lsdException w:name="Medium Shading 2 Accent 2" w:uiPriority="64"/>
+    <w:lsdException w:name="Medium List 1 Accent 2" w:uiPriority="65"/>
+    <w:lsdException w:name="Medium List 2 Accent 2" w:uiPriority="66"/>
+    <w:lsdException w:name="Medium Grid 1 Accent 2" w:uiPriority="67"/>
+    <w:lsdException w:name="Medium Grid 2 Accent 2" w:uiPriority="68"/>
+    <w:lsdException w:name="Medium Grid 3 Accent 2" w:uiPriority="69"/>
+    <w:lsdException w:name="Dark List Accent 2" w:uiPriority="70"/>
+    <w:lsdException w:name="Colorful Shading Accent 2" w:uiPriority="71"/>
+    <w:lsdException w:name="Colorful List Accent 2" w:uiPriority="72"/>
+    <w:lsdException w:name="Colorful Grid Accent 2" w:uiPriority="73"/>
+    <w:lsdException w:name="Light Shading Accent 3" w:uiPriority="60"/>
+    <w:lsdException w:name="Light List Accent 3" w:uiPriority="61"/>
+    <w:lsdException w:name="Light Grid Accent 3" w:uiPriority="62"/>
+    <w:lsdException w:name="Medium Shading 1 Accent 3" w:uiPriority="63"/>
+    <w:lsdException w:name="Medium Shading 2 Accent 3" w:uiPriority="64"/>
+    <w:lsdException w:name="Medium List 1 Accent 3" w:uiPriority="65"/>
+    <w:lsdException w:name="Medium List 2 Accent 3" w:uiPriority="66"/>
+    <w:lsdException w:name="Medium Grid 1 Accent 3" w:uiPriority="67"/>
+    <w:lsdException w:name="Medium Grid 2 Accent 3" w:uiPriority="68"/>
+    <w:lsdException w:name="Medium Grid 3 Accent 3" w:uiPriority="69"/>
+    <w:lsdException w:name="Dark List Accent 3" w:uiPriority="70"/>
+    <w:lsdException w:name="Colorful Shading Accent 3" w:uiPriority="71"/>
+    <w:lsdException w:name="Colorful List Accent 3" w:uiPriority="72"/>
+    <w:lsdException w:name="Colorful Grid Accent 3" w:uiPriority="73"/>
+    <w:lsdException w:name="Light Shading Accent 4" w:uiPriority="60"/>
+    <w:lsdException w:name="Light List Accent 4" w:uiPriority="61"/>
+    <w:lsdException w:name="Light Grid Accent 4" w:uiPriority="62"/>
+    <w:lsdException w:name="Medium Shading 1 Accent 4" w:uiPriority="63"/>
+    <w:lsdException w:name="Medium Shading 2 Accent 4" w:uiPriority="64"/>
+    <w:lsdException w:name="Medium List 1 Accent 4" w:uiPriority="65"/>
+    <w:lsdException w:name="Medium List 2 Accent 4" w:uiPriority="66"/>
+    <w:lsdException w:name="Medium Grid 1 Accent 4" w:uiPriority="67"/>
+    <w:lsdException w:name="Medium Grid 2 Accent 4" w:uiPriority="68"/>
+    <w:lsdException w:name="Medium Grid 3 Accent 4" w:uiPriority="69"/>
+    <w:lsdException w:name="Dark List Accent 4" w:uiPriority="70"/>
+    <w:lsdException w:name="Colorful Shading Accent 4" w:uiPriority="71"/>
+    <w:lsdException w:name="Colorful List Accent 4" w:uiPriority="72"/>
+    <w:lsdException w:name="Colorful Grid Accent 4" w:uiPriority="73"/>
+    <w:lsdException w:name="Light Shading Accent 5" w:uiPriority="60"/>
+    <w:lsdException w:name="Light List Accent 5" w:uiPriority="61"/>
+    <w:lsdException w:name="Light Grid Accent 5" w:uiPriority="62"/>
+    <w:lsdException w:name="Medium Shading 1 Accent 5" w:uiPriority="63"/>
+    <w:lsdException w:name="Medium Shading 2 Accent 5" w:uiPriority="64"/>
+    <w:lsdException w:name="Medium List 1 Accent 5" w:uiPriority="65"/>
+    <w:lsdException w:name="Medium List 2 Accent 5" w:uiPriority="66"/>
+    <w:lsdException w:name="Medium Grid 1 Accent 5" w:uiPriority="67"/>
+    <w:lsdException w:name="Medium Grid 2 Accent 5" w:uiPriority="68"/>
+    <w:lsdException w:name="Medium Grid 3 Accent 5" w:uiPriority="69"/>
+    <w:lsdException w:name="Dark List Accent 5" w:uiPriority="70"/>
+    <w:lsdException w:name="Colorful Shading Accent 5" w:uiPriority="71"/>
+    <w:lsdException w:name="Colorful List Accent 5" w:uiPriority="72"/>
+    <w:lsdException w:name="Colorful Grid Accent 5" w:uiPriority="73"/>
+    <w:lsdException w:name="Light Shading Accent 6" w:uiPriority="60"/>
+    <w:lsdException w:name="Light List Accent 6" w:uiPriority="61"/>
+    <w:lsdException w:name="Light Grid Accent 6" w:uiPriority="62"/>
+    <w:lsdException w:name="Medium Shading 1 Accent 6" w:uiPriority="63"/>
+    <w:lsdException w:name="Medium Shading 2 Accent 6" w:uiPriority="64"/>
+    <w:lsdException w:name="Medium List 1 Accent 6" w:uiPriority="65"/>
+    <w:lsdException w:name="Medium List 2 Accent 6" w:uiPriority="66"/>
+    <w:lsdException w:name="Medium Grid 1 Accent 6" w:uiPriority="67"/>
+    <w:lsdException w:name="Medium Grid 2 Accent 6" w:uiPriority="68"/>
+    <w:lsdException w:name="Medium Grid 3 Accent 6" w:uiPriority="69"/>
+    <w:lsdException w:name="Dark List Accent 6" w:uiPriority="70"/>
+    <w:lsdException w:name="Colorful Shading Accent 6" w:uiPriority="71"/>
+    <w:lsdException w:name="Colorful List Accent 6" w:uiPriority="72"/>
+    <w:lsdException w:name="Colorful Grid Accent 6" w:uiPriority="73"/>
+    <w:lsdException w:name="Subtle Emphasis" w:uiPriority="19" w:qFormat="1"/>
+    <w:lsdException w:name="Intense Emphasis" w:uiPriority="21" w:qFormat="1"/>
+    <w:lsdException w:name="Subtle Reference" w:uiPriority="31" w:qFormat="1"/>
+    <w:lsdException w:name="Intense Reference" w:uiPriority="32" w:qFormat="1"/>
+    <w:lsdException w:name="Book Title" w:uiPriority="33" w:qFormat="1"/>
+    <w:lsdException w:name="Bibliography" w:semiHidden="1" w:uiPriority="37" w:unhideWhenUsed="1"/>
+    <w:lsdException w:name="TOC Heading" w:semiHidden="1" w:uiPriority="39" w:unhideWhenUsed="1" w:qFormat="1"/>
+    <w:lsdException w:name="Plain Table 1" w:uiPriority="41"/>
+    <w:lsdException w:name="Plain Table 2" w:uiPriority="42"/>
+    <w:lsdException w:name="Plain Table 3" w:uiPriority="43"/>
+    <w:lsdException w:name="Plain Table 4" w:uiPriority="44"/>
+    <w:lsdException w:name="Plain Table 5" w:uiPriority="45"/>
+    <w:lsdException w:name="Grid Table Light" w:uiPriority="40"/>
+    <w:lsdException w:name="Grid Table 1 Light" w:uiPriority="46"/>
+    <w:lsdException w:name="Grid Table 2" w:uiPriority="47"/>
+    <w:lsdException w:name="Grid Table 3" w:uiPriority="48"/>
+    <w:lsdException w:name="Grid Table 4" w:uiPriority="49"/>
+    <w:lsdException w:name="Grid Table 5 Dark" w:uiPriority="50"/>
+    <w:lsdException w:name="Grid Table 6 Colorful" w:uiPriority="51"/>
+    <w:lsdException w:name="Grid Table 7 Colorful" w:uiPriority="52"/>
+    <w:lsdException w:name="Grid Table 1 Light Accent 1" w:uiPriority="46"/>
+    <w:lsdException w:name="Grid Table 2 Accent 1" w:uiPriority="47"/>
+    <w:lsdException w:name="Grid Table 3 Accent 1" w:uiPriority="48"/>
+    <w:lsdException w:name="Grid Table 4 Accent 1" w:uiPriority="49"/>
+    <w:lsdException w:name="Grid Table 5 Dark Accent 1" w:uiPriority="50"/>
+    <w:lsdException w:name="Grid Table 6 Colorful Accent 1" w:uiPriority="51"/>
+    <w:lsdException w:name="Grid Table 7 Colorful Accent 1" w:uiPriority="52"/>
+    <w:lsdException w:name="Grid Table 1 Light Accent 2" w:uiPriority="46"/>
+    <w:lsdException w:name="Grid Table 2 Accent 2" w:uiPriority="47"/>
+    <w:lsdException w:name="Grid Table 3 Accent 2" w:uiPriority="48"/>
+    <w:lsdException w:name="Grid Table 4 Accent 2" w:uiPriority="49"/>
+    <w:lsdException w:name="Grid Table 5 Dark Accent 2" w:uiPriority="50"/>
+    <w:lsdException w:name="Grid Table 6 Colorful Accent 2" w:uiPriority="51"/>
+    <w:lsdException w:name="Grid Table 7 Colorful Accent 2" w:uiPriority="52"/>
+    <w:lsdException w:name="Grid Table 1 Light Accent 3" w:uiPriority="46"/>
+    <w:lsdException w:name="Grid Table 2 Accent 3" w:uiPriority="47"/>
+    <w:lsdException w:name="Grid Table 3 Accent 3" w:uiPriority="48"/>
+    <w:lsdException w:name="Grid Table 4 Accent 3" w:uiPriority="49"/>
+    <w:lsdException w:name="Grid Table 5 Dark Accent 3" w:uiPriority="50"/>
+    <w:lsdException w:name="Grid Table 6 Colorful Accent 3" w:uiPriority="51"/>
+    <w:lsdException w:name="Grid Table 7 Colorful Accent 3" w:uiPriority="52"/>
+    <w:lsdException w:name="Grid Table 1 Light Accent 4" w:uiPriority="46"/>
+    <w:lsdException w:name="Grid Table 2 Accent 4" w:uiPriority="47"/>
+    <w:lsdException w:name="Grid Table 3 Accent 4" w:uiPriority="48"/>
+    <w:lsdException w:name="Grid Table 4 Accent 4" w:uiPriority="49"/>
+    <w:lsdException w:name="Grid Table 5 Dark Accent 4" w:uiPriority="50"/>
+    <w:lsdException w:name="Grid Table 6 Colorful Accent 4" w:uiPriority="51"/>
+    <w:lsdException w:name="Grid Table 7 Colorful Accent 4" w:uiPriority="52"/>
+    <w:lsdException w:name="Grid Table 1 Light Accent 5" w:uiPriority="46"/>
+    <w:lsdException w:name="Grid Table 2 Accent 5" w:uiPriority="47"/>
+    <w:lsdException w:name="Grid Table 3 Accent 5" w:uiPriority="48"/>
+    <w:lsdException w:name="Grid Table 4 Accent 5" w:uiPriority="49"/>
+    <w:lsdException w:name="Grid Table 5 Dark Accent 5" w:uiPriority="50"/>
+    <w:lsdException w:name="Grid Table 6 Colorful Accent 5" w:uiPriority="51"/>
+    <w:lsdException w:name="Grid Table 7 Colorful Accent 5" w:uiPriority="52"/>
+    <w:lsdException w:name="Grid Table 1 Light Accent 6" w:uiPriority="46"/>
+    <w:lsdException w:name="Grid Table 2 Accent 6" w:uiPriority="47"/>
+    <w:lsdException w:name="Grid Table 3 Accent 6" w:uiPriority="48"/>
+    <w:lsdException w:name="Grid Table 4 Accent 6" w:uiPriority="49"/>
+    <w:lsdException w:name="Grid Table 5 Dark Accent 6" w:uiPriority="50"/>
+    <w:lsdException w:name="Grid Table 6 Colorful Accent 6" w:uiPriority="51"/>
+    <w:lsdException w:name="Grid Table 7 Colorful Accent 6" w:uiPriority="52"/>
+    <w:lsdException w:name="List Table 1 Light" w:uiPriority="46"/>
+    <w:lsdException w:name="List Table 2" w:uiPriority="47"/>
+    <w:lsdException w:name="List Table 3" w:uiPriority="48"/>
+    <w:lsdException w:name="List Table 4" w:uiPriority="49"/>
+    <w:lsdException w:name="List Table 5 Dark" w:uiPriority="50"/>
+    <w:lsdException w:name="List Table 6 Colorful" w:uiPriority="51"/>
+    <w:lsdException w:name="List Table 7 Colorful" w:uiPriority="52"/>
+    <w:lsdException w:name="List Table 1 Light Accent 1" w:uiPriority="46"/>
+    <w:lsdException w:name="List Table 2 Accent 1" w:uiPriority="47"/>
+    <w:lsdException w:name="List Table 3 Accent 1" w:uiPriority="48"/>
+    <w:lsdException w:name="List Table 4 Accent 1" w:uiPriority="49"/>
+    <w:lsdException w:name="List Table 5 Dark Accent 1" w:uiPriority="50"/>
+    <w:lsdException w:name="List Table 6 Colorful Accent 1" w:uiPriority="51"/>
+    <w:lsdException w:name="List Table 7 Colorful Accent 1" w:uiPriority="52"/>
+    <w:lsdException w:name="List Table 1 Light Accent 2" w:uiPriority="46"/>
+    <w:lsdException w:name="List Table 2 Accent 2" w:uiPriority="47"/>
+    <w:lsdException w:name="List Table 3 Accent 2" w:uiPriority="48"/>
+    <w:lsdException w:name="List Table 4 Accent 2" w:uiPriority="49"/>
+    <w:lsdException w:name="List Table 5 Dark Accent 2" w:uiPriority="50"/>
+    <w:lsdException w:name="List Table 6 Colorful Accent 2" w:uiPriority="51"/>
+    <w:lsdException w:name="List Table 7 Colorful Accent 2" w:uiPriority="52"/>
+    <w:lsdException w:name="List Table 1 Light Accent 3" w:uiPriority="46"/>
+    <w:lsdException w:name="List Table 2 Accent 3" w:uiPriority="47"/>
+    <w:lsdException w:name="List Table 3 Accent 3" w:uiPriority="48"/>
+    <w:lsdException w:name="List Table 4 Accent 3" w:uiPriority="49"/>
+    <w:lsdException w:name="List Table 5 Dark Accent 3" w:uiPriority="50"/>
+    <w:lsdException w:name="List Table 6 Colorful Accent 3" w:uiPriority="51"/>
+    <w:lsdException w:name="List Table 7 Colorful Accent 3" w:uiPriority="52"/>
+    <w:lsdException w:name="List Table 1 Light Accent 4" w:uiPriority="46"/>
+    <w:lsdException w:name="List Table 2 Accent 4" w:uiPriority="47"/>
+    <w:lsdException w:name="List Table 3 Accent 4" w:uiPriority="48"/>
+    <w:lsdException w:name="List Table 4 Accent 4" w:uiPriority="49"/>
+    <w:lsdException w:name="List Table 5 Dark Accent 4" w:uiPriority="50"/>
+    <w:lsdException w:name="List Table 6 Colorful Accent 4" w:uiPriority="51"/>
+    <w:lsdException w:name="List Table 7 Colorful Accent 4" w:uiPriority="52"/>
+    <w:lsdException w:name="List Table 1 Light Accent 5" w:uiPriority="46"/>
+    <w:lsdException w:name="List Table 2 Accent 5" w:uiPriority="47"/>
+    <w:lsdException w:name="List Table 3 Accent 5" w:uiPriority="48"/>
+    <w:lsdException w:name="List Table 4 Accent 5" w:uiPriority="49"/>
+    <w:lsdException w:name="List Table 5 Dark Accent 5" w:uiPriority="50"/>
+    <w:lsdException w:name="List Table 6 Colorful Accent 5" w:uiPriority="51"/>
+    <w:lsdException w:name="List Table 7 Colorful Accent 5" w:uiPriority="52"/>
+    <w:lsdException w:name="List Table 1 Light Accent 6" w:uiPriority="46"/>
+    <w:lsdException w:name="List Table 2 Accent 6" w:uiPriority="47"/>
+    <w:lsdException w:name="List Table 3 Accent 6" w:uiPriority="48"/>
+    <w:lsdException w:name="List Table 4 Accent 6" w:uiPriority="49"/>
+    <w:lsdException w:name="List Table 5 Dark Accent 6" w:uiPriority="50"/>
+    <w:lsdException w:name="List Table 6 Colorful Accent 6" w:uiPriority="51"/>
+    <w:lsdException w:name="List Table 7 Colorful Accent 6" w:uiPriority="52"/>
   </w:latentStyles>
   <w:style w:type="paragraph" w:default="1" w:styleId="Normal">
     <w:name w:val="Normal"/>
@@ -3020,7 +2892,6 @@
     <w:uiPriority w:val="99"/>
     <w:semiHidden/>
     <w:unhideWhenUsed/>
-    <w:qFormat/>
     <w:tblPr>
       <w:tblInd w:w="0" w:type="dxa"/>
       <w:tblCellMar>
@@ -3418,7 +3289,7 @@
   <a:extraClrSchemeLst/>
   <a:extLst>
     <a:ext uri="{05A4C25C-085E-4340-85A3-A5531E510DB2}">
-      <thm15:themeFamily xmlns:thm15="http://schemas.microsoft.com/office/thememl/2012/main" xmlns="" name="Office Theme" id="{62F939B6-93AF-4DB8-9C6B-D6C7DFDC589F}" vid="{4A3C46E8-61CC-4603-A589-7422A47A8E4A}"/>
+      <thm15:themeFamily xmlns:thm15="http://schemas.microsoft.com/office/thememl/2012/main" name="Office Theme" id="{62F939B6-93AF-4DB8-9C6B-D6C7DFDC589F}" vid="{4A3C46E8-61CC-4603-A589-7422A47A8E4A}"/>
     </a:ext>
   </a:extLst>
 </a:theme>
@@ -3429,7 +3300,7 @@
 </file>
 
 <file path=customXml/itemProps1.xml><?xml version="1.0" encoding="utf-8"?>
-<ds:datastoreItem xmlns:ds="http://schemas.openxmlformats.org/officeDocument/2006/customXml" ds:itemID="{9CE1D20C-B376-4872-8359-6AC64F152148}">
+<ds:datastoreItem xmlns:ds="http://schemas.openxmlformats.org/officeDocument/2006/customXml" ds:itemID="{91E15592-15CD-4059-A4C7-7D4A86B60A80}">
   <ds:schemaRefs>
     <ds:schemaRef ds:uri="http://schemas.openxmlformats.org/officeDocument/2006/bibliography"/>
   </ds:schemaRefs>

</xml_diff>

<commit_message>
Añadido cosas a guia de estilo
</commit_message>
<xml_diff>
--- a/Guia de estilos.docx
+++ b/Guia de estilos.docx
@@ -10,9 +10,18 @@
           <w:docPartUnique/>
         </w:docPartObj>
       </w:sdtPr>
-      <w:sdtEndPr/>
+      <w:sdtEndPr>
+        <w:rPr>
+          <w:rFonts w:ascii="Times New Roman" w:hAnsi="Times New Roman" w:cs="Times New Roman"/>
+        </w:rPr>
+      </w:sdtEndPr>
       <w:sdtContent>
         <w:p>
+          <w:pPr>
+            <w:rPr>
+              <w:rFonts w:ascii="Times New Roman" w:hAnsi="Times New Roman" w:cs="Times New Roman"/>
+            </w:rPr>
+          </w:pPr>
           <w:r>
             <w:rPr>
               <w:noProof/>
@@ -42,8 +51,8 @@
                         <w:tblLook w:val="04A0" w:firstRow="1" w:lastRow="0" w:firstColumn="1" w:lastColumn="0" w:noHBand="0" w:noVBand="1"/>
                       </w:tblPr>
                       <w:tblGrid>
-                        <w:gridCol w:w="6872"/>
-                        <w:gridCol w:w="5807"/>
+                        <w:gridCol w:w="6869"/>
+                        <w:gridCol w:w="5804"/>
                       </w:tblGrid>
                       <w:tr>
                         <w:trPr>
@@ -234,6 +243,9 @@
             </w:pict>
           </w:r>
           <w:r>
+            <w:rPr>
+              <w:rFonts w:ascii="Times New Roman" w:hAnsi="Times New Roman" w:cs="Times New Roman"/>
+            </w:rPr>
             <w:br w:type="page"/>
           </w:r>
         </w:p>
@@ -242,8 +254,14 @@
     <w:p>
       <w:pPr>
         <w:pStyle w:val="Ttulo1"/>
-      </w:pPr>
-      <w:r>
+        <w:rPr>
+          <w:rFonts w:ascii="Times New Roman" w:hAnsi="Times New Roman" w:cs="Times New Roman"/>
+        </w:rPr>
+      </w:pPr>
+      <w:r>
+        <w:rPr>
+          <w:rFonts w:ascii="Times New Roman" w:hAnsi="Times New Roman" w:cs="Times New Roman"/>
+        </w:rPr>
         <w:lastRenderedPageBreak/>
         <w:t>CLASIFICACIÓN DE ELEMENTOS</w:t>
       </w:r>
@@ -251,6 +269,7 @@
     <w:p>
       <w:pPr>
         <w:rPr>
+          <w:rFonts w:ascii="Times New Roman" w:hAnsi="Times New Roman" w:cs="Times New Roman"/>
           <w:sz w:val="32"/>
           <w:szCs w:val="32"/>
         </w:rPr>
@@ -260,12 +279,14 @@
       <w:pPr>
         <w:pStyle w:val="Prrafodelista"/>
         <w:rPr>
+          <w:rFonts w:ascii="Times New Roman" w:hAnsi="Times New Roman" w:cs="Times New Roman"/>
           <w:sz w:val="32"/>
           <w:szCs w:val="32"/>
         </w:rPr>
       </w:pPr>
       <w:r>
         <w:rPr>
+          <w:rFonts w:ascii="Times New Roman" w:hAnsi="Times New Roman" w:cs="Times New Roman"/>
           <w:noProof/>
           <w:sz w:val="32"/>
           <w:szCs w:val="32"/>
@@ -300,8 +321,9 @@
     <w:p>
       <w:pPr>
         <w:rPr>
-          <w:sz w:val="32"/>
-          <w:szCs w:val="32"/>
+          <w:rFonts w:ascii="Times New Roman" w:hAnsi="Times New Roman" w:cs="Times New Roman"/>
+          <w:sz w:val="24"/>
+          <w:szCs w:val="24"/>
         </w:rPr>
       </w:pPr>
     </w:p>
@@ -316,21 +338,24 @@
           <w:tab w:val="left" w:pos="1073"/>
         </w:tabs>
         <w:rPr>
-          <w:sz w:val="32"/>
-          <w:szCs w:val="32"/>
-        </w:rPr>
-      </w:pPr>
-      <w:r>
-        <w:rPr>
-          <w:sz w:val="32"/>
-          <w:szCs w:val="32"/>
+          <w:rFonts w:ascii="Times New Roman" w:hAnsi="Times New Roman" w:cs="Times New Roman"/>
+          <w:sz w:val="24"/>
+          <w:szCs w:val="24"/>
+        </w:rPr>
+      </w:pPr>
+      <w:r>
+        <w:rPr>
+          <w:rFonts w:ascii="Times New Roman" w:hAnsi="Times New Roman" w:cs="Times New Roman"/>
+          <w:sz w:val="24"/>
+          <w:szCs w:val="24"/>
         </w:rPr>
         <w:t>Logotipo de la academia</w:t>
       </w:r>
       <w:r>
         <w:rPr>
-          <w:sz w:val="32"/>
-          <w:szCs w:val="32"/>
+          <w:rFonts w:ascii="Times New Roman" w:hAnsi="Times New Roman" w:cs="Times New Roman"/>
+          <w:sz w:val="24"/>
+          <w:szCs w:val="24"/>
         </w:rPr>
         <w:t>.</w:t>
       </w:r>
@@ -346,21 +371,24 @@
           <w:tab w:val="left" w:pos="1073"/>
         </w:tabs>
         <w:rPr>
-          <w:sz w:val="32"/>
-          <w:szCs w:val="32"/>
-        </w:rPr>
-      </w:pPr>
-      <w:r>
-        <w:rPr>
-          <w:sz w:val="32"/>
-          <w:szCs w:val="32"/>
+          <w:rFonts w:ascii="Times New Roman" w:hAnsi="Times New Roman" w:cs="Times New Roman"/>
+          <w:sz w:val="24"/>
+          <w:szCs w:val="24"/>
+        </w:rPr>
+      </w:pPr>
+      <w:r>
+        <w:rPr>
+          <w:rFonts w:ascii="Times New Roman" w:hAnsi="Times New Roman" w:cs="Times New Roman"/>
+          <w:sz w:val="24"/>
+          <w:szCs w:val="24"/>
         </w:rPr>
         <w:t>Nombre de la academia en la cabecera</w:t>
       </w:r>
       <w:r>
         <w:rPr>
-          <w:sz w:val="32"/>
-          <w:szCs w:val="32"/>
+          <w:rFonts w:ascii="Times New Roman" w:hAnsi="Times New Roman" w:cs="Times New Roman"/>
+          <w:sz w:val="24"/>
+          <w:szCs w:val="24"/>
         </w:rPr>
         <w:t>.</w:t>
       </w:r>
@@ -368,15 +396,17 @@
     <w:p>
       <w:pPr>
         <w:rPr>
-          <w:sz w:val="32"/>
-          <w:szCs w:val="32"/>
-        </w:rPr>
-      </w:pPr>
-      <w:r>
-        <w:rPr>
+          <w:rFonts w:ascii="Times New Roman" w:hAnsi="Times New Roman" w:cs="Times New Roman"/>
+          <w:sz w:val="24"/>
+          <w:szCs w:val="24"/>
+        </w:rPr>
+      </w:pPr>
+      <w:r>
+        <w:rPr>
+          <w:rFonts w:ascii="Times New Roman" w:hAnsi="Times New Roman" w:cs="Times New Roman"/>
           <w:noProof/>
-          <w:sz w:val="32"/>
-          <w:szCs w:val="32"/>
+          <w:sz w:val="24"/>
+          <w:szCs w:val="24"/>
           <w:lang w:eastAsia="es-ES"/>
         </w:rPr>
         <w:pict>
@@ -415,8 +445,9 @@
       <w:pPr>
         <w:pStyle w:val="Prrafodelista"/>
         <w:rPr>
-          <w:sz w:val="32"/>
-          <w:szCs w:val="32"/>
+          <w:rFonts w:ascii="Times New Roman" w:hAnsi="Times New Roman" w:cs="Times New Roman"/>
+          <w:sz w:val="24"/>
+          <w:szCs w:val="24"/>
         </w:rPr>
       </w:pPr>
     </w:p>
@@ -428,14 +459,16 @@
           <w:numId w:val="2"/>
         </w:numPr>
         <w:rPr>
-          <w:sz w:val="32"/>
-          <w:szCs w:val="32"/>
-        </w:rPr>
-      </w:pPr>
-      <w:r>
-        <w:rPr>
-          <w:sz w:val="32"/>
-          <w:szCs w:val="32"/>
+          <w:rFonts w:ascii="Times New Roman" w:hAnsi="Times New Roman" w:cs="Times New Roman"/>
+          <w:sz w:val="24"/>
+          <w:szCs w:val="24"/>
+        </w:rPr>
+      </w:pPr>
+      <w:r>
+        <w:rPr>
+          <w:rFonts w:ascii="Times New Roman" w:hAnsi="Times New Roman" w:cs="Times New Roman"/>
+          <w:sz w:val="24"/>
+          <w:szCs w:val="24"/>
         </w:rPr>
         <w:t>La cabecera la cual va a estar implementada en cada una de las páginas.</w:t>
       </w:r>
@@ -448,14 +481,16 @@
           <w:numId w:val="2"/>
         </w:numPr>
         <w:rPr>
-          <w:sz w:val="32"/>
-          <w:szCs w:val="32"/>
-        </w:rPr>
-      </w:pPr>
-      <w:r>
-        <w:rPr>
-          <w:sz w:val="32"/>
-          <w:szCs w:val="32"/>
+          <w:rFonts w:ascii="Times New Roman" w:hAnsi="Times New Roman" w:cs="Times New Roman"/>
+          <w:sz w:val="24"/>
+          <w:szCs w:val="24"/>
+        </w:rPr>
+      </w:pPr>
+      <w:r>
+        <w:rPr>
+          <w:rFonts w:ascii="Times New Roman" w:hAnsi="Times New Roman" w:cs="Times New Roman"/>
+          <w:sz w:val="24"/>
+          <w:szCs w:val="24"/>
         </w:rPr>
         <w:t>La barra de navegación: nos va a permitir podernos por las diferentes secciones que forma la página web.</w:t>
       </w:r>
@@ -463,15 +498,17 @@
     <w:p>
       <w:pPr>
         <w:rPr>
-          <w:sz w:val="32"/>
-          <w:szCs w:val="32"/>
-        </w:rPr>
-      </w:pPr>
-      <w:r>
-        <w:rPr>
+          <w:rFonts w:ascii="Times New Roman" w:hAnsi="Times New Roman" w:cs="Times New Roman"/>
+          <w:sz w:val="24"/>
+          <w:szCs w:val="24"/>
+        </w:rPr>
+      </w:pPr>
+      <w:r>
+        <w:rPr>
+          <w:rFonts w:ascii="Times New Roman" w:hAnsi="Times New Roman" w:cs="Times New Roman"/>
           <w:noProof/>
-          <w:sz w:val="32"/>
-          <w:szCs w:val="32"/>
+          <w:sz w:val="24"/>
+          <w:szCs w:val="24"/>
           <w:lang w:eastAsia="es-ES"/>
         </w:rPr>
         <w:pict>
@@ -503,8 +540,9 @@
     <w:p>
       <w:pPr>
         <w:rPr>
-          <w:sz w:val="32"/>
-          <w:szCs w:val="32"/>
+          <w:rFonts w:ascii="Times New Roman" w:hAnsi="Times New Roman" w:cs="Times New Roman"/>
+          <w:sz w:val="24"/>
+          <w:szCs w:val="24"/>
         </w:rPr>
       </w:pPr>
     </w:p>
@@ -516,14 +554,16 @@
           <w:numId w:val="2"/>
         </w:numPr>
         <w:rPr>
-          <w:sz w:val="32"/>
-          <w:szCs w:val="32"/>
-        </w:rPr>
-      </w:pPr>
-      <w:r>
-        <w:rPr>
-          <w:sz w:val="32"/>
-          <w:szCs w:val="32"/>
+          <w:rFonts w:ascii="Times New Roman" w:hAnsi="Times New Roman" w:cs="Times New Roman"/>
+          <w:sz w:val="24"/>
+          <w:szCs w:val="24"/>
+        </w:rPr>
+      </w:pPr>
+      <w:r>
+        <w:rPr>
+          <w:rFonts w:ascii="Times New Roman" w:hAnsi="Times New Roman" w:cs="Times New Roman"/>
+          <w:sz w:val="24"/>
+          <w:szCs w:val="24"/>
         </w:rPr>
         <w:t>El contenido va a estar formado por una descripción de los diferentes niveles de enseñanza, en cada uno de ellos habrá una breve descripción y en las ramas de dicho nivel contendrá listas con las distintas asignaturas que lo componen.</w:t>
       </w:r>
@@ -531,23 +571,26 @@
     <w:p>
       <w:pPr>
         <w:rPr>
-          <w:sz w:val="32"/>
-          <w:szCs w:val="32"/>
-        </w:rPr>
-      </w:pPr>
-    </w:p>
-    <w:p>
-      <w:pPr>
-        <w:rPr>
-          <w:sz w:val="32"/>
-          <w:szCs w:val="32"/>
-        </w:rPr>
-      </w:pPr>
-      <w:r>
-        <w:rPr>
+          <w:rFonts w:ascii="Times New Roman" w:hAnsi="Times New Roman" w:cs="Times New Roman"/>
+          <w:sz w:val="24"/>
+          <w:szCs w:val="24"/>
+        </w:rPr>
+      </w:pPr>
+    </w:p>
+    <w:p>
+      <w:pPr>
+        <w:rPr>
+          <w:rFonts w:ascii="Times New Roman" w:hAnsi="Times New Roman" w:cs="Times New Roman"/>
+          <w:sz w:val="24"/>
+          <w:szCs w:val="24"/>
+        </w:rPr>
+      </w:pPr>
+      <w:r>
+        <w:rPr>
+          <w:rFonts w:ascii="Times New Roman" w:hAnsi="Times New Roman" w:cs="Times New Roman"/>
           <w:noProof/>
-          <w:sz w:val="32"/>
-          <w:szCs w:val="32"/>
+          <w:sz w:val="24"/>
+          <w:szCs w:val="24"/>
           <w:lang w:eastAsia="es-ES"/>
         </w:rPr>
         <w:pict>
@@ -585,8 +628,9 @@
     <w:p>
       <w:pPr>
         <w:rPr>
-          <w:sz w:val="32"/>
-          <w:szCs w:val="32"/>
+          <w:rFonts w:ascii="Times New Roman" w:hAnsi="Times New Roman" w:cs="Times New Roman"/>
+          <w:sz w:val="24"/>
+          <w:szCs w:val="24"/>
         </w:rPr>
       </w:pPr>
     </w:p>
@@ -598,29 +642,59 @@
           <w:numId w:val="2"/>
         </w:numPr>
         <w:rPr>
+          <w:rFonts w:ascii="Times New Roman" w:hAnsi="Times New Roman" w:cs="Times New Roman"/>
+          <w:sz w:val="24"/>
+          <w:szCs w:val="24"/>
+        </w:rPr>
+      </w:pPr>
+      <w:r>
+        <w:rPr>
+          <w:rFonts w:ascii="Times New Roman" w:hAnsi="Times New Roman" w:cs="Times New Roman"/>
+          <w:sz w:val="24"/>
+          <w:szCs w:val="24"/>
+        </w:rPr>
+        <w:t>Cambiar el idioma de español a Ingles</w:t>
+      </w:r>
+      <w:r>
+        <w:rPr>
+          <w:rFonts w:ascii="Times New Roman" w:hAnsi="Times New Roman" w:cs="Times New Roman"/>
+          <w:sz w:val="24"/>
+          <w:szCs w:val="24"/>
+        </w:rPr>
+        <w:t>.</w:t>
+      </w:r>
+    </w:p>
+    <w:p>
+      <w:pPr>
+        <w:rPr>
+          <w:rFonts w:ascii="Times New Roman" w:hAnsi="Times New Roman" w:cs="Times New Roman"/>
           <w:sz w:val="32"/>
           <w:szCs w:val="32"/>
         </w:rPr>
       </w:pPr>
-      <w:r>
-        <w:rPr>
+    </w:p>
+    <w:p>
+      <w:pPr>
+        <w:rPr>
+          <w:rFonts w:ascii="Times New Roman" w:hAnsi="Times New Roman" w:cs="Times New Roman"/>
           <w:sz w:val="32"/>
           <w:szCs w:val="32"/>
         </w:rPr>
-        <w:t>Cambiar el idioma de español a Ingles</w:t>
-      </w:r>
-      <w:r>
-        <w:rPr>
+      </w:pPr>
+    </w:p>
+    <w:p>
+      <w:pPr>
+        <w:rPr>
+          <w:rFonts w:ascii="Times New Roman" w:hAnsi="Times New Roman" w:cs="Times New Roman"/>
           <w:sz w:val="32"/>
           <w:szCs w:val="32"/>
         </w:rPr>
-        <w:t>.</w:t>
-      </w:r>
-    </w:p>
-    <w:p>
-      <w:pPr>
-        <w:pStyle w:val="Prrafodelista"/>
-        <w:rPr>
+      </w:pPr>
+    </w:p>
+    <w:p>
+      <w:pPr>
+        <w:rPr>
+          <w:rFonts w:ascii="Times New Roman" w:hAnsi="Times New Roman" w:cs="Times New Roman"/>
           <w:sz w:val="32"/>
           <w:szCs w:val="32"/>
         </w:rPr>
@@ -628,8 +702,8 @@
     </w:p>
     <w:p>
       <w:pPr>
-        <w:pStyle w:val="Prrafodelista"/>
-        <w:rPr>
+        <w:rPr>
+          <w:rFonts w:ascii="Times New Roman" w:hAnsi="Times New Roman" w:cs="Times New Roman"/>
           <w:sz w:val="32"/>
           <w:szCs w:val="32"/>
         </w:rPr>
@@ -637,8 +711,8 @@
     </w:p>
     <w:p>
       <w:pPr>
-        <w:pStyle w:val="Prrafodelista"/>
-        <w:rPr>
+        <w:rPr>
+          <w:rFonts w:ascii="Times New Roman" w:hAnsi="Times New Roman" w:cs="Times New Roman"/>
           <w:sz w:val="32"/>
           <w:szCs w:val="32"/>
         </w:rPr>
@@ -646,8 +720,8 @@
     </w:p>
     <w:p>
       <w:pPr>
-        <w:pStyle w:val="Prrafodelista"/>
-        <w:rPr>
+        <w:rPr>
+          <w:rFonts w:ascii="Times New Roman" w:hAnsi="Times New Roman" w:cs="Times New Roman"/>
           <w:sz w:val="32"/>
           <w:szCs w:val="32"/>
         </w:rPr>
@@ -655,6 +729,24 @@
     </w:p>
     <w:p>
       <w:pPr>
+        <w:rPr>
+          <w:rFonts w:ascii="Times New Roman" w:hAnsi="Times New Roman" w:cs="Times New Roman"/>
+          <w:sz w:val="32"/>
+          <w:szCs w:val="32"/>
+        </w:rPr>
+      </w:pPr>
+    </w:p>
+    <w:p>
+      <w:pPr>
+        <w:rPr>
+          <w:rFonts w:ascii="Times New Roman" w:hAnsi="Times New Roman" w:cs="Times New Roman"/>
+          <w:sz w:val="32"/>
+          <w:szCs w:val="32"/>
+        </w:rPr>
+      </w:pPr>
+    </w:p>
+    <w:p>
+      <w:pPr>
         <w:pStyle w:val="Ttulo1"/>
       </w:pPr>
       <w:r>
@@ -675,10 +767,10 @@
           <w:lang w:eastAsia="es-ES"/>
         </w:rPr>
         <w:pict>
-          <v:rect id="_x0000_s1050" style="position:absolute;margin-left:-.25pt;margin-top:13.3pt;width:424.5pt;height:22.4pt;z-index:251679744;visibility:visible;mso-position-horizontal-relative:margin;mso-width-relative:margin;mso-height-relative:margin;v-text-anchor:middle" o:gfxdata="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" fillcolor="#8eaadb [1944]" strokecolor="#4472c4 [3208]" strokeweight="1pt">
+          <v:rect id="_x0000_s1057" style="position:absolute;margin-left:-.25pt;margin-top:13.3pt;width:424.5pt;height:22.4pt;z-index:251680768;visibility:visible;mso-position-horizontal-relative:margin;mso-width-relative:margin;mso-height-relative:margin;v-text-anchor:middle" o:gfxdata="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" fillcolor="#8eaadb [1944]" strokecolor="#4472c4 [3208]" strokeweight="1pt">
             <v:fill color2="#4472c4 [3208]" rotate="t" focus="50%" type="gradient"/>
             <v:shadow on="t" type="perspective" color="#1f3763 [1608]" offset="1pt" offset2="-3pt"/>
-            <v:textbox style="mso-next-textbox:#_x0000_s1050">
+            <v:textbox style="mso-next-textbox:#_x0000_s1057">
               <w:txbxContent>
                 <w:p>
                   <w:pPr>
@@ -711,7 +803,7 @@
           <w:lang w:eastAsia="es-ES"/>
         </w:rPr>
         <w:drawing>
-          <wp:inline distT="0" distB="0" distL="0" distR="0" wp14:anchorId="38D07B15" wp14:editId="310EB477">
+          <wp:inline distT="0" distB="0" distL="0" distR="0" wp14:anchorId="0D47ED02" wp14:editId="1B5C13A9">
             <wp:extent cx="5676595" cy="2011446"/>
             <wp:effectExtent l="0" t="0" r="0" b="0"/>
             <wp:docPr id="6" name="Imagen 6" descr="C:\Users\riano19808\Downloads\Organigrama html (1).jpg"/>
@@ -781,9 +873,11 @@
           <w:szCs w:val="32"/>
           <w:shd w:val="clear" w:color="auto" w:fill="FFFFFF"/>
         </w:rPr>
-        <w:t xml:space="preserve">Hemos usado este tipo de estructura </w:t>
-      </w:r>
-      <w:r>
+        <w:t xml:space="preserve">Hemos usado este tipo de estructura ya que organiza la información general a una página específica siendo, de esta forma, la más ideal para los centros. </w:t>
+      </w:r>
+    </w:p>
+    <w:p>
+      <w:pPr>
         <w:rPr>
           <w:rFonts w:cstheme="minorHAnsi"/>
           <w:color w:val="000000"/>
@@ -791,8 +885,7 @@
           <w:szCs w:val="32"/>
           <w:shd w:val="clear" w:color="auto" w:fill="FFFFFF"/>
         </w:rPr>
-        <w:t>ya que organiza la información general a una página específica siendo, de esta forma, la más ideal para los centros.</w:t>
-      </w:r>
+      </w:pPr>
       <w:r>
         <w:rPr>
           <w:rFonts w:cstheme="minorHAnsi"/>
@@ -801,7 +894,7 @@
           <w:szCs w:val="32"/>
           <w:shd w:val="clear" w:color="auto" w:fill="FFFFFF"/>
         </w:rPr>
-        <w:t xml:space="preserve"> </w:t>
+        <w:t xml:space="preserve">En este tipo de estructura, existe una página índice, la cual da acceso a otras subpáginas, desde estas, se puede acceder a otras, creando así distintos niveles. </w:t>
       </w:r>
     </w:p>
     <w:p>
@@ -822,179 +915,66 @@
           <w:szCs w:val="32"/>
           <w:shd w:val="clear" w:color="auto" w:fill="FFFFFF"/>
         </w:rPr>
-        <w:t>En este tipo de estructura, existe una página índice, la cual da acceso a otras subpáginas, d</w:t>
-      </w:r>
-      <w:r>
-        <w:rPr>
-          <w:rFonts w:cstheme="minorHAnsi"/>
-          <w:color w:val="000000"/>
+        <w:t xml:space="preserve">El menú de navegación permite moverse de forma muy fácil en las distintas páginas de cada jerarquía. </w:t>
+      </w:r>
+    </w:p>
+    <w:p>
+      <w:pPr>
+        <w:rPr>
+          <w:rFonts w:ascii="Times New Roman" w:hAnsi="Times New Roman" w:cs="Times New Roman"/>
           <w:sz w:val="32"/>
           <w:szCs w:val="32"/>
-          <w:shd w:val="clear" w:color="auto" w:fill="FFFFFF"/>
-        </w:rPr>
-        <w:t>esde estas</w:t>
-      </w:r>
-      <w:r>
-        <w:rPr>
-          <w:rFonts w:cstheme="minorHAnsi"/>
-          <w:color w:val="000000"/>
-          <w:sz w:val="32"/>
-          <w:szCs w:val="32"/>
-          <w:shd w:val="clear" w:color="auto" w:fill="FFFFFF"/>
-        </w:rPr>
-        <w:t>,</w:t>
-      </w:r>
-      <w:r>
-        <w:rPr>
-          <w:rFonts w:cstheme="minorHAnsi"/>
-          <w:color w:val="000000"/>
-          <w:sz w:val="32"/>
-          <w:szCs w:val="32"/>
-          <w:shd w:val="clear" w:color="auto" w:fill="FFFFFF"/>
-        </w:rPr>
-        <w:t xml:space="preserve"> </w:t>
-      </w:r>
-      <w:r>
-        <w:rPr>
-          <w:rFonts w:cstheme="minorHAnsi"/>
-          <w:color w:val="000000"/>
-          <w:sz w:val="32"/>
-          <w:szCs w:val="32"/>
-          <w:shd w:val="clear" w:color="auto" w:fill="FFFFFF"/>
-        </w:rPr>
-        <w:t xml:space="preserve">se puede acceder a otras, creando así distintos niveles. </w:t>
-      </w:r>
-    </w:p>
-    <w:p>
-      <w:pPr>
-        <w:rPr>
-          <w:rFonts w:cstheme="minorHAnsi"/>
-          <w:color w:val="000000"/>
-          <w:sz w:val="32"/>
-          <w:szCs w:val="32"/>
-          <w:shd w:val="clear" w:color="auto" w:fill="FFFFFF"/>
-        </w:rPr>
-      </w:pPr>
-      <w:r>
-        <w:rPr>
-          <w:rFonts w:cstheme="minorHAnsi"/>
-          <w:color w:val="000000"/>
-          <w:sz w:val="32"/>
-          <w:szCs w:val="32"/>
-          <w:shd w:val="clear" w:color="auto" w:fill="FFFFFF"/>
-        </w:rPr>
-        <w:t xml:space="preserve">El menú de navegación permite moverse de forma muy fácil en las distintas páginas de cada jerarquía. </w:t>
-      </w:r>
-    </w:p>
-    <w:p>
-      <w:pPr>
-        <w:rPr>
-          <w:rFonts w:cstheme="minorHAnsi"/>
-          <w:color w:val="000000"/>
-          <w:sz w:val="32"/>
-          <w:szCs w:val="32"/>
-          <w:shd w:val="clear" w:color="auto" w:fill="FFFFFF"/>
-        </w:rPr>
-      </w:pPr>
-    </w:p>
-    <w:p>
-      <w:pPr>
-        <w:rPr>
-          <w:rFonts w:cstheme="minorHAnsi"/>
-          <w:color w:val="000000"/>
-          <w:sz w:val="32"/>
-          <w:szCs w:val="32"/>
-          <w:shd w:val="clear" w:color="auto" w:fill="FFFFFF"/>
-        </w:rPr>
-      </w:pPr>
-    </w:p>
-    <w:p>
-      <w:pPr>
-        <w:rPr>
-          <w:rFonts w:cstheme="minorHAnsi"/>
-          <w:color w:val="000000"/>
-          <w:sz w:val="32"/>
-          <w:szCs w:val="32"/>
-          <w:shd w:val="clear" w:color="auto" w:fill="FFFFFF"/>
-        </w:rPr>
-      </w:pPr>
-    </w:p>
-    <w:p>
-      <w:pPr>
-        <w:rPr>
-          <w:rFonts w:cstheme="minorHAnsi"/>
-          <w:color w:val="000000"/>
-          <w:sz w:val="32"/>
-          <w:szCs w:val="32"/>
-          <w:shd w:val="clear" w:color="auto" w:fill="FFFFFF"/>
-        </w:rPr>
-      </w:pPr>
-    </w:p>
-    <w:p>
-      <w:pPr>
-        <w:rPr>
-          <w:rFonts w:cstheme="minorHAnsi"/>
-          <w:color w:val="000000"/>
-          <w:sz w:val="32"/>
-          <w:szCs w:val="32"/>
-          <w:shd w:val="clear" w:color="auto" w:fill="FFFFFF"/>
-        </w:rPr>
-      </w:pPr>
-    </w:p>
-    <w:p>
-      <w:pPr>
-        <w:rPr>
-          <w:rFonts w:cstheme="minorHAnsi"/>
-          <w:color w:val="000000"/>
-          <w:sz w:val="32"/>
-          <w:szCs w:val="32"/>
-          <w:shd w:val="clear" w:color="auto" w:fill="FFFFFF"/>
-        </w:rPr>
-      </w:pPr>
-    </w:p>
-    <w:p>
-      <w:pPr>
-        <w:rPr>
-          <w:rFonts w:cstheme="minorHAnsi"/>
-          <w:color w:val="000000"/>
-          <w:sz w:val="32"/>
-          <w:szCs w:val="32"/>
-          <w:shd w:val="clear" w:color="auto" w:fill="FFFFFF"/>
-        </w:rPr>
-      </w:pPr>
-    </w:p>
-    <w:p>
-      <w:pPr>
-        <w:rPr>
-          <w:rFonts w:cstheme="minorHAnsi"/>
-          <w:color w:val="000000"/>
-          <w:sz w:val="32"/>
-          <w:szCs w:val="32"/>
-          <w:shd w:val="clear" w:color="auto" w:fill="FFFFFF"/>
-        </w:rPr>
-      </w:pPr>
-    </w:p>
-    <w:p>
-      <w:pPr>
-        <w:rPr>
-          <w:rFonts w:cstheme="minorHAnsi"/>
-          <w:sz w:val="32"/>
-          <w:szCs w:val="32"/>
         </w:rPr>
       </w:pPr>
     </w:p>
     <w:p>
       <w:pPr>
         <w:pStyle w:val="Ttulo1"/>
-      </w:pPr>
-      <w:r>
+        <w:rPr>
+          <w:rFonts w:ascii="Times New Roman" w:hAnsi="Times New Roman" w:cs="Times New Roman"/>
+        </w:rPr>
+      </w:pPr>
+    </w:p>
+    <w:p/>
+    <w:p/>
+    <w:p/>
+    <w:p/>
+    <w:p/>
+    <w:p/>
+    <w:p/>
+    <w:p>
+      <w:pPr>
+        <w:pStyle w:val="Ttulo1"/>
+        <w:rPr>
+          <w:rFonts w:ascii="Times New Roman" w:hAnsi="Times New Roman" w:cs="Times New Roman"/>
+        </w:rPr>
+      </w:pPr>
+    </w:p>
+    <w:p/>
+    <w:p>
+      <w:pPr>
+        <w:pStyle w:val="Ttulo1"/>
+        <w:rPr>
+          <w:rFonts w:ascii="Times New Roman" w:hAnsi="Times New Roman" w:cs="Times New Roman"/>
+        </w:rPr>
+      </w:pPr>
+      <w:r>
+        <w:rPr>
+          <w:rFonts w:ascii="Times New Roman" w:hAnsi="Times New Roman" w:cs="Times New Roman"/>
+        </w:rPr>
         <w:lastRenderedPageBreak/>
         <w:t>Guía de estilos Academia DIW</w:t>
       </w:r>
     </w:p>
     <w:p>
-      <w:r>
-        <w:rPr>
+      <w:pPr>
+        <w:rPr>
+          <w:rFonts w:ascii="Times New Roman" w:hAnsi="Times New Roman" w:cs="Times New Roman"/>
+        </w:rPr>
+      </w:pPr>
+      <w:r>
+        <w:rPr>
+          <w:rFonts w:ascii="Times New Roman" w:hAnsi="Times New Roman" w:cs="Times New Roman"/>
           <w:noProof/>
           <w:lang w:eastAsia="es-ES"/>
         </w:rPr>
@@ -1024,13 +1004,23 @@
         </w:pict>
       </w:r>
     </w:p>
-    <w:p/>
+    <w:p>
+      <w:pPr>
+        <w:rPr>
+          <w:rFonts w:ascii="Times New Roman" w:hAnsi="Times New Roman" w:cs="Times New Roman"/>
+        </w:rPr>
+      </w:pPr>
+    </w:p>
     <w:p>
       <w:pPr>
         <w:jc w:val="center"/>
-      </w:pPr>
-      <w:r>
-        <w:rPr>
+        <w:rPr>
+          <w:rFonts w:ascii="Times New Roman" w:hAnsi="Times New Roman" w:cs="Times New Roman"/>
+        </w:rPr>
+      </w:pPr>
+      <w:r>
+        <w:rPr>
+          <w:rFonts w:ascii="Times New Roman" w:hAnsi="Times New Roman" w:cs="Times New Roman"/>
           <w:noProof/>
           <w:lang w:eastAsia="es-ES"/>
         </w:rPr>
@@ -1054,18 +1044,35 @@
             <v:path o:extrusionok="f" gradientshapeok="t" o:connecttype="rect"/>
             <o:lock v:ext="edit" aspectratio="t"/>
           </v:shapetype>
-          <v:shape id="_x0000_i1025" type="#_x0000_t75" style="width:290.25pt;height:169.5pt">
+          <v:shape id="_x0000_i1025" type="#_x0000_t75" style="width:290.5pt;height:169.65pt">
             <v:imagedata r:id="rId10" o:title="Colores"/>
           </v:shape>
         </w:pict>
       </w:r>
     </w:p>
-    <w:p/>
-    <w:p>
-      <w:r>
+    <w:p>
+      <w:pPr>
+        <w:rPr>
+          <w:rFonts w:ascii="Times New Roman" w:hAnsi="Times New Roman" w:cs="Times New Roman"/>
+        </w:rPr>
+      </w:pPr>
+    </w:p>
+    <w:p>
+      <w:pPr>
+        <w:rPr>
+          <w:rFonts w:ascii="Times New Roman" w:hAnsi="Times New Roman" w:cs="Times New Roman"/>
+        </w:rPr>
+      </w:pPr>
+      <w:r>
+        <w:rPr>
+          <w:rFonts w:ascii="Times New Roman" w:hAnsi="Times New Roman" w:cs="Times New Roman"/>
+        </w:rPr>
         <w:t>Estos son los colores que se utilizan principalmente en nuestra página web.</w:t>
       </w:r>
       <w:r>
+        <w:rPr>
+          <w:rFonts w:ascii="Times New Roman" w:hAnsi="Times New Roman" w:cs="Times New Roman"/>
+        </w:rPr>
         <w:t xml:space="preserve"> Están representados mediante su código hexadecimal y su tonalidad RGB.</w:t>
       </w:r>
     </w:p>
@@ -1076,19 +1083,20 @@
           <w:ilvl w:val="0"/>
           <w:numId w:val="2"/>
         </w:numPr>
-      </w:pPr>
-      <w:r>
-        <w:t>El color #</w:t>
-      </w:r>
-      <w:proofErr w:type="spellStart"/>
-      <w:r>
-        <w:t>ededed</w:t>
-      </w:r>
-      <w:proofErr w:type="spellEnd"/>
-      <w:r>
-        <w:t xml:space="preserve"> se utiliza principalmente para los fondos de la cabecera y el pie de página además se utiliza en el fondo de los cuadros de la barra de navegación </w:t>
-      </w:r>
-      <w:r>
+        <w:rPr>
+          <w:rFonts w:ascii="Times New Roman" w:hAnsi="Times New Roman" w:cs="Times New Roman"/>
+        </w:rPr>
+      </w:pPr>
+      <w:r>
+        <w:rPr>
+          <w:rFonts w:ascii="Times New Roman" w:hAnsi="Times New Roman" w:cs="Times New Roman"/>
+        </w:rPr>
+        <w:t xml:space="preserve">El color #ededed se utiliza principalmente para los fondos de la cabecera y el pie de página además se utiliza en el fondo de los cuadros de la barra de navegación </w:t>
+      </w:r>
+      <w:r>
+        <w:rPr>
+          <w:rFonts w:ascii="Times New Roman" w:hAnsi="Times New Roman" w:cs="Times New Roman"/>
+        </w:rPr>
         <w:t>y en el fondo de los títulos de las tablas.</w:t>
       </w:r>
     </w:p>
@@ -1099,8 +1107,14 @@
           <w:ilvl w:val="0"/>
           <w:numId w:val="2"/>
         </w:numPr>
-      </w:pPr>
-      <w:r>
+        <w:rPr>
+          <w:rFonts w:ascii="Times New Roman" w:hAnsi="Times New Roman" w:cs="Times New Roman"/>
+        </w:rPr>
+      </w:pPr>
+      <w:r>
+        <w:rPr>
+          <w:rFonts w:ascii="Times New Roman" w:hAnsi="Times New Roman" w:cs="Times New Roman"/>
+        </w:rPr>
         <w:t>El color #d4fff4 se utiliza como el color del cuerpo de nuestra página web.</w:t>
       </w:r>
     </w:p>
@@ -1111,8 +1125,14 @@
           <w:ilvl w:val="0"/>
           <w:numId w:val="2"/>
         </w:numPr>
-      </w:pPr>
-      <w:r>
+        <w:rPr>
+          <w:rFonts w:ascii="Times New Roman" w:hAnsi="Times New Roman" w:cs="Times New Roman"/>
+        </w:rPr>
+      </w:pPr>
+      <w:r>
+        <w:rPr>
+          <w:rFonts w:ascii="Times New Roman" w:hAnsi="Times New Roman" w:cs="Times New Roman"/>
+        </w:rPr>
         <w:t>El color #03b7ec se utiliza como color de las palabras del título que se encuentra en la cabecera y en los títulos de las tablas.</w:t>
       </w:r>
     </w:p>
@@ -1123,14 +1143,26 @@
           <w:ilvl w:val="0"/>
           <w:numId w:val="2"/>
         </w:numPr>
-      </w:pPr>
-      <w:r>
+        <w:rPr>
+          <w:rFonts w:ascii="Times New Roman" w:hAnsi="Times New Roman" w:cs="Times New Roman"/>
+        </w:rPr>
+      </w:pPr>
+      <w:r>
+        <w:rPr>
+          <w:rFonts w:ascii="Times New Roman" w:hAnsi="Times New Roman" w:cs="Times New Roman"/>
+        </w:rPr>
         <w:t>El color #808080 se utiliza para los bordes.</w:t>
       </w:r>
     </w:p>
     <w:p>
-      <w:r>
-        <w:rPr>
+      <w:pPr>
+        <w:rPr>
+          <w:rFonts w:ascii="Times New Roman" w:hAnsi="Times New Roman" w:cs="Times New Roman"/>
+        </w:rPr>
+      </w:pPr>
+      <w:r>
+        <w:rPr>
+          <w:rFonts w:ascii="Times New Roman" w:hAnsi="Times New Roman" w:cs="Times New Roman"/>
           <w:noProof/>
           <w:lang w:eastAsia="es-ES"/>
         </w:rPr>
@@ -1160,148 +1192,267 @@
         </w:pict>
       </w:r>
     </w:p>
-    <w:p/>
-    <w:p>
-      <w:r>
-        <w:t xml:space="preserve">Para todo el cuerpo de nuestra página web hemos empleado la tipografía </w:t>
-      </w:r>
-      <w:r>
-        <w:t xml:space="preserve">"Palatino </w:t>
-      </w:r>
-      <w:proofErr w:type="spellStart"/>
-      <w:r>
-        <w:t>Linotype</w:t>
-      </w:r>
-      <w:proofErr w:type="spellEnd"/>
-      <w:r>
-        <w:t xml:space="preserve">", "Book </w:t>
-      </w:r>
-      <w:proofErr w:type="spellStart"/>
-      <w:r>
-        <w:t>Antiqua</w:t>
-      </w:r>
-      <w:proofErr w:type="spellEnd"/>
-      <w:r>
-        <w:t xml:space="preserve">", </w:t>
-      </w:r>
-      <w:r>
+    <w:p>
+      <w:pPr>
+        <w:rPr>
+          <w:rFonts w:ascii="Times New Roman" w:hAnsi="Times New Roman" w:cs="Times New Roman"/>
+        </w:rPr>
+      </w:pPr>
+    </w:p>
+    <w:p>
+      <w:pPr>
+        <w:rPr>
+          <w:rFonts w:ascii="Times New Roman" w:hAnsi="Times New Roman" w:cs="Times New Roman"/>
+        </w:rPr>
+      </w:pPr>
+      <w:r>
+        <w:rPr>
+          <w:rFonts w:ascii="Times New Roman" w:hAnsi="Times New Roman" w:cs="Times New Roman"/>
+        </w:rPr>
+        <w:t xml:space="preserve">Para todo el cuerpo de nuestra página web hemos empleado la tipografía "Palatino Linotype", "Book Antiqua", </w:t>
+      </w:r>
+      <w:r>
+        <w:rPr>
+          <w:rFonts w:ascii="Times New Roman" w:hAnsi="Times New Roman" w:cs="Times New Roman"/>
+        </w:rPr>
         <w:t>“</w:t>
       </w:r>
       <w:r>
-        <w:t>Pal</w:t>
-      </w:r>
-      <w:r>
-        <w:t>atino</w:t>
-      </w:r>
-      <w:r>
+        <w:rPr>
+          <w:rFonts w:ascii="Times New Roman" w:hAnsi="Times New Roman" w:cs="Times New Roman"/>
+        </w:rPr>
+        <w:t>Palatino</w:t>
+      </w:r>
+      <w:r>
+        <w:rPr>
+          <w:rFonts w:ascii="Times New Roman" w:hAnsi="Times New Roman" w:cs="Times New Roman"/>
+        </w:rPr>
         <w:t>”</w:t>
       </w:r>
       <w:r>
+        <w:rPr>
+          <w:rFonts w:ascii="Times New Roman" w:hAnsi="Times New Roman" w:cs="Times New Roman"/>
+        </w:rPr>
         <w:t xml:space="preserve">, </w:t>
       </w:r>
       <w:r>
+        <w:rPr>
+          <w:rFonts w:ascii="Times New Roman" w:hAnsi="Times New Roman" w:cs="Times New Roman"/>
+        </w:rPr>
         <w:t>“</w:t>
       </w:r>
-      <w:proofErr w:type="spellStart"/>
-      <w:r>
+      <w:r>
+        <w:rPr>
+          <w:rFonts w:ascii="Times New Roman" w:hAnsi="Times New Roman" w:cs="Times New Roman"/>
+        </w:rPr>
         <w:t>serif</w:t>
       </w:r>
-      <w:proofErr w:type="spellEnd"/>
-      <w:r>
+      <w:r>
+        <w:rPr>
+          <w:rFonts w:ascii="Times New Roman" w:hAnsi="Times New Roman" w:cs="Times New Roman"/>
+        </w:rPr>
         <w:t>”</w:t>
       </w:r>
       <w:r>
+        <w:rPr>
+          <w:rFonts w:ascii="Times New Roman" w:hAnsi="Times New Roman" w:cs="Times New Roman"/>
+        </w:rPr>
         <w:t>.</w:t>
       </w:r>
     </w:p>
     <w:p>
-      <w:r>
-        <w:t xml:space="preserve">Por otro </w:t>
-      </w:r>
-      <w:proofErr w:type="gramStart"/>
-      <w:r>
-        <w:t>lado</w:t>
-      </w:r>
-      <w:proofErr w:type="gramEnd"/>
-      <w:r>
-        <w:t xml:space="preserve"> para el menú de navegación hemos utilizado una tipografía </w:t>
-      </w:r>
-      <w:r>
+      <w:pPr>
+        <w:rPr>
+          <w:rFonts w:ascii="Times New Roman" w:hAnsi="Times New Roman" w:cs="Times New Roman"/>
+        </w:rPr>
+      </w:pPr>
+      <w:r>
+        <w:rPr>
+          <w:rFonts w:ascii="Times New Roman" w:hAnsi="Times New Roman" w:cs="Times New Roman"/>
+        </w:rPr>
+        <w:t xml:space="preserve">Por otro lado para el menú de navegación hemos utilizado una tipografía </w:t>
+      </w:r>
+      <w:r>
+        <w:rPr>
+          <w:rFonts w:ascii="Times New Roman" w:hAnsi="Times New Roman" w:cs="Times New Roman"/>
+        </w:rPr>
         <w:t>“</w:t>
       </w:r>
       <w:r>
+        <w:rPr>
+          <w:rFonts w:ascii="Times New Roman" w:hAnsi="Times New Roman" w:cs="Times New Roman"/>
+        </w:rPr>
         <w:t>Arial</w:t>
       </w:r>
       <w:r>
+        <w:rPr>
+          <w:rFonts w:ascii="Times New Roman" w:hAnsi="Times New Roman" w:cs="Times New Roman"/>
+        </w:rPr>
         <w:t>”</w:t>
       </w:r>
       <w:r>
+        <w:rPr>
+          <w:rFonts w:ascii="Times New Roman" w:hAnsi="Times New Roman" w:cs="Times New Roman"/>
+        </w:rPr>
         <w:t>.</w:t>
       </w:r>
     </w:p>
     <w:p>
-      <w:r>
+      <w:pPr>
+        <w:rPr>
+          <w:rFonts w:ascii="Times New Roman" w:hAnsi="Times New Roman" w:cs="Times New Roman"/>
+        </w:rPr>
+      </w:pPr>
+      <w:r>
+        <w:rPr>
+          <w:rFonts w:ascii="Times New Roman" w:hAnsi="Times New Roman" w:cs="Times New Roman"/>
+        </w:rPr>
         <w:t>Y en el título de la cabecera hemos utilizado</w:t>
       </w:r>
       <w:r>
+        <w:rPr>
+          <w:rFonts w:ascii="Times New Roman" w:hAnsi="Times New Roman" w:cs="Times New Roman"/>
+        </w:rPr>
         <w:t xml:space="preserve"> la tipografía</w:t>
       </w:r>
       <w:r>
+        <w:rPr>
+          <w:rFonts w:ascii="Times New Roman" w:hAnsi="Times New Roman" w:cs="Times New Roman"/>
+        </w:rPr>
         <w:t xml:space="preserve"> </w:t>
       </w:r>
       <w:r>
+        <w:rPr>
+          <w:rFonts w:ascii="Times New Roman" w:hAnsi="Times New Roman" w:cs="Times New Roman"/>
+        </w:rPr>
         <w:t>“</w:t>
       </w:r>
-      <w:proofErr w:type="spellStart"/>
-      <w:r>
+      <w:r>
+        <w:rPr>
+          <w:rFonts w:ascii="Times New Roman" w:hAnsi="Times New Roman" w:cs="Times New Roman"/>
+        </w:rPr>
         <w:t>Impact</w:t>
       </w:r>
-      <w:proofErr w:type="spellEnd"/>
-      <w:r>
+      <w:r>
+        <w:rPr>
+          <w:rFonts w:ascii="Times New Roman" w:hAnsi="Times New Roman" w:cs="Times New Roman"/>
+        </w:rPr>
         <w:t>”</w:t>
       </w:r>
       <w:r>
+        <w:rPr>
+          <w:rFonts w:ascii="Times New Roman" w:hAnsi="Times New Roman" w:cs="Times New Roman"/>
+        </w:rPr>
         <w:t xml:space="preserve">, </w:t>
       </w:r>
       <w:r>
+        <w:rPr>
+          <w:rFonts w:ascii="Times New Roman" w:hAnsi="Times New Roman" w:cs="Times New Roman"/>
+        </w:rPr>
         <w:t>“</w:t>
       </w:r>
-      <w:proofErr w:type="spellStart"/>
-      <w:r>
+      <w:r>
+        <w:rPr>
+          <w:rFonts w:ascii="Times New Roman" w:hAnsi="Times New Roman" w:cs="Times New Roman"/>
+        </w:rPr>
         <w:t>Charcoal</w:t>
       </w:r>
-      <w:proofErr w:type="spellEnd"/>
-      <w:r>
+      <w:r>
+        <w:rPr>
+          <w:rFonts w:ascii="Times New Roman" w:hAnsi="Times New Roman" w:cs="Times New Roman"/>
+        </w:rPr>
         <w:t>”</w:t>
       </w:r>
       <w:r>
+        <w:rPr>
+          <w:rFonts w:ascii="Times New Roman" w:hAnsi="Times New Roman" w:cs="Times New Roman"/>
+        </w:rPr>
         <w:t>,</w:t>
       </w:r>
       <w:r>
+        <w:rPr>
+          <w:rFonts w:ascii="Times New Roman" w:hAnsi="Times New Roman" w:cs="Times New Roman"/>
+        </w:rPr>
         <w:t>”</w:t>
       </w:r>
       <w:r>
-        <w:t xml:space="preserve"> </w:t>
-      </w:r>
-      <w:proofErr w:type="spellStart"/>
-      <w:r>
-        <w:t>sans-serif</w:t>
-      </w:r>
-      <w:proofErr w:type="spellEnd"/>
-      <w:r>
+        <w:rPr>
+          <w:rFonts w:ascii="Times New Roman" w:hAnsi="Times New Roman" w:cs="Times New Roman"/>
+        </w:rPr>
+        <w:t xml:space="preserve"> sans-serif</w:t>
+      </w:r>
+      <w:r>
+        <w:rPr>
+          <w:rFonts w:ascii="Times New Roman" w:hAnsi="Times New Roman" w:cs="Times New Roman"/>
+        </w:rPr>
         <w:t>”</w:t>
       </w:r>
     </w:p>
-    <w:p/>
-    <w:p/>
-    <w:p/>
-    <w:p/>
-    <w:p/>
-    <w:p/>
-    <w:p/>
-    <w:p>
-      <w:r>
-        <w:rPr>
+    <w:p>
+      <w:pPr>
+        <w:rPr>
+          <w:rFonts w:ascii="Times New Roman" w:hAnsi="Times New Roman" w:cs="Times New Roman"/>
+        </w:rPr>
+      </w:pPr>
+    </w:p>
+    <w:p>
+      <w:pPr>
+        <w:rPr>
+          <w:rFonts w:ascii="Times New Roman" w:hAnsi="Times New Roman" w:cs="Times New Roman"/>
+        </w:rPr>
+      </w:pPr>
+    </w:p>
+    <w:p>
+      <w:pPr>
+        <w:rPr>
+          <w:rFonts w:ascii="Times New Roman" w:hAnsi="Times New Roman" w:cs="Times New Roman"/>
+        </w:rPr>
+      </w:pPr>
+    </w:p>
+    <w:p>
+      <w:pPr>
+        <w:rPr>
+          <w:rFonts w:ascii="Times New Roman" w:hAnsi="Times New Roman" w:cs="Times New Roman"/>
+        </w:rPr>
+      </w:pPr>
+    </w:p>
+    <w:p>
+      <w:pPr>
+        <w:rPr>
+          <w:rFonts w:ascii="Times New Roman" w:hAnsi="Times New Roman" w:cs="Times New Roman"/>
+        </w:rPr>
+      </w:pPr>
+    </w:p>
+    <w:p>
+      <w:pPr>
+        <w:rPr>
+          <w:rFonts w:ascii="Times New Roman" w:hAnsi="Times New Roman" w:cs="Times New Roman"/>
+        </w:rPr>
+      </w:pPr>
+    </w:p>
+    <w:p>
+      <w:pPr>
+        <w:rPr>
+          <w:rFonts w:ascii="Times New Roman" w:hAnsi="Times New Roman" w:cs="Times New Roman"/>
+        </w:rPr>
+      </w:pPr>
+    </w:p>
+    <w:p>
+      <w:pPr>
+        <w:rPr>
+          <w:rFonts w:ascii="Times New Roman" w:hAnsi="Times New Roman" w:cs="Times New Roman"/>
+        </w:rPr>
+      </w:pPr>
+    </w:p>
+    <w:p>
+      <w:pPr>
+        <w:rPr>
+          <w:rFonts w:ascii="Times New Roman" w:hAnsi="Times New Roman" w:cs="Times New Roman"/>
+        </w:rPr>
+      </w:pPr>
+      <w:r>
+        <w:rPr>
+          <w:rFonts w:ascii="Times New Roman" w:hAnsi="Times New Roman" w:cs="Times New Roman"/>
           <w:noProof/>
           <w:lang w:eastAsia="es-ES"/>
         </w:rPr>
@@ -1332,16 +1483,24 @@
         </w:pict>
       </w:r>
     </w:p>
-    <w:p/>
-    <w:p>
-      <w:pPr>
-        <w:rPr>
+    <w:p>
+      <w:pPr>
+        <w:rPr>
+          <w:rFonts w:ascii="Times New Roman" w:hAnsi="Times New Roman" w:cs="Times New Roman"/>
+        </w:rPr>
+      </w:pPr>
+    </w:p>
+    <w:p>
+      <w:pPr>
+        <w:rPr>
+          <w:rFonts w:ascii="Times New Roman" w:hAnsi="Times New Roman" w:cs="Times New Roman"/>
           <w:b/>
           <w:i/>
         </w:rPr>
       </w:pPr>
       <w:r>
         <w:rPr>
+          <w:rFonts w:ascii="Times New Roman" w:hAnsi="Times New Roman" w:cs="Times New Roman"/>
           <w:b/>
           <w:i/>
         </w:rPr>
@@ -1349,27 +1508,39 @@
       </w:r>
     </w:p>
     <w:p>
-      <w:r>
-        <w:t xml:space="preserve">La cabecera de nuestra página web está dividida en tres partes una que es el logotipo de nuestra empresa, otra parte que está situada en el centro de la cabecera que es el nombre de la empresa </w:t>
-      </w:r>
-      <w:proofErr w:type="gramStart"/>
-      <w:r>
-        <w:t>y  una</w:t>
-      </w:r>
-      <w:proofErr w:type="gramEnd"/>
-      <w:r>
-        <w:t xml:space="preserve"> parte situada en la parte superior derecha de la página que son los iconos de las banderas para cambiar el idioma. Esta estructura </w:t>
-      </w:r>
-      <w:r>
+      <w:pPr>
+        <w:rPr>
+          <w:rFonts w:ascii="Times New Roman" w:hAnsi="Times New Roman" w:cs="Times New Roman"/>
+        </w:rPr>
+      </w:pPr>
+      <w:r>
+        <w:rPr>
+          <w:rFonts w:ascii="Times New Roman" w:hAnsi="Times New Roman" w:cs="Times New Roman"/>
+        </w:rPr>
+        <w:t xml:space="preserve">La cabecera de nuestra página web está dividida en tres partes una que es el logotipo de nuestra empresa, otra parte que está situada en el centro de la cabecera que es el nombre de la empresa y  una parte situada en la parte superior derecha de la página que son los iconos de las banderas para cambiar el idioma. Esta estructura </w:t>
+      </w:r>
+      <w:r>
+        <w:rPr>
+          <w:rFonts w:ascii="Times New Roman" w:hAnsi="Times New Roman" w:cs="Times New Roman"/>
+        </w:rPr>
         <w:t xml:space="preserve">se repite en todas las páginas y </w:t>
       </w:r>
       <w:r>
+        <w:rPr>
+          <w:rFonts w:ascii="Times New Roman" w:hAnsi="Times New Roman" w:cs="Times New Roman"/>
+        </w:rPr>
         <w:t>presenta las siguientes medidas:</w:t>
       </w:r>
     </w:p>
     <w:p>
-      <w:r>
-        <w:rPr>
+      <w:pPr>
+        <w:rPr>
+          <w:rFonts w:ascii="Times New Roman" w:hAnsi="Times New Roman" w:cs="Times New Roman"/>
+        </w:rPr>
+      </w:pPr>
+      <w:r>
+        <w:rPr>
+          <w:rFonts w:ascii="Times New Roman" w:hAnsi="Times New Roman" w:cs="Times New Roman"/>
           <w:noProof/>
           <w:lang w:eastAsia="es-ES"/>
         </w:rPr>
@@ -1423,12 +1594,14 @@
     <w:p>
       <w:pPr>
         <w:rPr>
+          <w:rFonts w:ascii="Times New Roman" w:hAnsi="Times New Roman" w:cs="Times New Roman"/>
           <w:b/>
           <w:i/>
         </w:rPr>
       </w:pPr>
       <w:r>
         <w:rPr>
+          <w:rFonts w:ascii="Times New Roman" w:hAnsi="Times New Roman" w:cs="Times New Roman"/>
           <w:b/>
           <w:i/>
         </w:rPr>
@@ -1436,19 +1609,29 @@
       </w:r>
     </w:p>
     <w:p>
-      <w:r>
+      <w:pPr>
+        <w:rPr>
+          <w:rFonts w:ascii="Times New Roman" w:hAnsi="Times New Roman" w:cs="Times New Roman"/>
+        </w:rPr>
+      </w:pPr>
+      <w:r>
+        <w:rPr>
+          <w:rFonts w:ascii="Times New Roman" w:hAnsi="Times New Roman" w:cs="Times New Roman"/>
+        </w:rPr>
         <w:t>El pie de página de nuestra web está compuesto por dos partes una en la cual aparece el contacto de nuestra empresa y otra en la que aparece el logotipo de la empresa, en este apartado al igual que la cabecera se repite en todas las páginas de nuestra web y presenta la siguiente estructura:</w:t>
       </w:r>
     </w:p>
     <w:p>
       <w:pPr>
         <w:rPr>
+          <w:rFonts w:ascii="Times New Roman" w:hAnsi="Times New Roman" w:cs="Times New Roman"/>
           <w:b/>
           <w:i/>
         </w:rPr>
       </w:pPr>
       <w:r>
         <w:rPr>
+          <w:rFonts w:ascii="Times New Roman" w:hAnsi="Times New Roman" w:cs="Times New Roman"/>
           <w:noProof/>
           <w:lang w:eastAsia="es-ES"/>
         </w:rPr>
@@ -1531,6 +1714,7 @@
       </w:r>
       <w:r>
         <w:rPr>
+          <w:rFonts w:ascii="Times New Roman" w:hAnsi="Times New Roman" w:cs="Times New Roman"/>
           <w:b/>
           <w:i/>
           <w:noProof/>
@@ -1583,21 +1767,36 @@
         </w:drawing>
       </w:r>
     </w:p>
-    <w:p/>
-    <w:p/>
-    <w:p>
-      <w:r>
-        <w:t>Las imágenes de la página principal de nuestro sitio web presentan un formato .</w:t>
-      </w:r>
-      <w:proofErr w:type="spellStart"/>
-      <w:r>
-        <w:t>png</w:t>
-      </w:r>
-      <w:proofErr w:type="spellEnd"/>
-      <w:r>
-        <w:t xml:space="preserve"> y presentan las siguientes proporciones</w:t>
-      </w:r>
-      <w:r>
+    <w:p>
+      <w:pPr>
+        <w:rPr>
+          <w:rFonts w:ascii="Times New Roman" w:hAnsi="Times New Roman" w:cs="Times New Roman"/>
+        </w:rPr>
+      </w:pPr>
+    </w:p>
+    <w:p>
+      <w:pPr>
+        <w:rPr>
+          <w:rFonts w:ascii="Times New Roman" w:hAnsi="Times New Roman" w:cs="Times New Roman"/>
+        </w:rPr>
+      </w:pPr>
+    </w:p>
+    <w:p>
+      <w:pPr>
+        <w:rPr>
+          <w:rFonts w:ascii="Times New Roman" w:hAnsi="Times New Roman" w:cs="Times New Roman"/>
+        </w:rPr>
+      </w:pPr>
+      <w:r>
+        <w:rPr>
+          <w:rFonts w:ascii="Times New Roman" w:hAnsi="Times New Roman" w:cs="Times New Roman"/>
+        </w:rPr>
+        <w:t>Las imágenes de la página principal de nuestro sitio web presentan un formato .png y presentan las siguientes proporciones</w:t>
+      </w:r>
+      <w:r>
+        <w:rPr>
+          <w:rFonts w:ascii="Times New Roman" w:hAnsi="Times New Roman" w:cs="Times New Roman"/>
+        </w:rPr>
         <w:t>:</w:t>
       </w:r>
     </w:p>
@@ -1605,17 +1804,19 @@
       <w:pPr>
         <w:jc w:val="center"/>
         <w:rPr>
+          <w:rFonts w:ascii="Times New Roman" w:hAnsi="Times New Roman" w:cs="Times New Roman"/>
           <w:noProof/>
           <w:lang w:eastAsia="es-ES"/>
         </w:rPr>
       </w:pPr>
       <w:r>
         <w:rPr>
+          <w:rFonts w:ascii="Times New Roman" w:hAnsi="Times New Roman" w:cs="Times New Roman"/>
           <w:noProof/>
           <w:lang w:eastAsia="es-ES"/>
         </w:rPr>
         <w:pict>
-          <v:shape id="_x0000_i1035" type="#_x0000_t75" style="width:309.9pt;height:141.5pt">
+          <v:shape id="_x0000_i1026" type="#_x0000_t75" style="width:309.9pt;height:142.1pt">
             <v:imagedata r:id="rId14" o:title="Imagenes página principal"/>
           </v:shape>
         </w:pict>
@@ -1625,21 +1826,39 @@
       <w:pPr>
         <w:jc w:val="center"/>
         <w:rPr>
+          <w:rFonts w:ascii="Times New Roman" w:hAnsi="Times New Roman" w:cs="Times New Roman"/>
           <w:noProof/>
           <w:lang w:eastAsia="es-ES"/>
         </w:rPr>
       </w:pPr>
-      <w:r>
+    </w:p>
+    <w:p>
+      <w:pPr>
+        <w:jc w:val="center"/>
         <w:rPr>
           <w:noProof/>
           <w:lang w:eastAsia="es-ES"/>
         </w:rPr>
-        <w:lastRenderedPageBreak/>
+      </w:pPr>
+    </w:p>
+    <w:p>
+      <w:pPr>
+        <w:jc w:val="center"/>
+        <w:rPr>
+          <w:noProof/>
+          <w:lang w:eastAsia="es-ES"/>
+        </w:rPr>
+      </w:pPr>
+      <w:r>
+        <w:rPr>
+          <w:noProof/>
+          <w:lang w:eastAsia="es-ES"/>
+        </w:rPr>
         <w:pict>
-          <v:rect id="_x0000_s1055" style="position:absolute;left:0;text-align:left;margin-left:-12.35pt;margin-top:-16.4pt;width:424.5pt;height:22.4pt;z-index:251680768;visibility:visible;mso-position-horizontal-relative:margin;mso-width-relative:margin;mso-height-relative:margin;v-text-anchor:middle" o:gfxdata="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" fillcolor="#8eaadb [1944]" strokecolor="#4472c4 [3208]" strokeweight="1pt">
+          <v:rect id="_x0000_s1056" style="position:absolute;left:0;text-align:left;margin-left:-12.35pt;margin-top:-16.4pt;width:424.5pt;height:22.4pt;z-index:251658240;visibility:visible;mso-position-horizontal-relative:margin;mso-width-relative:margin;mso-height-relative:margin;v-text-anchor:middle" o:gfxdata="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" fillcolor="#8eaadb [1944]" strokecolor="#4472c4 [3208]" strokeweight="1pt">
             <v:fill color2="#4472c4 [3208]" rotate="t" focus="50%" type="gradient"/>
             <v:shadow on="t" type="perspective" color="#1f3763 [1608]" offset="1pt" offset2="-3pt"/>
-            <v:textbox style="mso-next-textbox:#_x0000_s1055">
+            <v:textbox style="mso-next-textbox:#_x0000_s1056">
               <w:txbxContent>
                 <w:p>
                   <w:pPr>
@@ -1660,7 +1879,7 @@
                       <w:lang w:eastAsia="es-ES"/>
                     </w:rPr>
                     <w:drawing>
-                      <wp:inline distT="0" distB="0" distL="0" distR="0" wp14:anchorId="1DD36032" wp14:editId="511E1E27">
+                      <wp:inline distT="0" distB="0" distL="0" distR="0" wp14:anchorId="64B7FD1F" wp14:editId="0176851A">
                         <wp:extent cx="5195570" cy="2578374"/>
                         <wp:effectExtent l="19050" t="0" r="5080" b="0"/>
                         <wp:docPr id="17" name="Imagen 10" descr="C:\Users\Usuario\Desktop\Práctica1\Imagenes\Iconos.jpg"/>
@@ -1730,7 +1949,9 @@
     </w:p>
     <w:p>
       <w:pPr>
-        <w:rPr>
+        <w:jc w:val="center"/>
+        <w:rPr>
+          <w:rFonts w:ascii="Times New Roman" w:hAnsi="Times New Roman" w:cs="Times New Roman"/>
           <w:noProof/>
           <w:lang w:eastAsia="es-ES"/>
         </w:rPr>
@@ -1741,7 +1962,7 @@
           <w:lang w:eastAsia="es-ES"/>
         </w:rPr>
         <w:drawing>
-          <wp:inline distT="0" distB="0" distL="0" distR="0" wp14:anchorId="3759AC5D" wp14:editId="06363FDC">
+          <wp:inline distT="0" distB="0" distL="0" distR="0" wp14:anchorId="62C5DB23" wp14:editId="5B74BDBB">
             <wp:extent cx="4293539" cy="1677670"/>
             <wp:effectExtent l="0" t="0" r="0" b="0"/>
             <wp:docPr id="15" name="Imagen 15" descr="C:\Users\riano19808\AppData\Local\Microsoft\Windows\INetCache\Content.Word\Dibujo sin título.jpg"/>
@@ -1792,13 +2013,12 @@
           </wp:inline>
         </w:drawing>
       </w:r>
-      <w:bookmarkStart w:id="0" w:name="_GoBack"/>
-      <w:bookmarkEnd w:id="0"/>
     </w:p>
     <w:p>
       <w:pPr>
         <w:jc w:val="center"/>
         <w:rPr>
+          <w:rFonts w:ascii="Times New Roman" w:hAnsi="Times New Roman" w:cs="Times New Roman"/>
           <w:noProof/>
           <w:lang w:eastAsia="es-ES"/>
         </w:rPr>
@@ -1808,21 +2028,14 @@
       <w:pPr>
         <w:jc w:val="center"/>
         <w:rPr>
+          <w:rFonts w:ascii="Times New Roman" w:hAnsi="Times New Roman" w:cs="Times New Roman"/>
           <w:noProof/>
           <w:lang w:eastAsia="es-ES"/>
         </w:rPr>
       </w:pPr>
-    </w:p>
-    <w:p>
-      <w:pPr>
-        <w:jc w:val="center"/>
-        <w:rPr>
-          <w:noProof/>
-          <w:lang w:eastAsia="es-ES"/>
-        </w:rPr>
-      </w:pPr>
-      <w:r>
-        <w:rPr>
+      <w:r>
+        <w:rPr>
+          <w:rFonts w:ascii="Times New Roman" w:hAnsi="Times New Roman" w:cs="Times New Roman"/>
           <w:noProof/>
           <w:lang w:eastAsia="es-ES"/>
         </w:rPr>
@@ -1905,13 +2118,27 @@
       </w:r>
     </w:p>
     <w:p>
-      <w:r>
+      <w:pPr>
+        <w:rPr>
+          <w:rFonts w:ascii="Times New Roman" w:hAnsi="Times New Roman" w:cs="Times New Roman"/>
+        </w:rPr>
+      </w:pPr>
+      <w:r>
+        <w:rPr>
+          <w:rFonts w:ascii="Times New Roman" w:hAnsi="Times New Roman" w:cs="Times New Roman"/>
+        </w:rPr>
         <w:t>Dentro de nuestro sitio web encontramos tan solo dos iconos los cuales hacen referencia al cambio de idioma de la página estos se encuentran situados en la cabecera de todas nuestras páginas concretamente en la parte superior derecha de la cabecera y las proporciones que presentan son las presentadas en la siguiente imagen:</w:t>
       </w:r>
     </w:p>
     <w:p>
-      <w:r>
-        <w:rPr>
+      <w:pPr>
+        <w:rPr>
+          <w:rFonts w:ascii="Times New Roman" w:hAnsi="Times New Roman" w:cs="Times New Roman"/>
+        </w:rPr>
+      </w:pPr>
+      <w:r>
+        <w:rPr>
+          <w:rFonts w:ascii="Times New Roman" w:hAnsi="Times New Roman" w:cs="Times New Roman"/>
           <w:noProof/>
           <w:lang w:eastAsia="es-ES"/>
         </w:rPr>
@@ -1962,8 +2189,604 @@
         </w:drawing>
       </w:r>
     </w:p>
+    <w:p>
+      <w:pPr>
+        <w:rPr>
+          <w:rFonts w:ascii="Times New Roman" w:hAnsi="Times New Roman" w:cs="Times New Roman"/>
+        </w:rPr>
+      </w:pPr>
+    </w:p>
+    <w:p>
+      <w:pPr>
+        <w:rPr>
+          <w:rFonts w:ascii="Times New Roman" w:hAnsi="Times New Roman" w:cs="Times New Roman"/>
+        </w:rPr>
+      </w:pPr>
+    </w:p>
+    <w:p>
+      <w:pPr>
+        <w:rPr>
+          <w:rFonts w:ascii="Times New Roman" w:hAnsi="Times New Roman" w:cs="Times New Roman"/>
+        </w:rPr>
+      </w:pPr>
+    </w:p>
+    <w:p>
+      <w:pPr>
+        <w:rPr>
+          <w:rFonts w:ascii="Times New Roman" w:hAnsi="Times New Roman" w:cs="Times New Roman"/>
+        </w:rPr>
+      </w:pPr>
+    </w:p>
+    <w:p>
+      <w:pPr>
+        <w:rPr>
+          <w:rFonts w:ascii="Times New Roman" w:hAnsi="Times New Roman" w:cs="Times New Roman"/>
+        </w:rPr>
+      </w:pPr>
+    </w:p>
+    <w:p>
+      <w:pPr>
+        <w:rPr>
+          <w:rFonts w:ascii="Times New Roman" w:hAnsi="Times New Roman" w:cs="Times New Roman"/>
+        </w:rPr>
+      </w:pPr>
+    </w:p>
+    <w:p>
+      <w:pPr>
+        <w:rPr>
+          <w:rFonts w:ascii="Times New Roman" w:hAnsi="Times New Roman" w:cs="Times New Roman"/>
+        </w:rPr>
+      </w:pPr>
+    </w:p>
+    <w:p>
+      <w:pPr>
+        <w:rPr>
+          <w:rFonts w:ascii="Times New Roman" w:hAnsi="Times New Roman" w:cs="Times New Roman"/>
+        </w:rPr>
+      </w:pPr>
+      <w:r>
+        <w:rPr>
+          <w:rFonts w:ascii="Times New Roman" w:hAnsi="Times New Roman" w:cs="Times New Roman"/>
+          <w:noProof/>
+          <w:lang w:eastAsia="es-ES"/>
+        </w:rPr>
+        <w:lastRenderedPageBreak/>
+        <w:pict>
+          <v:rect id="_x0000_s1050" style="position:absolute;margin-left:-3.85pt;margin-top:-15pt;width:424.5pt;height:22.4pt;z-index:251678720;visibility:visible;mso-position-horizontal-relative:margin;mso-width-relative:margin;mso-height-relative:margin;v-text-anchor:middle" o:gfxdata="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" fillcolor="#8eaadb [1944]" strokecolor="#4472c4 [3208]" strokeweight="1pt">
+            <v:fill color2="#4472c4 [3208]" rotate="t" focus="50%" type="gradient"/>
+            <v:shadow on="t" type="perspective" color="#1f3763 [1608]" offset="1pt" offset2="-3pt"/>
+            <v:textbox style="mso-next-textbox:#_x0000_s1050">
+              <w:txbxContent>
+                <w:p>
+                  <w:pPr>
+                    <w:rPr>
+                      <w:color w:val="FFFFFF" w:themeColor="background1"/>
+                    </w:rPr>
+                  </w:pPr>
+                  <w:r>
+                    <w:rPr>
+                      <w:color w:val="FFFFFF" w:themeColor="background1"/>
+                    </w:rPr>
+                    <w:t>DESCRIPCIÓN DE LA ESTRUCTURA</w:t>
+                  </w:r>
+                  <w:r>
+                    <w:rPr>
+                      <w:noProof/>
+                      <w:color w:val="FFFFFF" w:themeColor="background1"/>
+                      <w:lang w:eastAsia="es-ES"/>
+                    </w:rPr>
+                    <w:drawing>
+                      <wp:inline distT="0" distB="0" distL="0" distR="0">
+                        <wp:extent cx="5195570" cy="2578374"/>
+                        <wp:effectExtent l="19050" t="0" r="5080" b="0"/>
+                        <wp:docPr id="8" name="Imagen 10" descr="C:\Users\Usuario\Desktop\Práctica1\Imagenes\Iconos.jpg"/>
+                        <wp:cNvGraphicFramePr>
+                          <a:graphicFrameLocks xmlns:a="http://schemas.openxmlformats.org/drawingml/2006/main" noChangeAspect="1"/>
+                        </wp:cNvGraphicFramePr>
+                        <a:graphic xmlns:a="http://schemas.openxmlformats.org/drawingml/2006/main">
+                          <a:graphicData uri="http://schemas.openxmlformats.org/drawingml/2006/picture">
+                            <pic:pic xmlns:pic="http://schemas.openxmlformats.org/drawingml/2006/picture">
+                              <pic:nvPicPr>
+                                <pic:cNvPr id="0" name="Picture 10" descr="C:\Users\Usuario\Desktop\Práctica1\Imagenes\Iconos.jpg"/>
+                                <pic:cNvPicPr>
+                                  <a:picLocks noChangeAspect="1" noChangeArrowheads="1"/>
+                                </pic:cNvPicPr>
+                              </pic:nvPicPr>
+                              <pic:blipFill>
+                                <a:blip r:embed="rId12"/>
+                                <a:srcRect/>
+                                <a:stretch>
+                                  <a:fillRect/>
+                                </a:stretch>
+                              </pic:blipFill>
+                              <pic:spPr bwMode="auto">
+                                <a:xfrm>
+                                  <a:off x="0" y="0"/>
+                                  <a:ext cx="5195570" cy="2578374"/>
+                                </a:xfrm>
+                                <a:prstGeom prst="rect">
+                                  <a:avLst/>
+                                </a:prstGeom>
+                                <a:noFill/>
+                                <a:ln w="9525">
+                                  <a:noFill/>
+                                  <a:miter lim="800000"/>
+                                  <a:headEnd/>
+                                  <a:tailEnd/>
+                                </a:ln>
+                              </pic:spPr>
+                            </pic:pic>
+                          </a:graphicData>
+                        </a:graphic>
+                      </wp:inline>
+                    </w:drawing>
+                  </w:r>
+                </w:p>
+              </w:txbxContent>
+            </v:textbox>
+            <w10:wrap anchorx="margin"/>
+          </v:rect>
+        </w:pict>
+      </w:r>
+    </w:p>
+    <w:p>
+      <w:pPr>
+        <w:rPr>
+          <w:rFonts w:ascii="Times New Roman" w:hAnsi="Times New Roman" w:cs="Times New Roman"/>
+        </w:rPr>
+      </w:pPr>
+      <w:r>
+        <w:rPr>
+          <w:rFonts w:ascii="Times New Roman" w:hAnsi="Times New Roman" w:cs="Times New Roman"/>
+        </w:rPr>
+        <w:t>La página web de la Academia DIW presenta una cabecera horizontal seguidamente de un menú de navegación desplegable también horizontal situado en la parte centrar de la hoja de contenido. A continuación, una sección englobada dentro de una etiqueta &lt;div&gt; la cual contiene el contenido de la página web y finalmente un pie de página</w:t>
+      </w:r>
+      <w:r>
+        <w:rPr>
+          <w:rFonts w:ascii="Times New Roman" w:hAnsi="Times New Roman" w:cs="Times New Roman"/>
+        </w:rPr>
+        <w:t xml:space="preserve"> el cual contiene la dirección de nuestra academia el correo electrónico de contacto y el teléfono de la academia.</w:t>
+      </w:r>
+    </w:p>
+    <w:p>
+      <w:pPr>
+        <w:rPr>
+          <w:rFonts w:ascii="Times New Roman" w:hAnsi="Times New Roman" w:cs="Times New Roman"/>
+          <w:b/>
+          <w:i/>
+        </w:rPr>
+      </w:pPr>
+      <w:r>
+        <w:rPr>
+          <w:rFonts w:ascii="Times New Roman" w:hAnsi="Times New Roman" w:cs="Times New Roman"/>
+          <w:b/>
+          <w:i/>
+        </w:rPr>
+        <w:pict>
+          <v:shape id="_x0000_i1027" type="#_x0000_t75" style="width:393.8pt;height:3in">
+            <v:imagedata r:id="rId16" o:title="Estructura de la página"/>
+          </v:shape>
+        </w:pict>
+      </w:r>
+    </w:p>
+    <w:p>
+      <w:pPr>
+        <w:rPr>
+          <w:rFonts w:ascii="Times New Roman" w:hAnsi="Times New Roman" w:cs="Times New Roman"/>
+          <w:b/>
+          <w:i/>
+        </w:rPr>
+      </w:pPr>
+    </w:p>
+    <w:p>
+      <w:pPr>
+        <w:rPr>
+          <w:rFonts w:ascii="Times New Roman" w:hAnsi="Times New Roman" w:cs="Times New Roman"/>
+          <w:b/>
+          <w:i/>
+        </w:rPr>
+      </w:pPr>
+      <w:r>
+        <w:rPr>
+          <w:rFonts w:ascii="Times New Roman" w:hAnsi="Times New Roman" w:cs="Times New Roman"/>
+          <w:b/>
+          <w:i/>
+        </w:rPr>
+        <w:t>Espacio de contenido</w:t>
+      </w:r>
+    </w:p>
+    <w:p>
+      <w:pPr>
+        <w:rPr>
+          <w:rFonts w:ascii="Times New Roman" w:hAnsi="Times New Roman" w:cs="Times New Roman"/>
+        </w:rPr>
+      </w:pPr>
+      <w:r>
+        <w:rPr>
+          <w:rFonts w:ascii="Times New Roman" w:hAnsi="Times New Roman" w:cs="Times New Roman"/>
+        </w:rPr>
+        <w:t>El espacio de contenido de la página es variable, ya que, a medida que cambiamos de sección en la página a través del menú de navegación.</w:t>
+      </w:r>
+    </w:p>
+    <w:p>
+      <w:pPr>
+        <w:rPr>
+          <w:rFonts w:ascii="Times New Roman" w:hAnsi="Times New Roman" w:cs="Times New Roman"/>
+        </w:rPr>
+      </w:pPr>
+    </w:p>
+    <w:p>
+      <w:pPr>
+        <w:rPr>
+          <w:rFonts w:ascii="Times New Roman" w:hAnsi="Times New Roman" w:cs="Times New Roman"/>
+        </w:rPr>
+      </w:pPr>
+    </w:p>
+    <w:p>
+      <w:pPr>
+        <w:rPr>
+          <w:rFonts w:ascii="Times New Roman" w:hAnsi="Times New Roman" w:cs="Times New Roman"/>
+          <w:b/>
+          <w:i/>
+        </w:rPr>
+      </w:pPr>
+      <w:r>
+        <w:rPr>
+          <w:rFonts w:ascii="Times New Roman" w:hAnsi="Times New Roman" w:cs="Times New Roman"/>
+          <w:b/>
+          <w:i/>
+        </w:rPr>
+        <w:t>Bloque de estructuras</w:t>
+      </w:r>
+    </w:p>
+    <w:p>
+      <w:pPr>
+        <w:rPr>
+          <w:rFonts w:ascii="Times New Roman" w:hAnsi="Times New Roman" w:cs="Times New Roman"/>
+        </w:rPr>
+      </w:pPr>
+      <w:r>
+        <w:rPr>
+          <w:rFonts w:ascii="Times New Roman" w:hAnsi="Times New Roman" w:cs="Times New Roman"/>
+        </w:rPr>
+        <w:t>Esta página web está estructurada a partir de un conjunto de etiquetas &lt;div&gt; las cuales se encargan de dividir la página en sus diferentes y respectivas partes.</w:t>
+      </w:r>
+    </w:p>
+    <w:p>
+      <w:pPr>
+        <w:rPr>
+          <w:rFonts w:ascii="Times New Roman" w:hAnsi="Times New Roman" w:cs="Times New Roman"/>
+          <w:b/>
+          <w:i/>
+        </w:rPr>
+      </w:pPr>
+    </w:p>
+    <w:p>
+      <w:pPr>
+        <w:rPr>
+          <w:rFonts w:ascii="Times New Roman" w:hAnsi="Times New Roman" w:cs="Times New Roman"/>
+          <w:b/>
+          <w:i/>
+        </w:rPr>
+      </w:pPr>
+      <w:r>
+        <w:rPr>
+          <w:rFonts w:ascii="Times New Roman" w:hAnsi="Times New Roman" w:cs="Times New Roman"/>
+          <w:b/>
+          <w:i/>
+        </w:rPr>
+        <w:t>Cabecera</w:t>
+      </w:r>
+    </w:p>
+    <w:p>
+      <w:pPr>
+        <w:rPr>
+          <w:rFonts w:ascii="Times New Roman" w:hAnsi="Times New Roman" w:cs="Times New Roman"/>
+        </w:rPr>
+      </w:pPr>
+      <w:r>
+        <w:rPr>
+          <w:rFonts w:ascii="Times New Roman" w:hAnsi="Times New Roman" w:cs="Times New Roman"/>
+        </w:rPr>
+        <w:t>Esta sección de la página sirve principalmente para mostrar el logotipo de nuestra academia el nombre de esta y además nos permite el cambio de idioma en la página a través de los iconos de banderas que hay en la esquena superior derecha de la cabecera.</w:t>
+      </w:r>
+    </w:p>
+    <w:p>
+      <w:pPr>
+        <w:rPr>
+          <w:rFonts w:ascii="Times New Roman" w:hAnsi="Times New Roman" w:cs="Times New Roman"/>
+          <w:b/>
+          <w:i/>
+        </w:rPr>
+      </w:pPr>
+    </w:p>
+    <w:p>
+      <w:pPr>
+        <w:rPr>
+          <w:rFonts w:ascii="Times New Roman" w:hAnsi="Times New Roman" w:cs="Times New Roman"/>
+          <w:b/>
+          <w:i/>
+        </w:rPr>
+      </w:pPr>
+      <w:r>
+        <w:rPr>
+          <w:rFonts w:ascii="Times New Roman" w:hAnsi="Times New Roman" w:cs="Times New Roman"/>
+          <w:b/>
+          <w:i/>
+        </w:rPr>
+        <w:t>Barra de navegación</w:t>
+      </w:r>
+    </w:p>
+    <w:p>
+      <w:pPr>
+        <w:rPr>
+          <w:rFonts w:ascii="Times New Roman" w:hAnsi="Times New Roman" w:cs="Times New Roman"/>
+        </w:rPr>
+      </w:pPr>
+      <w:r>
+        <w:rPr>
+          <w:rFonts w:ascii="Times New Roman" w:hAnsi="Times New Roman" w:cs="Times New Roman"/>
+        </w:rPr>
+        <w:t>La barra de navegación de esta página consiste principalmente en un menú horizontal situado en el centro de la página el cual es desplegable dando la posibilidad de acceder a cualquier sección de la página web desde cualquier posición.</w:t>
+      </w:r>
+    </w:p>
+    <w:p>
+      <w:pPr>
+        <w:rPr>
+          <w:rFonts w:ascii="Times New Roman" w:hAnsi="Times New Roman" w:cs="Times New Roman"/>
+          <w:b/>
+          <w:i/>
+        </w:rPr>
+      </w:pPr>
+    </w:p>
+    <w:p>
+      <w:pPr>
+        <w:rPr>
+          <w:rFonts w:ascii="Times New Roman" w:hAnsi="Times New Roman" w:cs="Times New Roman"/>
+          <w:b/>
+          <w:i/>
+        </w:rPr>
+      </w:pPr>
+      <w:r>
+        <w:rPr>
+          <w:rFonts w:ascii="Times New Roman" w:hAnsi="Times New Roman" w:cs="Times New Roman"/>
+          <w:b/>
+          <w:i/>
+        </w:rPr>
+        <w:lastRenderedPageBreak/>
+        <w:t>La sección del contenido</w:t>
+      </w:r>
+    </w:p>
+    <w:p>
+      <w:pPr>
+        <w:rPr>
+          <w:rFonts w:ascii="Times New Roman" w:hAnsi="Times New Roman" w:cs="Times New Roman"/>
+        </w:rPr>
+      </w:pPr>
+      <w:r>
+        <w:rPr>
+          <w:rFonts w:ascii="Times New Roman" w:hAnsi="Times New Roman" w:cs="Times New Roman"/>
+        </w:rPr>
+        <w:t>La sección de contenido de esta página web es variable en cada sección del sitio web. Este contenido se encuentra situado en el centro con un tipo de alineado izquierdo.</w:t>
+      </w:r>
+    </w:p>
+    <w:p>
+      <w:pPr>
+        <w:rPr>
+          <w:rFonts w:ascii="Times New Roman" w:hAnsi="Times New Roman" w:cs="Times New Roman"/>
+          <w:b/>
+          <w:i/>
+        </w:rPr>
+      </w:pPr>
+    </w:p>
+    <w:p>
+      <w:pPr>
+        <w:rPr>
+          <w:rFonts w:ascii="Times New Roman" w:hAnsi="Times New Roman" w:cs="Times New Roman"/>
+          <w:b/>
+          <w:i/>
+        </w:rPr>
+      </w:pPr>
+      <w:r>
+        <w:rPr>
+          <w:rFonts w:ascii="Times New Roman" w:hAnsi="Times New Roman" w:cs="Times New Roman"/>
+          <w:b/>
+          <w:i/>
+        </w:rPr>
+        <w:t>Pie de página</w:t>
+      </w:r>
+    </w:p>
+    <w:p>
+      <w:pPr>
+        <w:rPr>
+          <w:rFonts w:ascii="Times New Roman" w:hAnsi="Times New Roman" w:cs="Times New Roman"/>
+        </w:rPr>
+      </w:pPr>
+      <w:r>
+        <w:rPr>
+          <w:rFonts w:ascii="Times New Roman" w:hAnsi="Times New Roman" w:cs="Times New Roman"/>
+        </w:rPr>
+        <w:t>El pie de página de nuestra academia está dividido en dos partes una de estas partes es la parte izquierda del pie de página en la cual se da a conocer el teléfono, la dirección y el correo electrónico de contacto con la academia y la otra parte situada en el centro del pie que al igual que en la cabecera nos muestra el logotipo de la academia.</w:t>
+      </w:r>
+    </w:p>
+    <w:p>
+      <w:pPr>
+        <w:rPr>
+          <w:rFonts w:ascii="Times New Roman" w:hAnsi="Times New Roman" w:cs="Times New Roman"/>
+          <w:b/>
+          <w:i/>
+        </w:rPr>
+      </w:pPr>
+    </w:p>
+    <w:p>
+      <w:pPr>
+        <w:rPr>
+          <w:rFonts w:ascii="Times New Roman" w:hAnsi="Times New Roman" w:cs="Times New Roman"/>
+          <w:b/>
+          <w:i/>
+        </w:rPr>
+      </w:pPr>
+      <w:r>
+        <w:rPr>
+          <w:rFonts w:ascii="Times New Roman" w:hAnsi="Times New Roman" w:cs="Times New Roman"/>
+          <w:b/>
+          <w:i/>
+        </w:rPr>
+        <w:t>Menú de navegación</w:t>
+      </w:r>
+    </w:p>
+    <w:p>
+      <w:pPr>
+        <w:rPr>
+          <w:rFonts w:ascii="Times New Roman" w:hAnsi="Times New Roman" w:cs="Times New Roman"/>
+        </w:rPr>
+      </w:pPr>
+      <w:r>
+        <w:rPr>
+          <w:rFonts w:ascii="Times New Roman" w:hAnsi="Times New Roman" w:cs="Times New Roman"/>
+        </w:rPr>
+        <w:t xml:space="preserve">El menú de navegación de esta </w:t>
+      </w:r>
+      <w:r>
+        <w:rPr>
+          <w:rFonts w:ascii="Times New Roman" w:hAnsi="Times New Roman" w:cs="Times New Roman"/>
+        </w:rPr>
+        <w:t>página</w:t>
+      </w:r>
+      <w:r>
+        <w:rPr>
+          <w:rFonts w:ascii="Times New Roman" w:hAnsi="Times New Roman" w:cs="Times New Roman"/>
+        </w:rPr>
+        <w:t xml:space="preserve"> consiste en un menú horizontal desplegable que ocupa la parte central del ancho de la pagina</w:t>
+      </w:r>
+      <w:r>
+        <w:rPr>
+          <w:rFonts w:ascii="Times New Roman" w:hAnsi="Times New Roman" w:cs="Times New Roman"/>
+        </w:rPr>
+        <w:t xml:space="preserve"> el cual cuando un usuario que acceda a nuestra página ponga el cursor de su ratón sobre una de las secciones principales del menú de navegación se despliegan de manera vertical todas las secciones internas que presentan.</w:t>
+      </w:r>
+    </w:p>
+    <w:p>
+      <w:pPr>
+        <w:rPr>
+          <w:rFonts w:ascii="Times New Roman" w:hAnsi="Times New Roman" w:cs="Times New Roman"/>
+        </w:rPr>
+      </w:pPr>
+    </w:p>
+    <w:p>
+      <w:pPr>
+        <w:rPr>
+          <w:rFonts w:ascii="Times New Roman" w:hAnsi="Times New Roman" w:cs="Times New Roman"/>
+          <w:b/>
+          <w:i/>
+        </w:rPr>
+      </w:pPr>
+      <w:r>
+        <w:rPr>
+          <w:rFonts w:ascii="Times New Roman" w:hAnsi="Times New Roman" w:cs="Times New Roman"/>
+          <w:b/>
+          <w:i/>
+        </w:rPr>
+        <w:t>Menú de navegación cerrado</w:t>
+      </w:r>
+    </w:p>
+    <w:p>
+      <w:pPr>
+        <w:rPr>
+          <w:rFonts w:ascii="Times New Roman" w:hAnsi="Times New Roman" w:cs="Times New Roman"/>
+        </w:rPr>
+      </w:pPr>
+      <w:r>
+        <w:rPr>
+          <w:rFonts w:ascii="Times New Roman" w:hAnsi="Times New Roman" w:cs="Times New Roman"/>
+          <w:noProof/>
+          <w:lang w:eastAsia="es-ES"/>
+        </w:rPr>
+        <w:drawing>
+          <wp:inline distT="0" distB="0" distL="0" distR="0">
+            <wp:extent cx="5398123" cy="552091"/>
+            <wp:effectExtent l="19050" t="0" r="0" b="0"/>
+            <wp:docPr id="27" name="Imagen 27" descr="C:\Users\Usuario\AppData\Local\Microsoft\Windows\INetCache\Content.Word\Navegación cerrada.jpg"/>
+            <wp:cNvGraphicFramePr>
+              <a:graphicFrameLocks xmlns:a="http://schemas.openxmlformats.org/drawingml/2006/main" noChangeAspect="1"/>
+            </wp:cNvGraphicFramePr>
+            <a:graphic xmlns:a="http://schemas.openxmlformats.org/drawingml/2006/main">
+              <a:graphicData uri="http://schemas.openxmlformats.org/drawingml/2006/picture">
+                <pic:pic xmlns:pic="http://schemas.openxmlformats.org/drawingml/2006/picture">
+                  <pic:nvPicPr>
+                    <pic:cNvPr id="0" name="Picture 27" descr="C:\Users\Usuario\AppData\Local\Microsoft\Windows\INetCache\Content.Word\Navegación cerrada.jpg"/>
+                    <pic:cNvPicPr>
+                      <a:picLocks noChangeAspect="1" noChangeArrowheads="1"/>
+                    </pic:cNvPicPr>
+                  </pic:nvPicPr>
+                  <pic:blipFill>
+                    <a:blip r:embed="rId17"/>
+                    <a:srcRect/>
+                    <a:stretch>
+                      <a:fillRect/>
+                    </a:stretch>
+                  </pic:blipFill>
+                  <pic:spPr bwMode="auto">
+                    <a:xfrm>
+                      <a:off x="0" y="0"/>
+                      <a:ext cx="5400040" cy="552287"/>
+                    </a:xfrm>
+                    <a:prstGeom prst="rect">
+                      <a:avLst/>
+                    </a:prstGeom>
+                    <a:noFill/>
+                    <a:ln w="9525">
+                      <a:noFill/>
+                      <a:miter lim="800000"/>
+                      <a:headEnd/>
+                      <a:tailEnd/>
+                    </a:ln>
+                  </pic:spPr>
+                </pic:pic>
+              </a:graphicData>
+            </a:graphic>
+          </wp:inline>
+        </w:drawing>
+      </w:r>
+    </w:p>
+    <w:p>
+      <w:pPr>
+        <w:tabs>
+          <w:tab w:val="left" w:pos="7675"/>
+        </w:tabs>
+        <w:rPr>
+          <w:rFonts w:ascii="Times New Roman" w:hAnsi="Times New Roman" w:cs="Times New Roman"/>
+          <w:b/>
+          <w:i/>
+        </w:rPr>
+      </w:pPr>
+      <w:r>
+        <w:rPr>
+          <w:rFonts w:ascii="Times New Roman" w:hAnsi="Times New Roman" w:cs="Times New Roman"/>
+          <w:b/>
+          <w:i/>
+        </w:rPr>
+        <w:t>Menú de navegación abierto</w:t>
+      </w:r>
+    </w:p>
+    <w:p>
+      <w:pPr>
+        <w:rPr>
+          <w:u w:val="single"/>
+        </w:rPr>
+      </w:pPr>
+      <w:r>
+        <w:pict>
+          <v:shape id="_x0000_i1037" type="#_x0000_t75" style="width:355.6pt;height:306.8pt">
+            <v:imagedata r:id="rId18" o:title="Menú de navegación abierto"/>
+          </v:shape>
+        </w:pict>
+      </w:r>
+      <w:bookmarkStart w:id="0" w:name="_GoBack"/>
+      <w:bookmarkEnd w:id="0"/>
+    </w:p>
     <w:sectPr>
-      <w:headerReference w:type="default" r:id="rId16"/>
+      <w:headerReference w:type="default" r:id="rId19"/>
       <w:pgSz w:w="11906" w:h="16838"/>
       <w:pgMar w:top="1417" w:right="1701" w:bottom="1417" w:left="1701" w:header="708" w:footer="708" w:gutter="0"/>
       <w:pgNumType w:start="0"/>
@@ -3300,7 +4123,7 @@
 </file>
 
 <file path=customXml/itemProps1.xml><?xml version="1.0" encoding="utf-8"?>
-<ds:datastoreItem xmlns:ds="http://schemas.openxmlformats.org/officeDocument/2006/customXml" ds:itemID="{91E15592-15CD-4059-A4C7-7D4A86B60A80}">
+<ds:datastoreItem xmlns:ds="http://schemas.openxmlformats.org/officeDocument/2006/customXml" ds:itemID="{C1B85DC4-57E7-4D9B-804D-70BAAE8AA797}">
   <ds:schemaRefs>
     <ds:schemaRef ds:uri="http://schemas.openxmlformats.org/officeDocument/2006/bibliography"/>
   </ds:schemaRefs>

</xml_diff>

<commit_message>
Titulares guia de estilos
</commit_message>
<xml_diff>
--- a/Guia de estilos.docx
+++ b/Guia de estilos.docx
@@ -1044,7 +1044,7 @@
             <v:path o:extrusionok="f" gradientshapeok="t" o:connecttype="rect"/>
             <o:lock v:ext="edit" aspectratio="t"/>
           </v:shapetype>
-          <v:shape id="_x0000_i1025" type="#_x0000_t75" style="width:290.5pt;height:169.65pt">
+          <v:shape id="_x0000_i1025" type="#_x0000_t75" style="width:290.25pt;height:169.5pt">
             <v:imagedata r:id="rId10" o:title="Colores"/>
           </v:shape>
         </w:pict>
@@ -1816,7 +1816,7 @@
           <w:lang w:eastAsia="es-ES"/>
         </w:rPr>
         <w:pict>
-          <v:shape id="_x0000_i1026" type="#_x0000_t75" style="width:309.9pt;height:142.1pt">
+          <v:shape id="_x0000_i1026" type="#_x0000_t75" style="width:309.9pt;height:142.25pt">
             <v:imagedata r:id="rId14" o:title="Imagenes página principal"/>
           </v:shape>
         </w:pict>
@@ -2279,7 +2279,7 @@
                       <wp:inline distT="0" distB="0" distL="0" distR="0">
                         <wp:extent cx="5195570" cy="2578374"/>
                         <wp:effectExtent l="19050" t="0" r="5080" b="0"/>
-                        <wp:docPr id="8" name="Imagen 10" descr="C:\Users\Usuario\Desktop\Práctica1\Imagenes\Iconos.jpg"/>
+                        <wp:docPr id="19" name="Imagen 10" descr="C:\Users\Usuario\Desktop\Práctica1\Imagenes\Iconos.jpg"/>
                         <wp:cNvGraphicFramePr>
                           <a:graphicFrameLocks xmlns:a="http://schemas.openxmlformats.org/drawingml/2006/main" noChangeAspect="1"/>
                         </wp:cNvGraphicFramePr>
@@ -2363,7 +2363,7 @@
           <w:i/>
         </w:rPr>
         <w:pict>
-          <v:shape id="_x0000_i1027" type="#_x0000_t75" style="width:393.8pt;height:3in">
+          <v:shape id="_x0000_i1027" type="#_x0000_t75" style="width:394pt;height:3in">
             <v:imagedata r:id="rId16" o:title="Estructura de la página"/>
           </v:shape>
         </w:pict>
@@ -2770,20 +2770,671 @@
       </w:r>
     </w:p>
     <w:p>
-      <w:pPr>
-        <w:rPr>
-          <w:u w:val="single"/>
-        </w:rPr>
-      </w:pPr>
       <w:r>
         <w:pict>
-          <v:shape id="_x0000_i1037" type="#_x0000_t75" style="width:355.6pt;height:306.8pt">
+          <v:shape id="_x0000_i1028" type="#_x0000_t75" style="width:355.4pt;height:307pt">
             <v:imagedata r:id="rId18" o:title="Menú de navegación abierto"/>
           </v:shape>
         </w:pict>
       </w:r>
+    </w:p>
+    <w:p>
+      <w:pPr>
+        <w:rPr>
+          <w:b/>
+        </w:rPr>
+      </w:pPr>
+      <w:r>
+        <w:rPr>
+          <w:b/>
+          <w:noProof/>
+          <w:lang w:eastAsia="es-ES"/>
+        </w:rPr>
+        <w:lastRenderedPageBreak/>
+        <w:pict>
+          <v:rect id="_x0000_s1067" style="position:absolute;margin-left:.1pt;margin-top:-3pt;width:424.5pt;height:22.4pt;z-index:251688960;visibility:visible;mso-position-horizontal-relative:margin;mso-width-relative:margin;mso-height-relative:margin;v-text-anchor:middle" o:gfxdata="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" fillcolor="#8eaadb [1944]" strokecolor="#4472c4 [3208]" strokeweight="1pt">
+            <v:fill color2="#4472c4 [3208]" rotate="t" focus="50%" type="gradient"/>
+            <v:shadow on="t" type="perspective" color="#1f3763 [1608]" offset="1pt" offset2="-3pt"/>
+            <v:textbox style="mso-next-textbox:#_x0000_s1067">
+              <w:txbxContent>
+                <w:p>
+                  <w:pPr>
+                    <w:rPr>
+                      <w:color w:val="FFFFFF" w:themeColor="background1"/>
+                    </w:rPr>
+                  </w:pPr>
+                  <w:r>
+                    <w:rPr>
+                      <w:color w:val="FFFFFF" w:themeColor="background1"/>
+                    </w:rPr>
+                    <w:t>SECCIÓN DE CONTENIDOS</w:t>
+                  </w:r>
+                  <w:r>
+                    <w:rPr>
+                      <w:noProof/>
+                      <w:color w:val="FFFFFF" w:themeColor="background1"/>
+                      <w:lang w:eastAsia="es-ES"/>
+                    </w:rPr>
+                    <w:drawing>
+                      <wp:inline distT="0" distB="0" distL="0" distR="0" wp14:anchorId="7DD83EA8" wp14:editId="6BE8BE52">
+                        <wp:extent cx="5195570" cy="2578374"/>
+                        <wp:effectExtent l="19050" t="0" r="5080" b="0"/>
+                        <wp:docPr id="28" name="Imagen 10" descr="C:\Users\Usuario\Desktop\Práctica1\Imagenes\Iconos.jpg"/>
+                        <wp:cNvGraphicFramePr>
+                          <a:graphicFrameLocks xmlns:a="http://schemas.openxmlformats.org/drawingml/2006/main" noChangeAspect="1"/>
+                        </wp:cNvGraphicFramePr>
+                        <a:graphic xmlns:a="http://schemas.openxmlformats.org/drawingml/2006/main">
+                          <a:graphicData uri="http://schemas.openxmlformats.org/drawingml/2006/picture">
+                            <pic:pic xmlns:pic="http://schemas.openxmlformats.org/drawingml/2006/picture">
+                              <pic:nvPicPr>
+                                <pic:cNvPr id="0" name="Picture 10" descr="C:\Users\Usuario\Desktop\Práctica1\Imagenes\Iconos.jpg"/>
+                                <pic:cNvPicPr>
+                                  <a:picLocks noChangeAspect="1" noChangeArrowheads="1"/>
+                                </pic:cNvPicPr>
+                              </pic:nvPicPr>
+                              <pic:blipFill>
+                                <a:blip r:embed="rId12"/>
+                                <a:srcRect/>
+                                <a:stretch>
+                                  <a:fillRect/>
+                                </a:stretch>
+                              </pic:blipFill>
+                              <pic:spPr bwMode="auto">
+                                <a:xfrm>
+                                  <a:off x="0" y="0"/>
+                                  <a:ext cx="5195570" cy="2578374"/>
+                                </a:xfrm>
+                                <a:prstGeom prst="rect">
+                                  <a:avLst/>
+                                </a:prstGeom>
+                                <a:noFill/>
+                                <a:ln w="9525">
+                                  <a:noFill/>
+                                  <a:miter lim="800000"/>
+                                  <a:headEnd/>
+                                  <a:tailEnd/>
+                                </a:ln>
+                              </pic:spPr>
+                            </pic:pic>
+                          </a:graphicData>
+                        </a:graphic>
+                      </wp:inline>
+                    </w:drawing>
+                  </w:r>
+                </w:p>
+              </w:txbxContent>
+            </v:textbox>
+            <w10:wrap anchorx="margin"/>
+          </v:rect>
+        </w:pict>
+      </w:r>
+    </w:p>
+    <w:p/>
+    <w:p>
+      <w:r>
+        <w:t>Cada sección de contenido será una página independiente de la principal</w:t>
+      </w:r>
+      <w:r>
+        <w:t xml:space="preserve"> </w:t>
+      </w:r>
+      <w:r>
+        <w:t xml:space="preserve">(exceptuando el </w:t>
+      </w:r>
+      <w:proofErr w:type="spellStart"/>
+      <w:r>
+        <w:t>header</w:t>
+      </w:r>
+      <w:proofErr w:type="spellEnd"/>
+      <w:r>
+        <w:t xml:space="preserve"> y el </w:t>
+      </w:r>
+      <w:proofErr w:type="spellStart"/>
+      <w:r>
+        <w:t>footer</w:t>
+      </w:r>
+      <w:proofErr w:type="spellEnd"/>
+      <w:r>
+        <w:t>), estas serán introducidas por un titular &lt;h&gt;.</w:t>
+      </w:r>
+    </w:p>
+    <w:p>
+      <w:r>
+        <w:t>Cada una de las paginas debe cumplir con las siguientes especificaciones:</w:t>
+      </w:r>
+    </w:p>
+    <w:p>
+      <w:pPr>
+        <w:rPr>
+          <w:b/>
+          <w:u w:val="single"/>
+        </w:rPr>
+      </w:pPr>
+    </w:p>
+    <w:p>
+      <w:pPr>
+        <w:rPr>
+          <w:b/>
+        </w:rPr>
+      </w:pPr>
+      <w:r>
+        <w:rPr>
+          <w:b/>
+        </w:rPr>
+        <w:t>Titular h1</w:t>
+      </w:r>
+    </w:p>
+    <w:p>
+      <w:r>
+        <w:rPr>
+          <w:b/>
+          <w:noProof/>
+          <w:lang w:eastAsia="es-ES"/>
+        </w:rPr>
+        <w:pict>
+          <v:rect id="_x0000_s1065" style="position:absolute;margin-left:5.75pt;margin-top:18.4pt;width:179.05pt;height:53.1pt;z-index:251685888;visibility:visible;mso-position-horizontal-relative:margin;mso-width-relative:margin;mso-height-relative:margin;v-text-anchor:middle" o:gfxdata="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" fillcolor="#8eaadb [1944]" strokecolor="#4472c4 [3208]" strokeweight="1pt">
+            <v:fill color2="#4472c4 [3208]" rotate="t" focus="50%" type="gradient"/>
+            <v:shadow on="t" type="perspective" color="#1f3763 [1608]" offset="1pt" offset2="-3pt"/>
+            <v:textbox style="mso-next-textbox:#_x0000_s1065">
+              <w:txbxContent>
+                <w:p>
+                  <w:pPr>
+                    <w:jc w:val="center"/>
+                    <w:rPr>
+                      <w:color w:val="FFFFFF" w:themeColor="background1"/>
+                      <w:sz w:val="36"/>
+                      <w:szCs w:val="36"/>
+                    </w:rPr>
+                  </w:pPr>
+                  <w:r>
+                    <w:rPr>
+                      <w:color w:val="FFFFFF" w:themeColor="background1"/>
+                      <w:sz w:val="36"/>
+                      <w:szCs w:val="36"/>
+                    </w:rPr>
+                    <w:t>TITULO</w:t>
+                  </w:r>
+                  <w:r>
+                    <w:rPr>
+                      <w:noProof/>
+                      <w:color w:val="FFFFFF" w:themeColor="background1"/>
+                      <w:sz w:val="36"/>
+                      <w:szCs w:val="36"/>
+                      <w:lang w:eastAsia="es-ES"/>
+                    </w:rPr>
+                    <w:t xml:space="preserve"> DEL ENCABEZADO</w:t>
+                  </w:r>
+                </w:p>
+              </w:txbxContent>
+            </v:textbox>
+            <w10:wrap anchorx="margin"/>
+          </v:rect>
+        </w:pict>
+      </w:r>
+      <w:proofErr w:type="spellStart"/>
+      <w:r>
+        <w:t>xxxxxxxxxxx</w:t>
+      </w:r>
+      <w:proofErr w:type="spellEnd"/>
+    </w:p>
+    <w:p>
+      <w:pPr>
+        <w:tabs>
+          <w:tab w:val="left" w:pos="3537"/>
+          <w:tab w:val="left" w:pos="5414"/>
+        </w:tabs>
+      </w:pPr>
+      <w:r>
+        <w:tab/>
+        <w:t xml:space="preserve">     Fuente: </w:t>
+      </w:r>
+      <w:r>
+        <w:rPr>
+          <w:rFonts w:cstheme="minorHAnsi"/>
+          <w:color w:val="222222"/>
+          <w:shd w:val="clear" w:color="auto" w:fill="FFFFFF"/>
+        </w:rPr>
+        <w:t>x</w:t>
+      </w:r>
+      <w:r>
+        <w:rPr>
+          <w:rFonts w:cstheme="minorHAnsi"/>
+        </w:rPr>
+        <w:tab/>
+      </w:r>
+    </w:p>
+    <w:p>
+      <w:pPr>
+        <w:tabs>
+          <w:tab w:val="left" w:pos="3537"/>
+        </w:tabs>
+      </w:pPr>
+      <w:r>
+        <w:tab/>
+        <w:t xml:space="preserve">     Color: </w:t>
+      </w:r>
+      <w:r>
+        <w:rPr>
+          <w:rFonts w:cstheme="minorHAnsi"/>
+        </w:rPr>
+        <w:t>#</w:t>
+      </w:r>
+      <w:r>
+        <w:rPr>
+          <w:rFonts w:cstheme="minorHAnsi"/>
+        </w:rPr>
+        <w:t>d4fff4</w:t>
+      </w:r>
+      <w:r>
+        <w:rPr>
+          <w:rFonts w:cstheme="minorHAnsi"/>
+        </w:rPr>
+        <w:t xml:space="preserve"> (</w:t>
+      </w:r>
+      <w:proofErr w:type="spellStart"/>
+      <w:r>
+        <w:rPr>
+          <w:rFonts w:cstheme="minorHAnsi"/>
+        </w:rPr>
+        <w:t>Cyan</w:t>
+      </w:r>
+      <w:proofErr w:type="spellEnd"/>
+      <w:r>
+        <w:rPr>
+          <w:rFonts w:cstheme="minorHAnsi"/>
+        </w:rPr>
+        <w:t xml:space="preserve"> claro</w:t>
+      </w:r>
+      <w:r>
+        <w:rPr>
+          <w:rFonts w:cstheme="minorHAnsi"/>
+        </w:rPr>
+        <w:t>)</w:t>
+      </w:r>
+    </w:p>
+    <w:p>
+      <w:pPr>
+        <w:rPr>
+          <w:b/>
+        </w:rPr>
+      </w:pPr>
+    </w:p>
+    <w:p>
+      <w:pPr>
+        <w:rPr>
+          <w:b/>
+        </w:rPr>
+      </w:pPr>
+      <w:r>
+        <w:rPr>
+          <w:b/>
+        </w:rPr>
+        <w:t>Titular h2</w:t>
+      </w:r>
       <w:bookmarkStart w:id="0" w:name="_GoBack"/>
       <w:bookmarkEnd w:id="0"/>
+    </w:p>
+    <w:p>
+      <w:r>
+        <w:rPr>
+          <w:b/>
+          <w:noProof/>
+          <w:lang w:eastAsia="es-ES"/>
+        </w:rPr>
+        <w:pict>
+          <v:rect id="_x0000_s1066" style="position:absolute;margin-left:5.75pt;margin-top:18.4pt;width:179.05pt;height:51.45pt;z-index:251687936;visibility:visible;mso-position-horizontal-relative:margin;mso-width-relative:margin;mso-height-relative:margin;v-text-anchor:middle" o:gfxdata="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" fillcolor="#8eaadb [1944]" strokecolor="#4472c4 [3208]" strokeweight="1pt">
+            <v:fill color2="#4472c4 [3208]" rotate="t" focus="50%" type="gradient"/>
+            <v:shadow on="t" type="perspective" color="#1f3763 [1608]" offset="1pt" offset2="-3pt"/>
+            <v:textbox style="mso-next-textbox:#_x0000_s1066">
+              <w:txbxContent>
+                <w:p>
+                  <w:pPr>
+                    <w:jc w:val="center"/>
+                    <w:rPr>
+                      <w:color w:val="FFFFFF" w:themeColor="background1"/>
+                      <w:sz w:val="36"/>
+                      <w:szCs w:val="36"/>
+                      <w:u w:val="single"/>
+                    </w:rPr>
+                  </w:pPr>
+                  <w:r>
+                    <w:rPr>
+                      <w:color w:val="FFFFFF" w:themeColor="background1"/>
+                      <w:sz w:val="36"/>
+                      <w:szCs w:val="36"/>
+                      <w:u w:val="single"/>
+                    </w:rPr>
+                    <w:t>TITULO</w:t>
+                  </w:r>
+                  <w:r>
+                    <w:rPr>
+                      <w:noProof/>
+                      <w:color w:val="FFFFFF" w:themeColor="background1"/>
+                      <w:sz w:val="36"/>
+                      <w:szCs w:val="36"/>
+                      <w:u w:val="single"/>
+                      <w:lang w:eastAsia="es-ES"/>
+                    </w:rPr>
+                    <w:t xml:space="preserve"> </w:t>
+                  </w:r>
+                  <w:r>
+                    <w:rPr>
+                      <w:noProof/>
+                      <w:color w:val="FFFFFF" w:themeColor="background1"/>
+                      <w:sz w:val="36"/>
+                      <w:szCs w:val="36"/>
+                      <w:u w:val="single"/>
+                      <w:lang w:eastAsia="es-ES"/>
+                    </w:rPr>
+                    <w:t>DEL CONTENIDO</w:t>
+                  </w:r>
+                </w:p>
+              </w:txbxContent>
+            </v:textbox>
+            <w10:wrap anchorx="margin"/>
+          </v:rect>
+        </w:pict>
+      </w:r>
+      <w:proofErr w:type="spellStart"/>
+      <w:r>
+        <w:t>xxxxxxxxxxxxxxxxxxxxxxxx</w:t>
+      </w:r>
+      <w:proofErr w:type="spellEnd"/>
+    </w:p>
+    <w:p>
+      <w:pPr>
+        <w:tabs>
+          <w:tab w:val="left" w:pos="3537"/>
+          <w:tab w:val="left" w:pos="5414"/>
+        </w:tabs>
+      </w:pPr>
+      <w:r>
+        <w:tab/>
+        <w:t xml:space="preserve">     Fuente: </w:t>
+      </w:r>
+      <w:r>
+        <w:rPr>
+          <w:rFonts w:cstheme="minorHAnsi"/>
+          <w:color w:val="222222"/>
+          <w:shd w:val="clear" w:color="auto" w:fill="FFFFFF"/>
+        </w:rPr>
+        <w:t>x</w:t>
+      </w:r>
+      <w:r>
+        <w:rPr>
+          <w:rFonts w:cstheme="minorHAnsi"/>
+        </w:rPr>
+        <w:tab/>
+      </w:r>
+    </w:p>
+    <w:p>
+      <w:pPr>
+        <w:tabs>
+          <w:tab w:val="left" w:pos="3537"/>
+        </w:tabs>
+      </w:pPr>
+      <w:r>
+        <w:tab/>
+        <w:t xml:space="preserve">     Color: </w:t>
+      </w:r>
+      <w:r>
+        <w:rPr>
+          <w:rFonts w:cstheme="minorHAnsi"/>
+        </w:rPr>
+        <w:t>#000000 (negro)</w:t>
+      </w:r>
+    </w:p>
+    <w:p>
+      <w:pPr>
+        <w:rPr>
+          <w:b/>
+        </w:rPr>
+      </w:pPr>
+    </w:p>
+    <w:p>
+      <w:pPr>
+        <w:rPr>
+          <w:b/>
+        </w:rPr>
+      </w:pPr>
+      <w:r>
+        <w:rPr>
+          <w:b/>
+        </w:rPr>
+        <w:t>Titular</w:t>
+      </w:r>
+      <w:r>
+        <w:rPr>
+          <w:b/>
+        </w:rPr>
+        <w:t xml:space="preserve"> h3</w:t>
+      </w:r>
+    </w:p>
+    <w:p>
+      <w:r>
+        <w:rPr>
+          <w:b/>
+          <w:noProof/>
+          <w:lang w:eastAsia="es-ES"/>
+        </w:rPr>
+        <w:pict>
+          <v:rect id="_x0000_s1063" style="position:absolute;margin-left:5.75pt;margin-top:18.4pt;width:179.05pt;height:39.75pt;z-index:251681792;visibility:visible;mso-position-horizontal-relative:margin;mso-width-relative:margin;mso-height-relative:margin;v-text-anchor:middle" o:gfxdata="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" fillcolor="#8eaadb [1944]" strokecolor="#4472c4 [3208]" strokeweight="1pt">
+            <v:fill color2="#4472c4 [3208]" rotate="t" focus="50%" type="gradient"/>
+            <v:shadow on="t" type="perspective" color="#1f3763 [1608]" offset="1pt" offset2="-3pt"/>
+            <v:textbox style="mso-next-textbox:#_x0000_s1063">
+              <w:txbxContent>
+                <w:p>
+                  <w:pPr>
+                    <w:jc w:val="center"/>
+                    <w:rPr>
+                      <w:color w:val="FFFFFF" w:themeColor="background1"/>
+                      <w:sz w:val="36"/>
+                      <w:szCs w:val="36"/>
+                    </w:rPr>
+                  </w:pPr>
+                  <w:r>
+                    <w:rPr>
+                      <w:color w:val="FFFFFF" w:themeColor="background1"/>
+                      <w:sz w:val="36"/>
+                      <w:szCs w:val="36"/>
+                    </w:rPr>
+                    <w:t>TITULO</w:t>
+                  </w:r>
+                  <w:r>
+                    <w:rPr>
+                      <w:noProof/>
+                      <w:color w:val="FFFFFF" w:themeColor="background1"/>
+                      <w:sz w:val="36"/>
+                      <w:szCs w:val="36"/>
+                      <w:lang w:eastAsia="es-ES"/>
+                    </w:rPr>
+                    <w:t xml:space="preserve"> DE LAS LISTAS</w:t>
+                  </w:r>
+                </w:p>
+              </w:txbxContent>
+            </v:textbox>
+            <w10:wrap anchorx="margin"/>
+          </v:rect>
+        </w:pict>
+      </w:r>
+      <w:r>
+        <w:t>Esta etiqueta la utilizaremos para encabezar los títulos de las listas</w:t>
+      </w:r>
+    </w:p>
+    <w:p>
+      <w:pPr>
+        <w:tabs>
+          <w:tab w:val="left" w:pos="3537"/>
+          <w:tab w:val="left" w:pos="5414"/>
+        </w:tabs>
+      </w:pPr>
+      <w:r>
+        <w:tab/>
+        <w:t xml:space="preserve">     Fuente: </w:t>
+      </w:r>
+      <w:r>
+        <w:rPr>
+          <w:rFonts w:cstheme="minorHAnsi"/>
+          <w:color w:val="222222"/>
+          <w:shd w:val="clear" w:color="auto" w:fill="FFFFFF"/>
+        </w:rPr>
+        <w:t>x</w:t>
+      </w:r>
+      <w:r>
+        <w:rPr>
+          <w:rFonts w:cstheme="minorHAnsi"/>
+        </w:rPr>
+        <w:tab/>
+      </w:r>
+    </w:p>
+    <w:p>
+      <w:pPr>
+        <w:tabs>
+          <w:tab w:val="left" w:pos="3537"/>
+        </w:tabs>
+        <w:rPr>
+          <w:rFonts w:cstheme="minorHAnsi"/>
+        </w:rPr>
+      </w:pPr>
+      <w:r>
+        <w:tab/>
+        <w:t xml:space="preserve">     Color: </w:t>
+      </w:r>
+      <w:r>
+        <w:rPr>
+          <w:rFonts w:cstheme="minorHAnsi"/>
+        </w:rPr>
+        <w:t>#000000 (negro)</w:t>
+      </w:r>
+    </w:p>
+    <w:p>
+      <w:pPr>
+        <w:tabs>
+          <w:tab w:val="left" w:pos="3537"/>
+        </w:tabs>
+        <w:rPr>
+          <w:rFonts w:cstheme="minorHAnsi"/>
+        </w:rPr>
+      </w:pPr>
+    </w:p>
+    <w:p>
+      <w:pPr>
+        <w:rPr>
+          <w:b/>
+        </w:rPr>
+      </w:pPr>
+      <w:r>
+        <w:rPr>
+          <w:b/>
+        </w:rPr>
+        <w:t>Texto del contenido</w:t>
+      </w:r>
+    </w:p>
+    <w:p>
+      <w:r>
+        <w:rPr>
+          <w:b/>
+          <w:noProof/>
+          <w:lang w:eastAsia="es-ES"/>
+        </w:rPr>
+        <w:pict>
+          <v:rect id="_x0000_s1064" style="position:absolute;margin-left:5.75pt;margin-top:33.25pt;width:179.05pt;height:41.35pt;z-index:251683840;visibility:visible;mso-position-horizontal-relative:margin;mso-width-relative:margin;mso-height-relative:margin;v-text-anchor:middle" o:gfxdata="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" fillcolor="#8eaadb [1944]" strokecolor="#4472c4 [3208]" strokeweight="1pt">
+            <v:fill color2="#4472c4 [3208]" rotate="t" focus="50%" type="gradient"/>
+            <v:shadow on="t" type="perspective" color="#1f3763 [1608]" offset="1pt" offset2="-3pt"/>
+            <v:textbox style="mso-next-textbox:#_x0000_s1064">
+              <w:txbxContent>
+                <w:p>
+                  <w:pPr>
+                    <w:jc w:val="center"/>
+                    <w:rPr>
+                      <w:color w:val="FFFFFF" w:themeColor="background1"/>
+                      <w:sz w:val="36"/>
+                      <w:szCs w:val="36"/>
+                    </w:rPr>
+                  </w:pPr>
+                  <w:r>
+                    <w:rPr>
+                      <w:color w:val="FFFFFF" w:themeColor="background1"/>
+                      <w:sz w:val="36"/>
+                      <w:szCs w:val="36"/>
+                    </w:rPr>
+                    <w:t>CONTENIDO</w:t>
+                  </w:r>
+                </w:p>
+              </w:txbxContent>
+            </v:textbox>
+            <w10:wrap anchorx="margin"/>
+          </v:rect>
+        </w:pict>
+      </w:r>
+      <w:r>
+        <w:t>El texto de las</w:t>
+      </w:r>
+      <w:r>
+        <w:t xml:space="preserve"> descripciones y el contenido de las diferentes paginas</w:t>
+      </w:r>
+      <w:r>
+        <w:t xml:space="preserve"> tendrán un tamaño general de x, el contenido siempre se mostrará entre las etiquetas &lt;p&gt;&lt;/p&gt;</w:t>
+      </w:r>
+    </w:p>
+    <w:p>
+      <w:pPr>
+        <w:tabs>
+          <w:tab w:val="left" w:pos="3537"/>
+          <w:tab w:val="left" w:pos="5414"/>
+        </w:tabs>
+      </w:pPr>
+      <w:r>
+        <w:tab/>
+        <w:t xml:space="preserve">     Fuente: </w:t>
+      </w:r>
+      <w:r>
+        <w:rPr>
+          <w:rFonts w:cstheme="minorHAnsi"/>
+          <w:color w:val="222222"/>
+          <w:shd w:val="clear" w:color="auto" w:fill="FFFFFF"/>
+        </w:rPr>
+        <w:t xml:space="preserve">Palatino </w:t>
+      </w:r>
+      <w:proofErr w:type="spellStart"/>
+      <w:r>
+        <w:rPr>
+          <w:rFonts w:cstheme="minorHAnsi"/>
+          <w:color w:val="222222"/>
+          <w:shd w:val="clear" w:color="auto" w:fill="FFFFFF"/>
+        </w:rPr>
+        <w:t>Linotype</w:t>
+      </w:r>
+      <w:proofErr w:type="spellEnd"/>
+      <w:r>
+        <w:rPr>
+          <w:rFonts w:cstheme="minorHAnsi"/>
+        </w:rPr>
+        <w:tab/>
+      </w:r>
+    </w:p>
+    <w:p>
+      <w:pPr>
+        <w:tabs>
+          <w:tab w:val="left" w:pos="3537"/>
+        </w:tabs>
+      </w:pPr>
+      <w:r>
+        <w:tab/>
+        <w:t xml:space="preserve">     Color: </w:t>
+      </w:r>
+      <w:r>
+        <w:rPr>
+          <w:rFonts w:cstheme="minorHAnsi"/>
+        </w:rPr>
+        <w:t>#000000 (negro)</w:t>
+      </w:r>
+    </w:p>
+    <w:p>
+      <w:pPr>
+        <w:tabs>
+          <w:tab w:val="left" w:pos="3537"/>
+        </w:tabs>
+      </w:pPr>
     </w:p>
     <w:sectPr>
       <w:headerReference w:type="default" r:id="rId19"/>
@@ -4123,7 +4774,7 @@
 </file>
 
 <file path=customXml/itemProps1.xml><?xml version="1.0" encoding="utf-8"?>
-<ds:datastoreItem xmlns:ds="http://schemas.openxmlformats.org/officeDocument/2006/customXml" ds:itemID="{C1B85DC4-57E7-4D9B-804D-70BAAE8AA797}">
+<ds:datastoreItem xmlns:ds="http://schemas.openxmlformats.org/officeDocument/2006/customXml" ds:itemID="{338FEC22-DB8A-4653-B154-839EF6146532}">
   <ds:schemaRefs>
     <ds:schemaRef ds:uri="http://schemas.openxmlformats.org/officeDocument/2006/bibliography"/>
   </ds:schemaRefs>

</xml_diff>

<commit_message>
Arreglos en la Guia de estilos.
</commit_message>
<xml_diff>
--- a/Guia de estilos.docx
+++ b/Guia de estilos.docx
@@ -1,6 +1,6 @@
 
 <file path=word/document.xml><?xml version="1.0" encoding="utf-8"?>
-<w:document xmlns:wpc="http://schemas.microsoft.com/office/word/2010/wordprocessingCanvas" xmlns:cx="http://schemas.microsoft.com/office/drawing/2014/chartex" xmlns:mc="http://schemas.openxmlformats.org/markup-compatibility/2006" xmlns:o="urn:schemas-microsoft-com:office:office" xmlns:r="http://schemas.openxmlformats.org/officeDocument/2006/relationships" xmlns:m="http://schemas.openxmlformats.org/officeDocument/2006/math" xmlns:v="urn:schemas-microsoft-com:vml" xmlns:wp14="http://schemas.microsoft.com/office/word/2010/wordprocessingDrawing" xmlns:wp="http://schemas.openxmlformats.org/drawingml/2006/wordprocessingDrawing" xmlns:w10="urn:schemas-microsoft-com:office:word" xmlns:w="http://schemas.openxmlformats.org/wordprocessingml/2006/main" xmlns:w14="http://schemas.microsoft.com/office/word/2010/wordml" xmlns:w15="http://schemas.microsoft.com/office/word/2012/wordml" xmlns:w16se="http://schemas.microsoft.com/office/word/2015/wordml/symex" xmlns:wpg="http://schemas.microsoft.com/office/word/2010/wordprocessingGroup" xmlns:wpi="http://schemas.microsoft.com/office/word/2010/wordprocessingInk" xmlns:wne="http://schemas.microsoft.com/office/word/2006/wordml" xmlns:wps="http://schemas.microsoft.com/office/word/2010/wordprocessingShape" mc:Ignorable="w14 w15 w16se wp14">
+<w:document xmlns:ve="http://schemas.openxmlformats.org/markup-compatibility/2006" xmlns:o="urn:schemas-microsoft-com:office:office" xmlns:r="http://schemas.openxmlformats.org/officeDocument/2006/relationships" xmlns:m="http://schemas.openxmlformats.org/officeDocument/2006/math" xmlns:v="urn:schemas-microsoft-com:vml" xmlns:wp="http://schemas.openxmlformats.org/drawingml/2006/wordprocessingDrawing" xmlns:w10="urn:schemas-microsoft-com:office:word" xmlns:w="http://schemas.openxmlformats.org/wordprocessingml/2006/main" xmlns:wne="http://schemas.microsoft.com/office/word/2006/wordml">
   <w:body>
     <w:sdt>
       <w:sdtPr>
@@ -48,11 +48,11 @@
                           <w:bottom w:w="1296" w:type="dxa"/>
                           <w:right w:w="360" w:type="dxa"/>
                         </w:tblCellMar>
-                        <w:tblLook w:val="04A0" w:firstRow="1" w:lastRow="0" w:firstColumn="1" w:lastColumn="0" w:noHBand="0" w:noVBand="1"/>
+                        <w:tblLook w:val="04A0"/>
                       </w:tblPr>
                       <w:tblGrid>
-                        <w:gridCol w:w="6869"/>
-                        <w:gridCol w:w="5804"/>
+                        <w:gridCol w:w="6870"/>
+                        <w:gridCol w:w="5806"/>
                       </w:tblGrid>
                       <w:tr>
                         <w:trPr>
@@ -91,7 +91,7 @@
                                           <a:blip r:embed="rId8">
                                             <a:extLst>
                                               <a:ext uri="{28A0092B-C50C-407E-A947-70E740481C1C}">
-                                                <a14:useLocalDpi xmlns:a14="http://schemas.microsoft.com/office/drawing/2010/main" val="0"/>
+                                                <a14:useLocalDpi xmlns:a14="http://schemas.microsoft.com/office/drawing/2010/main" xmlns:wps="http://schemas.microsoft.com/office/word/2010/wordprocessingShape" xmlns:wpi="http://schemas.microsoft.com/office/word/2010/wordprocessingInk" xmlns:wpg="http://schemas.microsoft.com/office/word/2010/wordprocessingGroup" xmlns:w16se="http://schemas.microsoft.com/office/word/2015/wordml/symex" xmlns:w15="http://schemas.microsoft.com/office/word/2012/wordml" xmlns:w14="http://schemas.microsoft.com/office/word/2010/wordml" xmlns:w="http://schemas.openxmlformats.org/wordprocessingml/2006/main" xmlns:w10="urn:schemas-microsoft-com:office:word" xmlns:wp14="http://schemas.microsoft.com/office/word/2010/wordprocessingDrawing" xmlns:v="urn:schemas-microsoft-com:vml" xmlns:o="urn:schemas-microsoft-com:office:office" xmlns:mc="http://schemas.openxmlformats.org/markup-compatibility/2006" xmlns:cx="http://schemas.microsoft.com/office/drawing/2014/chartex" xmlns:wpc="http://schemas.microsoft.com/office/word/2010/wordprocessingCanvas" xmlns="" val="0"/>
                                               </a:ext>
                                             </a:extLst>
                                           </a:blip>
@@ -129,7 +129,6 @@
                               <w:dataBinding w:prefixMappings="xmlns:ns0='http://purl.org/dc/elements/1.1/' xmlns:ns1='http://schemas.openxmlformats.org/package/2006/metadata/core-properties' " w:xpath="/ns1:coreProperties[1]/ns0:title[1]" w:storeItemID="{6C3C8BC8-F283-45AE-878A-BAB7291924A1}"/>
                               <w:text/>
                             </w:sdtPr>
-                            <w:sdtEndPr/>
                             <w:sdtContent>
                               <w:p>
                                 <w:pPr>
@@ -803,7 +802,7 @@
           <w:lang w:eastAsia="es-ES"/>
         </w:rPr>
         <w:drawing>
-          <wp:inline distT="0" distB="0" distL="0" distR="0" wp14:anchorId="0D47ED02" wp14:editId="1B5C13A9">
+          <wp:inline distT="0" distB="0" distL="0" distR="0">
             <wp:extent cx="5676595" cy="2011446"/>
             <wp:effectExtent l="0" t="0" r="0" b="0"/>
             <wp:docPr id="6" name="Imagen 6" descr="C:\Users\riano19808\Downloads\Organigrama html (1).jpg"/>
@@ -823,7 +822,7 @@
                     <a:blip r:embed="rId9">
                       <a:extLst>
                         <a:ext uri="{28A0092B-C50C-407E-A947-70E740481C1C}">
-                          <a14:useLocalDpi xmlns:a14="http://schemas.microsoft.com/office/drawing/2010/main" val="0"/>
+                          <a14:useLocalDpi xmlns:a14="http://schemas.microsoft.com/office/drawing/2010/main" xmlns:wps="http://schemas.microsoft.com/office/word/2010/wordprocessingShape" xmlns:wpi="http://schemas.microsoft.com/office/word/2010/wordprocessingInk" xmlns:wpg="http://schemas.microsoft.com/office/word/2010/wordprocessingGroup" xmlns:w16se="http://schemas.microsoft.com/office/word/2015/wordml/symex" xmlns:w15="http://schemas.microsoft.com/office/word/2012/wordml" xmlns:w14="http://schemas.microsoft.com/office/word/2010/wordml" xmlns:w="http://schemas.openxmlformats.org/wordprocessingml/2006/main" xmlns:w10="urn:schemas-microsoft-com:office:word" xmlns:wp14="http://schemas.microsoft.com/office/word/2010/wordprocessingDrawing" xmlns:v="urn:schemas-microsoft-com:vml" xmlns:o="urn:schemas-microsoft-com:office:office" xmlns:mc="http://schemas.openxmlformats.org/markup-compatibility/2006" xmlns:cx="http://schemas.microsoft.com/office/drawing/2014/chartex" xmlns:wpc="http://schemas.microsoft.com/office/word/2010/wordprocessingCanvas" xmlns="" val="0"/>
                         </a:ext>
                       </a:extLst>
                     </a:blip>
@@ -844,7 +843,7 @@
                     </a:ln>
                     <a:extLst>
                       <a:ext uri="{53640926-AAD7-44D8-BBD7-CCE9431645EC}">
-                        <a14:shadowObscured xmlns:a14="http://schemas.microsoft.com/office/drawing/2010/main"/>
+                        <a14:shadowObscured xmlns:a14="http://schemas.microsoft.com/office/drawing/2010/main" xmlns:wps="http://schemas.microsoft.com/office/word/2010/wordprocessingShape" xmlns:wpi="http://schemas.microsoft.com/office/word/2010/wordprocessingInk" xmlns:wpg="http://schemas.microsoft.com/office/word/2010/wordprocessingGroup" xmlns:w16se="http://schemas.microsoft.com/office/word/2015/wordml/symex" xmlns:w15="http://schemas.microsoft.com/office/word/2012/wordml" xmlns:w14="http://schemas.microsoft.com/office/word/2010/wordml" xmlns:w="http://schemas.openxmlformats.org/wordprocessingml/2006/main" xmlns:w10="urn:schemas-microsoft-com:office:word" xmlns:wp14="http://schemas.microsoft.com/office/word/2010/wordprocessingDrawing" xmlns:v="urn:schemas-microsoft-com:vml" xmlns:o="urn:schemas-microsoft-com:office:office" xmlns:mc="http://schemas.openxmlformats.org/markup-compatibility/2006" xmlns:cx="http://schemas.microsoft.com/office/drawing/2014/chartex" xmlns:wpc="http://schemas.microsoft.com/office/word/2010/wordprocessingCanvas" xmlns=""/>
                       </a:ext>
                     </a:extLst>
                   </pic:spPr>
@@ -1044,7 +1043,7 @@
             <v:path o:extrusionok="f" gradientshapeok="t" o:connecttype="rect"/>
             <o:lock v:ext="edit" aspectratio="t"/>
           </v:shapetype>
-          <v:shape id="_x0000_i1025" type="#_x0000_t75" style="width:290.25pt;height:169.5pt">
+          <v:shape id="_x0000_i1025" type="#_x0000_t75" style="width:290.3pt;height:169.35pt">
             <v:imagedata r:id="rId10" o:title="Colores"/>
           </v:shape>
         </w:pict>
@@ -1313,19 +1312,7 @@
         <w:rPr>
           <w:rFonts w:ascii="Times New Roman" w:hAnsi="Times New Roman" w:cs="Times New Roman"/>
         </w:rPr>
-        <w:t xml:space="preserve"> la tipografía</w:t>
-      </w:r>
-      <w:r>
-        <w:rPr>
-          <w:rFonts w:ascii="Times New Roman" w:hAnsi="Times New Roman" w:cs="Times New Roman"/>
-        </w:rPr>
-        <w:t xml:space="preserve"> </w:t>
-      </w:r>
-      <w:r>
-        <w:rPr>
-          <w:rFonts w:ascii="Times New Roman" w:hAnsi="Times New Roman" w:cs="Times New Roman"/>
-        </w:rPr>
-        <w:t>“</w:t>
+        <w:t xml:space="preserve"> la tipografía“</w:t>
       </w:r>
       <w:r>
         <w:rPr>
@@ -1544,51 +1531,11 @@
           <w:noProof/>
           <w:lang w:eastAsia="es-ES"/>
         </w:rPr>
-        <w:drawing>
-          <wp:inline distT="0" distB="0" distL="0" distR="0">
-            <wp:extent cx="5400040" cy="1220134"/>
-            <wp:effectExtent l="19050" t="0" r="0" b="0"/>
-            <wp:docPr id="3" name="Imagen 2" descr="C:\Users\Usuario\Desktop\Práctica1\Imagenes\CABECERA.jpg"/>
-            <wp:cNvGraphicFramePr>
-              <a:graphicFrameLocks xmlns:a="http://schemas.openxmlformats.org/drawingml/2006/main" noChangeAspect="1"/>
-            </wp:cNvGraphicFramePr>
-            <a:graphic xmlns:a="http://schemas.openxmlformats.org/drawingml/2006/main">
-              <a:graphicData uri="http://schemas.openxmlformats.org/drawingml/2006/picture">
-                <pic:pic xmlns:pic="http://schemas.openxmlformats.org/drawingml/2006/picture">
-                  <pic:nvPicPr>
-                    <pic:cNvPr id="0" name="Picture 2" descr="C:\Users\Usuario\Desktop\Práctica1\Imagenes\CABECERA.jpg"/>
-                    <pic:cNvPicPr>
-                      <a:picLocks noChangeAspect="1" noChangeArrowheads="1"/>
-                    </pic:cNvPicPr>
-                  </pic:nvPicPr>
-                  <pic:blipFill>
-                    <a:blip r:embed="rId11"/>
-                    <a:srcRect/>
-                    <a:stretch>
-                      <a:fillRect/>
-                    </a:stretch>
-                  </pic:blipFill>
-                  <pic:spPr bwMode="auto">
-                    <a:xfrm>
-                      <a:off x="0" y="0"/>
-                      <a:ext cx="5400040" cy="1220134"/>
-                    </a:xfrm>
-                    <a:prstGeom prst="rect">
-                      <a:avLst/>
-                    </a:prstGeom>
-                    <a:noFill/>
-                    <a:ln w="9525">
-                      <a:noFill/>
-                      <a:miter lim="800000"/>
-                      <a:headEnd/>
-                      <a:tailEnd/>
-                    </a:ln>
-                  </pic:spPr>
-                </pic:pic>
-              </a:graphicData>
-            </a:graphic>
-          </wp:inline>
-        </w:drawing>
+        <w:pict>
+          <v:shape id="_x0000_i1028" type="#_x0000_t75" style="width:424.5pt;height:96.2pt">
+            <v:imagedata r:id="rId11" o:title="CABECERA (1)"/>
+          </v:shape>
+        </w:pict>
       </w:r>
     </w:p>
     <w:p>
@@ -1720,51 +1667,11 @@
           <w:noProof/>
           <w:lang w:eastAsia="es-ES"/>
         </w:rPr>
-        <w:drawing>
-          <wp:inline distT="0" distB="0" distL="0" distR="0">
-            <wp:extent cx="5400040" cy="1440815"/>
-            <wp:effectExtent l="19050" t="0" r="0" b="0"/>
-            <wp:docPr id="4" name="Imagen 3" descr="C:\Users\Usuario\Downloads\Pie de Página.jpg"/>
-            <wp:cNvGraphicFramePr>
-              <a:graphicFrameLocks xmlns:a="http://schemas.openxmlformats.org/drawingml/2006/main" noChangeAspect="1"/>
-            </wp:cNvGraphicFramePr>
-            <a:graphic xmlns:a="http://schemas.openxmlformats.org/drawingml/2006/main">
-              <a:graphicData uri="http://schemas.openxmlformats.org/drawingml/2006/picture">
-                <pic:pic xmlns:pic="http://schemas.openxmlformats.org/drawingml/2006/picture">
-                  <pic:nvPicPr>
-                    <pic:cNvPr id="0" name="Picture 3" descr="C:\Users\Usuario\Downloads\Pie de Página.jpg"/>
-                    <pic:cNvPicPr>
-                      <a:picLocks noChangeAspect="1" noChangeArrowheads="1"/>
-                    </pic:cNvPicPr>
-                  </pic:nvPicPr>
-                  <pic:blipFill>
-                    <a:blip r:embed="rId13"/>
-                    <a:srcRect/>
-                    <a:stretch>
-                      <a:fillRect/>
-                    </a:stretch>
-                  </pic:blipFill>
-                  <pic:spPr bwMode="auto">
-                    <a:xfrm>
-                      <a:off x="0" y="0"/>
-                      <a:ext cx="5400040" cy="1440815"/>
-                    </a:xfrm>
-                    <a:prstGeom prst="rect">
-                      <a:avLst/>
-                    </a:prstGeom>
-                    <a:noFill/>
-                    <a:ln w="9525">
-                      <a:noFill/>
-                      <a:miter lim="800000"/>
-                      <a:headEnd/>
-                      <a:tailEnd/>
-                    </a:ln>
-                  </pic:spPr>
-                </pic:pic>
-              </a:graphicData>
-            </a:graphic>
-          </wp:inline>
-        </w:drawing>
+        <w:pict>
+          <v:shape id="_x0000_i1029" type="#_x0000_t75" style="width:425.1pt;height:113.45pt">
+            <v:imagedata r:id="rId13" o:title="Pie de Página (1)"/>
+          </v:shape>
+        </w:pict>
       </w:r>
     </w:p>
     <w:p>
@@ -1879,7 +1786,7 @@
                       <w:lang w:eastAsia="es-ES"/>
                     </w:rPr>
                     <w:drawing>
-                      <wp:inline distT="0" distB="0" distL="0" distR="0" wp14:anchorId="64B7FD1F" wp14:editId="0176851A">
+                      <wp:inline distT="0" distB="0" distL="0" distR="0">
                         <wp:extent cx="5195570" cy="2578374"/>
                         <wp:effectExtent l="19050" t="0" r="5080" b="0"/>
                         <wp:docPr id="17" name="Imagen 10" descr="C:\Users\Usuario\Desktop\Práctica1\Imagenes\Iconos.jpg"/>
@@ -1962,7 +1869,7 @@
           <w:lang w:eastAsia="es-ES"/>
         </w:rPr>
         <w:drawing>
-          <wp:inline distT="0" distB="0" distL="0" distR="0" wp14:anchorId="62C5DB23" wp14:editId="5B74BDBB">
+          <wp:inline distT="0" distB="0" distL="0" distR="0">
             <wp:extent cx="4293539" cy="1677670"/>
             <wp:effectExtent l="0" t="0" r="0" b="0"/>
             <wp:docPr id="15" name="Imagen 15" descr="C:\Users\riano19808\AppData\Local\Microsoft\Windows\INetCache\Content.Word\Dibujo sin título.jpg"/>
@@ -1982,7 +1889,7 @@
                     <a:blip r:embed="rId15">
                       <a:extLst>
                         <a:ext uri="{28A0092B-C50C-407E-A947-70E740481C1C}">
-                          <a14:useLocalDpi xmlns:a14="http://schemas.microsoft.com/office/drawing/2010/main" val="0"/>
+                          <a14:useLocalDpi xmlns:a14="http://schemas.microsoft.com/office/drawing/2010/main" xmlns:wps="http://schemas.microsoft.com/office/word/2010/wordprocessingShape" xmlns:wpi="http://schemas.microsoft.com/office/word/2010/wordprocessingInk" xmlns:wpg="http://schemas.microsoft.com/office/word/2010/wordprocessingGroup" xmlns:w16se="http://schemas.microsoft.com/office/word/2015/wordml/symex" xmlns:w15="http://schemas.microsoft.com/office/word/2012/wordml" xmlns:w14="http://schemas.microsoft.com/office/word/2010/wordml" xmlns:w="http://schemas.openxmlformats.org/wordprocessingml/2006/main" xmlns:w10="urn:schemas-microsoft-com:office:word" xmlns:wp14="http://schemas.microsoft.com/office/word/2010/wordprocessingDrawing" xmlns:v="urn:schemas-microsoft-com:vml" xmlns:o="urn:schemas-microsoft-com:office:office" xmlns:mc="http://schemas.openxmlformats.org/markup-compatibility/2006" xmlns:cx="http://schemas.microsoft.com/office/drawing/2014/chartex" xmlns:wpc="http://schemas.microsoft.com/office/word/2010/wordprocessingCanvas" xmlns="" val="0"/>
                         </a:ext>
                       </a:extLst>
                     </a:blip>
@@ -2003,7 +1910,7 @@
                     </a:ln>
                     <a:extLst>
                       <a:ext uri="{53640926-AAD7-44D8-BBD7-CCE9431645EC}">
-                        <a14:shadowObscured xmlns:a14="http://schemas.microsoft.com/office/drawing/2010/main"/>
+                        <a14:shadowObscured xmlns:a14="http://schemas.microsoft.com/office/drawing/2010/main" xmlns:wps="http://schemas.microsoft.com/office/word/2010/wordprocessingShape" xmlns:wpi="http://schemas.microsoft.com/office/word/2010/wordprocessingInk" xmlns:wpg="http://schemas.microsoft.com/office/word/2010/wordprocessingGroup" xmlns:w16se="http://schemas.microsoft.com/office/word/2015/wordml/symex" xmlns:w15="http://schemas.microsoft.com/office/word/2012/wordml" xmlns:w14="http://schemas.microsoft.com/office/word/2010/wordml" xmlns:w="http://schemas.openxmlformats.org/wordprocessingml/2006/main" xmlns:w10="urn:schemas-microsoft-com:office:word" xmlns:wp14="http://schemas.microsoft.com/office/word/2010/wordprocessingDrawing" xmlns:v="urn:schemas-microsoft-com:vml" xmlns:o="urn:schemas-microsoft-com:office:office" xmlns:mc="http://schemas.openxmlformats.org/markup-compatibility/2006" xmlns:cx="http://schemas.microsoft.com/office/drawing/2014/chartex" xmlns:wpc="http://schemas.microsoft.com/office/word/2010/wordprocessingCanvas" xmlns=""/>
                       </a:ext>
                     </a:extLst>
                   </pic:spPr>
@@ -2350,6 +2257,7 @@
     </w:p>
     <w:p>
       <w:pPr>
+        <w:jc w:val="center"/>
         <w:rPr>
           <w:rFonts w:ascii="Times New Roman" w:hAnsi="Times New Roman" w:cs="Times New Roman"/>
           <w:b/>
@@ -2361,12 +2269,54 @@
           <w:rFonts w:ascii="Times New Roman" w:hAnsi="Times New Roman" w:cs="Times New Roman"/>
           <w:b/>
           <w:i/>
-        </w:rPr>
-        <w:pict>
-          <v:shape id="_x0000_i1027" type="#_x0000_t75" style="width:394pt;height:3in">
-            <v:imagedata r:id="rId16" o:title="Estructura de la página"/>
-          </v:shape>
-        </w:pict>
+          <w:noProof/>
+          <w:lang w:eastAsia="es-ES"/>
+        </w:rPr>
+        <w:drawing>
+          <wp:inline distT="0" distB="0" distL="0" distR="0">
+            <wp:extent cx="3645865" cy="2732040"/>
+            <wp:effectExtent l="19050" t="0" r="0" b="0"/>
+            <wp:docPr id="12" name="Imagen 6" descr="C:\Users\Usuario\Downloads\Estructura de la página (1).jpg"/>
+            <wp:cNvGraphicFramePr>
+              <a:graphicFrameLocks xmlns:a="http://schemas.openxmlformats.org/drawingml/2006/main" noChangeAspect="1"/>
+            </wp:cNvGraphicFramePr>
+            <a:graphic xmlns:a="http://schemas.openxmlformats.org/drawingml/2006/main">
+              <a:graphicData uri="http://schemas.openxmlformats.org/drawingml/2006/picture">
+                <pic:pic xmlns:pic="http://schemas.openxmlformats.org/drawingml/2006/picture">
+                  <pic:nvPicPr>
+                    <pic:cNvPr id="0" name="Picture 6" descr="C:\Users\Usuario\Downloads\Estructura de la página (1).jpg"/>
+                    <pic:cNvPicPr>
+                      <a:picLocks noChangeAspect="1" noChangeArrowheads="1"/>
+                    </pic:cNvPicPr>
+                  </pic:nvPicPr>
+                  <pic:blipFill>
+                    <a:blip r:embed="rId16"/>
+                    <a:srcRect/>
+                    <a:stretch>
+                      <a:fillRect/>
+                    </a:stretch>
+                  </pic:blipFill>
+                  <pic:spPr bwMode="auto">
+                    <a:xfrm>
+                      <a:off x="0" y="0"/>
+                      <a:ext cx="3646117" cy="2732229"/>
+                    </a:xfrm>
+                    <a:prstGeom prst="rect">
+                      <a:avLst/>
+                    </a:prstGeom>
+                    <a:noFill/>
+                    <a:ln w="9525">
+                      <a:noFill/>
+                      <a:miter lim="800000"/>
+                      <a:headEnd/>
+                      <a:tailEnd/>
+                    </a:ln>
+                  </pic:spPr>
+                </pic:pic>
+              </a:graphicData>
+            </a:graphic>
+          </wp:inline>
+        </w:drawing>
       </w:r>
     </w:p>
     <w:p>
@@ -2772,7 +2722,7 @@
     <w:p>
       <w:r>
         <w:pict>
-          <v:shape id="_x0000_i1028" type="#_x0000_t75" style="width:355.4pt;height:307pt">
+          <v:shape id="_x0000_i1027" type="#_x0000_t75" style="width:355.4pt;height:307pt">
             <v:imagedata r:id="rId18" o:title="Menú de navegación abierto"/>
           </v:shape>
         </w:pict>
@@ -2816,7 +2766,7 @@
                       <w:lang w:eastAsia="es-ES"/>
                     </w:rPr>
                     <w:drawing>
-                      <wp:inline distT="0" distB="0" distL="0" distR="0" wp14:anchorId="7DD83EA8" wp14:editId="6BE8BE52">
+                      <wp:inline distT="0" distB="0" distL="0" distR="0">
                         <wp:extent cx="5195570" cy="2578374"/>
                         <wp:effectExtent l="19050" t="0" r="5080" b="0"/>
                         <wp:docPr id="28" name="Imagen 10" descr="C:\Users\Usuario\Desktop\Práctica1\Imagenes\Iconos.jpg"/>
@@ -2872,41 +2822,160 @@
     <w:p/>
     <w:p>
       <w:r>
-        <w:t>Cada sección de contenido será una página independiente de la principal</w:t>
-      </w:r>
-      <w:r>
-        <w:t xml:space="preserve"> </w:t>
-      </w:r>
-      <w:r>
-        <w:t xml:space="preserve">(exceptuando el </w:t>
-      </w:r>
-      <w:proofErr w:type="spellStart"/>
-      <w:r>
-        <w:t>header</w:t>
-      </w:r>
-      <w:proofErr w:type="spellEnd"/>
-      <w:r>
-        <w:t xml:space="preserve"> y el </w:t>
-      </w:r>
-      <w:proofErr w:type="spellStart"/>
-      <w:r>
-        <w:t>footer</w:t>
-      </w:r>
-      <w:proofErr w:type="spellEnd"/>
-      <w:r>
-        <w:t>), estas serán introducidas por un titular &lt;h&gt;.</w:t>
-      </w:r>
-    </w:p>
-    <w:p>
-      <w:r>
-        <w:t>Cada una de las paginas debe cumplir con las siguientes especificaciones:</w:t>
-      </w:r>
-    </w:p>
-    <w:p>
-      <w:pPr>
-        <w:rPr>
-          <w:b/>
-          <w:u w:val="single"/>
+        <w:t>Cada sección de contenido será una página independiente de la principal(exceptuando el header y el footer), estas serán introducidas por un titular &lt;h&gt;.</w:t>
+      </w:r>
+    </w:p>
+    <w:p>
+      <w:r>
+        <w:t xml:space="preserve">Cada una de las </w:t>
+      </w:r>
+      <w:r>
+        <w:t>páginas</w:t>
+      </w:r>
+      <w:r>
+        <w:t xml:space="preserve"> debe cumplir con las siguientes especificaciones:</w:t>
+      </w:r>
+    </w:p>
+    <w:p>
+      <w:pPr>
+        <w:rPr>
+          <w:b/>
+        </w:rPr>
+      </w:pPr>
+      <w:r>
+        <w:rPr>
+          <w:b/>
+        </w:rPr>
+        <w:t>Titular cabecera</w:t>
+      </w:r>
+    </w:p>
+    <w:p>
+      <w:r>
+        <w:rPr>
+          <w:noProof/>
+          <w:lang w:eastAsia="es-ES"/>
+        </w:rPr>
+        <w:pict>
+          <v:rect id="_x0000_s1073" style="position:absolute;margin-left:.1pt;margin-top:19.35pt;width:179.05pt;height:53.1pt;z-index:251689984;visibility:visible;mso-position-horizontal-relative:margin;mso-width-relative:margin;mso-height-relative:margin;v-text-anchor:middle" o:gfxdata="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" fillcolor="#8eaadb [1944]" strokecolor="#4472c4 [3208]" strokeweight="1pt">
+            <v:fill color2="#4472c4 [3208]" rotate="t" focus="50%" type="gradient"/>
+            <v:shadow on="t" type="perspective" color="#1f3763 [1608]" offset="1pt" offset2="-3pt"/>
+            <v:textbox style="mso-next-textbox:#_x0000_s1073">
+              <w:txbxContent>
+                <w:p>
+                  <w:pPr>
+                    <w:jc w:val="center"/>
+                    <w:rPr>
+                      <w:color w:val="FFFFFF" w:themeColor="background1"/>
+                      <w:sz w:val="36"/>
+                      <w:szCs w:val="36"/>
+                    </w:rPr>
+                  </w:pPr>
+                  <w:r>
+                    <w:rPr>
+                      <w:color w:val="FFFFFF" w:themeColor="background1"/>
+                      <w:sz w:val="36"/>
+                      <w:szCs w:val="36"/>
+                    </w:rPr>
+                    <w:t>TITULO</w:t>
+                  </w:r>
+                  <w:r>
+                    <w:rPr>
+                      <w:noProof/>
+                      <w:color w:val="FFFFFF" w:themeColor="background1"/>
+                      <w:sz w:val="36"/>
+                      <w:szCs w:val="36"/>
+                      <w:lang w:eastAsia="es-ES"/>
+                    </w:rPr>
+                    <w:t xml:space="preserve"> DE LA CABECERA</w:t>
+                  </w:r>
+                </w:p>
+              </w:txbxContent>
+            </v:textbox>
+            <w10:wrap anchorx="margin"/>
+          </v:rect>
+        </w:pict>
+      </w:r>
+      <w:r>
+        <w:t>Este titular se utiliza en todas las cabeceras de todas las páginas.</w:t>
+      </w:r>
+    </w:p>
+    <w:p>
+      <w:r>
+        <w:tab/>
+      </w:r>
+      <w:r>
+        <w:tab/>
+      </w:r>
+      <w:r>
+        <w:tab/>
+      </w:r>
+      <w:r>
+        <w:tab/>
+      </w:r>
+      <w:r>
+        <w:tab/>
+        <w:t xml:space="preserve">  Fuente: </w:t>
+      </w:r>
+      <w:r>
+        <w:t>Impact</w:t>
+      </w:r>
+      <w:r>
+        <w:t>.</w:t>
+      </w:r>
+    </w:p>
+    <w:p>
+      <w:r>
+        <w:tab/>
+      </w:r>
+      <w:r>
+        <w:tab/>
+      </w:r>
+      <w:r>
+        <w:tab/>
+      </w:r>
+      <w:r>
+        <w:tab/>
+      </w:r>
+      <w:r>
+        <w:tab/>
+        <w:t xml:space="preserve">  Color: </w:t>
+      </w:r>
+      <w:r>
+        <w:rPr>
+          <w:rFonts w:cstheme="minorHAnsi"/>
+        </w:rPr>
+        <w:t>#d4fff4</w:t>
+      </w:r>
+      <w:r>
+        <w:rPr>
+          <w:rFonts w:cstheme="minorHAnsi"/>
+        </w:rPr>
+        <w:t xml:space="preserve"> (</w:t>
+      </w:r>
+      <w:r>
+        <w:rPr>
+          <w:rFonts w:cstheme="minorHAnsi"/>
+        </w:rPr>
+        <w:t>Cyan claro</w:t>
+      </w:r>
+      <w:r>
+        <w:rPr>
+          <w:rFonts w:cstheme="minorHAnsi"/>
+        </w:rPr>
+        <w:t>)</w:t>
+      </w:r>
+    </w:p>
+    <w:p>
+      <w:pPr>
+        <w:rPr>
+          <w:b/>
+        </w:rPr>
+      </w:pPr>
+    </w:p>
+    <w:p>
+      <w:pPr>
+        <w:rPr>
+          <w:b/>
         </w:rPr>
       </w:pPr>
     </w:p>
@@ -2970,11 +3039,9 @@
           </v:rect>
         </w:pict>
       </w:r>
-      <w:proofErr w:type="spellStart"/>
-      <w:r>
-        <w:t>xxxxxxxxxxx</w:t>
-      </w:r>
-      <w:proofErr w:type="spellEnd"/>
+      <w:r>
+        <w:t>Estos encabezados se utilizan principalmente en los titulares principales de algunas páginas.</w:t>
+      </w:r>
     </w:p>
     <w:p>
       <w:pPr>
@@ -2990,10 +3057,9 @@
       <w:r>
         <w:rPr>
           <w:rFonts w:cstheme="minorHAnsi"/>
-          <w:color w:val="222222"/>
           <w:shd w:val="clear" w:color="auto" w:fill="FFFFFF"/>
         </w:rPr>
-        <w:t>x</w:t>
+        <w:t>Times new Roman</w:t>
       </w:r>
       <w:r>
         <w:rPr>
@@ -3010,171 +3076,10 @@
       </w:pPr>
       <w:r>
         <w:tab/>
-        <w:t xml:space="preserve">     Color: </w:t>
-      </w:r>
-      <w:r>
-        <w:rPr>
-          <w:rFonts w:cstheme="minorHAnsi"/>
-        </w:rPr>
-        <w:t>#</w:t>
-      </w:r>
-      <w:r>
-        <w:rPr>
-          <w:rFonts w:cstheme="minorHAnsi"/>
-        </w:rPr>
-        <w:t>d4fff4</w:t>
-      </w:r>
-      <w:r>
-        <w:rPr>
-          <w:rFonts w:cstheme="minorHAnsi"/>
-        </w:rPr>
-        <w:t xml:space="preserve"> (</w:t>
-      </w:r>
-      <w:proofErr w:type="spellStart"/>
-      <w:r>
-        <w:rPr>
-          <w:rFonts w:cstheme="minorHAnsi"/>
-        </w:rPr>
-        <w:t>Cyan</w:t>
-      </w:r>
-      <w:proofErr w:type="spellEnd"/>
-      <w:r>
-        <w:rPr>
-          <w:rFonts w:cstheme="minorHAnsi"/>
-        </w:rPr>
-        <w:t xml:space="preserve"> claro</w:t>
-      </w:r>
-      <w:r>
-        <w:rPr>
-          <w:rFonts w:cstheme="minorHAnsi"/>
-        </w:rPr>
-        <w:t>)</w:t>
-      </w:r>
-    </w:p>
-    <w:p>
-      <w:pPr>
-        <w:rPr>
-          <w:b/>
-        </w:rPr>
-      </w:pPr>
-    </w:p>
-    <w:p>
-      <w:pPr>
-        <w:rPr>
-          <w:b/>
-        </w:rPr>
-      </w:pPr>
-      <w:r>
-        <w:rPr>
-          <w:b/>
-        </w:rPr>
-        <w:t>Titular h2</w:t>
-      </w:r>
-      <w:bookmarkStart w:id="0" w:name="_GoBack"/>
-      <w:bookmarkEnd w:id="0"/>
-    </w:p>
-    <w:p>
-      <w:r>
-        <w:rPr>
-          <w:b/>
-          <w:noProof/>
-          <w:lang w:eastAsia="es-ES"/>
-        </w:rPr>
-        <w:pict>
-          <v:rect id="_x0000_s1066" style="position:absolute;margin-left:5.75pt;margin-top:18.4pt;width:179.05pt;height:51.45pt;z-index:251687936;visibility:visible;mso-position-horizontal-relative:margin;mso-width-relative:margin;mso-height-relative:margin;v-text-anchor:middle" o:gfxdata="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" fillcolor="#8eaadb [1944]" strokecolor="#4472c4 [3208]" strokeweight="1pt">
-            <v:fill color2="#4472c4 [3208]" rotate="t" focus="50%" type="gradient"/>
-            <v:shadow on="t" type="perspective" color="#1f3763 [1608]" offset="1pt" offset2="-3pt"/>
-            <v:textbox style="mso-next-textbox:#_x0000_s1066">
-              <w:txbxContent>
-                <w:p>
-                  <w:pPr>
-                    <w:jc w:val="center"/>
-                    <w:rPr>
-                      <w:color w:val="FFFFFF" w:themeColor="background1"/>
-                      <w:sz w:val="36"/>
-                      <w:szCs w:val="36"/>
-                      <w:u w:val="single"/>
-                    </w:rPr>
-                  </w:pPr>
-                  <w:r>
-                    <w:rPr>
-                      <w:color w:val="FFFFFF" w:themeColor="background1"/>
-                      <w:sz w:val="36"/>
-                      <w:szCs w:val="36"/>
-                      <w:u w:val="single"/>
-                    </w:rPr>
-                    <w:t>TITULO</w:t>
-                  </w:r>
-                  <w:r>
-                    <w:rPr>
-                      <w:noProof/>
-                      <w:color w:val="FFFFFF" w:themeColor="background1"/>
-                      <w:sz w:val="36"/>
-                      <w:szCs w:val="36"/>
-                      <w:u w:val="single"/>
-                      <w:lang w:eastAsia="es-ES"/>
-                    </w:rPr>
-                    <w:t xml:space="preserve"> </w:t>
-                  </w:r>
-                  <w:r>
-                    <w:rPr>
-                      <w:noProof/>
-                      <w:color w:val="FFFFFF" w:themeColor="background1"/>
-                      <w:sz w:val="36"/>
-                      <w:szCs w:val="36"/>
-                      <w:u w:val="single"/>
-                      <w:lang w:eastAsia="es-ES"/>
-                    </w:rPr>
-                    <w:t>DEL CONTENIDO</w:t>
-                  </w:r>
-                </w:p>
-              </w:txbxContent>
-            </v:textbox>
-            <w10:wrap anchorx="margin"/>
-          </v:rect>
-        </w:pict>
-      </w:r>
-      <w:proofErr w:type="spellStart"/>
-      <w:r>
-        <w:t>xxxxxxxxxxxxxxxxxxxxxxxx</w:t>
-      </w:r>
-      <w:proofErr w:type="spellEnd"/>
-    </w:p>
-    <w:p>
-      <w:pPr>
-        <w:tabs>
-          <w:tab w:val="left" w:pos="3537"/>
-          <w:tab w:val="left" w:pos="5414"/>
-        </w:tabs>
-      </w:pPr>
-      <w:r>
-        <w:tab/>
-        <w:t xml:space="preserve">     Fuente: </w:t>
-      </w:r>
-      <w:r>
-        <w:rPr>
-          <w:rFonts w:cstheme="minorHAnsi"/>
-          <w:color w:val="222222"/>
-          <w:shd w:val="clear" w:color="auto" w:fill="FFFFFF"/>
-        </w:rPr>
-        <w:t>x</w:t>
-      </w:r>
-      <w:r>
-        <w:rPr>
-          <w:rFonts w:cstheme="minorHAnsi"/>
-        </w:rPr>
-        <w:tab/>
-      </w:r>
-    </w:p>
-    <w:p>
-      <w:pPr>
-        <w:tabs>
-          <w:tab w:val="left" w:pos="3537"/>
-        </w:tabs>
-      </w:pPr>
-      <w:r>
-        <w:tab/>
-        <w:t xml:space="preserve">     Color: </w:t>
+        <w:t xml:space="preserve">     </w:t>
+      </w:r>
+      <w:r>
+        <w:t xml:space="preserve">Color: </w:t>
       </w:r>
       <w:r>
         <w:rPr>
@@ -3259,6 +3164,9 @@
       <w:r>
         <w:t>Esta etiqueta la utilizaremos para encabezar los títulos de las listas</w:t>
       </w:r>
+      <w:r>
+        <w:t>.</w:t>
+      </w:r>
     </w:p>
     <w:p>
       <w:pPr>
@@ -3274,10 +3182,16 @@
       <w:r>
         <w:rPr>
           <w:rFonts w:cstheme="minorHAnsi"/>
-          <w:color w:val="222222"/>
           <w:shd w:val="clear" w:color="auto" w:fill="FFFFFF"/>
         </w:rPr>
-        <w:t>x</w:t>
+        <w:t>Times new Roman</w:t>
+      </w:r>
+      <w:r>
+        <w:rPr>
+          <w:rFonts w:cstheme="minorHAnsi"/>
+          <w:shd w:val="clear" w:color="auto" w:fill="FFFFFF"/>
+        </w:rPr>
+        <w:t>.</w:t>
       </w:r>
       <w:r>
         <w:rPr>
@@ -3393,18 +3307,8 @@
           <w:color w:val="222222"/>
           <w:shd w:val="clear" w:color="auto" w:fill="FFFFFF"/>
         </w:rPr>
-        <w:t xml:space="preserve">Palatino </w:t>
-      </w:r>
-      <w:proofErr w:type="spellStart"/>
-      <w:r>
-        <w:rPr>
-          <w:rFonts w:cstheme="minorHAnsi"/>
-          <w:color w:val="222222"/>
-          <w:shd w:val="clear" w:color="auto" w:fill="FFFFFF"/>
-        </w:rPr>
-        <w:t>Linotype</w:t>
-      </w:r>
-      <w:proofErr w:type="spellEnd"/>
+        <w:t>Palatino Linotype</w:t>
+      </w:r>
       <w:r>
         <w:rPr>
           <w:rFonts w:cstheme="minorHAnsi"/>
@@ -3450,8 +3354,8 @@
 </file>
 
 <file path=word/endnotes.xml><?xml version="1.0" encoding="utf-8"?>
-<w:endnotes xmlns:wpc="http://schemas.microsoft.com/office/word/2010/wordprocessingCanvas" xmlns:cx="http://schemas.microsoft.com/office/drawing/2014/chartex" xmlns:mc="http://schemas.openxmlformats.org/markup-compatibility/2006" xmlns:o="urn:schemas-microsoft-com:office:office" xmlns:r="http://schemas.openxmlformats.org/officeDocument/2006/relationships" xmlns:m="http://schemas.openxmlformats.org/officeDocument/2006/math" xmlns:v="urn:schemas-microsoft-com:vml" xmlns:wp14="http://schemas.microsoft.com/office/word/2010/wordprocessingDrawing" xmlns:wp="http://schemas.openxmlformats.org/drawingml/2006/wordprocessingDrawing" xmlns:w10="urn:schemas-microsoft-com:office:word" xmlns:w="http://schemas.openxmlformats.org/wordprocessingml/2006/main" xmlns:w14="http://schemas.microsoft.com/office/word/2010/wordml" xmlns:w15="http://schemas.microsoft.com/office/word/2012/wordml" xmlns:w16se="http://schemas.microsoft.com/office/word/2015/wordml/symex" xmlns:wpg="http://schemas.microsoft.com/office/word/2010/wordprocessingGroup" xmlns:wpi="http://schemas.microsoft.com/office/word/2010/wordprocessingInk" xmlns:wne="http://schemas.microsoft.com/office/word/2006/wordml" xmlns:wps="http://schemas.microsoft.com/office/word/2010/wordprocessingShape" mc:Ignorable="w14 w15 w16se wp14">
-  <w:endnote w:type="separator" w:id="-1">
+<w:endnotes xmlns:ve="http://schemas.openxmlformats.org/markup-compatibility/2006" xmlns:o="urn:schemas-microsoft-com:office:office" xmlns:r="http://schemas.openxmlformats.org/officeDocument/2006/relationships" xmlns:m="http://schemas.openxmlformats.org/officeDocument/2006/math" xmlns:v="urn:schemas-microsoft-com:vml" xmlns:wp="http://schemas.openxmlformats.org/drawingml/2006/wordprocessingDrawing" xmlns:w10="urn:schemas-microsoft-com:office:word" xmlns:w="http://schemas.openxmlformats.org/wordprocessingml/2006/main" xmlns:wne="http://schemas.microsoft.com/office/word/2006/wordml">
+  <w:endnote w:type="separator" w:id="0">
     <w:p>
       <w:pPr>
         <w:spacing w:after="0" w:line="240" w:lineRule="auto"/>
@@ -3461,7 +3365,7 @@
       </w:r>
     </w:p>
   </w:endnote>
-  <w:endnote w:type="continuationSeparator" w:id="0">
+  <w:endnote w:type="continuationSeparator" w:id="1">
     <w:p>
       <w:pPr>
         <w:spacing w:after="0" w:line="240" w:lineRule="auto"/>
@@ -3475,8 +3379,8 @@
 </file>
 
 <file path=word/footnotes.xml><?xml version="1.0" encoding="utf-8"?>
-<w:footnotes xmlns:wpc="http://schemas.microsoft.com/office/word/2010/wordprocessingCanvas" xmlns:cx="http://schemas.microsoft.com/office/drawing/2014/chartex" xmlns:mc="http://schemas.openxmlformats.org/markup-compatibility/2006" xmlns:o="urn:schemas-microsoft-com:office:office" xmlns:r="http://schemas.openxmlformats.org/officeDocument/2006/relationships" xmlns:m="http://schemas.openxmlformats.org/officeDocument/2006/math" xmlns:v="urn:schemas-microsoft-com:vml" xmlns:wp14="http://schemas.microsoft.com/office/word/2010/wordprocessingDrawing" xmlns:wp="http://schemas.openxmlformats.org/drawingml/2006/wordprocessingDrawing" xmlns:w10="urn:schemas-microsoft-com:office:word" xmlns:w="http://schemas.openxmlformats.org/wordprocessingml/2006/main" xmlns:w14="http://schemas.microsoft.com/office/word/2010/wordml" xmlns:w15="http://schemas.microsoft.com/office/word/2012/wordml" xmlns:w16se="http://schemas.microsoft.com/office/word/2015/wordml/symex" xmlns:wpg="http://schemas.microsoft.com/office/word/2010/wordprocessingGroup" xmlns:wpi="http://schemas.microsoft.com/office/word/2010/wordprocessingInk" xmlns:wne="http://schemas.microsoft.com/office/word/2006/wordml" xmlns:wps="http://schemas.microsoft.com/office/word/2010/wordprocessingShape" mc:Ignorable="w14 w15 w16se wp14">
-  <w:footnote w:type="separator" w:id="-1">
+<w:footnotes xmlns:ve="http://schemas.openxmlformats.org/markup-compatibility/2006" xmlns:o="urn:schemas-microsoft-com:office:office" xmlns:r="http://schemas.openxmlformats.org/officeDocument/2006/relationships" xmlns:m="http://schemas.openxmlformats.org/officeDocument/2006/math" xmlns:v="urn:schemas-microsoft-com:vml" xmlns:wp="http://schemas.openxmlformats.org/drawingml/2006/wordprocessingDrawing" xmlns:w10="urn:schemas-microsoft-com:office:word" xmlns:w="http://schemas.openxmlformats.org/wordprocessingml/2006/main" xmlns:wne="http://schemas.microsoft.com/office/word/2006/wordml">
+  <w:footnote w:type="separator" w:id="0">
     <w:p>
       <w:pPr>
         <w:spacing w:after="0" w:line="240" w:lineRule="auto"/>
@@ -3486,7 +3390,7 @@
       </w:r>
     </w:p>
   </w:footnote>
-  <w:footnote w:type="continuationSeparator" w:id="0">
+  <w:footnote w:type="continuationSeparator" w:id="1">
     <w:p>
       <w:pPr>
         <w:spacing w:after="0" w:line="240" w:lineRule="auto"/>
@@ -3500,7 +3404,7 @@
 </file>
 
 <file path=word/header1.xml><?xml version="1.0" encoding="utf-8"?>
-<w:hdr xmlns:wpc="http://schemas.microsoft.com/office/word/2010/wordprocessingCanvas" xmlns:cx="http://schemas.microsoft.com/office/drawing/2014/chartex" xmlns:mc="http://schemas.openxmlformats.org/markup-compatibility/2006" xmlns:o="urn:schemas-microsoft-com:office:office" xmlns:r="http://schemas.openxmlformats.org/officeDocument/2006/relationships" xmlns:m="http://schemas.openxmlformats.org/officeDocument/2006/math" xmlns:v="urn:schemas-microsoft-com:vml" xmlns:wp14="http://schemas.microsoft.com/office/word/2010/wordprocessingDrawing" xmlns:wp="http://schemas.openxmlformats.org/drawingml/2006/wordprocessingDrawing" xmlns:w10="urn:schemas-microsoft-com:office:word" xmlns:w="http://schemas.openxmlformats.org/wordprocessingml/2006/main" xmlns:w14="http://schemas.microsoft.com/office/word/2010/wordml" xmlns:w15="http://schemas.microsoft.com/office/word/2012/wordml" xmlns:w16se="http://schemas.microsoft.com/office/word/2015/wordml/symex" xmlns:wpg="http://schemas.microsoft.com/office/word/2010/wordprocessingGroup" xmlns:wpi="http://schemas.microsoft.com/office/word/2010/wordprocessingInk" xmlns:wne="http://schemas.microsoft.com/office/word/2006/wordml" xmlns:wps="http://schemas.microsoft.com/office/word/2010/wordprocessingShape" mc:Ignorable="w14 w15 w16se wp14">
+<w:hdr xmlns:ve="http://schemas.openxmlformats.org/markup-compatibility/2006" xmlns:o="urn:schemas-microsoft-com:office:office" xmlns:r="http://schemas.openxmlformats.org/officeDocument/2006/relationships" xmlns:m="http://schemas.openxmlformats.org/officeDocument/2006/math" xmlns:v="urn:schemas-microsoft-com:vml" xmlns:wp="http://schemas.openxmlformats.org/drawingml/2006/wordprocessingDrawing" xmlns:w10="urn:schemas-microsoft-com:office:word" xmlns:w="http://schemas.openxmlformats.org/wordprocessingml/2006/main" xmlns:wne="http://schemas.microsoft.com/office/word/2006/wordml">
   <w:p>
     <w:pPr>
       <w:pStyle w:val="Encabezado"/>
@@ -3538,7 +3442,6 @@
                     <w:dataBinding w:prefixMappings="xmlns:ns0='http://purl.org/dc/elements/1.1/' xmlns:ns1='http://schemas.openxmlformats.org/package/2006/metadata/core-properties' " w:xpath="/ns1:coreProperties[1]/ns0:title[1]" w:storeItemID="{6C3C8BC8-F283-45AE-878A-BAB7291924A1}"/>
                     <w:text/>
                   </w:sdtPr>
-                  <w:sdtEndPr/>
                   <w:sdtContent>
                     <w:r>
                       <w:rPr>
@@ -3590,8 +3493,8 @@
 </file>
 
 <file path=word/numbering.xml><?xml version="1.0" encoding="utf-8"?>
-<w:numbering xmlns:wpc="http://schemas.microsoft.com/office/word/2010/wordprocessingCanvas" xmlns:cx="http://schemas.microsoft.com/office/drawing/2014/chartex" xmlns:mc="http://schemas.openxmlformats.org/markup-compatibility/2006" xmlns:o="urn:schemas-microsoft-com:office:office" xmlns:r="http://schemas.openxmlformats.org/officeDocument/2006/relationships" xmlns:m="http://schemas.openxmlformats.org/officeDocument/2006/math" xmlns:v="urn:schemas-microsoft-com:vml" xmlns:wp14="http://schemas.microsoft.com/office/word/2010/wordprocessingDrawing" xmlns:wp="http://schemas.openxmlformats.org/drawingml/2006/wordprocessingDrawing" xmlns:w10="urn:schemas-microsoft-com:office:word" xmlns:w="http://schemas.openxmlformats.org/wordprocessingml/2006/main" xmlns:w14="http://schemas.microsoft.com/office/word/2010/wordml" xmlns:w15="http://schemas.microsoft.com/office/word/2012/wordml" xmlns:w16se="http://schemas.microsoft.com/office/word/2015/wordml/symex" xmlns:wpg="http://schemas.microsoft.com/office/word/2010/wordprocessingGroup" xmlns:wpi="http://schemas.microsoft.com/office/word/2010/wordprocessingInk" xmlns:wne="http://schemas.microsoft.com/office/word/2006/wordml" xmlns:wps="http://schemas.microsoft.com/office/word/2010/wordprocessingShape" mc:Ignorable="w14 w15 w16se wp14">
-  <w:abstractNum w:abstractNumId="0" w15:restartNumberingAfterBreak="0">
+<w:numbering xmlns:ve="http://schemas.openxmlformats.org/markup-compatibility/2006" xmlns:o="urn:schemas-microsoft-com:office:office" xmlns:r="http://schemas.openxmlformats.org/officeDocument/2006/relationships" xmlns:m="http://schemas.openxmlformats.org/officeDocument/2006/math" xmlns:v="urn:schemas-microsoft-com:vml" xmlns:wp="http://schemas.openxmlformats.org/drawingml/2006/wordprocessingDrawing" xmlns:w10="urn:schemas-microsoft-com:office:word" xmlns:w="http://schemas.openxmlformats.org/wordprocessingml/2006/main" xmlns:wne="http://schemas.microsoft.com/office/word/2006/wordml">
+  <w:abstractNum w:abstractNumId="0">
     <w:nsid w:val="3A3D7F83"/>
     <w:multiLevelType w:val="hybridMultilevel"/>
     <w:tmpl w:val="B2EEFD04"/>
@@ -3703,7 +3606,7 @@
       </w:rPr>
     </w:lvl>
   </w:abstractNum>
-  <w:abstractNum w:abstractNumId="1" w15:restartNumberingAfterBreak="0">
+  <w:abstractNum w:abstractNumId="1">
     <w:nsid w:val="4C1913ED"/>
     <w:multiLevelType w:val="hybridMultilevel"/>
     <w:tmpl w:val="DFAEC3EE"/>
@@ -3815,7 +3718,7 @@
       </w:rPr>
     </w:lvl>
   </w:abstractNum>
-  <w:abstractNum w:abstractNumId="2" w15:restartNumberingAfterBreak="0">
+  <w:abstractNum w:abstractNumId="2">
     <w:nsid w:val="69082BC3"/>
     <w:multiLevelType w:val="hybridMultilevel"/>
     <w:tmpl w:val="26029EAC"/>
@@ -3940,7 +3843,7 @@
 </file>
 
 <file path=word/styles.xml><?xml version="1.0" encoding="utf-8"?>
-<w:styles xmlns:mc="http://schemas.openxmlformats.org/markup-compatibility/2006" xmlns:r="http://schemas.openxmlformats.org/officeDocument/2006/relationships" xmlns:w="http://schemas.openxmlformats.org/wordprocessingml/2006/main" xmlns:w14="http://schemas.microsoft.com/office/word/2010/wordml" xmlns:w15="http://schemas.microsoft.com/office/word/2012/wordml" xmlns:w16se="http://schemas.microsoft.com/office/word/2015/wordml/symex" mc:Ignorable="w14 w15 w16se">
+<w:styles xmlns:r="http://schemas.openxmlformats.org/officeDocument/2006/relationships" xmlns:w="http://schemas.openxmlformats.org/wordprocessingml/2006/main">
   <w:docDefaults>
     <w:rPrDefault>
       <w:rPr>
@@ -3956,378 +3859,144 @@
       </w:pPr>
     </w:pPrDefault>
   </w:docDefaults>
-  <w:latentStyles w:defLockedState="0" w:defUIPriority="99" w:defSemiHidden="0" w:defUnhideWhenUsed="0" w:defQFormat="0" w:count="371">
-    <w:lsdException w:name="Normal" w:uiPriority="0" w:qFormat="1"/>
-    <w:lsdException w:name="heading 1" w:uiPriority="9" w:qFormat="1"/>
-    <w:lsdException w:name="heading 2" w:semiHidden="1" w:uiPriority="9" w:unhideWhenUsed="1" w:qFormat="1"/>
-    <w:lsdException w:name="heading 3" w:semiHidden="1" w:uiPriority="9" w:unhideWhenUsed="1" w:qFormat="1"/>
-    <w:lsdException w:name="heading 4" w:semiHidden="1" w:uiPriority="9" w:unhideWhenUsed="1" w:qFormat="1"/>
-    <w:lsdException w:name="heading 5" w:semiHidden="1" w:uiPriority="9" w:unhideWhenUsed="1" w:qFormat="1"/>
-    <w:lsdException w:name="heading 6" w:semiHidden="1" w:uiPriority="9" w:unhideWhenUsed="1" w:qFormat="1"/>
-    <w:lsdException w:name="heading 7" w:semiHidden="1" w:uiPriority="9" w:unhideWhenUsed="1" w:qFormat="1"/>
-    <w:lsdException w:name="heading 8" w:semiHidden="1" w:uiPriority="9" w:unhideWhenUsed="1" w:qFormat="1"/>
-    <w:lsdException w:name="heading 9" w:semiHidden="1" w:uiPriority="9" w:unhideWhenUsed="1" w:qFormat="1"/>
-    <w:lsdException w:name="index 1" w:semiHidden="1" w:unhideWhenUsed="1"/>
-    <w:lsdException w:name="index 2" w:semiHidden="1" w:unhideWhenUsed="1"/>
-    <w:lsdException w:name="index 3" w:semiHidden="1" w:unhideWhenUsed="1"/>
-    <w:lsdException w:name="index 4" w:semiHidden="1" w:unhideWhenUsed="1"/>
-    <w:lsdException w:name="index 5" w:semiHidden="1" w:unhideWhenUsed="1"/>
-    <w:lsdException w:name="index 6" w:semiHidden="1" w:unhideWhenUsed="1"/>
-    <w:lsdException w:name="index 7" w:semiHidden="1" w:unhideWhenUsed="1"/>
-    <w:lsdException w:name="index 8" w:semiHidden="1" w:unhideWhenUsed="1"/>
-    <w:lsdException w:name="index 9" w:semiHidden="1" w:unhideWhenUsed="1"/>
-    <w:lsdException w:name="toc 1" w:semiHidden="1" w:uiPriority="39" w:unhideWhenUsed="1"/>
-    <w:lsdException w:name="toc 2" w:semiHidden="1" w:uiPriority="39" w:unhideWhenUsed="1"/>
-    <w:lsdException w:name="toc 3" w:semiHidden="1" w:uiPriority="39" w:unhideWhenUsed="1"/>
-    <w:lsdException w:name="toc 4" w:semiHidden="1" w:uiPriority="39" w:unhideWhenUsed="1"/>
-    <w:lsdException w:name="toc 5" w:semiHidden="1" w:uiPriority="39" w:unhideWhenUsed="1"/>
-    <w:lsdException w:name="toc 6" w:semiHidden="1" w:uiPriority="39" w:unhideWhenUsed="1"/>
-    <w:lsdException w:name="toc 7" w:semiHidden="1" w:uiPriority="39" w:unhideWhenUsed="1"/>
-    <w:lsdException w:name="toc 8" w:semiHidden="1" w:uiPriority="39" w:unhideWhenUsed="1"/>
-    <w:lsdException w:name="toc 9" w:semiHidden="1" w:uiPriority="39" w:unhideWhenUsed="1"/>
-    <w:lsdException w:name="Normal Indent" w:semiHidden="1" w:unhideWhenUsed="1"/>
-    <w:lsdException w:name="footnote text" w:semiHidden="1" w:unhideWhenUsed="1"/>
-    <w:lsdException w:name="annotation text" w:semiHidden="1" w:unhideWhenUsed="1"/>
-    <w:lsdException w:name="header" w:semiHidden="1" w:unhideWhenUsed="1"/>
-    <w:lsdException w:name="footer" w:semiHidden="1" w:unhideWhenUsed="1"/>
-    <w:lsdException w:name="index heading" w:semiHidden="1" w:unhideWhenUsed="1"/>
-    <w:lsdException w:name="caption" w:semiHidden="1" w:uiPriority="35" w:unhideWhenUsed="1" w:qFormat="1"/>
-    <w:lsdException w:name="table of figures" w:semiHidden="1" w:unhideWhenUsed="1"/>
-    <w:lsdException w:name="envelope address" w:semiHidden="1" w:unhideWhenUsed="1"/>
-    <w:lsdException w:name="envelope return" w:semiHidden="1" w:unhideWhenUsed="1"/>
-    <w:lsdException w:name="footnote reference" w:semiHidden="1" w:unhideWhenUsed="1"/>
-    <w:lsdException w:name="annotation reference" w:semiHidden="1" w:unhideWhenUsed="1"/>
-    <w:lsdException w:name="line number" w:semiHidden="1" w:unhideWhenUsed="1"/>
-    <w:lsdException w:name="page number" w:semiHidden="1" w:unhideWhenUsed="1"/>
-    <w:lsdException w:name="endnote reference" w:semiHidden="1" w:unhideWhenUsed="1"/>
-    <w:lsdException w:name="endnote text" w:semiHidden="1" w:unhideWhenUsed="1"/>
-    <w:lsdException w:name="table of authorities" w:semiHidden="1" w:unhideWhenUsed="1"/>
-    <w:lsdException w:name="macro" w:semiHidden="1" w:unhideWhenUsed="1"/>
-    <w:lsdException w:name="toa heading" w:semiHidden="1" w:unhideWhenUsed="1"/>
-    <w:lsdException w:name="List" w:semiHidden="1" w:unhideWhenUsed="1"/>
-    <w:lsdException w:name="List Bullet" w:semiHidden="1" w:unhideWhenUsed="1"/>
-    <w:lsdException w:name="List Number" w:semiHidden="1" w:unhideWhenUsed="1"/>
-    <w:lsdException w:name="List 2" w:semiHidden="1" w:unhideWhenUsed="1"/>
-    <w:lsdException w:name="List 3" w:semiHidden="1" w:unhideWhenUsed="1"/>
-    <w:lsdException w:name="List 4" w:semiHidden="1" w:unhideWhenUsed="1"/>
-    <w:lsdException w:name="List 5" w:semiHidden="1" w:unhideWhenUsed="1"/>
-    <w:lsdException w:name="List Bullet 2" w:semiHidden="1" w:unhideWhenUsed="1"/>
-    <w:lsdException w:name="List Bullet 3" w:semiHidden="1" w:unhideWhenUsed="1"/>
-    <w:lsdException w:name="List Bullet 4" w:semiHidden="1" w:unhideWhenUsed="1"/>
-    <w:lsdException w:name="List Bullet 5" w:semiHidden="1" w:unhideWhenUsed="1"/>
-    <w:lsdException w:name="List Number 2" w:semiHidden="1" w:unhideWhenUsed="1"/>
-    <w:lsdException w:name="List Number 3" w:semiHidden="1" w:unhideWhenUsed="1"/>
-    <w:lsdException w:name="List Number 4" w:semiHidden="1" w:unhideWhenUsed="1"/>
-    <w:lsdException w:name="List Number 5" w:semiHidden="1" w:unhideWhenUsed="1"/>
-    <w:lsdException w:name="Title" w:uiPriority="10" w:qFormat="1"/>
-    <w:lsdException w:name="Closing" w:semiHidden="1" w:unhideWhenUsed="1"/>
-    <w:lsdException w:name="Signature" w:semiHidden="1" w:unhideWhenUsed="1"/>
-    <w:lsdException w:name="Default Paragraph Font" w:semiHidden="1" w:uiPriority="1" w:unhideWhenUsed="1"/>
-    <w:lsdException w:name="Body Text" w:semiHidden="1" w:unhideWhenUsed="1"/>
-    <w:lsdException w:name="Body Text Indent" w:semiHidden="1" w:unhideWhenUsed="1"/>
-    <w:lsdException w:name="List Continue" w:semiHidden="1" w:unhideWhenUsed="1"/>
-    <w:lsdException w:name="List Continue 2" w:semiHidden="1" w:unhideWhenUsed="1"/>
-    <w:lsdException w:name="List Continue 3" w:semiHidden="1" w:unhideWhenUsed="1"/>
-    <w:lsdException w:name="List Continue 4" w:semiHidden="1" w:unhideWhenUsed="1"/>
-    <w:lsdException w:name="List Continue 5" w:semiHidden="1" w:unhideWhenUsed="1"/>
-    <w:lsdException w:name="Message Header" w:semiHidden="1" w:unhideWhenUsed="1"/>
-    <w:lsdException w:name="Subtitle" w:uiPriority="11" w:qFormat="1"/>
-    <w:lsdException w:name="Salutation" w:semiHidden="1" w:unhideWhenUsed="1"/>
-    <w:lsdException w:name="Date" w:semiHidden="1" w:unhideWhenUsed="1"/>
-    <w:lsdException w:name="Body Text First Indent" w:semiHidden="1" w:unhideWhenUsed="1"/>
-    <w:lsdException w:name="Body Text First Indent 2" w:semiHidden="1" w:unhideWhenUsed="1"/>
-    <w:lsdException w:name="Note Heading" w:semiHidden="1" w:unhideWhenUsed="1"/>
-    <w:lsdException w:name="Body Text 2" w:semiHidden="1" w:unhideWhenUsed="1"/>
-    <w:lsdException w:name="Body Text 3" w:semiHidden="1" w:unhideWhenUsed="1"/>
-    <w:lsdException w:name="Body Text Indent 2" w:semiHidden="1" w:unhideWhenUsed="1"/>
-    <w:lsdException w:name="Body Text Indent 3" w:semiHidden="1" w:unhideWhenUsed="1"/>
-    <w:lsdException w:name="Block Text" w:semiHidden="1" w:unhideWhenUsed="1"/>
-    <w:lsdException w:name="Hyperlink" w:semiHidden="1" w:unhideWhenUsed="1"/>
-    <w:lsdException w:name="FollowedHyperlink" w:semiHidden="1" w:unhideWhenUsed="1"/>
-    <w:lsdException w:name="Strong" w:uiPriority="22" w:qFormat="1"/>
-    <w:lsdException w:name="Emphasis" w:uiPriority="20" w:qFormat="1"/>
-    <w:lsdException w:name="Document Map" w:semiHidden="1" w:unhideWhenUsed="1"/>
-    <w:lsdException w:name="Plain Text" w:semiHidden="1" w:unhideWhenUsed="1"/>
-    <w:lsdException w:name="E-mail Signature" w:semiHidden="1" w:unhideWhenUsed="1"/>
-    <w:lsdException w:name="HTML Top of Form" w:semiHidden="1" w:unhideWhenUsed="1"/>
-    <w:lsdException w:name="HTML Bottom of Form" w:semiHidden="1" w:unhideWhenUsed="1"/>
-    <w:lsdException w:name="Normal (Web)" w:semiHidden="1" w:unhideWhenUsed="1"/>
-    <w:lsdException w:name="HTML Acronym" w:semiHidden="1" w:unhideWhenUsed="1"/>
-    <w:lsdException w:name="HTML Address" w:semiHidden="1" w:unhideWhenUsed="1"/>
-    <w:lsdException w:name="HTML Cite" w:semiHidden="1" w:unhideWhenUsed="1"/>
-    <w:lsdException w:name="HTML Code" w:semiHidden="1" w:unhideWhenUsed="1"/>
-    <w:lsdException w:name="HTML Definition" w:semiHidden="1" w:unhideWhenUsed="1"/>
-    <w:lsdException w:name="HTML Keyboard" w:semiHidden="1" w:unhideWhenUsed="1"/>
-    <w:lsdException w:name="HTML Preformatted" w:semiHidden="1" w:unhideWhenUsed="1"/>
-    <w:lsdException w:name="HTML Sample" w:semiHidden="1" w:unhideWhenUsed="1"/>
-    <w:lsdException w:name="HTML Typewriter" w:semiHidden="1" w:unhideWhenUsed="1"/>
-    <w:lsdException w:name="HTML Variable" w:semiHidden="1" w:unhideWhenUsed="1"/>
-    <w:lsdException w:name="Normal Table" w:semiHidden="1" w:unhideWhenUsed="1"/>
-    <w:lsdException w:name="annotation subject" w:semiHidden="1" w:unhideWhenUsed="1"/>
-    <w:lsdException w:name="No List" w:semiHidden="1" w:unhideWhenUsed="1"/>
-    <w:lsdException w:name="Outline List 1" w:semiHidden="1" w:unhideWhenUsed="1"/>
-    <w:lsdException w:name="Outline List 2" w:semiHidden="1" w:unhideWhenUsed="1"/>
-    <w:lsdException w:name="Outline List 3" w:semiHidden="1" w:unhideWhenUsed="1"/>
-    <w:lsdException w:name="Table Simple 1" w:semiHidden="1" w:unhideWhenUsed="1"/>
-    <w:lsdException w:name="Table Simple 2" w:semiHidden="1" w:unhideWhenUsed="1"/>
-    <w:lsdException w:name="Table Simple 3" w:semiHidden="1" w:unhideWhenUsed="1"/>
-    <w:lsdException w:name="Table Classic 1" w:semiHidden="1" w:unhideWhenUsed="1"/>
-    <w:lsdException w:name="Table Classic 2" w:semiHidden="1" w:unhideWhenUsed="1"/>
-    <w:lsdException w:name="Table Classic 3" w:semiHidden="1" w:unhideWhenUsed="1"/>
-    <w:lsdException w:name="Table Classic 4" w:semiHidden="1" w:unhideWhenUsed="1"/>
-    <w:lsdException w:name="Table Colorful 1" w:semiHidden="1" w:unhideWhenUsed="1"/>
-    <w:lsdException w:name="Table Colorful 2" w:semiHidden="1" w:unhideWhenUsed="1"/>
-    <w:lsdException w:name="Table Colorful 3" w:semiHidden="1" w:unhideWhenUsed="1"/>
-    <w:lsdException w:name="Table Columns 1" w:semiHidden="1" w:unhideWhenUsed="1"/>
-    <w:lsdException w:name="Table Columns 2" w:semiHidden="1" w:unhideWhenUsed="1"/>
-    <w:lsdException w:name="Table Columns 3" w:semiHidden="1" w:unhideWhenUsed="1"/>
-    <w:lsdException w:name="Table Columns 4" w:semiHidden="1" w:unhideWhenUsed="1"/>
-    <w:lsdException w:name="Table Columns 5" w:semiHidden="1" w:unhideWhenUsed="1"/>
-    <w:lsdException w:name="Table Grid 1" w:semiHidden="1" w:unhideWhenUsed="1"/>
-    <w:lsdException w:name="Table Grid 2" w:semiHidden="1" w:unhideWhenUsed="1"/>
-    <w:lsdException w:name="Table Grid 3" w:semiHidden="1" w:unhideWhenUsed="1"/>
-    <w:lsdException w:name="Table Grid 4" w:semiHidden="1" w:unhideWhenUsed="1"/>
-    <w:lsdException w:name="Table Grid 5" w:semiHidden="1" w:unhideWhenUsed="1"/>
-    <w:lsdException w:name="Table Grid 6" w:semiHidden="1" w:unhideWhenUsed="1"/>
-    <w:lsdException w:name="Table Grid 7" w:semiHidden="1" w:unhideWhenUsed="1"/>
-    <w:lsdException w:name="Table Grid 8" w:semiHidden="1" w:unhideWhenUsed="1"/>
-    <w:lsdException w:name="Table List 1" w:semiHidden="1" w:unhideWhenUsed="1"/>
-    <w:lsdException w:name="Table List 2" w:semiHidden="1" w:unhideWhenUsed="1"/>
-    <w:lsdException w:name="Table List 3" w:semiHidden="1" w:unhideWhenUsed="1"/>
-    <w:lsdException w:name="Table List 4" w:semiHidden="1" w:unhideWhenUsed="1"/>
-    <w:lsdException w:name="Table List 5" w:semiHidden="1" w:unhideWhenUsed="1"/>
-    <w:lsdException w:name="Table List 6" w:semiHidden="1" w:unhideWhenUsed="1"/>
-    <w:lsdException w:name="Table List 7" w:semiHidden="1" w:unhideWhenUsed="1"/>
-    <w:lsdException w:name="Table List 8" w:semiHidden="1" w:unhideWhenUsed="1"/>
-    <w:lsdException w:name="Table 3D effects 1" w:semiHidden="1" w:unhideWhenUsed="1"/>
-    <w:lsdException w:name="Table 3D effects 2" w:semiHidden="1" w:unhideWhenUsed="1"/>
-    <w:lsdException w:name="Table 3D effects 3" w:semiHidden="1" w:unhideWhenUsed="1"/>
-    <w:lsdException w:name="Table Contemporary" w:semiHidden="1" w:unhideWhenUsed="1"/>
-    <w:lsdException w:name="Table Elegant" w:semiHidden="1" w:unhideWhenUsed="1"/>
-    <w:lsdException w:name="Table Professional" w:semiHidden="1" w:unhideWhenUsed="1"/>
-    <w:lsdException w:name="Table Subtle 1" w:semiHidden="1" w:unhideWhenUsed="1"/>
-    <w:lsdException w:name="Table Subtle 2" w:semiHidden="1" w:unhideWhenUsed="1"/>
-    <w:lsdException w:name="Table Web 1" w:semiHidden="1" w:unhideWhenUsed="1"/>
-    <w:lsdException w:name="Table Web 2" w:semiHidden="1" w:unhideWhenUsed="1"/>
-    <w:lsdException w:name="Table Web 3" w:semiHidden="1" w:unhideWhenUsed="1"/>
-    <w:lsdException w:name="Balloon Text" w:semiHidden="1" w:unhideWhenUsed="1"/>
-    <w:lsdException w:name="Table Grid" w:uiPriority="39"/>
-    <w:lsdException w:name="Table Theme" w:semiHidden="1" w:unhideWhenUsed="1"/>
-    <w:lsdException w:name="Placeholder Text" w:semiHidden="1"/>
-    <w:lsdException w:name="No Spacing" w:uiPriority="1" w:qFormat="1"/>
-    <w:lsdException w:name="Light Shading" w:uiPriority="60"/>
-    <w:lsdException w:name="Light List" w:uiPriority="61"/>
-    <w:lsdException w:name="Light Grid" w:uiPriority="62"/>
-    <w:lsdException w:name="Medium Shading 1" w:uiPriority="63"/>
-    <w:lsdException w:name="Medium Shading 2" w:uiPriority="64"/>
-    <w:lsdException w:name="Medium List 1" w:uiPriority="65"/>
-    <w:lsdException w:name="Medium List 2" w:uiPriority="66"/>
-    <w:lsdException w:name="Medium Grid 1" w:uiPriority="67"/>
-    <w:lsdException w:name="Medium Grid 2" w:uiPriority="68"/>
-    <w:lsdException w:name="Medium Grid 3" w:uiPriority="69"/>
-    <w:lsdException w:name="Dark List" w:uiPriority="70"/>
-    <w:lsdException w:name="Colorful Shading" w:uiPriority="71"/>
-    <w:lsdException w:name="Colorful List" w:uiPriority="72"/>
-    <w:lsdException w:name="Colorful Grid" w:uiPriority="73"/>
-    <w:lsdException w:name="Light Shading Accent 1" w:uiPriority="60"/>
-    <w:lsdException w:name="Light List Accent 1" w:uiPriority="61"/>
-    <w:lsdException w:name="Light Grid Accent 1" w:uiPriority="62"/>
-    <w:lsdException w:name="Medium Shading 1 Accent 1" w:uiPriority="63"/>
-    <w:lsdException w:name="Medium Shading 2 Accent 1" w:uiPriority="64"/>
-    <w:lsdException w:name="Medium List 1 Accent 1" w:uiPriority="65"/>
-    <w:lsdException w:name="Revision" w:semiHidden="1"/>
-    <w:lsdException w:name="List Paragraph" w:uiPriority="34" w:qFormat="1"/>
-    <w:lsdException w:name="Quote" w:uiPriority="29" w:qFormat="1"/>
-    <w:lsdException w:name="Intense Quote" w:uiPriority="30" w:qFormat="1"/>
-    <w:lsdException w:name="Medium List 2 Accent 1" w:uiPriority="66"/>
-    <w:lsdException w:name="Medium Grid 1 Accent 1" w:uiPriority="67"/>
-    <w:lsdException w:name="Medium Grid 2 Accent 1" w:uiPriority="68"/>
-    <w:lsdException w:name="Medium Grid 3 Accent 1" w:uiPriority="69"/>
-    <w:lsdException w:name="Dark List Accent 1" w:uiPriority="70"/>
-    <w:lsdException w:name="Colorful Shading Accent 1" w:uiPriority="71"/>
-    <w:lsdException w:name="Colorful List Accent 1" w:uiPriority="72"/>
-    <w:lsdException w:name="Colorful Grid Accent 1" w:uiPriority="73"/>
-    <w:lsdException w:name="Light Shading Accent 2" w:uiPriority="60"/>
-    <w:lsdException w:name="Light List Accent 2" w:uiPriority="61"/>
-    <w:lsdException w:name="Light Grid Accent 2" w:uiPriority="62"/>
-    <w:lsdException w:name="Medium Shading 1 Accent 2" w:uiPriority="63"/>
-    <w:lsdException w:name="Medium Shading 2 Accent 2" w:uiPriority="64"/>
-    <w:lsdException w:name="Medium List 1 Accent 2" w:uiPriority="65"/>
-    <w:lsdException w:name="Medium List 2 Accent 2" w:uiPriority="66"/>
-    <w:lsdException w:name="Medium Grid 1 Accent 2" w:uiPriority="67"/>
-    <w:lsdException w:name="Medium Grid 2 Accent 2" w:uiPriority="68"/>
-    <w:lsdException w:name="Medium Grid 3 Accent 2" w:uiPriority="69"/>
-    <w:lsdException w:name="Dark List Accent 2" w:uiPriority="70"/>
-    <w:lsdException w:name="Colorful Shading Accent 2" w:uiPriority="71"/>
-    <w:lsdException w:name="Colorful List Accent 2" w:uiPriority="72"/>
-    <w:lsdException w:name="Colorful Grid Accent 2" w:uiPriority="73"/>
-    <w:lsdException w:name="Light Shading Accent 3" w:uiPriority="60"/>
-    <w:lsdException w:name="Light List Accent 3" w:uiPriority="61"/>
-    <w:lsdException w:name="Light Grid Accent 3" w:uiPriority="62"/>
-    <w:lsdException w:name="Medium Shading 1 Accent 3" w:uiPriority="63"/>
-    <w:lsdException w:name="Medium Shading 2 Accent 3" w:uiPriority="64"/>
-    <w:lsdException w:name="Medium List 1 Accent 3" w:uiPriority="65"/>
-    <w:lsdException w:name="Medium List 2 Accent 3" w:uiPriority="66"/>
-    <w:lsdException w:name="Medium Grid 1 Accent 3" w:uiPriority="67"/>
-    <w:lsdException w:name="Medium Grid 2 Accent 3" w:uiPriority="68"/>
-    <w:lsdException w:name="Medium Grid 3 Accent 3" w:uiPriority="69"/>
-    <w:lsdException w:name="Dark List Accent 3" w:uiPriority="70"/>
-    <w:lsdException w:name="Colorful Shading Accent 3" w:uiPriority="71"/>
-    <w:lsdException w:name="Colorful List Accent 3" w:uiPriority="72"/>
-    <w:lsdException w:name="Colorful Grid Accent 3" w:uiPriority="73"/>
-    <w:lsdException w:name="Light Shading Accent 4" w:uiPriority="60"/>
-    <w:lsdException w:name="Light List Accent 4" w:uiPriority="61"/>
-    <w:lsdException w:name="Light Grid Accent 4" w:uiPriority="62"/>
-    <w:lsdException w:name="Medium Shading 1 Accent 4" w:uiPriority="63"/>
-    <w:lsdException w:name="Medium Shading 2 Accent 4" w:uiPriority="64"/>
-    <w:lsdException w:name="Medium List 1 Accent 4" w:uiPriority="65"/>
-    <w:lsdException w:name="Medium List 2 Accent 4" w:uiPriority="66"/>
-    <w:lsdException w:name="Medium Grid 1 Accent 4" w:uiPriority="67"/>
-    <w:lsdException w:name="Medium Grid 2 Accent 4" w:uiPriority="68"/>
-    <w:lsdException w:name="Medium Grid 3 Accent 4" w:uiPriority="69"/>
-    <w:lsdException w:name="Dark List Accent 4" w:uiPriority="70"/>
-    <w:lsdException w:name="Colorful Shading Accent 4" w:uiPriority="71"/>
-    <w:lsdException w:name="Colorful List Accent 4" w:uiPriority="72"/>
-    <w:lsdException w:name="Colorful Grid Accent 4" w:uiPriority="73"/>
-    <w:lsdException w:name="Light Shading Accent 5" w:uiPriority="60"/>
-    <w:lsdException w:name="Light List Accent 5" w:uiPriority="61"/>
-    <w:lsdException w:name="Light Grid Accent 5" w:uiPriority="62"/>
-    <w:lsdException w:name="Medium Shading 1 Accent 5" w:uiPriority="63"/>
-    <w:lsdException w:name="Medium Shading 2 Accent 5" w:uiPriority="64"/>
-    <w:lsdException w:name="Medium List 1 Accent 5" w:uiPriority="65"/>
-    <w:lsdException w:name="Medium List 2 Accent 5" w:uiPriority="66"/>
-    <w:lsdException w:name="Medium Grid 1 Accent 5" w:uiPriority="67"/>
-    <w:lsdException w:name="Medium Grid 2 Accent 5" w:uiPriority="68"/>
-    <w:lsdException w:name="Medium Grid 3 Accent 5" w:uiPriority="69"/>
-    <w:lsdException w:name="Dark List Accent 5" w:uiPriority="70"/>
-    <w:lsdException w:name="Colorful Shading Accent 5" w:uiPriority="71"/>
-    <w:lsdException w:name="Colorful List Accent 5" w:uiPriority="72"/>
-    <w:lsdException w:name="Colorful Grid Accent 5" w:uiPriority="73"/>
-    <w:lsdException w:name="Light Shading Accent 6" w:uiPriority="60"/>
-    <w:lsdException w:name="Light List Accent 6" w:uiPriority="61"/>
-    <w:lsdException w:name="Light Grid Accent 6" w:uiPriority="62"/>
-    <w:lsdException w:name="Medium Shading 1 Accent 6" w:uiPriority="63"/>
-    <w:lsdException w:name="Medium Shading 2 Accent 6" w:uiPriority="64"/>
-    <w:lsdException w:name="Medium List 1 Accent 6" w:uiPriority="65"/>
-    <w:lsdException w:name="Medium List 2 Accent 6" w:uiPriority="66"/>
-    <w:lsdException w:name="Medium Grid 1 Accent 6" w:uiPriority="67"/>
-    <w:lsdException w:name="Medium Grid 2 Accent 6" w:uiPriority="68"/>
-    <w:lsdException w:name="Medium Grid 3 Accent 6" w:uiPriority="69"/>
-    <w:lsdException w:name="Dark List Accent 6" w:uiPriority="70"/>
-    <w:lsdException w:name="Colorful Shading Accent 6" w:uiPriority="71"/>
-    <w:lsdException w:name="Colorful List Accent 6" w:uiPriority="72"/>
-    <w:lsdException w:name="Colorful Grid Accent 6" w:uiPriority="73"/>
-    <w:lsdException w:name="Subtle Emphasis" w:uiPriority="19" w:qFormat="1"/>
-    <w:lsdException w:name="Intense Emphasis" w:uiPriority="21" w:qFormat="1"/>
-    <w:lsdException w:name="Subtle Reference" w:uiPriority="31" w:qFormat="1"/>
-    <w:lsdException w:name="Intense Reference" w:uiPriority="32" w:qFormat="1"/>
-    <w:lsdException w:name="Book Title" w:uiPriority="33" w:qFormat="1"/>
-    <w:lsdException w:name="Bibliography" w:semiHidden="1" w:uiPriority="37" w:unhideWhenUsed="1"/>
-    <w:lsdException w:name="TOC Heading" w:semiHidden="1" w:uiPriority="39" w:unhideWhenUsed="1" w:qFormat="1"/>
-    <w:lsdException w:name="Plain Table 1" w:uiPriority="41"/>
-    <w:lsdException w:name="Plain Table 2" w:uiPriority="42"/>
-    <w:lsdException w:name="Plain Table 3" w:uiPriority="43"/>
-    <w:lsdException w:name="Plain Table 4" w:uiPriority="44"/>
-    <w:lsdException w:name="Plain Table 5" w:uiPriority="45"/>
-    <w:lsdException w:name="Grid Table Light" w:uiPriority="40"/>
-    <w:lsdException w:name="Grid Table 1 Light" w:uiPriority="46"/>
-    <w:lsdException w:name="Grid Table 2" w:uiPriority="47"/>
-    <w:lsdException w:name="Grid Table 3" w:uiPriority="48"/>
-    <w:lsdException w:name="Grid Table 4" w:uiPriority="49"/>
-    <w:lsdException w:name="Grid Table 5 Dark" w:uiPriority="50"/>
-    <w:lsdException w:name="Grid Table 6 Colorful" w:uiPriority="51"/>
-    <w:lsdException w:name="Grid Table 7 Colorful" w:uiPriority="52"/>
-    <w:lsdException w:name="Grid Table 1 Light Accent 1" w:uiPriority="46"/>
-    <w:lsdException w:name="Grid Table 2 Accent 1" w:uiPriority="47"/>
-    <w:lsdException w:name="Grid Table 3 Accent 1" w:uiPriority="48"/>
-    <w:lsdException w:name="Grid Table 4 Accent 1" w:uiPriority="49"/>
-    <w:lsdException w:name="Grid Table 5 Dark Accent 1" w:uiPriority="50"/>
-    <w:lsdException w:name="Grid Table 6 Colorful Accent 1" w:uiPriority="51"/>
-    <w:lsdException w:name="Grid Table 7 Colorful Accent 1" w:uiPriority="52"/>
-    <w:lsdException w:name="Grid Table 1 Light Accent 2" w:uiPriority="46"/>
-    <w:lsdException w:name="Grid Table 2 Accent 2" w:uiPriority="47"/>
-    <w:lsdException w:name="Grid Table 3 Accent 2" w:uiPriority="48"/>
-    <w:lsdException w:name="Grid Table 4 Accent 2" w:uiPriority="49"/>
-    <w:lsdException w:name="Grid Table 5 Dark Accent 2" w:uiPriority="50"/>
-    <w:lsdException w:name="Grid Table 6 Colorful Accent 2" w:uiPriority="51"/>
-    <w:lsdException w:name="Grid Table 7 Colorful Accent 2" w:uiPriority="52"/>
-    <w:lsdException w:name="Grid Table 1 Light Accent 3" w:uiPriority="46"/>
-    <w:lsdException w:name="Grid Table 2 Accent 3" w:uiPriority="47"/>
-    <w:lsdException w:name="Grid Table 3 Accent 3" w:uiPriority="48"/>
-    <w:lsdException w:name="Grid Table 4 Accent 3" w:uiPriority="49"/>
-    <w:lsdException w:name="Grid Table 5 Dark Accent 3" w:uiPriority="50"/>
-    <w:lsdException w:name="Grid Table 6 Colorful Accent 3" w:uiPriority="51"/>
-    <w:lsdException w:name="Grid Table 7 Colorful Accent 3" w:uiPriority="52"/>
-    <w:lsdException w:name="Grid Table 1 Light Accent 4" w:uiPriority="46"/>
-    <w:lsdException w:name="Grid Table 2 Accent 4" w:uiPriority="47"/>
-    <w:lsdException w:name="Grid Table 3 Accent 4" w:uiPriority="48"/>
-    <w:lsdException w:name="Grid Table 4 Accent 4" w:uiPriority="49"/>
-    <w:lsdException w:name="Grid Table 5 Dark Accent 4" w:uiPriority="50"/>
-    <w:lsdException w:name="Grid Table 6 Colorful Accent 4" w:uiPriority="51"/>
-    <w:lsdException w:name="Grid Table 7 Colorful Accent 4" w:uiPriority="52"/>
-    <w:lsdException w:name="Grid Table 1 Light Accent 5" w:uiPriority="46"/>
-    <w:lsdException w:name="Grid Table 2 Accent 5" w:uiPriority="47"/>
-    <w:lsdException w:name="Grid Table 3 Accent 5" w:uiPriority="48"/>
-    <w:lsdException w:name="Grid Table 4 Accent 5" w:uiPriority="49"/>
-    <w:lsdException w:name="Grid Table 5 Dark Accent 5" w:uiPriority="50"/>
-    <w:lsdException w:name="Grid Table 6 Colorful Accent 5" w:uiPriority="51"/>
-    <w:lsdException w:name="Grid Table 7 Colorful Accent 5" w:uiPriority="52"/>
-    <w:lsdException w:name="Grid Table 1 Light Accent 6" w:uiPriority="46"/>
-    <w:lsdException w:name="Grid Table 2 Accent 6" w:uiPriority="47"/>
-    <w:lsdException w:name="Grid Table 3 Accent 6" w:uiPriority="48"/>
-    <w:lsdException w:name="Grid Table 4 Accent 6" w:uiPriority="49"/>
-    <w:lsdException w:name="Grid Table 5 Dark Accent 6" w:uiPriority="50"/>
-    <w:lsdException w:name="Grid Table 6 Colorful Accent 6" w:uiPriority="51"/>
-    <w:lsdException w:name="Grid Table 7 Colorful Accent 6" w:uiPriority="52"/>
-    <w:lsdException w:name="List Table 1 Light" w:uiPriority="46"/>
-    <w:lsdException w:name="List Table 2" w:uiPriority="47"/>
-    <w:lsdException w:name="List Table 3" w:uiPriority="48"/>
-    <w:lsdException w:name="List Table 4" w:uiPriority="49"/>
-    <w:lsdException w:name="List Table 5 Dark" w:uiPriority="50"/>
-    <w:lsdException w:name="List Table 6 Colorful" w:uiPriority="51"/>
-    <w:lsdException w:name="List Table 7 Colorful" w:uiPriority="52"/>
-    <w:lsdException w:name="List Table 1 Light Accent 1" w:uiPriority="46"/>
-    <w:lsdException w:name="List Table 2 Accent 1" w:uiPriority="47"/>
-    <w:lsdException w:name="List Table 3 Accent 1" w:uiPriority="48"/>
-    <w:lsdException w:name="List Table 4 Accent 1" w:uiPriority="49"/>
-    <w:lsdException w:name="List Table 5 Dark Accent 1" w:uiPriority="50"/>
-    <w:lsdException w:name="List Table 6 Colorful Accent 1" w:uiPriority="51"/>
-    <w:lsdException w:name="List Table 7 Colorful Accent 1" w:uiPriority="52"/>
-    <w:lsdException w:name="List Table 1 Light Accent 2" w:uiPriority="46"/>
-    <w:lsdException w:name="List Table 2 Accent 2" w:uiPriority="47"/>
-    <w:lsdException w:name="List Table 3 Accent 2" w:uiPriority="48"/>
-    <w:lsdException w:name="List Table 4 Accent 2" w:uiPriority="49"/>
-    <w:lsdException w:name="List Table 5 Dark Accent 2" w:uiPriority="50"/>
-    <w:lsdException w:name="List Table 6 Colorful Accent 2" w:uiPriority="51"/>
-    <w:lsdException w:name="List Table 7 Colorful Accent 2" w:uiPriority="52"/>
-    <w:lsdException w:name="List Table 1 Light Accent 3" w:uiPriority="46"/>
-    <w:lsdException w:name="List Table 2 Accent 3" w:uiPriority="47"/>
-    <w:lsdException w:name="List Table 3 Accent 3" w:uiPriority="48"/>
-    <w:lsdException w:name="List Table 4 Accent 3" w:uiPriority="49"/>
-    <w:lsdException w:name="List Table 5 Dark Accent 3" w:uiPriority="50"/>
-    <w:lsdException w:name="List Table 6 Colorful Accent 3" w:uiPriority="51"/>
-    <w:lsdException w:name="List Table 7 Colorful Accent 3" w:uiPriority="52"/>
-    <w:lsdException w:name="List Table 1 Light Accent 4" w:uiPriority="46"/>
-    <w:lsdException w:name="List Table 2 Accent 4" w:uiPriority="47"/>
-    <w:lsdException w:name="List Table 3 Accent 4" w:uiPriority="48"/>
-    <w:lsdException w:name="List Table 4 Accent 4" w:uiPriority="49"/>
-    <w:lsdException w:name="List Table 5 Dark Accent 4" w:uiPriority="50"/>
-    <w:lsdException w:name="List Table 6 Colorful Accent 4" w:uiPriority="51"/>
-    <w:lsdException w:name="List Table 7 Colorful Accent 4" w:uiPriority="52"/>
-    <w:lsdException w:name="List Table 1 Light Accent 5" w:uiPriority="46"/>
-    <w:lsdException w:name="List Table 2 Accent 5" w:uiPriority="47"/>
-    <w:lsdException w:name="List Table 3 Accent 5" w:uiPriority="48"/>
-    <w:lsdException w:name="List Table 4 Accent 5" w:uiPriority="49"/>
-    <w:lsdException w:name="List Table 5 Dark Accent 5" w:uiPriority="50"/>
-    <w:lsdException w:name="List Table 6 Colorful Accent 5" w:uiPriority="51"/>
-    <w:lsdException w:name="List Table 7 Colorful Accent 5" w:uiPriority="52"/>
-    <w:lsdException w:name="List Table 1 Light Accent 6" w:uiPriority="46"/>
-    <w:lsdException w:name="List Table 2 Accent 6" w:uiPriority="47"/>
-    <w:lsdException w:name="List Table 3 Accent 6" w:uiPriority="48"/>
-    <w:lsdException w:name="List Table 4 Accent 6" w:uiPriority="49"/>
-    <w:lsdException w:name="List Table 5 Dark Accent 6" w:uiPriority="50"/>
-    <w:lsdException w:name="List Table 6 Colorful Accent 6" w:uiPriority="51"/>
-    <w:lsdException w:name="List Table 7 Colorful Accent 6" w:uiPriority="52"/>
+  <w:latentStyles w:defLockedState="0" w:defUIPriority="99" w:defSemiHidden="1" w:defUnhideWhenUsed="1" w:defQFormat="0" w:count="267">
+    <w:lsdException w:name="Normal" w:semiHidden="0" w:uiPriority="0" w:unhideWhenUsed="0" w:qFormat="1"/>
+    <w:lsdException w:name="heading 1" w:semiHidden="0" w:uiPriority="9" w:unhideWhenUsed="0" w:qFormat="1"/>
+    <w:lsdException w:name="heading 2" w:uiPriority="9" w:qFormat="1"/>
+    <w:lsdException w:name="heading 3" w:uiPriority="9" w:qFormat="1"/>
+    <w:lsdException w:name="heading 4" w:uiPriority="9" w:qFormat="1"/>
+    <w:lsdException w:name="heading 5" w:uiPriority="9" w:qFormat="1"/>
+    <w:lsdException w:name="heading 6" w:uiPriority="9" w:qFormat="1"/>
+    <w:lsdException w:name="heading 7" w:uiPriority="9" w:qFormat="1"/>
+    <w:lsdException w:name="heading 8" w:uiPriority="9" w:qFormat="1"/>
+    <w:lsdException w:name="heading 9" w:uiPriority="9" w:qFormat="1"/>
+    <w:lsdException w:name="toc 1" w:uiPriority="39"/>
+    <w:lsdException w:name="toc 2" w:uiPriority="39"/>
+    <w:lsdException w:name="toc 3" w:uiPriority="39"/>
+    <w:lsdException w:name="toc 4" w:uiPriority="39"/>
+    <w:lsdException w:name="toc 5" w:uiPriority="39"/>
+    <w:lsdException w:name="toc 6" w:uiPriority="39"/>
+    <w:lsdException w:name="toc 7" w:uiPriority="39"/>
+    <w:lsdException w:name="toc 8" w:uiPriority="39"/>
+    <w:lsdException w:name="toc 9" w:uiPriority="39"/>
+    <w:lsdException w:name="caption" w:uiPriority="35" w:qFormat="1"/>
+    <w:lsdException w:name="Title" w:semiHidden="0" w:uiPriority="10" w:unhideWhenUsed="0" w:qFormat="1"/>
+    <w:lsdException w:name="Default Paragraph Font" w:uiPriority="1"/>
+    <w:lsdException w:name="Subtitle" w:semiHidden="0" w:uiPriority="11" w:unhideWhenUsed="0" w:qFormat="1"/>
+    <w:lsdException w:name="Strong" w:semiHidden="0" w:uiPriority="22" w:unhideWhenUsed="0" w:qFormat="1"/>
+    <w:lsdException w:name="Emphasis" w:semiHidden="0" w:uiPriority="20" w:unhideWhenUsed="0" w:qFormat="1"/>
+    <w:lsdException w:name="Table Grid" w:semiHidden="0" w:uiPriority="39" w:unhideWhenUsed="0"/>
+    <w:lsdException w:name="Placeholder Text" w:unhideWhenUsed="0"/>
+    <w:lsdException w:name="No Spacing" w:semiHidden="0" w:uiPriority="1" w:unhideWhenUsed="0" w:qFormat="1"/>
+    <w:lsdException w:name="Light Shading" w:semiHidden="0" w:uiPriority="60" w:unhideWhenUsed="0"/>
+    <w:lsdException w:name="Light List" w:semiHidden="0" w:uiPriority="61" w:unhideWhenUsed="0"/>
+    <w:lsdException w:name="Light Grid" w:semiHidden="0" w:uiPriority="62" w:unhideWhenUsed="0"/>
+    <w:lsdException w:name="Medium Shading 1" w:semiHidden="0" w:uiPriority="63" w:unhideWhenUsed="0"/>
+    <w:lsdException w:name="Medium Shading 2" w:semiHidden="0" w:uiPriority="64" w:unhideWhenUsed="0"/>
+    <w:lsdException w:name="Medium List 1" w:semiHidden="0" w:uiPriority="65" w:unhideWhenUsed="0"/>
+    <w:lsdException w:name="Medium List 2" w:semiHidden="0" w:uiPriority="66" w:unhideWhenUsed="0"/>
+    <w:lsdException w:name="Medium Grid 1" w:semiHidden="0" w:uiPriority="67" w:unhideWhenUsed="0"/>
+    <w:lsdException w:name="Medium Grid 2" w:semiHidden="0" w:uiPriority="68" w:unhideWhenUsed="0"/>
+    <w:lsdException w:name="Medium Grid 3" w:semiHidden="0" w:uiPriority="69" w:unhideWhenUsed="0"/>
+    <w:lsdException w:name="Dark List" w:semiHidden="0" w:uiPriority="70" w:unhideWhenUsed="0"/>
+    <w:lsdException w:name="Colorful Shading" w:semiHidden="0" w:uiPriority="71" w:unhideWhenUsed="0"/>
+    <w:lsdException w:name="Colorful List" w:semiHidden="0" w:uiPriority="72" w:unhideWhenUsed="0"/>
+    <w:lsdException w:name="Colorful Grid" w:semiHidden="0" w:uiPriority="73" w:unhideWhenUsed="0"/>
+    <w:lsdException w:name="Light Shading Accent 1" w:semiHidden="0" w:uiPriority="60" w:unhideWhenUsed="0"/>
+    <w:lsdException w:name="Light List Accent 1" w:semiHidden="0" w:uiPriority="61" w:unhideWhenUsed="0"/>
+    <w:lsdException w:name="Light Grid Accent 1" w:semiHidden="0" w:uiPriority="62" w:unhideWhenUsed="0"/>
+    <w:lsdException w:name="Medium Shading 1 Accent 1" w:semiHidden="0" w:uiPriority="63" w:unhideWhenUsed="0"/>
+    <w:lsdException w:name="Medium Shading 2 Accent 1" w:semiHidden="0" w:uiPriority="64" w:unhideWhenUsed="0"/>
+    <w:lsdException w:name="Medium List 1 Accent 1" w:semiHidden="0" w:uiPriority="65" w:unhideWhenUsed="0"/>
+    <w:lsdException w:name="Revision" w:unhideWhenUsed="0"/>
+    <w:lsdException w:name="List Paragraph" w:semiHidden="0" w:uiPriority="34" w:unhideWhenUsed="0" w:qFormat="1"/>
+    <w:lsdException w:name="Quote" w:semiHidden="0" w:uiPriority="29" w:unhideWhenUsed="0" w:qFormat="1"/>
+    <w:lsdException w:name="Intense Quote" w:semiHidden="0" w:uiPriority="30" w:unhideWhenUsed="0" w:qFormat="1"/>
+    <w:lsdException w:name="Medium List 2 Accent 1" w:semiHidden="0" w:uiPriority="66" w:unhideWhenUsed="0"/>
+    <w:lsdException w:name="Medium Grid 1 Accent 1" w:semiHidden="0" w:uiPriority="67" w:unhideWhenUsed="0"/>
+    <w:lsdException w:name="Medium Grid 2 Accent 1" w:semiHidden="0" w:uiPriority="68" w:unhideWhenUsed="0"/>
+    <w:lsdException w:name="Medium Grid 3 Accent 1" w:semiHidden="0" w:uiPriority="69" w:unhideWhenUsed="0"/>
+    <w:lsdException w:name="Dark List Accent 1" w:semiHidden="0" w:uiPriority="70" w:unhideWhenUsed="0"/>
+    <w:lsdException w:name="Colorful Shading Accent 1" w:semiHidden="0" w:uiPriority="71" w:unhideWhenUsed="0"/>
+    <w:lsdException w:name="Colorful List Accent 1" w:semiHidden="0" w:uiPriority="72" w:unhideWhenUsed="0"/>
+    <w:lsdException w:name="Colorful Grid Accent 1" w:semiHidden="0" w:uiPriority="73" w:unhideWhenUsed="0"/>
+    <w:lsdException w:name="Light Shading Accent 2" w:semiHidden="0" w:uiPriority="60" w:unhideWhenUsed="0"/>
+    <w:lsdException w:name="Light List Accent 2" w:semiHidden="0" w:uiPriority="61" w:unhideWhenUsed="0"/>
+    <w:lsdException w:name="Light Grid Accent 2" w:semiHidden="0" w:uiPriority="62" w:unhideWhenUsed="0"/>
+    <w:lsdException w:name="Medium Shading 1 Accent 2" w:semiHidden="0" w:uiPriority="63" w:unhideWhenUsed="0"/>
+    <w:lsdException w:name="Medium Shading 2 Accent 2" w:semiHidden="0" w:uiPriority="64" w:unhideWhenUsed="0"/>
+    <w:lsdException w:name="Medium List 1 Accent 2" w:semiHidden="0" w:uiPriority="65" w:unhideWhenUsed="0"/>
+    <w:lsdException w:name="Medium List 2 Accent 2" w:semiHidden="0" w:uiPriority="66" w:unhideWhenUsed="0"/>
+    <w:lsdException w:name="Medium Grid 1 Accent 2" w:semiHidden="0" w:uiPriority="67" w:unhideWhenUsed="0"/>
+    <w:lsdException w:name="Medium Grid 2 Accent 2" w:semiHidden="0" w:uiPriority="68" w:unhideWhenUsed="0"/>
+    <w:lsdException w:name="Medium Grid 3 Accent 2" w:semiHidden="0" w:uiPriority="69" w:unhideWhenUsed="0"/>
+    <w:lsdException w:name="Dark List Accent 2" w:semiHidden="0" w:uiPriority="70" w:unhideWhenUsed="0"/>
+    <w:lsdException w:name="Colorful Shading Accent 2" w:semiHidden="0" w:uiPriority="71" w:unhideWhenUsed="0"/>
+    <w:lsdException w:name="Colorful List Accent 2" w:semiHidden="0" w:uiPriority="72" w:unhideWhenUsed="0"/>
+    <w:lsdException w:name="Colorful Grid Accent 2" w:semiHidden="0" w:uiPriority="73" w:unhideWhenUsed="0"/>
+    <w:lsdException w:name="Light Shading Accent 3" w:semiHidden="0" w:uiPriority="60" w:unhideWhenUsed="0"/>
+    <w:lsdException w:name="Light List Accent 3" w:semiHidden="0" w:uiPriority="61" w:unhideWhenUsed="0"/>
+    <w:lsdException w:name="Light Grid Accent 3" w:semiHidden="0" w:uiPriority="62" w:unhideWhenUsed="0"/>
+    <w:lsdException w:name="Medium Shading 1 Accent 3" w:semiHidden="0" w:uiPriority="63" w:unhideWhenUsed="0"/>
+    <w:lsdException w:name="Medium Shading 2 Accent 3" w:semiHidden="0" w:uiPriority="64" w:unhideWhenUsed="0"/>
+    <w:lsdException w:name="Medium List 1 Accent 3" w:semiHidden="0" w:uiPriority="65" w:unhideWhenUsed="0"/>
+    <w:lsdException w:name="Medium List 2 Accent 3" w:semiHidden="0" w:uiPriority="66" w:unhideWhenUsed="0"/>
+    <w:lsdException w:name="Medium Grid 1 Accent 3" w:semiHidden="0" w:uiPriority="67" w:unhideWhenUsed="0"/>
+    <w:lsdException w:name="Medium Grid 2 Accent 3" w:semiHidden="0" w:uiPriority="68" w:unhideWhenUsed="0"/>
+    <w:lsdException w:name="Medium Grid 3 Accent 3" w:semiHidden="0" w:uiPriority="69" w:unhideWhenUsed="0"/>
+    <w:lsdException w:name="Dark List Accent 3" w:semiHidden="0" w:uiPriority="70" w:unhideWhenUsed="0"/>
+    <w:lsdException w:name="Colorful Shading Accent 3" w:semiHidden="0" w:uiPriority="71" w:unhideWhenUsed="0"/>
+    <w:lsdException w:name="Colorful List Accent 3" w:semiHidden="0" w:uiPriority="72" w:unhideWhenUsed="0"/>
+    <w:lsdException w:name="Colorful Grid Accent 3" w:semiHidden="0" w:uiPriority="73" w:unhideWhenUsed="0"/>
+    <w:lsdException w:name="Light Shading Accent 4" w:semiHidden="0" w:uiPriority="60" w:unhideWhenUsed="0"/>
+    <w:lsdException w:name="Light List Accent 4" w:semiHidden="0" w:uiPriority="61" w:unhideWhenUsed="0"/>
+    <w:lsdException w:name="Light Grid Accent 4" w:semiHidden="0" w:uiPriority="62" w:unhideWhenUsed="0"/>
+    <w:lsdException w:name="Medium Shading 1 Accent 4" w:semiHidden="0" w:uiPriority="63" w:unhideWhenUsed="0"/>
+    <w:lsdException w:name="Medium Shading 2 Accent 4" w:semiHidden="0" w:uiPriority="64" w:unhideWhenUsed="0"/>
+    <w:lsdException w:name="Medium List 1 Accent 4" w:semiHidden="0" w:uiPriority="65" w:unhideWhenUsed="0"/>
+    <w:lsdException w:name="Medium List 2 Accent 4" w:semiHidden="0" w:uiPriority="66" w:unhideWhenUsed="0"/>
+    <w:lsdException w:name="Medium Grid 1 Accent 4" w:semiHidden="0" w:uiPriority="67" w:unhideWhenUsed="0"/>
+    <w:lsdException w:name="Medium Grid 2 Accent 4" w:semiHidden="0" w:uiPriority="68" w:unhideWhenUsed="0"/>
+    <w:lsdException w:name="Medium Grid 3 Accent 4" w:semiHidden="0" w:uiPriority="69" w:unhideWhenUsed="0"/>
+    <w:lsdException w:name="Dark List Accent 4" w:semiHidden="0" w:uiPriority="70" w:unhideWhenUsed="0"/>
+    <w:lsdException w:name="Colorful Shading Accent 4" w:semiHidden="0" w:uiPriority="71" w:unhideWhenUsed="0"/>
+    <w:lsdException w:name="Colorful List Accent 4" w:semiHidden="0" w:uiPriority="72" w:unhideWhenUsed="0"/>
+    <w:lsdException w:name="Colorful Grid Accent 4" w:semiHidden="0" w:uiPriority="73" w:unhideWhenUsed="0"/>
+    <w:lsdException w:name="Light Shading Accent 5" w:semiHidden="0" w:uiPriority="60" w:unhideWhenUsed="0"/>
+    <w:lsdException w:name="Light List Accent 5" w:semiHidden="0" w:uiPriority="61" w:unhideWhenUsed="0"/>
+    <w:lsdException w:name="Light Grid Accent 5" w:semiHidden="0" w:uiPriority="62" w:unhideWhenUsed="0"/>
+    <w:lsdException w:name="Medium Shading 1 Accent 5" w:semiHidden="0" w:uiPriority="63" w:unhideWhenUsed="0"/>
+    <w:lsdException w:name="Medium Shading 2 Accent 5" w:semiHidden="0" w:uiPriority="64" w:unhideWhenUsed="0"/>
+    <w:lsdException w:name="Medium List 1 Accent 5" w:semiHidden="0" w:uiPriority="65" w:unhideWhenUsed="0"/>
+    <w:lsdException w:name="Medium List 2 Accent 5" w:semiHidden="0" w:uiPriority="66" w:unhideWhenUsed="0"/>
+    <w:lsdException w:name="Medium Grid 1 Accent 5" w:semiHidden="0" w:uiPriority="67" w:unhideWhenUsed="0"/>
+    <w:lsdException w:name="Medium Grid 2 Accent 5" w:semiHidden="0" w:uiPriority="68" w:unhideWhenUsed="0"/>
+    <w:lsdException w:name="Medium Grid 3 Accent 5" w:semiHidden="0" w:uiPriority="69" w:unhideWhenUsed="0"/>
+    <w:lsdException w:name="Dark List Accent 5" w:semiHidden="0" w:uiPriority="70" w:unhideWhenUsed="0"/>
+    <w:lsdException w:name="Colorful Shading Accent 5" w:semiHidden="0" w:uiPriority="71" w:unhideWhenUsed="0"/>
+    <w:lsdException w:name="Colorful List Accent 5" w:semiHidden="0" w:uiPriority="72" w:unhideWhenUsed="0"/>
+    <w:lsdException w:name="Colorful Grid Accent 5" w:semiHidden="0" w:uiPriority="73" w:unhideWhenUsed="0"/>
+    <w:lsdException w:name="Light Shading Accent 6" w:semiHidden="0" w:uiPriority="60" w:unhideWhenUsed="0"/>
+    <w:lsdException w:name="Light List Accent 6" w:semiHidden="0" w:uiPriority="61" w:unhideWhenUsed="0"/>
+    <w:lsdException w:name="Light Grid Accent 6" w:semiHidden="0" w:uiPriority="62" w:unhideWhenUsed="0"/>
+    <w:lsdException w:name="Medium Shading 1 Accent 6" w:semiHidden="0" w:uiPriority="63" w:unhideWhenUsed="0"/>
+    <w:lsdException w:name="Medium Shading 2 Accent 6" w:semiHidden="0" w:uiPriority="64" w:unhideWhenUsed="0"/>
+    <w:lsdException w:name="Medium List 1 Accent 6" w:semiHidden="0" w:uiPriority="65" w:unhideWhenUsed="0"/>
+    <w:lsdException w:name="Medium List 2 Accent 6" w:semiHidden="0" w:uiPriority="66" w:unhideWhenUsed="0"/>
+    <w:lsdException w:name="Medium Grid 1 Accent 6" w:semiHidden="0" w:uiPriority="67" w:unhideWhenUsed="0"/>
+    <w:lsdException w:name="Medium Grid 2 Accent 6" w:semiHidden="0" w:uiPriority="68" w:unhideWhenUsed="0"/>
+    <w:lsdException w:name="Medium Grid 3 Accent 6" w:semiHidden="0" w:uiPriority="69" w:unhideWhenUsed="0"/>
+    <w:lsdException w:name="Dark List Accent 6" w:semiHidden="0" w:uiPriority="70" w:unhideWhenUsed="0"/>
+    <w:lsdException w:name="Colorful Shading Accent 6" w:semiHidden="0" w:uiPriority="71" w:unhideWhenUsed="0"/>
+    <w:lsdException w:name="Colorful List Accent 6" w:semiHidden="0" w:uiPriority="72" w:unhideWhenUsed="0"/>
+    <w:lsdException w:name="Colorful Grid Accent 6" w:semiHidden="0" w:uiPriority="73" w:unhideWhenUsed="0"/>
+    <w:lsdException w:name="Subtle Emphasis" w:semiHidden="0" w:uiPriority="19" w:unhideWhenUsed="0" w:qFormat="1"/>
+    <w:lsdException w:name="Intense Emphasis" w:semiHidden="0" w:uiPriority="21" w:unhideWhenUsed="0" w:qFormat="1"/>
+    <w:lsdException w:name="Subtle Reference" w:semiHidden="0" w:uiPriority="31" w:unhideWhenUsed="0" w:qFormat="1"/>
+    <w:lsdException w:name="Intense Reference" w:semiHidden="0" w:uiPriority="32" w:unhideWhenUsed="0" w:qFormat="1"/>
+    <w:lsdException w:name="Book Title" w:semiHidden="0" w:uiPriority="33" w:unhideWhenUsed="0" w:qFormat="1"/>
+    <w:lsdException w:name="Bibliography" w:uiPriority="37"/>
+    <w:lsdException w:name="TOC Heading" w:uiPriority="39" w:qFormat="1"/>
   </w:latentStyles>
   <w:style w:type="paragraph" w:default="1" w:styleId="Normal">
     <w:name w:val="Normal"/>
@@ -4366,6 +4035,7 @@
     <w:uiPriority w:val="99"/>
     <w:semiHidden/>
     <w:unhideWhenUsed/>
+    <w:qFormat/>
     <w:tblPr>
       <w:tblInd w:w="0" w:type="dxa"/>
       <w:tblCellMar>
@@ -4763,7 +4433,7 @@
   <a:extraClrSchemeLst/>
   <a:extLst>
     <a:ext uri="{05A4C25C-085E-4340-85A3-A5531E510DB2}">
-      <thm15:themeFamily xmlns:thm15="http://schemas.microsoft.com/office/thememl/2012/main" name="Office Theme" id="{62F939B6-93AF-4DB8-9C6B-D6C7DFDC589F}" vid="{4A3C46E8-61CC-4603-A589-7422A47A8E4A}"/>
+      <thm15:themeFamily xmlns:thm15="http://schemas.microsoft.com/office/thememl/2012/main" xmlns="" name="Office Theme" id="{62F939B6-93AF-4DB8-9C6B-D6C7DFDC589F}" vid="{4A3C46E8-61CC-4603-A589-7422A47A8E4A}"/>
     </a:ext>
   </a:extLst>
 </a:theme>

</xml_diff>

<commit_message>
Imagenes de contenido Guia de estilos
</commit_message>
<xml_diff>
--- a/Guia de estilos.docx
+++ b/Guia de estilos.docx
@@ -91,7 +91,7 @@
                                           <a:blip r:embed="rId8">
                                             <a:extLst>
                                               <a:ext uri="{28A0092B-C50C-407E-A947-70E740481C1C}">
-                                                <a14:useLocalDpi xmlns:a14="http://schemas.microsoft.com/office/drawing/2010/main" xmlns:wps="http://schemas.microsoft.com/office/word/2010/wordprocessingShape" xmlns:wpi="http://schemas.microsoft.com/office/word/2010/wordprocessingInk" xmlns:wpg="http://schemas.microsoft.com/office/word/2010/wordprocessingGroup" xmlns:w16se="http://schemas.microsoft.com/office/word/2015/wordml/symex" xmlns:w15="http://schemas.microsoft.com/office/word/2012/wordml" xmlns:w14="http://schemas.microsoft.com/office/word/2010/wordml" xmlns:w="http://schemas.openxmlformats.org/wordprocessingml/2006/main" xmlns:w10="urn:schemas-microsoft-com:office:word" xmlns:wp14="http://schemas.microsoft.com/office/word/2010/wordprocessingDrawing" xmlns:v="urn:schemas-microsoft-com:vml" xmlns:o="urn:schemas-microsoft-com:office:office" xmlns:mc="http://schemas.openxmlformats.org/markup-compatibility/2006" xmlns:cx="http://schemas.microsoft.com/office/drawing/2014/chartex" xmlns:wpc="http://schemas.microsoft.com/office/word/2010/wordprocessingCanvas" xmlns="" val="0"/>
+                                                <a14:useLocalDpi xmlns="" xmlns:wpc="http://schemas.microsoft.com/office/word/2010/wordprocessingCanvas" xmlns:cx="http://schemas.microsoft.com/office/drawing/2014/chartex" xmlns:mc="http://schemas.openxmlformats.org/markup-compatibility/2006" xmlns:o="urn:schemas-microsoft-com:office:office" xmlns:v="urn:schemas-microsoft-com:vml" xmlns:wp14="http://schemas.microsoft.com/office/word/2010/wordprocessingDrawing" xmlns:w10="urn:schemas-microsoft-com:office:word" xmlns:w="http://schemas.openxmlformats.org/wordprocessingml/2006/main" xmlns:w14="http://schemas.microsoft.com/office/word/2010/wordml" xmlns:w15="http://schemas.microsoft.com/office/word/2012/wordml" xmlns:w16se="http://schemas.microsoft.com/office/word/2015/wordml/symex" xmlns:wpg="http://schemas.microsoft.com/office/word/2010/wordprocessingGroup" xmlns:wpi="http://schemas.microsoft.com/office/word/2010/wordprocessingInk" xmlns:wps="http://schemas.microsoft.com/office/word/2010/wordprocessingShape" xmlns:a14="http://schemas.microsoft.com/office/drawing/2010/main" val="0"/>
                                               </a:ext>
                                             </a:extLst>
                                           </a:blip>
@@ -186,16 +186,7 @@
                                 <w:sz w:val="26"/>
                                 <w:szCs w:val="26"/>
                               </w:rPr>
-                              <w:t>Carlos</w:t>
-                            </w:r>
-                            <w:r>
-                              <w:rPr>
-                                <w:caps/>
-                                <w:color w:val="ED7D31" w:themeColor="accent2"/>
-                                <w:sz w:val="26"/>
-                                <w:szCs w:val="26"/>
-                              </w:rPr>
-                              <w:t xml:space="preserve"> ANDRÉS RIAÑO</w:t>
+                              <w:t>Carlos ANDRÉS RIAÑO</w:t>
                             </w:r>
                           </w:p>
                           <w:p>
@@ -832,7 +823,7 @@
                     <a:blip r:embed="rId9">
                       <a:extLst>
                         <a:ext uri="{28A0092B-C50C-407E-A947-70E740481C1C}">
-                          <a14:useLocalDpi xmlns:a14="http://schemas.microsoft.com/office/drawing/2010/main" xmlns:wps="http://schemas.microsoft.com/office/word/2010/wordprocessingShape" xmlns:wpi="http://schemas.microsoft.com/office/word/2010/wordprocessingInk" xmlns:wpg="http://schemas.microsoft.com/office/word/2010/wordprocessingGroup" xmlns:w16se="http://schemas.microsoft.com/office/word/2015/wordml/symex" xmlns:w15="http://schemas.microsoft.com/office/word/2012/wordml" xmlns:w14="http://schemas.microsoft.com/office/word/2010/wordml" xmlns:w="http://schemas.openxmlformats.org/wordprocessingml/2006/main" xmlns:w10="urn:schemas-microsoft-com:office:word" xmlns:wp14="http://schemas.microsoft.com/office/word/2010/wordprocessingDrawing" xmlns:v="urn:schemas-microsoft-com:vml" xmlns:o="urn:schemas-microsoft-com:office:office" xmlns:mc="http://schemas.openxmlformats.org/markup-compatibility/2006" xmlns:cx="http://schemas.microsoft.com/office/drawing/2014/chartex" xmlns:wpc="http://schemas.microsoft.com/office/word/2010/wordprocessingCanvas" xmlns="" val="0"/>
+                          <a14:useLocalDpi xmlns="" xmlns:wpc="http://schemas.microsoft.com/office/word/2010/wordprocessingCanvas" xmlns:cx="http://schemas.microsoft.com/office/drawing/2014/chartex" xmlns:mc="http://schemas.openxmlformats.org/markup-compatibility/2006" xmlns:o="urn:schemas-microsoft-com:office:office" xmlns:v="urn:schemas-microsoft-com:vml" xmlns:wp14="http://schemas.microsoft.com/office/word/2010/wordprocessingDrawing" xmlns:w10="urn:schemas-microsoft-com:office:word" xmlns:w="http://schemas.openxmlformats.org/wordprocessingml/2006/main" xmlns:w14="http://schemas.microsoft.com/office/word/2010/wordml" xmlns:w15="http://schemas.microsoft.com/office/word/2012/wordml" xmlns:w16se="http://schemas.microsoft.com/office/word/2015/wordml/symex" xmlns:wpg="http://schemas.microsoft.com/office/word/2010/wordprocessingGroup" xmlns:wpi="http://schemas.microsoft.com/office/word/2010/wordprocessingInk" xmlns:wps="http://schemas.microsoft.com/office/word/2010/wordprocessingShape" xmlns:a14="http://schemas.microsoft.com/office/drawing/2010/main" val="0"/>
                         </a:ext>
                       </a:extLst>
                     </a:blip>
@@ -853,7 +844,7 @@
                     </a:ln>
                     <a:extLst>
                       <a:ext uri="{53640926-AAD7-44D8-BBD7-CCE9431645EC}">
-                        <a14:shadowObscured xmlns:a14="http://schemas.microsoft.com/office/drawing/2010/main" xmlns:wps="http://schemas.microsoft.com/office/word/2010/wordprocessingShape" xmlns:wpi="http://schemas.microsoft.com/office/word/2010/wordprocessingInk" xmlns:wpg="http://schemas.microsoft.com/office/word/2010/wordprocessingGroup" xmlns:w16se="http://schemas.microsoft.com/office/word/2015/wordml/symex" xmlns:w15="http://schemas.microsoft.com/office/word/2012/wordml" xmlns:w14="http://schemas.microsoft.com/office/word/2010/wordml" xmlns:w="http://schemas.openxmlformats.org/wordprocessingml/2006/main" xmlns:w10="urn:schemas-microsoft-com:office:word" xmlns:wp14="http://schemas.microsoft.com/office/word/2010/wordprocessingDrawing" xmlns:v="urn:schemas-microsoft-com:vml" xmlns:o="urn:schemas-microsoft-com:office:office" xmlns:mc="http://schemas.openxmlformats.org/markup-compatibility/2006" xmlns:cx="http://schemas.microsoft.com/office/drawing/2014/chartex" xmlns:wpc="http://schemas.microsoft.com/office/word/2010/wordprocessingCanvas" xmlns=""/>
+                        <a14:shadowObscured xmlns="" xmlns:wpc="http://schemas.microsoft.com/office/word/2010/wordprocessingCanvas" xmlns:cx="http://schemas.microsoft.com/office/drawing/2014/chartex" xmlns:mc="http://schemas.openxmlformats.org/markup-compatibility/2006" xmlns:o="urn:schemas-microsoft-com:office:office" xmlns:v="urn:schemas-microsoft-com:vml" xmlns:wp14="http://schemas.microsoft.com/office/word/2010/wordprocessingDrawing" xmlns:w10="urn:schemas-microsoft-com:office:word" xmlns:w="http://schemas.openxmlformats.org/wordprocessingml/2006/main" xmlns:w14="http://schemas.microsoft.com/office/word/2010/wordml" xmlns:w15="http://schemas.microsoft.com/office/word/2012/wordml" xmlns:w16se="http://schemas.microsoft.com/office/word/2015/wordml/symex" xmlns:wpg="http://schemas.microsoft.com/office/word/2010/wordprocessingGroup" xmlns:wpi="http://schemas.microsoft.com/office/word/2010/wordprocessingInk" xmlns:wps="http://schemas.microsoft.com/office/word/2010/wordprocessingShape" xmlns:a14="http://schemas.microsoft.com/office/drawing/2010/main"/>
                       </a:ext>
                     </a:extLst>
                   </pic:spPr>
@@ -2052,7 +2043,7 @@
                     <a:blip r:embed="rId14">
                       <a:extLst>
                         <a:ext uri="{28A0092B-C50C-407E-A947-70E740481C1C}">
-                          <a14:useLocalDpi xmlns:a14="http://schemas.microsoft.com/office/drawing/2010/main" xmlns:wps="http://schemas.microsoft.com/office/word/2010/wordprocessingShape" xmlns:wpi="http://schemas.microsoft.com/office/word/2010/wordprocessingInk" xmlns:wpg="http://schemas.microsoft.com/office/word/2010/wordprocessingGroup" xmlns:w16se="http://schemas.microsoft.com/office/word/2015/wordml/symex" xmlns:w15="http://schemas.microsoft.com/office/word/2012/wordml" xmlns:w14="http://schemas.microsoft.com/office/word/2010/wordml" xmlns:w="http://schemas.openxmlformats.org/wordprocessingml/2006/main" xmlns:w10="urn:schemas-microsoft-com:office:word" xmlns:wp14="http://schemas.microsoft.com/office/word/2010/wordprocessingDrawing" xmlns:v="urn:schemas-microsoft-com:vml" xmlns:o="urn:schemas-microsoft-com:office:office" xmlns:mc="http://schemas.openxmlformats.org/markup-compatibility/2006" xmlns:cx="http://schemas.microsoft.com/office/drawing/2014/chartex" xmlns:wpc="http://schemas.microsoft.com/office/word/2010/wordprocessingCanvas" xmlns="" val="0"/>
+                          <a14:useLocalDpi xmlns="" xmlns:wpc="http://schemas.microsoft.com/office/word/2010/wordprocessingCanvas" xmlns:cx="http://schemas.microsoft.com/office/drawing/2014/chartex" xmlns:mc="http://schemas.openxmlformats.org/markup-compatibility/2006" xmlns:o="urn:schemas-microsoft-com:office:office" xmlns:v="urn:schemas-microsoft-com:vml" xmlns:wp14="http://schemas.microsoft.com/office/word/2010/wordprocessingDrawing" xmlns:w10="urn:schemas-microsoft-com:office:word" xmlns:w="http://schemas.openxmlformats.org/wordprocessingml/2006/main" xmlns:w14="http://schemas.microsoft.com/office/word/2010/wordml" xmlns:w15="http://schemas.microsoft.com/office/word/2012/wordml" xmlns:w16se="http://schemas.microsoft.com/office/word/2015/wordml/symex" xmlns:wpg="http://schemas.microsoft.com/office/word/2010/wordprocessingGroup" xmlns:wpi="http://schemas.microsoft.com/office/word/2010/wordprocessingInk" xmlns:wps="http://schemas.microsoft.com/office/word/2010/wordprocessingShape" xmlns:a14="http://schemas.microsoft.com/office/drawing/2010/main" val="0"/>
                         </a:ext>
                       </a:extLst>
                     </a:blip>
@@ -2073,7 +2064,7 @@
                     </a:ln>
                     <a:extLst>
                       <a:ext uri="{53640926-AAD7-44D8-BBD7-CCE9431645EC}">
-                        <a14:shadowObscured xmlns:a14="http://schemas.microsoft.com/office/drawing/2010/main" xmlns:wps="http://schemas.microsoft.com/office/word/2010/wordprocessingShape" xmlns:wpi="http://schemas.microsoft.com/office/word/2010/wordprocessingInk" xmlns:wpg="http://schemas.microsoft.com/office/word/2010/wordprocessingGroup" xmlns:w16se="http://schemas.microsoft.com/office/word/2015/wordml/symex" xmlns:w15="http://schemas.microsoft.com/office/word/2012/wordml" xmlns:w14="http://schemas.microsoft.com/office/word/2010/wordml" xmlns:w="http://schemas.openxmlformats.org/wordprocessingml/2006/main" xmlns:w10="urn:schemas-microsoft-com:office:word" xmlns:wp14="http://schemas.microsoft.com/office/word/2010/wordprocessingDrawing" xmlns:v="urn:schemas-microsoft-com:vml" xmlns:o="urn:schemas-microsoft-com:office:office" xmlns:mc="http://schemas.openxmlformats.org/markup-compatibility/2006" xmlns:cx="http://schemas.microsoft.com/office/drawing/2014/chartex" xmlns:wpc="http://schemas.microsoft.com/office/word/2010/wordprocessingCanvas" xmlns=""/>
+                        <a14:shadowObscured xmlns="" xmlns:wpc="http://schemas.microsoft.com/office/word/2010/wordprocessingCanvas" xmlns:cx="http://schemas.microsoft.com/office/drawing/2014/chartex" xmlns:mc="http://schemas.openxmlformats.org/markup-compatibility/2006" xmlns:o="urn:schemas-microsoft-com:office:office" xmlns:v="urn:schemas-microsoft-com:vml" xmlns:wp14="http://schemas.microsoft.com/office/word/2010/wordprocessingDrawing" xmlns:w10="urn:schemas-microsoft-com:office:word" xmlns:w="http://schemas.openxmlformats.org/wordprocessingml/2006/main" xmlns:w14="http://schemas.microsoft.com/office/word/2010/wordml" xmlns:w15="http://schemas.microsoft.com/office/word/2012/wordml" xmlns:w16se="http://schemas.microsoft.com/office/word/2015/wordml/symex" xmlns:wpg="http://schemas.microsoft.com/office/word/2010/wordprocessingGroup" xmlns:wpi="http://schemas.microsoft.com/office/word/2010/wordprocessingInk" xmlns:wps="http://schemas.microsoft.com/office/word/2010/wordprocessingShape" xmlns:a14="http://schemas.microsoft.com/office/drawing/2010/main"/>
                       </a:ext>
                     </a:extLst>
                   </pic:spPr>
@@ -3132,14 +3123,6 @@
           <w:szCs w:val="28"/>
         </w:rPr>
       </w:pPr>
-    </w:p>
-    <w:p>
-      <w:pPr>
-        <w:rPr>
-          <w:sz w:val="28"/>
-          <w:szCs w:val="28"/>
-        </w:rPr>
-      </w:pPr>
       <w:r>
         <w:rPr>
           <w:sz w:val="28"/>
@@ -3910,6 +3893,7 @@
           <w:tab w:val="left" w:pos="3537"/>
         </w:tabs>
         <w:rPr>
+          <w:rFonts w:cstheme="minorHAnsi"/>
           <w:sz w:val="28"/>
           <w:szCs w:val="28"/>
         </w:rPr>
@@ -3945,13 +3929,165 @@
           <w:tab w:val="left" w:pos="3537"/>
         </w:tabs>
         <w:rPr>
-          <w:sz w:val="28"/>
-          <w:szCs w:val="28"/>
-        </w:rPr>
-      </w:pPr>
+          <w:rFonts w:cstheme="minorHAnsi"/>
+          <w:sz w:val="28"/>
+          <w:szCs w:val="28"/>
+        </w:rPr>
+      </w:pPr>
+    </w:p>
+    <w:p>
+      <w:pPr>
+        <w:tabs>
+          <w:tab w:val="left" w:pos="3537"/>
+        </w:tabs>
+        <w:rPr>
+          <w:rFonts w:cstheme="minorHAnsi"/>
+          <w:sz w:val="28"/>
+          <w:szCs w:val="28"/>
+        </w:rPr>
+      </w:pPr>
+    </w:p>
+    <w:p>
+      <w:pPr>
+        <w:tabs>
+          <w:tab w:val="left" w:pos="3537"/>
+        </w:tabs>
+        <w:rPr>
+          <w:sz w:val="28"/>
+          <w:szCs w:val="28"/>
+        </w:rPr>
+      </w:pPr>
+    </w:p>
+    <w:p>
+      <w:pPr>
+        <w:tabs>
+          <w:tab w:val="left" w:pos="3537"/>
+        </w:tabs>
+        <w:rPr>
+          <w:sz w:val="28"/>
+          <w:szCs w:val="28"/>
+        </w:rPr>
+      </w:pPr>
+      <w:r>
+        <w:rPr>
+          <w:noProof/>
+          <w:sz w:val="28"/>
+          <w:szCs w:val="28"/>
+          <w:lang w:eastAsia="es-ES"/>
+        </w:rPr>
+        <w:pict>
+          <v:rect id="_x0000_s1079" style="position:absolute;margin-left:5.75pt;margin-top:14.5pt;width:424.5pt;height:24.9pt;z-index:251691008;visibility:visible;mso-position-horizontal-relative:margin;mso-width-relative:margin;mso-height-relative:margin;v-text-anchor:middle" o:gfxdata="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" fillcolor="#8eaadb [1944]" strokecolor="#4472c4 [3208]" strokeweight="1pt">
+            <v:fill color2="#4472c4 [3208]" rotate="t" focus="50%" type="gradient"/>
+            <v:shadow on="t" type="perspective" color="#1f3763 [1608]" offset="1pt" offset2="-3pt"/>
+            <v:textbox style="mso-next-textbox:#_x0000_s1079">
+              <w:txbxContent>
+                <w:p>
+                  <w:pPr>
+                    <w:rPr>
+                      <w:color w:val="FFFFFF" w:themeColor="background1"/>
+                    </w:rPr>
+                  </w:pPr>
+                  <w:r>
+                    <w:rPr>
+                      <w:color w:val="FFFFFF" w:themeColor="background1"/>
+                    </w:rPr>
+                    <w:t>IMÁGENES DE  CONTENIDO</w:t>
+                  </w:r>
+                </w:p>
+              </w:txbxContent>
+            </v:textbox>
+            <w10:wrap anchorx="margin"/>
+          </v:rect>
+        </w:pict>
+      </w:r>
+    </w:p>
+    <w:p>
+      <w:pPr>
+        <w:rPr>
+          <w:sz w:val="28"/>
+          <w:szCs w:val="28"/>
+        </w:rPr>
+      </w:pPr>
+    </w:p>
+    <w:p>
+      <w:pPr>
+        <w:rPr>
+          <w:sz w:val="28"/>
+          <w:szCs w:val="28"/>
+        </w:rPr>
+      </w:pPr>
+      <w:r>
+        <w:rPr>
+          <w:sz w:val="28"/>
+          <w:szCs w:val="28"/>
+        </w:rPr>
+        <w:t>Las imágenes de contenido de todas las secciones de la web salvo las de la página de inicio y las de la cabecera y el pie de página presentaran una disposición horizontal con unas proporciones de 400x300px.</w:t>
+      </w:r>
+    </w:p>
+    <w:p>
+      <w:pPr>
+        <w:jc w:val="center"/>
+        <w:rPr>
+          <w:sz w:val="28"/>
+          <w:szCs w:val="28"/>
+        </w:rPr>
+      </w:pPr>
+      <w:r>
+        <w:rPr>
+          <w:noProof/>
+          <w:sz w:val="28"/>
+          <w:szCs w:val="28"/>
+          <w:lang w:eastAsia="es-ES"/>
+        </w:rPr>
+        <w:drawing>
+          <wp:inline distT="0" distB="0" distL="0" distR="0">
+            <wp:extent cx="4847590" cy="5023485"/>
+            <wp:effectExtent l="19050" t="0" r="0" b="0"/>
+            <wp:docPr id="7" name="Imagen 6" descr="C:\Users\Usuario\Desktop\Práctica1\Imagenes\Imagenes de contenido.jpg"/>
+            <wp:cNvGraphicFramePr>
+              <a:graphicFrameLocks xmlns:a="http://schemas.openxmlformats.org/drawingml/2006/main" noChangeAspect="1"/>
+            </wp:cNvGraphicFramePr>
+            <a:graphic xmlns:a="http://schemas.openxmlformats.org/drawingml/2006/main">
+              <a:graphicData uri="http://schemas.openxmlformats.org/drawingml/2006/picture">
+                <pic:pic xmlns:pic="http://schemas.openxmlformats.org/drawingml/2006/picture">
+                  <pic:nvPicPr>
+                    <pic:cNvPr id="0" name="Picture 6" descr="C:\Users\Usuario\Desktop\Práctica1\Imagenes\Imagenes de contenido.jpg"/>
+                    <pic:cNvPicPr>
+                      <a:picLocks noChangeAspect="1" noChangeArrowheads="1"/>
+                    </pic:cNvPicPr>
+                  </pic:nvPicPr>
+                  <pic:blipFill>
+                    <a:blip r:embed="rId20"/>
+                    <a:srcRect/>
+                    <a:stretch>
+                      <a:fillRect/>
+                    </a:stretch>
+                  </pic:blipFill>
+                  <pic:spPr bwMode="auto">
+                    <a:xfrm>
+                      <a:off x="0" y="0"/>
+                      <a:ext cx="4847590" cy="5023485"/>
+                    </a:xfrm>
+                    <a:prstGeom prst="rect">
+                      <a:avLst/>
+                    </a:prstGeom>
+                    <a:noFill/>
+                    <a:ln w="9525">
+                      <a:noFill/>
+                      <a:miter lim="800000"/>
+                      <a:headEnd/>
+                      <a:tailEnd/>
+                    </a:ln>
+                  </pic:spPr>
+                </pic:pic>
+              </a:graphicData>
+            </a:graphic>
+          </wp:inline>
+        </w:drawing>
+      </w:r>
     </w:p>
     <w:sectPr>
-      <w:headerReference w:type="default" r:id="rId20"/>
+      <w:headerReference w:type="default" r:id="rId21"/>
       <w:pgSz w:w="11906" w:h="16838"/>
       <w:pgMar w:top="1417" w:right="1701" w:bottom="1417" w:left="1701" w:header="708" w:footer="708" w:gutter="0"/>
       <w:pgNumType w:start="0"/>
@@ -5043,7 +5179,7 @@
   <a:extraClrSchemeLst/>
   <a:extLst>
     <a:ext uri="{05A4C25C-085E-4340-85A3-A5531E510DB2}">
-      <thm15:themeFamily xmlns:thm15="http://schemas.microsoft.com/office/thememl/2012/main" xmlns="" name="Office Theme" id="{62F939B6-93AF-4DB8-9C6B-D6C7DFDC589F}" vid="{4A3C46E8-61CC-4603-A589-7422A47A8E4A}"/>
+      <thm15:themeFamily xmlns="" xmlns:thm15="http://schemas.microsoft.com/office/thememl/2012/main" name="Office Theme" id="{62F939B6-93AF-4DB8-9C6B-D6C7DFDC589F}" vid="{4A3C46E8-61CC-4603-A589-7422A47A8E4A}"/>
     </a:ext>
   </a:extLst>
 </a:theme>

</xml_diff>

<commit_message>
Arreglos de la guia
</commit_message>
<xml_diff>
--- a/Guia de estilos.docx
+++ b/Guia de estilos.docx
@@ -91,7 +91,7 @@
                                           <a:blip r:embed="rId8">
                                             <a:extLst>
                                               <a:ext uri="{28A0092B-C50C-407E-A947-70E740481C1C}">
-                                                <a14:useLocalDpi xmlns="" xmlns:wpc="http://schemas.microsoft.com/office/word/2010/wordprocessingCanvas" xmlns:cx="http://schemas.microsoft.com/office/drawing/2014/chartex" xmlns:mc="http://schemas.openxmlformats.org/markup-compatibility/2006" xmlns:o="urn:schemas-microsoft-com:office:office" xmlns:v="urn:schemas-microsoft-com:vml" xmlns:wp14="http://schemas.microsoft.com/office/word/2010/wordprocessingDrawing" xmlns:w10="urn:schemas-microsoft-com:office:word" xmlns:w="http://schemas.openxmlformats.org/wordprocessingml/2006/main" xmlns:w14="http://schemas.microsoft.com/office/word/2010/wordml" xmlns:w15="http://schemas.microsoft.com/office/word/2012/wordml" xmlns:w16se="http://schemas.microsoft.com/office/word/2015/wordml/symex" xmlns:wpg="http://schemas.microsoft.com/office/word/2010/wordprocessingGroup" xmlns:wpi="http://schemas.microsoft.com/office/word/2010/wordprocessingInk" xmlns:wps="http://schemas.microsoft.com/office/word/2010/wordprocessingShape" xmlns:a14="http://schemas.microsoft.com/office/drawing/2010/main" val="0"/>
+                                                <a14:useLocalDpi xmlns:a14="http://schemas.microsoft.com/office/drawing/2010/main" xmlns:wps="http://schemas.microsoft.com/office/word/2010/wordprocessingShape" xmlns:wpi="http://schemas.microsoft.com/office/word/2010/wordprocessingInk" xmlns:wpg="http://schemas.microsoft.com/office/word/2010/wordprocessingGroup" xmlns:w16se="http://schemas.microsoft.com/office/word/2015/wordml/symex" xmlns:w15="http://schemas.microsoft.com/office/word/2012/wordml" xmlns:w14="http://schemas.microsoft.com/office/word/2010/wordml" xmlns:w="http://schemas.openxmlformats.org/wordprocessingml/2006/main" xmlns:w10="urn:schemas-microsoft-com:office:word" xmlns:wp14="http://schemas.microsoft.com/office/word/2010/wordprocessingDrawing" xmlns:v="urn:schemas-microsoft-com:vml" xmlns:o="urn:schemas-microsoft-com:office:office" xmlns:mc="http://schemas.openxmlformats.org/markup-compatibility/2006" xmlns:cx="http://schemas.microsoft.com/office/drawing/2014/chartex" xmlns:wpc="http://schemas.microsoft.com/office/word/2010/wordprocessingCanvas" xmlns="" val="0"/>
                                               </a:ext>
                                             </a:extLst>
                                           </a:blip>
@@ -654,7 +654,15 @@
           <w:sz w:val="28"/>
           <w:szCs w:val="28"/>
         </w:rPr>
-        <w:t>Cambiar el idioma de español a Ingles</w:t>
+        <w:t>Cambiar el idioma de español a i</w:t>
+      </w:r>
+      <w:r>
+        <w:rPr>
+          <w:rFonts w:ascii="Times New Roman" w:hAnsi="Times New Roman" w:cs="Times New Roman"/>
+          <w:sz w:val="28"/>
+          <w:szCs w:val="28"/>
+        </w:rPr>
+        <w:t>ngles</w:t>
       </w:r>
       <w:r>
         <w:rPr>
@@ -823,7 +831,7 @@
                     <a:blip r:embed="rId9">
                       <a:extLst>
                         <a:ext uri="{28A0092B-C50C-407E-A947-70E740481C1C}">
-                          <a14:useLocalDpi xmlns="" xmlns:wpc="http://schemas.microsoft.com/office/word/2010/wordprocessingCanvas" xmlns:cx="http://schemas.microsoft.com/office/drawing/2014/chartex" xmlns:mc="http://schemas.openxmlformats.org/markup-compatibility/2006" xmlns:o="urn:schemas-microsoft-com:office:office" xmlns:v="urn:schemas-microsoft-com:vml" xmlns:wp14="http://schemas.microsoft.com/office/word/2010/wordprocessingDrawing" xmlns:w10="urn:schemas-microsoft-com:office:word" xmlns:w="http://schemas.openxmlformats.org/wordprocessingml/2006/main" xmlns:w14="http://schemas.microsoft.com/office/word/2010/wordml" xmlns:w15="http://schemas.microsoft.com/office/word/2012/wordml" xmlns:w16se="http://schemas.microsoft.com/office/word/2015/wordml/symex" xmlns:wpg="http://schemas.microsoft.com/office/word/2010/wordprocessingGroup" xmlns:wpi="http://schemas.microsoft.com/office/word/2010/wordprocessingInk" xmlns:wps="http://schemas.microsoft.com/office/word/2010/wordprocessingShape" xmlns:a14="http://schemas.microsoft.com/office/drawing/2010/main" val="0"/>
+                          <a14:useLocalDpi xmlns:a14="http://schemas.microsoft.com/office/drawing/2010/main" xmlns:wps="http://schemas.microsoft.com/office/word/2010/wordprocessingShape" xmlns:wpi="http://schemas.microsoft.com/office/word/2010/wordprocessingInk" xmlns:wpg="http://schemas.microsoft.com/office/word/2010/wordprocessingGroup" xmlns:w16se="http://schemas.microsoft.com/office/word/2015/wordml/symex" xmlns:w15="http://schemas.microsoft.com/office/word/2012/wordml" xmlns:w14="http://schemas.microsoft.com/office/word/2010/wordml" xmlns:w="http://schemas.openxmlformats.org/wordprocessingml/2006/main" xmlns:w10="urn:schemas-microsoft-com:office:word" xmlns:wp14="http://schemas.microsoft.com/office/word/2010/wordprocessingDrawing" xmlns:v="urn:schemas-microsoft-com:vml" xmlns:o="urn:schemas-microsoft-com:office:office" xmlns:mc="http://schemas.openxmlformats.org/markup-compatibility/2006" xmlns:cx="http://schemas.microsoft.com/office/drawing/2014/chartex" xmlns:wpc="http://schemas.microsoft.com/office/word/2010/wordprocessingCanvas" xmlns="" val="0"/>
                         </a:ext>
                       </a:extLst>
                     </a:blip>
@@ -844,7 +852,7 @@
                     </a:ln>
                     <a:extLst>
                       <a:ext uri="{53640926-AAD7-44D8-BBD7-CCE9431645EC}">
-                        <a14:shadowObscured xmlns="" xmlns:wpc="http://schemas.microsoft.com/office/word/2010/wordprocessingCanvas" xmlns:cx="http://schemas.microsoft.com/office/drawing/2014/chartex" xmlns:mc="http://schemas.openxmlformats.org/markup-compatibility/2006" xmlns:o="urn:schemas-microsoft-com:office:office" xmlns:v="urn:schemas-microsoft-com:vml" xmlns:wp14="http://schemas.microsoft.com/office/word/2010/wordprocessingDrawing" xmlns:w10="urn:schemas-microsoft-com:office:word" xmlns:w="http://schemas.openxmlformats.org/wordprocessingml/2006/main" xmlns:w14="http://schemas.microsoft.com/office/word/2010/wordml" xmlns:w15="http://schemas.microsoft.com/office/word/2012/wordml" xmlns:w16se="http://schemas.microsoft.com/office/word/2015/wordml/symex" xmlns:wpg="http://schemas.microsoft.com/office/word/2010/wordprocessingGroup" xmlns:wpi="http://schemas.microsoft.com/office/word/2010/wordprocessingInk" xmlns:wps="http://schemas.microsoft.com/office/word/2010/wordprocessingShape" xmlns:a14="http://schemas.microsoft.com/office/drawing/2010/main"/>
+                        <a14:shadowObscured xmlns:a14="http://schemas.microsoft.com/office/drawing/2010/main" xmlns:wps="http://schemas.microsoft.com/office/word/2010/wordprocessingShape" xmlns:wpi="http://schemas.microsoft.com/office/word/2010/wordprocessingInk" xmlns:wpg="http://schemas.microsoft.com/office/word/2010/wordprocessingGroup" xmlns:w16se="http://schemas.microsoft.com/office/word/2015/wordml/symex" xmlns:w15="http://schemas.microsoft.com/office/word/2012/wordml" xmlns:w14="http://schemas.microsoft.com/office/word/2010/wordml" xmlns:w="http://schemas.openxmlformats.org/wordprocessingml/2006/main" xmlns:w10="urn:schemas-microsoft-com:office:word" xmlns:wp14="http://schemas.microsoft.com/office/word/2010/wordprocessingDrawing" xmlns:v="urn:schemas-microsoft-com:vml" xmlns:o="urn:schemas-microsoft-com:office:office" xmlns:mc="http://schemas.openxmlformats.org/markup-compatibility/2006" xmlns:cx="http://schemas.microsoft.com/office/drawing/2014/chartex" xmlns:wpc="http://schemas.microsoft.com/office/word/2010/wordprocessingCanvas" xmlns=""/>
                       </a:ext>
                     </a:extLst>
                   </pic:spPr>
@@ -942,6 +950,7 @@
     <w:p/>
     <w:p/>
     <w:p/>
+    <w:p/>
     <w:p>
       <w:pPr>
         <w:pStyle w:val="Ttulo1"/>
@@ -949,19 +958,11 @@
           <w:rFonts w:ascii="Times New Roman" w:hAnsi="Times New Roman" w:cs="Times New Roman"/>
         </w:rPr>
       </w:pPr>
-    </w:p>
-    <w:p/>
-    <w:p>
-      <w:pPr>
-        <w:pStyle w:val="Ttulo1"/>
-        <w:rPr>
-          <w:rFonts w:ascii="Times New Roman" w:hAnsi="Times New Roman" w:cs="Times New Roman"/>
-        </w:rPr>
-      </w:pPr>
-      <w:r>
-        <w:rPr>
-          <w:rFonts w:ascii="Times New Roman" w:hAnsi="Times New Roman" w:cs="Times New Roman"/>
-        </w:rPr>
+      <w:r>
+        <w:rPr>
+          <w:rFonts w:ascii="Times New Roman" w:hAnsi="Times New Roman" w:cs="Times New Roman"/>
+        </w:rPr>
+        <w:lastRenderedPageBreak/>
         <w:t>Guía de estilos Academia DIW</w:t>
       </w:r>
     </w:p>
@@ -1098,6 +1099,16 @@
     </w:p>
     <w:p>
       <w:pPr>
+        <w:jc w:val="both"/>
+        <w:rPr>
+          <w:rFonts w:ascii="Times New Roman" w:hAnsi="Times New Roman" w:cs="Times New Roman"/>
+          <w:sz w:val="28"/>
+          <w:szCs w:val="28"/>
+        </w:rPr>
+      </w:pPr>
+    </w:p>
+    <w:p>
+      <w:pPr>
         <w:pStyle w:val="Prrafodelista"/>
         <w:numPr>
           <w:ilvl w:val="0"/>
@@ -1139,8 +1150,34 @@
           <w:sz w:val="28"/>
           <w:szCs w:val="28"/>
         </w:rPr>
-        <w:t>y en el fondo de los títulos de las tablas.</w:t>
-      </w:r>
+        <w:t>y en el fondo de los títulos de las tablas</w:t>
+      </w:r>
+      <w:r>
+        <w:rPr>
+          <w:rFonts w:ascii="Times New Roman" w:hAnsi="Times New Roman" w:cs="Times New Roman"/>
+          <w:sz w:val="28"/>
+          <w:szCs w:val="28"/>
+        </w:rPr>
+        <w:t xml:space="preserve"> de la sección de Ciclos y finalmente en los fondos de los contenedores del formulario de la sección Contacto</w:t>
+      </w:r>
+      <w:r>
+        <w:rPr>
+          <w:rFonts w:ascii="Times New Roman" w:hAnsi="Times New Roman" w:cs="Times New Roman"/>
+          <w:sz w:val="28"/>
+          <w:szCs w:val="28"/>
+        </w:rPr>
+        <w:t>.</w:t>
+      </w:r>
+    </w:p>
+    <w:p>
+      <w:pPr>
+        <w:pStyle w:val="Prrafodelista"/>
+        <w:rPr>
+          <w:rFonts w:ascii="Times New Roman" w:hAnsi="Times New Roman" w:cs="Times New Roman"/>
+          <w:sz w:val="28"/>
+          <w:szCs w:val="28"/>
+        </w:rPr>
+      </w:pPr>
     </w:p>
     <w:p>
       <w:pPr>
@@ -1177,8 +1214,44 @@
           <w:sz w:val="28"/>
           <w:szCs w:val="28"/>
         </w:rPr>
-        <w:t xml:space="preserve"> se utiliza como el color del cuerpo de nuestra página web.</w:t>
-      </w:r>
+        <w:t xml:space="preserve"> se utiliza como el color del cuerpo de nuestra página web</w:t>
+      </w:r>
+      <w:r>
+        <w:rPr>
+          <w:rFonts w:ascii="Times New Roman" w:hAnsi="Times New Roman" w:cs="Times New Roman"/>
+          <w:sz w:val="28"/>
+          <w:szCs w:val="28"/>
+        </w:rPr>
+        <w:t xml:space="preserve"> y en las letras de los subtítulos de las tablas de la sección de Ciclos</w:t>
+      </w:r>
+      <w:r>
+        <w:rPr>
+          <w:rFonts w:ascii="Times New Roman" w:hAnsi="Times New Roman" w:cs="Times New Roman"/>
+          <w:sz w:val="28"/>
+          <w:szCs w:val="28"/>
+        </w:rPr>
+        <w:t>.</w:t>
+      </w:r>
+    </w:p>
+    <w:p>
+      <w:pPr>
+        <w:pStyle w:val="Prrafodelista"/>
+        <w:rPr>
+          <w:rFonts w:ascii="Times New Roman" w:hAnsi="Times New Roman" w:cs="Times New Roman"/>
+          <w:sz w:val="28"/>
+          <w:szCs w:val="28"/>
+        </w:rPr>
+      </w:pPr>
+    </w:p>
+    <w:p>
+      <w:pPr>
+        <w:pStyle w:val="Prrafodelista"/>
+        <w:rPr>
+          <w:rFonts w:ascii="Times New Roman" w:hAnsi="Times New Roman" w:cs="Times New Roman"/>
+          <w:sz w:val="28"/>
+          <w:szCs w:val="28"/>
+        </w:rPr>
+      </w:pPr>
     </w:p>
     <w:p>
       <w:pPr>
@@ -1215,7 +1288,39 @@
           <w:sz w:val="28"/>
           <w:szCs w:val="28"/>
         </w:rPr>
-        <w:t xml:space="preserve"> se utiliza como color de las palabras del título que se encuentra en la cabecera y en los títulos de las tablas.</w:t>
+        <w:t xml:space="preserve"> se utiliza como color de las palabras del título q</w:t>
+      </w:r>
+      <w:r>
+        <w:rPr>
+          <w:rFonts w:ascii="Times New Roman" w:hAnsi="Times New Roman" w:cs="Times New Roman"/>
+          <w:sz w:val="28"/>
+          <w:szCs w:val="28"/>
+        </w:rPr>
+        <w:t>ue se encuentra en la cabecera,</w:t>
+      </w:r>
+      <w:r>
+        <w:rPr>
+          <w:rFonts w:ascii="Times New Roman" w:hAnsi="Times New Roman" w:cs="Times New Roman"/>
+          <w:sz w:val="28"/>
+          <w:szCs w:val="28"/>
+        </w:rPr>
+        <w:t xml:space="preserve"> en los títulos de las tablas</w:t>
+      </w:r>
+      <w:r>
+        <w:rPr>
+          <w:rFonts w:ascii="Times New Roman" w:hAnsi="Times New Roman" w:cs="Times New Roman"/>
+          <w:sz w:val="28"/>
+          <w:szCs w:val="28"/>
+        </w:rPr>
+        <w:t xml:space="preserve"> de la sección Ciclos y además en el titular de los contenedores de los formularios de la sección Contacto</w:t>
+      </w:r>
+      <w:r>
+        <w:rPr>
+          <w:rFonts w:ascii="Times New Roman" w:hAnsi="Times New Roman" w:cs="Times New Roman"/>
+          <w:sz w:val="28"/>
+          <w:szCs w:val="28"/>
+        </w:rPr>
+        <w:t>.</w:t>
       </w:r>
     </w:p>
     <w:p>
@@ -1237,8 +1342,43 @@
           <w:sz w:val="28"/>
           <w:szCs w:val="28"/>
         </w:rPr>
-        <w:t>El color #808080 se utiliza para los bordes.</w:t>
-      </w:r>
+        <w:lastRenderedPageBreak/>
+        <w:t>El color #80</w:t>
+      </w:r>
+      <w:r>
+        <w:rPr>
+          <w:rFonts w:ascii="Times New Roman" w:hAnsi="Times New Roman" w:cs="Times New Roman"/>
+          <w:sz w:val="28"/>
+          <w:szCs w:val="28"/>
+        </w:rPr>
+        <w:t xml:space="preserve">8080 se utiliza para los bordes y también se utiliza para dar color de fondo a los subtítulos de la tabla situada en la sección </w:t>
+      </w:r>
+      <w:r>
+        <w:rPr>
+          <w:rFonts w:ascii="Times New Roman" w:hAnsi="Times New Roman" w:cs="Times New Roman"/>
+          <w:sz w:val="28"/>
+          <w:szCs w:val="28"/>
+        </w:rPr>
+        <w:t>Ciclos</w:t>
+      </w:r>
+      <w:r>
+        <w:rPr>
+          <w:rFonts w:ascii="Times New Roman" w:hAnsi="Times New Roman" w:cs="Times New Roman"/>
+          <w:sz w:val="28"/>
+          <w:szCs w:val="28"/>
+        </w:rPr>
+        <w:t>.</w:t>
+      </w:r>
+    </w:p>
+    <w:p>
+      <w:pPr>
+        <w:pStyle w:val="Prrafodelista"/>
+        <w:rPr>
+          <w:rFonts w:ascii="Times New Roman" w:hAnsi="Times New Roman" w:cs="Times New Roman"/>
+          <w:sz w:val="28"/>
+          <w:szCs w:val="28"/>
+        </w:rPr>
+      </w:pPr>
     </w:p>
     <w:p>
       <w:pPr>
@@ -1267,17 +1407,16 @@
           <w:sz w:val="28"/>
           <w:szCs w:val="28"/>
         </w:rPr>
-        <w:t xml:space="preserve">se utiliza principalmente para dar color a las palabras del contenido de la página. </w:t>
-      </w:r>
-    </w:p>
-    <w:p>
-      <w:pPr>
-        <w:rPr>
-          <w:rFonts w:ascii="Times New Roman" w:hAnsi="Times New Roman" w:cs="Times New Roman"/>
-          <w:sz w:val="28"/>
-          <w:szCs w:val="28"/>
-        </w:rPr>
-      </w:pPr>
+        <w:t>se utiliza principalmente para dar color a las palab</w:t>
+      </w:r>
+      <w:r>
+        <w:rPr>
+          <w:rFonts w:ascii="Times New Roman" w:hAnsi="Times New Roman" w:cs="Times New Roman"/>
+          <w:sz w:val="28"/>
+          <w:szCs w:val="28"/>
+        </w:rPr>
+        <w:t>ras del contenido de la página, y para las secciones del menú de navegación cuando se selecciona una de ellas como color de fondo al igual que en los botones del formulario.</w:t>
+      </w:r>
     </w:p>
     <w:p>
       <w:pPr>
@@ -1304,7 +1443,6 @@
           <w:szCs w:val="28"/>
           <w:lang w:eastAsia="es-ES"/>
         </w:rPr>
-        <w:lastRenderedPageBreak/>
         <w:pict>
           <v:rect id="_x0000_s1038" style="position:absolute;margin-left:-1.55pt;margin-top:2.25pt;width:424.5pt;height:22.4pt;z-index:251673600;visibility:visible;mso-position-horizontal-relative:margin;mso-width-relative:margin;mso-height-relative:margin;v-text-anchor:middle" o:gfxdata="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" fillcolor="#8eaadb [1944]" strokecolor="#4472c4 [3208]" strokeweight="1pt">
             <v:fill color2="#4472c4 [3208]" rotate="t" focus="50%" type="gradient"/>
@@ -1573,7 +1711,7 @@
           <w:sz w:val="28"/>
           <w:szCs w:val="28"/>
         </w:rPr>
-        <w:t>CABECERA</w:t>
+        <w:t>Cabecera</w:t>
       </w:r>
     </w:p>
     <w:p>
@@ -1693,7 +1831,9 @@
           <w:szCs w:val="28"/>
         </w:rPr>
       </w:pPr>
-      <w:r>
+    </w:p>
+    <w:p>
+      <w:pPr>
         <w:rPr>
           <w:rFonts w:ascii="Times New Roman" w:hAnsi="Times New Roman" w:cs="Times New Roman"/>
           <w:b/>
@@ -1701,7 +1841,28 @@
           <w:sz w:val="28"/>
           <w:szCs w:val="28"/>
         </w:rPr>
-        <w:t>PIE DE PÁGINA</w:t>
+      </w:pPr>
+    </w:p>
+    <w:p>
+      <w:pPr>
+        <w:rPr>
+          <w:rFonts w:ascii="Times New Roman" w:hAnsi="Times New Roman" w:cs="Times New Roman"/>
+          <w:b/>
+          <w:i/>
+          <w:sz w:val="28"/>
+          <w:szCs w:val="28"/>
+        </w:rPr>
+      </w:pPr>
+      <w:r>
+        <w:rPr>
+          <w:rFonts w:ascii="Times New Roman" w:hAnsi="Times New Roman" w:cs="Times New Roman"/>
+          <w:b/>
+          <w:i/>
+          <w:sz w:val="28"/>
+          <w:szCs w:val="28"/>
+        </w:rPr>
+        <w:lastRenderedPageBreak/>
+        <w:t>Pie de página</w:t>
       </w:r>
     </w:p>
     <w:p>
@@ -1775,7 +1936,6 @@
           <w:szCs w:val="28"/>
           <w:lang w:eastAsia="es-ES"/>
         </w:rPr>
-        <w:lastRenderedPageBreak/>
         <w:pict>
           <v:shape id="_x0000_i1026" type="#_x0000_t75" style="width:425.05pt;height:113.65pt">
             <v:imagedata r:id="rId12" o:title="Pie de Página (1)"/>
@@ -2022,6 +2182,7 @@
           <w:szCs w:val="28"/>
           <w:lang w:eastAsia="es-ES"/>
         </w:rPr>
+        <w:lastRenderedPageBreak/>
         <w:drawing>
           <wp:inline distT="0" distB="0" distL="0" distR="0">
             <wp:extent cx="4293539" cy="1677670"/>
@@ -2043,7 +2204,7 @@
                     <a:blip r:embed="rId14">
                       <a:extLst>
                         <a:ext uri="{28A0092B-C50C-407E-A947-70E740481C1C}">
-                          <a14:useLocalDpi xmlns="" xmlns:wpc="http://schemas.microsoft.com/office/word/2010/wordprocessingCanvas" xmlns:cx="http://schemas.microsoft.com/office/drawing/2014/chartex" xmlns:mc="http://schemas.openxmlformats.org/markup-compatibility/2006" xmlns:o="urn:schemas-microsoft-com:office:office" xmlns:v="urn:schemas-microsoft-com:vml" xmlns:wp14="http://schemas.microsoft.com/office/word/2010/wordprocessingDrawing" xmlns:w10="urn:schemas-microsoft-com:office:word" xmlns:w="http://schemas.openxmlformats.org/wordprocessingml/2006/main" xmlns:w14="http://schemas.microsoft.com/office/word/2010/wordml" xmlns:w15="http://schemas.microsoft.com/office/word/2012/wordml" xmlns:w16se="http://schemas.microsoft.com/office/word/2015/wordml/symex" xmlns:wpg="http://schemas.microsoft.com/office/word/2010/wordprocessingGroup" xmlns:wpi="http://schemas.microsoft.com/office/word/2010/wordprocessingInk" xmlns:wps="http://schemas.microsoft.com/office/word/2010/wordprocessingShape" xmlns:a14="http://schemas.microsoft.com/office/drawing/2010/main" val="0"/>
+                          <a14:useLocalDpi xmlns:a14="http://schemas.microsoft.com/office/drawing/2010/main" xmlns:wps="http://schemas.microsoft.com/office/word/2010/wordprocessingShape" xmlns:wpi="http://schemas.microsoft.com/office/word/2010/wordprocessingInk" xmlns:wpg="http://schemas.microsoft.com/office/word/2010/wordprocessingGroup" xmlns:w16se="http://schemas.microsoft.com/office/word/2015/wordml/symex" xmlns:w15="http://schemas.microsoft.com/office/word/2012/wordml" xmlns:w14="http://schemas.microsoft.com/office/word/2010/wordml" xmlns:w="http://schemas.openxmlformats.org/wordprocessingml/2006/main" xmlns:w10="urn:schemas-microsoft-com:office:word" xmlns:wp14="http://schemas.microsoft.com/office/word/2010/wordprocessingDrawing" xmlns:v="urn:schemas-microsoft-com:vml" xmlns:o="urn:schemas-microsoft-com:office:office" xmlns:mc="http://schemas.openxmlformats.org/markup-compatibility/2006" xmlns:cx="http://schemas.microsoft.com/office/drawing/2014/chartex" xmlns:wpc="http://schemas.microsoft.com/office/word/2010/wordprocessingCanvas" xmlns="" val="0"/>
                         </a:ext>
                       </a:extLst>
                     </a:blip>
@@ -2064,7 +2225,7 @@
                     </a:ln>
                     <a:extLst>
                       <a:ext uri="{53640926-AAD7-44D8-BBD7-CCE9431645EC}">
-                        <a14:shadowObscured xmlns="" xmlns:wpc="http://schemas.microsoft.com/office/word/2010/wordprocessingCanvas" xmlns:cx="http://schemas.microsoft.com/office/drawing/2014/chartex" xmlns:mc="http://schemas.openxmlformats.org/markup-compatibility/2006" xmlns:o="urn:schemas-microsoft-com:office:office" xmlns:v="urn:schemas-microsoft-com:vml" xmlns:wp14="http://schemas.microsoft.com/office/word/2010/wordprocessingDrawing" xmlns:w10="urn:schemas-microsoft-com:office:word" xmlns:w="http://schemas.openxmlformats.org/wordprocessingml/2006/main" xmlns:w14="http://schemas.microsoft.com/office/word/2010/wordml" xmlns:w15="http://schemas.microsoft.com/office/word/2012/wordml" xmlns:w16se="http://schemas.microsoft.com/office/word/2015/wordml/symex" xmlns:wpg="http://schemas.microsoft.com/office/word/2010/wordprocessingGroup" xmlns:wpi="http://schemas.microsoft.com/office/word/2010/wordprocessingInk" xmlns:wps="http://schemas.microsoft.com/office/word/2010/wordprocessingShape" xmlns:a14="http://schemas.microsoft.com/office/drawing/2010/main"/>
+                        <a14:shadowObscured xmlns:a14="http://schemas.microsoft.com/office/drawing/2010/main" xmlns:wps="http://schemas.microsoft.com/office/word/2010/wordprocessingShape" xmlns:wpi="http://schemas.microsoft.com/office/word/2010/wordprocessingInk" xmlns:wpg="http://schemas.microsoft.com/office/word/2010/wordprocessingGroup" xmlns:w16se="http://schemas.microsoft.com/office/word/2015/wordml/symex" xmlns:w15="http://schemas.microsoft.com/office/word/2012/wordml" xmlns:w14="http://schemas.microsoft.com/office/word/2010/wordml" xmlns:w="http://schemas.openxmlformats.org/wordprocessingml/2006/main" xmlns:w10="urn:schemas-microsoft-com:office:word" xmlns:wp14="http://schemas.microsoft.com/office/word/2010/wordprocessingDrawing" xmlns:v="urn:schemas-microsoft-com:vml" xmlns:o="urn:schemas-microsoft-com:office:office" xmlns:mc="http://schemas.openxmlformats.org/markup-compatibility/2006" xmlns:cx="http://schemas.microsoft.com/office/drawing/2014/chartex" xmlns:wpc="http://schemas.microsoft.com/office/word/2010/wordprocessingCanvas" xmlns=""/>
                       </a:ext>
                     </a:extLst>
                   </pic:spPr>
@@ -2106,7 +2267,6 @@
           <w:szCs w:val="28"/>
           <w:lang w:eastAsia="es-ES"/>
         </w:rPr>
-        <w:lastRenderedPageBreak/>
         <w:pict>
           <v:rect id="_x0000_s1046" style="position:absolute;left:0;text-align:left;margin-left:-12.35pt;margin-top:3.1pt;width:424.5pt;height:23.95pt;z-index:251677696;visibility:visible;mso-position-horizontal-relative:margin;mso-width-relative:margin;mso-height-relative:margin;v-text-anchor:middle" o:gfxdata="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" fillcolor="#8eaadb [1944]" strokecolor="#4472c4 [3208]" strokeweight="1pt">
             <v:fill color2="#4472c4 [3208]" rotate="t" focus="50%" type="gradient"/>
@@ -2710,8 +2870,8 @@
         </w:rPr>
         <w:drawing>
           <wp:inline distT="0" distB="0" distL="0" distR="0">
-            <wp:extent cx="5389597" cy="2104221"/>
-            <wp:effectExtent l="19050" t="0" r="1553" b="0"/>
+            <wp:extent cx="5388327" cy="3029638"/>
+            <wp:effectExtent l="19050" t="0" r="2823" b="0"/>
             <wp:docPr id="1" name="Imagen 12" descr="CONTENIDO"/>
             <wp:cNvGraphicFramePr>
               <a:graphicFrameLocks xmlns:a="http://schemas.openxmlformats.org/drawingml/2006/main" noChangeAspect="1"/>
@@ -2735,7 +2895,7 @@
                   <pic:spPr bwMode="auto">
                     <a:xfrm>
                       <a:off x="0" y="0"/>
-                      <a:ext cx="5391150" cy="2104827"/>
+                      <a:ext cx="5391150" cy="3031225"/>
                     </a:xfrm>
                     <a:prstGeom prst="rect">
                       <a:avLst/>
@@ -2844,7 +3004,9 @@
           <w:szCs w:val="28"/>
         </w:rPr>
       </w:pPr>
-      <w:r>
+    </w:p>
+    <w:p>
+      <w:pPr>
         <w:rPr>
           <w:rFonts w:ascii="Times New Roman" w:hAnsi="Times New Roman" w:cs="Times New Roman"/>
           <w:b/>
@@ -2852,6 +3014,16 @@
           <w:sz w:val="28"/>
           <w:szCs w:val="28"/>
         </w:rPr>
+      </w:pPr>
+      <w:r>
+        <w:rPr>
+          <w:rFonts w:ascii="Times New Roman" w:hAnsi="Times New Roman" w:cs="Times New Roman"/>
+          <w:b/>
+          <w:i/>
+          <w:sz w:val="28"/>
+          <w:szCs w:val="28"/>
+        </w:rPr>
+        <w:lastRenderedPageBreak/>
         <w:t>Menú de navegación</w:t>
       </w:r>
     </w:p>
@@ -2901,16 +3073,7 @@
           <w:sz w:val="28"/>
           <w:szCs w:val="28"/>
         </w:rPr>
-        <w:t xml:space="preserve"> el cual cuando un usuario que acceda a nuestra página ponga el cursor de su ratón sobre una de las secciones principales del menú de navegación se </w:t>
-      </w:r>
-      <w:r>
-        <w:rPr>
-          <w:rFonts w:ascii="Times New Roman" w:hAnsi="Times New Roman" w:cs="Times New Roman"/>
-          <w:sz w:val="28"/>
-          <w:szCs w:val="28"/>
-        </w:rPr>
-        <w:lastRenderedPageBreak/>
-        <w:t>despliegan de manera vertical todas las s</w:t>
+        <w:t xml:space="preserve"> el cual cuando un usuario que acceda a nuestra página ponga el cursor de su ratón sobre una de las secciones principales del menú de navegación se despliegan de manera vertical todas las s</w:t>
       </w:r>
       <w:r>
         <w:rPr>
@@ -3052,7 +3215,7 @@
           <w:szCs w:val="28"/>
         </w:rPr>
         <w:pict>
-          <v:shape id="_x0000_i1028" type="#_x0000_t75" style="width:454.55pt;height:421.6pt">
+          <v:shape id="_x0000_i1028" type="#_x0000_t75" style="width:454.55pt;height:5in">
             <v:imagedata r:id="rId19" o:title="Menú de navegación abierto"/>
           </v:shape>
         </w:pict>
@@ -3073,14 +3236,6 @@
           <w:szCs w:val="28"/>
         </w:rPr>
       </w:pPr>
-    </w:p>
-    <w:p>
-      <w:pPr>
-        <w:rPr>
-          <w:sz w:val="28"/>
-          <w:szCs w:val="28"/>
-        </w:rPr>
-      </w:pPr>
       <w:r>
         <w:rPr>
           <w:b/>
@@ -3089,7 +3244,6 @@
           <w:szCs w:val="28"/>
           <w:lang w:eastAsia="es-ES"/>
         </w:rPr>
-        <w:lastRenderedPageBreak/>
         <w:pict>
           <v:rect id="_x0000_s1067" style="position:absolute;margin-left:-5.55pt;margin-top:-13.6pt;width:424.5pt;height:24.9pt;z-index:251688960;visibility:visible;mso-position-horizontal-relative:margin;mso-width-relative:margin;mso-height-relative:margin;v-text-anchor:middle" o:gfxdata="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" fillcolor="#8eaadb [1944]" strokecolor="#4472c4 [3208]" strokeweight="1pt">
             <v:fill color2="#4472c4 [3208]" rotate="t" focus="50%" type="gradient"/>
@@ -3142,7 +3296,21 @@
           <w:sz w:val="28"/>
           <w:szCs w:val="28"/>
         </w:rPr>
-        <w:t>exceptuando el header y el footer), estas serán introducidas por un titular &lt;h&gt;.</w:t>
+        <w:t>exceptuando el header y el footer), estas serán introducidas por un titular &lt;h</w:t>
+      </w:r>
+      <w:r>
+        <w:rPr>
+          <w:sz w:val="28"/>
+          <w:szCs w:val="28"/>
+        </w:rPr>
+        <w:t>?</w:t>
+      </w:r>
+      <w:r>
+        <w:rPr>
+          <w:sz w:val="28"/>
+          <w:szCs w:val="28"/>
+        </w:rPr>
+        <w:t>&gt;.</w:t>
       </w:r>
     </w:p>
     <w:p>
@@ -3171,7 +3339,21 @@
           <w:sz w:val="28"/>
           <w:szCs w:val="28"/>
         </w:rPr>
-        <w:t xml:space="preserve"> debe cumplir con las siguientes especificaciones:</w:t>
+        <w:t xml:space="preserve"> </w:t>
+      </w:r>
+      <w:r>
+        <w:rPr>
+          <w:sz w:val="28"/>
+          <w:szCs w:val="28"/>
+        </w:rPr>
+        <w:t>cumple</w:t>
+      </w:r>
+      <w:r>
+        <w:rPr>
+          <w:sz w:val="28"/>
+          <w:szCs w:val="28"/>
+        </w:rPr>
+        <w:t xml:space="preserve"> con las siguientes especificaciones:</w:t>
       </w:r>
     </w:p>
     <w:p>
@@ -3941,7 +4123,6 @@
           <w:tab w:val="left" w:pos="3537"/>
         </w:tabs>
         <w:rPr>
-          <w:rFonts w:cstheme="minorHAnsi"/>
           <w:sz w:val="28"/>
           <w:szCs w:val="28"/>
         </w:rPr>
@@ -3975,6 +4156,7 @@
           <w:szCs w:val="28"/>
           <w:lang w:eastAsia="es-ES"/>
         </w:rPr>
+        <w:lastRenderedPageBreak/>
         <w:pict>
           <v:rect id="_x0000_s1079" style="position:absolute;margin-left:5.75pt;margin-top:14.5pt;width:424.5pt;height:24.9pt;z-index:251691008;visibility:visible;mso-position-horizontal-relative:margin;mso-width-relative:margin;mso-height-relative:margin;v-text-anchor:middle" o:gfxdata="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" fillcolor="#8eaadb [1944]" strokecolor="#4472c4 [3208]" strokeweight="1pt">
             <v:fill color2="#4472c4 [3208]" rotate="t" focus="50%" type="gradient"/>
@@ -4039,51 +4221,11 @@
           <w:szCs w:val="28"/>
           <w:lang w:eastAsia="es-ES"/>
         </w:rPr>
-        <w:drawing>
-          <wp:inline distT="0" distB="0" distL="0" distR="0">
-            <wp:extent cx="4847590" cy="5023485"/>
-            <wp:effectExtent l="19050" t="0" r="0" b="0"/>
-            <wp:docPr id="7" name="Imagen 6" descr="C:\Users\Usuario\Desktop\Práctica1\Imagenes\Imagenes de contenido.jpg"/>
-            <wp:cNvGraphicFramePr>
-              <a:graphicFrameLocks xmlns:a="http://schemas.openxmlformats.org/drawingml/2006/main" noChangeAspect="1"/>
-            </wp:cNvGraphicFramePr>
-            <a:graphic xmlns:a="http://schemas.openxmlformats.org/drawingml/2006/main">
-              <a:graphicData uri="http://schemas.openxmlformats.org/drawingml/2006/picture">
-                <pic:pic xmlns:pic="http://schemas.openxmlformats.org/drawingml/2006/picture">
-                  <pic:nvPicPr>
-                    <pic:cNvPr id="0" name="Picture 6" descr="C:\Users\Usuario\Desktop\Práctica1\Imagenes\Imagenes de contenido.jpg"/>
-                    <pic:cNvPicPr>
-                      <a:picLocks noChangeAspect="1" noChangeArrowheads="1"/>
-                    </pic:cNvPicPr>
-                  </pic:nvPicPr>
-                  <pic:blipFill>
-                    <a:blip r:embed="rId20"/>
-                    <a:srcRect/>
-                    <a:stretch>
-                      <a:fillRect/>
-                    </a:stretch>
-                  </pic:blipFill>
-                  <pic:spPr bwMode="auto">
-                    <a:xfrm>
-                      <a:off x="0" y="0"/>
-                      <a:ext cx="4847590" cy="5023485"/>
-                    </a:xfrm>
-                    <a:prstGeom prst="rect">
-                      <a:avLst/>
-                    </a:prstGeom>
-                    <a:noFill/>
-                    <a:ln w="9525">
-                      <a:noFill/>
-                      <a:miter lim="800000"/>
-                      <a:headEnd/>
-                      <a:tailEnd/>
-                    </a:ln>
-                  </pic:spPr>
-                </pic:pic>
-              </a:graphicData>
-            </a:graphic>
-          </wp:inline>
-        </w:drawing>
+        <w:pict>
+          <v:shape id="_x0000_i1029" type="#_x0000_t75" style="width:357.4pt;height:274.1pt">
+            <v:imagedata r:id="rId20" o:title="Imagenes de contenido"/>
+          </v:shape>
+        </w:pict>
       </w:r>
     </w:p>
     <w:sectPr>
@@ -5179,7 +5321,7 @@
   <a:extraClrSchemeLst/>
   <a:extLst>
     <a:ext uri="{05A4C25C-085E-4340-85A3-A5531E510DB2}">
-      <thm15:themeFamily xmlns="" xmlns:thm15="http://schemas.microsoft.com/office/thememl/2012/main" name="Office Theme" id="{62F939B6-93AF-4DB8-9C6B-D6C7DFDC589F}" vid="{4A3C46E8-61CC-4603-A589-7422A47A8E4A}"/>
+      <thm15:themeFamily xmlns:thm15="http://schemas.microsoft.com/office/thememl/2012/main" xmlns="" name="Office Theme" id="{62F939B6-93AF-4DB8-9C6B-D6C7DFDC589F}" vid="{4A3C46E8-61CC-4603-A589-7422A47A8E4A}"/>
     </a:ext>
   </a:extLst>
 </a:theme>

</xml_diff>

<commit_message>
Arreglo guia de estilos imagenes.
</commit_message>
<xml_diff>
--- a/Guia de estilos.docx
+++ b/Guia de estilos.docx
@@ -91,7 +91,7 @@
                                           <a:blip r:embed="rId8">
                                             <a:extLst>
                                               <a:ext uri="{28A0092B-C50C-407E-A947-70E740481C1C}">
-                                                <a14:useLocalDpi xmlns:a14="http://schemas.microsoft.com/office/drawing/2010/main" xmlns:wps="http://schemas.microsoft.com/office/word/2010/wordprocessingShape" xmlns:wpi="http://schemas.microsoft.com/office/word/2010/wordprocessingInk" xmlns:wpg="http://schemas.microsoft.com/office/word/2010/wordprocessingGroup" xmlns:w16se="http://schemas.microsoft.com/office/word/2015/wordml/symex" xmlns:w15="http://schemas.microsoft.com/office/word/2012/wordml" xmlns:w14="http://schemas.microsoft.com/office/word/2010/wordml" xmlns:w="http://schemas.openxmlformats.org/wordprocessingml/2006/main" xmlns:w10="urn:schemas-microsoft-com:office:word" xmlns:wp14="http://schemas.microsoft.com/office/word/2010/wordprocessingDrawing" xmlns:v="urn:schemas-microsoft-com:vml" xmlns:o="urn:schemas-microsoft-com:office:office" xmlns:mc="http://schemas.openxmlformats.org/markup-compatibility/2006" xmlns:cx="http://schemas.microsoft.com/office/drawing/2014/chartex" xmlns:wpc="http://schemas.microsoft.com/office/word/2010/wordprocessingCanvas" xmlns="" val="0"/>
+                                                <a14:useLocalDpi xmlns="" xmlns:wpc="http://schemas.microsoft.com/office/word/2010/wordprocessingCanvas" xmlns:cx="http://schemas.microsoft.com/office/drawing/2014/chartex" xmlns:mc="http://schemas.openxmlformats.org/markup-compatibility/2006" xmlns:o="urn:schemas-microsoft-com:office:office" xmlns:v="urn:schemas-microsoft-com:vml" xmlns:wp14="http://schemas.microsoft.com/office/word/2010/wordprocessingDrawing" xmlns:w10="urn:schemas-microsoft-com:office:word" xmlns:w="http://schemas.openxmlformats.org/wordprocessingml/2006/main" xmlns:w14="http://schemas.microsoft.com/office/word/2010/wordml" xmlns:w15="http://schemas.microsoft.com/office/word/2012/wordml" xmlns:w16se="http://schemas.microsoft.com/office/word/2015/wordml/symex" xmlns:wpg="http://schemas.microsoft.com/office/word/2010/wordprocessingGroup" xmlns:wpi="http://schemas.microsoft.com/office/word/2010/wordprocessingInk" xmlns:wps="http://schemas.microsoft.com/office/word/2010/wordprocessingShape" xmlns:a14="http://schemas.microsoft.com/office/drawing/2010/main" val="0"/>
                                               </a:ext>
                                             </a:extLst>
                                           </a:blip>
@@ -831,7 +831,7 @@
                     <a:blip r:embed="rId9">
                       <a:extLst>
                         <a:ext uri="{28A0092B-C50C-407E-A947-70E740481C1C}">
-                          <a14:useLocalDpi xmlns:a14="http://schemas.microsoft.com/office/drawing/2010/main" xmlns:wps="http://schemas.microsoft.com/office/word/2010/wordprocessingShape" xmlns:wpi="http://schemas.microsoft.com/office/word/2010/wordprocessingInk" xmlns:wpg="http://schemas.microsoft.com/office/word/2010/wordprocessingGroup" xmlns:w16se="http://schemas.microsoft.com/office/word/2015/wordml/symex" xmlns:w15="http://schemas.microsoft.com/office/word/2012/wordml" xmlns:w14="http://schemas.microsoft.com/office/word/2010/wordml" xmlns:w="http://schemas.openxmlformats.org/wordprocessingml/2006/main" xmlns:w10="urn:schemas-microsoft-com:office:word" xmlns:wp14="http://schemas.microsoft.com/office/word/2010/wordprocessingDrawing" xmlns:v="urn:schemas-microsoft-com:vml" xmlns:o="urn:schemas-microsoft-com:office:office" xmlns:mc="http://schemas.openxmlformats.org/markup-compatibility/2006" xmlns:cx="http://schemas.microsoft.com/office/drawing/2014/chartex" xmlns:wpc="http://schemas.microsoft.com/office/word/2010/wordprocessingCanvas" xmlns="" val="0"/>
+                          <a14:useLocalDpi xmlns="" xmlns:wpc="http://schemas.microsoft.com/office/word/2010/wordprocessingCanvas" xmlns:cx="http://schemas.microsoft.com/office/drawing/2014/chartex" xmlns:mc="http://schemas.openxmlformats.org/markup-compatibility/2006" xmlns:o="urn:schemas-microsoft-com:office:office" xmlns:v="urn:schemas-microsoft-com:vml" xmlns:wp14="http://schemas.microsoft.com/office/word/2010/wordprocessingDrawing" xmlns:w10="urn:schemas-microsoft-com:office:word" xmlns:w="http://schemas.openxmlformats.org/wordprocessingml/2006/main" xmlns:w14="http://schemas.microsoft.com/office/word/2010/wordml" xmlns:w15="http://schemas.microsoft.com/office/word/2012/wordml" xmlns:w16se="http://schemas.microsoft.com/office/word/2015/wordml/symex" xmlns:wpg="http://schemas.microsoft.com/office/word/2010/wordprocessingGroup" xmlns:wpi="http://schemas.microsoft.com/office/word/2010/wordprocessingInk" xmlns:wps="http://schemas.microsoft.com/office/word/2010/wordprocessingShape" xmlns:a14="http://schemas.microsoft.com/office/drawing/2010/main" val="0"/>
                         </a:ext>
                       </a:extLst>
                     </a:blip>
@@ -852,7 +852,7 @@
                     </a:ln>
                     <a:extLst>
                       <a:ext uri="{53640926-AAD7-44D8-BBD7-CCE9431645EC}">
-                        <a14:shadowObscured xmlns:a14="http://schemas.microsoft.com/office/drawing/2010/main" xmlns:wps="http://schemas.microsoft.com/office/word/2010/wordprocessingShape" xmlns:wpi="http://schemas.microsoft.com/office/word/2010/wordprocessingInk" xmlns:wpg="http://schemas.microsoft.com/office/word/2010/wordprocessingGroup" xmlns:w16se="http://schemas.microsoft.com/office/word/2015/wordml/symex" xmlns:w15="http://schemas.microsoft.com/office/word/2012/wordml" xmlns:w14="http://schemas.microsoft.com/office/word/2010/wordml" xmlns:w="http://schemas.openxmlformats.org/wordprocessingml/2006/main" xmlns:w10="urn:schemas-microsoft-com:office:word" xmlns:wp14="http://schemas.microsoft.com/office/word/2010/wordprocessingDrawing" xmlns:v="urn:schemas-microsoft-com:vml" xmlns:o="urn:schemas-microsoft-com:office:office" xmlns:mc="http://schemas.openxmlformats.org/markup-compatibility/2006" xmlns:cx="http://schemas.microsoft.com/office/drawing/2014/chartex" xmlns:wpc="http://schemas.microsoft.com/office/word/2010/wordprocessingCanvas" xmlns=""/>
+                        <a14:shadowObscured xmlns="" xmlns:wpc="http://schemas.microsoft.com/office/word/2010/wordprocessingCanvas" xmlns:cx="http://schemas.microsoft.com/office/drawing/2014/chartex" xmlns:mc="http://schemas.openxmlformats.org/markup-compatibility/2006" xmlns:o="urn:schemas-microsoft-com:office:office" xmlns:v="urn:schemas-microsoft-com:vml" xmlns:wp14="http://schemas.microsoft.com/office/word/2010/wordprocessingDrawing" xmlns:w10="urn:schemas-microsoft-com:office:word" xmlns:w="http://schemas.openxmlformats.org/wordprocessingml/2006/main" xmlns:w14="http://schemas.microsoft.com/office/word/2010/wordml" xmlns:w15="http://schemas.microsoft.com/office/word/2012/wordml" xmlns:w16se="http://schemas.microsoft.com/office/word/2015/wordml/symex" xmlns:wpg="http://schemas.microsoft.com/office/word/2010/wordprocessingGroup" xmlns:wpi="http://schemas.microsoft.com/office/word/2010/wordprocessingInk" xmlns:wps="http://schemas.microsoft.com/office/word/2010/wordprocessingShape" xmlns:a14="http://schemas.microsoft.com/office/drawing/2010/main"/>
                       </a:ext>
                     </a:extLst>
                   </pic:spPr>
@@ -2177,6 +2177,7 @@
       </w:pPr>
       <w:r>
         <w:rPr>
+          <w:rFonts w:ascii="Times New Roman" w:hAnsi="Times New Roman" w:cs="Times New Roman"/>
           <w:noProof/>
           <w:sz w:val="28"/>
           <w:szCs w:val="28"/>
@@ -2185,9 +2186,9 @@
         <w:lastRenderedPageBreak/>
         <w:drawing>
           <wp:inline distT="0" distB="0" distL="0" distR="0">
-            <wp:extent cx="4293539" cy="1677670"/>
-            <wp:effectExtent l="0" t="0" r="0" b="0"/>
-            <wp:docPr id="15" name="Imagen 15" descr="C:\Users\riano19808\AppData\Local\Microsoft\Windows\INetCache\Content.Word\Dibujo sin título.jpg"/>
+            <wp:extent cx="4572000" cy="2820035"/>
+            <wp:effectExtent l="19050" t="0" r="0" b="0"/>
+            <wp:docPr id="4" name="Imagen 6" descr="C:\Users\Usuario\Desktop\Práctica1\Imagenes\Imagen.jpg"/>
             <wp:cNvGraphicFramePr>
               <a:graphicFrameLocks xmlns:a="http://schemas.openxmlformats.org/drawingml/2006/main" noChangeAspect="1"/>
             </wp:cNvGraphicFramePr>
@@ -2195,39 +2196,33 @@
               <a:graphicData uri="http://schemas.openxmlformats.org/drawingml/2006/picture">
                 <pic:pic xmlns:pic="http://schemas.openxmlformats.org/drawingml/2006/picture">
                   <pic:nvPicPr>
-                    <pic:cNvPr id="0" name="Picture 6" descr="C:\Users\riano19808\AppData\Local\Microsoft\Windows\INetCache\Content.Word\Dibujo sin título.jpg"/>
+                    <pic:cNvPr id="0" name="Picture 6" descr="C:\Users\Usuario\Desktop\Práctica1\Imagenes\Imagen.jpg"/>
                     <pic:cNvPicPr>
                       <a:picLocks noChangeAspect="1" noChangeArrowheads="1"/>
                     </pic:cNvPicPr>
                   </pic:nvPicPr>
-                  <pic:blipFill rotWithShape="1">
-                    <a:blip r:embed="rId14">
-                      <a:extLst>
-                        <a:ext uri="{28A0092B-C50C-407E-A947-70E740481C1C}">
-                          <a14:useLocalDpi xmlns:a14="http://schemas.microsoft.com/office/drawing/2010/main" xmlns:wps="http://schemas.microsoft.com/office/word/2010/wordprocessingShape" xmlns:wpi="http://schemas.microsoft.com/office/word/2010/wordprocessingInk" xmlns:wpg="http://schemas.microsoft.com/office/word/2010/wordprocessingGroup" xmlns:w16se="http://schemas.microsoft.com/office/word/2015/wordml/symex" xmlns:w15="http://schemas.microsoft.com/office/word/2012/wordml" xmlns:w14="http://schemas.microsoft.com/office/word/2010/wordml" xmlns:w="http://schemas.openxmlformats.org/wordprocessingml/2006/main" xmlns:w10="urn:schemas-microsoft-com:office:word" xmlns:wp14="http://schemas.microsoft.com/office/word/2010/wordprocessingDrawing" xmlns:v="urn:schemas-microsoft-com:vml" xmlns:o="urn:schemas-microsoft-com:office:office" xmlns:mc="http://schemas.openxmlformats.org/markup-compatibility/2006" xmlns:cx="http://schemas.microsoft.com/office/drawing/2014/chartex" xmlns:wpc="http://schemas.microsoft.com/office/word/2010/wordprocessingCanvas" xmlns="" val="0"/>
-                        </a:ext>
-                      </a:extLst>
-                    </a:blip>
-                    <a:srcRect l="3535" r="16934" b="58549"/>
-                    <a:stretch/>
+                  <pic:blipFill>
+                    <a:blip r:embed="rId14"/>
+                    <a:srcRect/>
+                    <a:stretch>
+                      <a:fillRect/>
+                    </a:stretch>
                   </pic:blipFill>
                   <pic:spPr bwMode="auto">
                     <a:xfrm>
                       <a:off x="0" y="0"/>
-                      <a:ext cx="4293698" cy="1677732"/>
+                      <a:ext cx="4572000" cy="2820035"/>
                     </a:xfrm>
                     <a:prstGeom prst="rect">
                       <a:avLst/>
                     </a:prstGeom>
                     <a:noFill/>
-                    <a:ln>
+                    <a:ln w="9525">
                       <a:noFill/>
+                      <a:miter lim="800000"/>
+                      <a:headEnd/>
+                      <a:tailEnd/>
                     </a:ln>
-                    <a:extLst>
-                      <a:ext uri="{53640926-AAD7-44D8-BBD7-CCE9431645EC}">
-                        <a14:shadowObscured xmlns:a14="http://schemas.microsoft.com/office/drawing/2010/main" xmlns:wps="http://schemas.microsoft.com/office/word/2010/wordprocessingShape" xmlns:wpi="http://schemas.microsoft.com/office/word/2010/wordprocessingInk" xmlns:wpg="http://schemas.microsoft.com/office/word/2010/wordprocessingGroup" xmlns:w16se="http://schemas.microsoft.com/office/word/2015/wordml/symex" xmlns:w15="http://schemas.microsoft.com/office/word/2012/wordml" xmlns:w14="http://schemas.microsoft.com/office/word/2010/wordml" xmlns:w="http://schemas.openxmlformats.org/wordprocessingml/2006/main" xmlns:w10="urn:schemas-microsoft-com:office:word" xmlns:wp14="http://schemas.microsoft.com/office/word/2010/wordprocessingDrawing" xmlns:v="urn:schemas-microsoft-com:vml" xmlns:o="urn:schemas-microsoft-com:office:office" xmlns:mc="http://schemas.openxmlformats.org/markup-compatibility/2006" xmlns:cx="http://schemas.microsoft.com/office/drawing/2014/chartex" xmlns:wpc="http://schemas.microsoft.com/office/word/2010/wordprocessingCanvas" xmlns=""/>
-                      </a:ext>
-                    </a:extLst>
                   </pic:spPr>
                 </pic:pic>
               </a:graphicData>
@@ -2450,7 +2445,16 @@
           <w:sz w:val="28"/>
           <w:szCs w:val="28"/>
         </w:rPr>
-        <w:t>La página web de la Academia DIW presenta una cabecera horizontal seguidamente de un menú de navegación desplegable también horizontal situado en la parte centrar de la hoja de contenido. A continuación, una sección englobada dentro de una etiqueta &lt;div&gt; la cual contiene el contenido de la página web y finalmente un pie de página</w:t>
+        <w:t xml:space="preserve">La página web de la Academia DIW presenta una cabecera horizontal seguidamente de un menú de navegación desplegable también horizontal situado en la parte centrar de la hoja de contenido. A continuación, una </w:t>
+      </w:r>
+      <w:r>
+        <w:rPr>
+          <w:rFonts w:ascii="Times New Roman" w:hAnsi="Times New Roman" w:cs="Times New Roman"/>
+          <w:sz w:val="28"/>
+          <w:szCs w:val="28"/>
+        </w:rPr>
+        <w:lastRenderedPageBreak/>
+        <w:t>sección englobada dentro de una etiqueta &lt;div&gt; la cual contiene el contenido de la página web y finalmente un pie de página</w:t>
       </w:r>
       <w:r>
         <w:rPr>
@@ -2482,7 +2486,6 @@
           <w:szCs w:val="28"/>
           <w:lang w:eastAsia="es-ES"/>
         </w:rPr>
-        <w:lastRenderedPageBreak/>
         <w:drawing>
           <wp:inline distT="0" distB="0" distL="0" distR="0">
             <wp:extent cx="3645865" cy="2732040"/>
@@ -2750,7 +2753,6 @@
           <w:sz w:val="28"/>
           <w:szCs w:val="28"/>
         </w:rPr>
-        <w:lastRenderedPageBreak/>
         <w:t>Barra de navegación</w:t>
       </w:r>
     </w:p>
@@ -2972,7 +2974,16 @@
           <w:sz w:val="28"/>
           <w:szCs w:val="28"/>
         </w:rPr>
-        <w:t>El pie de página de nuestra academia está dividido en dos partes una de estas partes es la parte izquierda del pie de página en la cual se da a conocer el teléfono, la dirección y el correo electrónico de contacto con la academia y la otra parte situada en el centro del pie que al igual que en la cabecera nos muestra el logotipo de la academia.</w:t>
+        <w:t xml:space="preserve">El pie de página de nuestra academia está dividido en dos partes una de estas partes es la parte izquierda del pie de página en la cual se da a conocer el teléfono, la dirección y el correo electrónico de contacto con la academia y la otra parte situada en el centro del pie que al igual que en la </w:t>
+      </w:r>
+      <w:r>
+        <w:rPr>
+          <w:rFonts w:ascii="Times New Roman" w:hAnsi="Times New Roman" w:cs="Times New Roman"/>
+          <w:sz w:val="28"/>
+          <w:szCs w:val="28"/>
+        </w:rPr>
+        <w:lastRenderedPageBreak/>
+        <w:t>cabecera nos muestra el logotipo de la academia.</w:t>
       </w:r>
       <w:r>
         <w:rPr>
@@ -3023,7 +3034,6 @@
           <w:sz w:val="28"/>
           <w:szCs w:val="28"/>
         </w:rPr>
-        <w:lastRenderedPageBreak/>
         <w:t>Menú de navegación</w:t>
       </w:r>
     </w:p>
@@ -3214,6 +3224,7 @@
           <w:sz w:val="28"/>
           <w:szCs w:val="28"/>
         </w:rPr>
+        <w:lastRenderedPageBreak/>
         <w:pict>
           <v:shape id="_x0000_i1028" type="#_x0000_t75" style="width:454.55pt;height:5in">
             <v:imagedata r:id="rId19" o:title="Menú de navegación abierto"/>
@@ -3647,6 +3658,7 @@
           <w:szCs w:val="28"/>
           <w:lang w:val="en-GB"/>
         </w:rPr>
+        <w:lastRenderedPageBreak/>
         <w:tab/>
       </w:r>
       <w:r>
@@ -4156,7 +4168,6 @@
           <w:szCs w:val="28"/>
           <w:lang w:eastAsia="es-ES"/>
         </w:rPr>
-        <w:lastRenderedPageBreak/>
         <w:pict>
           <v:rect id="_x0000_s1079" style="position:absolute;margin-left:5.75pt;margin-top:14.5pt;width:424.5pt;height:24.9pt;z-index:251691008;visibility:visible;mso-position-horizontal-relative:margin;mso-width-relative:margin;mso-height-relative:margin;v-text-anchor:middle" o:gfxdata="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" fillcolor="#8eaadb [1944]" strokecolor="#4472c4 [3208]" strokeweight="1pt">
             <v:fill color2="#4472c4 [3208]" rotate="t" focus="50%" type="gradient"/>
@@ -4221,6 +4232,7 @@
           <w:szCs w:val="28"/>
           <w:lang w:eastAsia="es-ES"/>
         </w:rPr>
+        <w:lastRenderedPageBreak/>
         <w:pict>
           <v:shape id="_x0000_i1029" type="#_x0000_t75" style="width:357.4pt;height:274.1pt">
             <v:imagedata r:id="rId20" o:title="Imagenes de contenido"/>
@@ -5321,7 +5333,7 @@
   <a:extraClrSchemeLst/>
   <a:extLst>
     <a:ext uri="{05A4C25C-085E-4340-85A3-A5531E510DB2}">
-      <thm15:themeFamily xmlns:thm15="http://schemas.microsoft.com/office/thememl/2012/main" xmlns="" name="Office Theme" id="{62F939B6-93AF-4DB8-9C6B-D6C7DFDC589F}" vid="{4A3C46E8-61CC-4603-A589-7422A47A8E4A}"/>
+      <thm15:themeFamily xmlns="" xmlns:thm15="http://schemas.microsoft.com/office/thememl/2012/main" name="Office Theme" id="{62F939B6-93AF-4DB8-9C6B-D6C7DFDC589F}" vid="{4A3C46E8-61CC-4603-A589-7422A47A8E4A}"/>
     </a:ext>
   </a:extLst>
 </a:theme>

</xml_diff>